<commit_message>
Preliminary ICD. Have introduction section, beginning section definitions
</commit_message>
<xml_diff>
--- a/CMQA/ICD's/RCL-I-CMQA1 Rascal Interface Control Document.docx
+++ b/CMQA/ICD's/RCL-I-CMQA1 Rascal Interface Control Document.docx
@@ -2,10 +2,7 @@
 <file path=word/document.xml><?xml version="1.0" encoding="utf-8"?>
 <w:document xmlns:wpc="http://schemas.microsoft.com/office/word/2010/wordprocessingCanvas" xmlns:mc="http://schemas.openxmlformats.org/markup-compatibility/2006" xmlns:o="urn:schemas-microsoft-com:office:office" xmlns:r="http://schemas.openxmlformats.org/officeDocument/2006/relationships" xmlns:m="http://schemas.openxmlformats.org/officeDocument/2006/math" xmlns:v="urn:schemas-microsoft-com:vml" xmlns:wp14="http://schemas.microsoft.com/office/word/2010/wordprocessingDrawing" xmlns:wp="http://schemas.openxmlformats.org/drawingml/2006/wordprocessingDrawing" xmlns:w10="urn:schemas-microsoft-com:office:word" xmlns:w="http://schemas.openxmlformats.org/wordprocessingml/2006/main" xmlns:w14="http://schemas.microsoft.com/office/word/2010/wordml" xmlns:wpg="http://schemas.microsoft.com/office/word/2010/wordprocessingGroup" xmlns:wpi="http://schemas.microsoft.com/office/word/2010/wordprocessingInk" xmlns:wne="http://schemas.microsoft.com/office/word/2006/wordml" xmlns:wps="http://schemas.microsoft.com/office/word/2010/wordprocessingShape" mc:Ignorable="w14 wp14">
   <w:body>
-    <w:p>
-      <w:bookmarkStart w:id="0" w:name="_GoBack"/>
-      <w:bookmarkEnd w:id="0"/>
-    </w:p>
+    <w:p/>
     <w:p/>
     <w:p/>
     <w:p>
@@ -656,8 +653,8 @@
           <w:lang w:bidi="en-US"/>
         </w:rPr>
       </w:pPr>
-      <w:bookmarkStart w:id="1" w:name="_Ref140284755"/>
-      <w:bookmarkEnd w:id="1"/>
+      <w:bookmarkStart w:id="0" w:name="_Ref140284755"/>
+      <w:bookmarkEnd w:id="0"/>
     </w:p>
     <w:p>
       <w:pPr>
@@ -1960,7 +1957,16 @@
               <w:rFonts w:ascii="Times New Roman" w:hAnsi="Times New Roman" w:cs="Times New Roman"/>
               <w:color w:val="auto"/>
             </w:rPr>
-            <w:t>Table of Contents</w:t>
+            <w:t>Table of Cont</w:t>
+          </w:r>
+          <w:bookmarkStart w:id="1" w:name="_GoBack"/>
+          <w:bookmarkEnd w:id="1"/>
+          <w:r>
+            <w:rPr>
+              <w:rFonts w:ascii="Times New Roman" w:hAnsi="Times New Roman" w:cs="Times New Roman"/>
+              <w:color w:val="auto"/>
+            </w:rPr>
+            <w:t>ents</w:t>
           </w:r>
         </w:p>
         <w:p>
@@ -1994,7 +2000,7 @@
             </w:rPr>
             <w:fldChar w:fldCharType="separate"/>
           </w:r>
-          <w:hyperlink w:anchor="_Toc385971893" w:history="1">
+          <w:hyperlink w:anchor="_Toc385973323" w:history="1">
             <w:r>
               <w:rPr>
                 <w:rStyle w:val="Hyperlink"/>
@@ -2037,7 +2043,95 @@
                 <w:noProof/>
                 <w:webHidden/>
               </w:rPr>
-              <w:instrText xml:space="preserve"> PAGEREF _Toc385971893 \h </w:instrText>
+              <w:instrText xml:space="preserve"> PAGEREF _Toc385973323 \h </w:instrText>
+            </w:r>
+            <w:r>
+              <w:rPr>
+                <w:noProof/>
+                <w:webHidden/>
+              </w:rPr>
+            </w:r>
+            <w:r>
+              <w:rPr>
+                <w:noProof/>
+                <w:webHidden/>
+              </w:rPr>
+              <w:fldChar w:fldCharType="separate"/>
+            </w:r>
+            <w:r>
+              <w:rPr>
+                <w:noProof/>
+                <w:webHidden/>
+              </w:rPr>
+              <w:t>4</w:t>
+            </w:r>
+            <w:r>
+              <w:rPr>
+                <w:noProof/>
+                <w:webHidden/>
+              </w:rPr>
+              <w:fldChar w:fldCharType="end"/>
+            </w:r>
+          </w:hyperlink>
+        </w:p>
+        <w:p>
+          <w:pPr>
+            <w:pStyle w:val="TOC2"/>
+            <w:tabs>
+              <w:tab w:val="left" w:pos="880"/>
+              <w:tab w:val="right" w:leader="dot" w:pos="9350"/>
+            </w:tabs>
+            <w:rPr>
+              <w:rFonts w:asciiTheme="minorHAnsi" w:eastAsiaTheme="minorEastAsia" w:hAnsiTheme="minorHAnsi" w:cstheme="minorBidi"/>
+              <w:noProof/>
+              <w:kern w:val="0"/>
+              <w:szCs w:val="22"/>
+            </w:rPr>
+          </w:pPr>
+          <w:hyperlink w:anchor="_Toc385973324" w:history="1">
+            <w:r>
+              <w:rPr>
+                <w:rStyle w:val="Hyperlink"/>
+                <w:noProof/>
+              </w:rPr>
+              <w:t>1.1.</w:t>
+            </w:r>
+            <w:r>
+              <w:rPr>
+                <w:rFonts w:asciiTheme="minorHAnsi" w:eastAsiaTheme="minorEastAsia" w:hAnsiTheme="minorHAnsi" w:cstheme="minorBidi"/>
+                <w:noProof/>
+                <w:kern w:val="0"/>
+                <w:szCs w:val="22"/>
+              </w:rPr>
+              <w:tab/>
+            </w:r>
+            <w:r>
+              <w:rPr>
+                <w:rStyle w:val="Hyperlink"/>
+                <w:noProof/>
+              </w:rPr>
+              <w:t>Primary-Secondary Spacecraft Interface Overview</w:t>
+            </w:r>
+            <w:r>
+              <w:rPr>
+                <w:noProof/>
+                <w:webHidden/>
+              </w:rPr>
+              <w:tab/>
+            </w:r>
+            <w:r>
+              <w:rPr>
+                <w:noProof/>
+                <w:webHidden/>
+              </w:rPr>
+              <w:fldChar w:fldCharType="begin"/>
+            </w:r>
+            <w:r>
+              <w:rPr>
+                <w:noProof/>
+                <w:webHidden/>
+              </w:rPr>
+              <w:instrText xml:space="preserve"> PAGEREF _Toc385973324 \h </w:instrText>
             </w:r>
             <w:r>
               <w:rPr>
@@ -2101,7 +2195,7 @@
       <w:pPr>
         <w:pStyle w:val="Heading1"/>
       </w:pPr>
-      <w:bookmarkStart w:id="2" w:name="_Toc385971893"/>
+      <w:bookmarkStart w:id="2" w:name="_Toc385973323"/>
       <w:r>
         <w:lastRenderedPageBreak/>
         <w:t>Interface Overview</w:t>
@@ -2196,13 +2290,32 @@
         <w:rPr>
           <w:rFonts w:cs="Times New Roman"/>
         </w:rPr>
-        <w:t>Beyond these two designations, each interface can be broken down into two general categories: those that interface the secondary spacecraft with the primary spacecraft, and those that interface the image processing/propulsion unit with the rest of the primary spacecraft. Each of interface within these categories will be defined in the sections that follow.</w:t>
+        <w:t xml:space="preserve">Beyond these two designations, each interface can be broken down into two general categories: those that interface the secondary spacecraft with the primary spacecraft, and those that interface the image processing/propulsion unit with the rest of the primary spacecraft. Each of </w:t>
+      </w:r>
+      <w:proofErr w:type="gramStart"/>
+      <w:r>
+        <w:rPr>
+          <w:rFonts w:cs="Times New Roman"/>
+        </w:rPr>
+        <w:t>interface</w:t>
+      </w:r>
+      <w:proofErr w:type="gramEnd"/>
+      <w:r>
+        <w:rPr>
+          <w:rFonts w:cs="Times New Roman"/>
+        </w:rPr>
+        <w:t xml:space="preserve"> within these categories will be defined in the sections that follow.</w:t>
       </w:r>
     </w:p>
     <w:p>
       <w:pPr>
-        <w:pStyle w:val="Heading1"/>
-      </w:pPr>
+        <w:pStyle w:val="Heading2"/>
+      </w:pPr>
+      <w:bookmarkStart w:id="3" w:name="_Toc385973324"/>
+      <w:r>
+        <w:t>Primary-Secondary Spacecraft Interface Overview</w:t>
+      </w:r>
+      <w:bookmarkEnd w:id="3"/>
     </w:p>
     <w:p>
       <w:pPr>
@@ -2302,7 +2415,7 @@
       <w:rPr>
         <w:noProof/>
       </w:rPr>
-      <w:t>2</w:t>
+      <w:t>3</w:t>
     </w:r>
     <w:r>
       <w:fldChar w:fldCharType="end"/>
@@ -9534,8 +9647,8 @@
   <w:rsids>
     <w:rsidRoot w:val="00A14E3D"/>
     <w:rsid w:val="00480451"/>
-    <w:rsid w:val="00511AC0"/>
     <w:rsid w:val="00A14E3D"/>
+    <w:rsid w:val="00B01ED8"/>
   </w:rsids>
   <m:mathPr>
     <m:mathFont m:val="Cambria Math"/>
@@ -10292,7 +10405,7 @@
 </file>
 
 <file path=customXml/itemProps1.xml><?xml version="1.0" encoding="utf-8"?>
-<ds:datastoreItem xmlns:ds="http://schemas.openxmlformats.org/officeDocument/2006/customXml" ds:itemID="{43F99142-C0D7-4D61-8875-07F79C214825}">
+<ds:datastoreItem xmlns:ds="http://schemas.openxmlformats.org/officeDocument/2006/customXml" ds:itemID="{C5601179-0913-4A53-A90B-1B74FE438F9A}">
   <ds:schemaRefs>
     <ds:schemaRef ds:uri="http://schemas.openxmlformats.org/officeDocument/2006/bibliography"/>
   </ds:schemaRefs>

</xml_diff>

<commit_message>
Added brief description of separation mechanism. Now working on contact switch
</commit_message>
<xml_diff>
--- a/CMQA/ICD's/RCL-I-CMQA1 Rascal Interface Control Document.docx
+++ b/CMQA/ICD's/RCL-I-CMQA1 Rascal Interface Control Document.docx
@@ -279,7 +279,7 @@
                                 <w:sz w:val="24"/>
                                 <w:szCs w:val="24"/>
                               </w:rPr>
-                              <w:t>4/23/14</w:t>
+                              <w:t>4/24/14</w:t>
                             </w:r>
                             <w:r>
                               <w:rPr>
@@ -563,7 +563,7 @@
                           <w:sz w:val="24"/>
                           <w:szCs w:val="24"/>
                         </w:rPr>
-                        <w:t>4/23/14</w:t>
+                        <w:t>4/24/14</w:t>
                       </w:r>
                       <w:r>
                         <w:rPr>
@@ -2195,7 +2195,15 @@
     </w:p>
     <w:p>
       <w:r>
-        <w:t xml:space="preserve">This Interface Control Document (ICD) serves to define all relevant interfaces between the Space Systems Research Lab’s (SSRL) Rascal payload (consisting of a 3U secondary spacecraft and 1.5U propulsion/image processing unit) and Boeing’s Colony-II bus. These interfaces consist of two major types: </w:t>
+        <w:t xml:space="preserve">This Interface Control Document (ICD) serves to define all relevant interfaces between the Space Systems Research Lab’s (SSRL) Rascal payload (consisting of a 3U secondary spacecraft and 1.5U propulsion/image processing unit) and Boeing’s Colony-II bus. These interfaces consist of </w:t>
+      </w:r>
+      <w:r>
+        <w:t>three</w:t>
+      </w:r>
+      <w:bookmarkStart w:id="2" w:name="_GoBack"/>
+      <w:bookmarkEnd w:id="2"/>
+      <w:r>
+        <w:t xml:space="preserve"> major types: </w:t>
       </w:r>
     </w:p>
     <w:p>
@@ -2243,7 +2251,6 @@
           <w:rFonts w:ascii="Times New Roman" w:hAnsi="Times New Roman" w:cs="Times New Roman"/>
         </w:rPr>
       </w:pPr>
-      <w:proofErr w:type="gramStart"/>
       <w:r>
         <w:rPr>
           <w:rFonts w:ascii="Times New Roman" w:hAnsi="Times New Roman" w:cs="Times New Roman"/>
@@ -2271,7 +2278,6 @@
         </w:rPr>
         <w:t>digital/analog interfaces that involve data communication and power transmission to and from SSRL-Boeing components.</w:t>
       </w:r>
-      <w:proofErr w:type="gramEnd"/>
     </w:p>
     <w:p>
       <w:pPr>
@@ -2285,7 +2291,6 @@
           <w:rFonts w:ascii="Times New Roman" w:hAnsi="Times New Roman" w:cs="Times New Roman"/>
         </w:rPr>
       </w:pPr>
-      <w:proofErr w:type="gramStart"/>
       <w:r>
         <w:rPr>
           <w:rFonts w:ascii="Times New Roman" w:hAnsi="Times New Roman" w:cs="Times New Roman"/>
@@ -2297,35 +2302,14 @@
         <w:rPr>
           <w:rFonts w:ascii="Times New Roman" w:hAnsi="Times New Roman" w:cs="Times New Roman"/>
         </w:rPr>
-        <w:t xml:space="preserve"> RF interfaces that involve data transmission between </w:t>
+        <w:t xml:space="preserve"> RF interfaces that involve data transmission between the ground and </w:t>
       </w:r>
       <w:r>
         <w:rPr>
           <w:rFonts w:ascii="Times New Roman" w:hAnsi="Times New Roman" w:cs="Times New Roman"/>
         </w:rPr>
-        <w:t>the ground</w:t>
+        <w:t>either the secondary or primary spacecraft.</w:t>
       </w:r>
-      <w:r>
-        <w:rPr>
-          <w:rFonts w:ascii="Times New Roman" w:hAnsi="Times New Roman" w:cs="Times New Roman"/>
-        </w:rPr>
-        <w:t xml:space="preserve"> and </w:t>
-      </w:r>
-      <w:r>
-        <w:rPr>
-          <w:rFonts w:ascii="Times New Roman" w:hAnsi="Times New Roman" w:cs="Times New Roman"/>
-        </w:rPr>
-        <w:t>the spacecraft</w:t>
-      </w:r>
-      <w:r>
-        <w:rPr>
-          <w:rFonts w:ascii="Times New Roman" w:hAnsi="Times New Roman" w:cs="Times New Roman"/>
-        </w:rPr>
-        <w:t>s.</w:t>
-      </w:r>
-      <w:bookmarkStart w:id="2" w:name="_GoBack"/>
-      <w:bookmarkEnd w:id="2"/>
-      <w:proofErr w:type="gramEnd"/>
     </w:p>
     <w:p>
       <w:pPr>
@@ -2337,7 +2321,19 @@
         <w:rPr>
           <w:rFonts w:cs="Times New Roman"/>
         </w:rPr>
-        <w:t>Beyond these two designations, each inter</w:t>
+        <w:t xml:space="preserve">Beyond these </w:t>
+      </w:r>
+      <w:r>
+        <w:rPr>
+          <w:rFonts w:cs="Times New Roman"/>
+        </w:rPr>
+        <w:t>three</w:t>
+      </w:r>
+      <w:r>
+        <w:rPr>
+          <w:rFonts w:cs="Times New Roman"/>
+        </w:rPr>
+        <w:t xml:space="preserve"> designations, each inter</w:t>
       </w:r>
       <w:r>
         <w:rPr>
@@ -2385,21 +2381,7 @@
         <w:rPr>
           <w:rFonts w:cs="Times New Roman"/>
         </w:rPr>
-        <w:t xml:space="preserve"> within these categories </w:t>
-      </w:r>
-      <w:proofErr w:type="gramStart"/>
-      <w:r>
-        <w:rPr>
-          <w:rFonts w:cs="Times New Roman"/>
-        </w:rPr>
-        <w:t>will be defined</w:t>
-      </w:r>
-      <w:proofErr w:type="gramEnd"/>
-      <w:r>
-        <w:rPr>
-          <w:rFonts w:cs="Times New Roman"/>
-        </w:rPr>
-        <w:t xml:space="preserve"> in the sections that follow.</w:t>
+        <w:t xml:space="preserve"> within these categories will be defined in the sections that follow.</w:t>
       </w:r>
     </w:p>
     <w:p>
@@ -2418,6 +2400,142 @@
           <w:rFonts w:cs="Times New Roman"/>
         </w:rPr>
       </w:pPr>
+      <w:r>
+        <w:rPr>
+          <w:rFonts w:cs="Times New Roman"/>
+        </w:rPr>
+        <w:t xml:space="preserve">There exist two main interfaces between the primary and secondary spacecraft: </w:t>
+      </w:r>
+    </w:p>
+    <w:p>
+      <w:pPr>
+        <w:pStyle w:val="ListParagraph"/>
+        <w:numPr>
+          <w:ilvl w:val="0"/>
+          <w:numId w:val="47"/>
+        </w:numPr>
+        <w:rPr>
+          <w:rFonts w:ascii="Times New Roman" w:hAnsi="Times New Roman" w:cs="Times New Roman"/>
+        </w:rPr>
+      </w:pPr>
+      <w:r>
+        <w:rPr>
+          <w:rFonts w:ascii="Times New Roman" w:hAnsi="Times New Roman" w:cs="Times New Roman"/>
+        </w:rPr>
+        <w:t>P</w:t>
+      </w:r>
+      <w:r>
+        <w:rPr>
+          <w:rFonts w:ascii="Times New Roman" w:hAnsi="Times New Roman" w:cs="Times New Roman"/>
+        </w:rPr>
+        <w:t>rimary-</w:t>
+      </w:r>
+      <w:r>
+        <w:rPr>
+          <w:rFonts w:ascii="Times New Roman" w:hAnsi="Times New Roman" w:cs="Times New Roman"/>
+        </w:rPr>
+        <w:t>S</w:t>
+      </w:r>
+      <w:r>
+        <w:rPr>
+          <w:rFonts w:ascii="Times New Roman" w:hAnsi="Times New Roman" w:cs="Times New Roman"/>
+        </w:rPr>
+        <w:t xml:space="preserve">econdary </w:t>
+      </w:r>
+      <w:r>
+        <w:rPr>
+          <w:rFonts w:ascii="Times New Roman" w:hAnsi="Times New Roman" w:cs="Times New Roman"/>
+        </w:rPr>
+        <w:t>S</w:t>
+      </w:r>
+      <w:r>
+        <w:rPr>
+          <w:rFonts w:ascii="Times New Roman" w:hAnsi="Times New Roman" w:cs="Times New Roman"/>
+        </w:rPr>
+        <w:t xml:space="preserve">eparation </w:t>
+      </w:r>
+      <w:r>
+        <w:rPr>
+          <w:rFonts w:ascii="Times New Roman" w:hAnsi="Times New Roman" w:cs="Times New Roman"/>
+        </w:rPr>
+        <w:t>Mechanism</w:t>
+      </w:r>
+    </w:p>
+    <w:p>
+      <w:pPr>
+        <w:pStyle w:val="ListParagraph"/>
+        <w:numPr>
+          <w:ilvl w:val="0"/>
+          <w:numId w:val="47"/>
+        </w:numPr>
+        <w:rPr>
+          <w:rFonts w:ascii="Times New Roman" w:hAnsi="Times New Roman" w:cs="Times New Roman"/>
+        </w:rPr>
+      </w:pPr>
+      <w:r>
+        <w:rPr>
+          <w:rFonts w:ascii="Times New Roman" w:hAnsi="Times New Roman" w:cs="Times New Roman"/>
+        </w:rPr>
+        <w:t>S</w:t>
+      </w:r>
+      <w:r>
+        <w:rPr>
+          <w:rFonts w:ascii="Times New Roman" w:hAnsi="Times New Roman" w:cs="Times New Roman"/>
+        </w:rPr>
+        <w:t xml:space="preserve">econdary </w:t>
+      </w:r>
+      <w:r>
+        <w:rPr>
+          <w:rFonts w:ascii="Times New Roman" w:hAnsi="Times New Roman" w:cs="Times New Roman"/>
+        </w:rPr>
+        <w:t>S</w:t>
+      </w:r>
+      <w:r>
+        <w:rPr>
+          <w:rFonts w:ascii="Times New Roman" w:hAnsi="Times New Roman" w:cs="Times New Roman"/>
+        </w:rPr>
+        <w:t xml:space="preserve">pacecraft </w:t>
+      </w:r>
+      <w:r>
+        <w:rPr>
+          <w:rFonts w:ascii="Times New Roman" w:hAnsi="Times New Roman" w:cs="Times New Roman"/>
+        </w:rPr>
+        <w:t>P</w:t>
+      </w:r>
+      <w:r>
+        <w:rPr>
+          <w:rFonts w:ascii="Times New Roman" w:hAnsi="Times New Roman" w:cs="Times New Roman"/>
+        </w:rPr>
+        <w:t xml:space="preserve">ower </w:t>
+      </w:r>
+      <w:r>
+        <w:rPr>
+          <w:rFonts w:ascii="Times New Roman" w:hAnsi="Times New Roman" w:cs="Times New Roman"/>
+        </w:rPr>
+        <w:t>I</w:t>
+      </w:r>
+      <w:r>
+        <w:rPr>
+          <w:rFonts w:ascii="Times New Roman" w:hAnsi="Times New Roman" w:cs="Times New Roman"/>
+        </w:rPr>
+        <w:t xml:space="preserve">nhibit. </w:t>
+      </w:r>
+    </w:p>
+    <w:p>
+      <w:r>
+        <w:t xml:space="preserve">The former interface is mainly mechanical in nature, consisting of </w:t>
+      </w:r>
+      <w:r>
+        <w:t>two solenoids (each housed within the secondary spacecraft) that latch onto two connection points that extend from the primary, as shown in Figure 1-1. Since the secondary spacecraft is set to be off until separation</w:t>
+      </w:r>
+      <w:r>
+        <w:t>, it is required that the primary spacecraft passes power to the secondary spacecraft’s separation mechanism. The mechanism used for accomplishing this must provide a peak voltage of 5 Volts, with a current load of at least 1 Amp.</w:t>
+      </w:r>
+    </w:p>
+    <w:p>
+      <w:r>
+        <w:t xml:space="preserve">The latter interface is also mainly mechanical in nature, consisting of a simple switch that will be compressed when the secondary spacecraft is conjoined with the primary spacecraft. In this state, the switch would cut off all power between the secondary spacecraft’s batteries and the rest of the </w:t>
+      </w:r>
     </w:p>
     <w:p/>
     <w:p/>
@@ -2518,27 +2636,14 @@
     <w:r>
       <w:t xml:space="preserve"> of </w:t>
     </w:r>
-    <w:r>
-      <w:fldChar w:fldCharType="begin"/>
-    </w:r>
-    <w:r>
-      <w:instrText xml:space="preserve"> NUMPAGES  </w:instrText>
-    </w:r>
-    <w:r>
-      <w:fldChar w:fldCharType="separate"/>
-    </w:r>
-    <w:r>
-      <w:rPr>
-        <w:noProof/>
-      </w:rPr>
-      <w:t>5</w:t>
-    </w:r>
-    <w:r>
-      <w:rPr>
-        <w:noProof/>
-      </w:rPr>
-      <w:fldChar w:fldCharType="end"/>
-    </w:r>
+    <w:fldSimple w:instr=" NUMPAGES  ">
+      <w:r>
+        <w:rPr>
+          <w:noProof/>
+        </w:rPr>
+        <w:t>5</w:t>
+      </w:r>
+    </w:fldSimple>
   </w:p>
   <w:p>
     <w:pPr>
@@ -2560,7 +2665,7 @@
       <w:rPr>
         <w:noProof/>
       </w:rPr>
-      <w:t>23 April 2014</w:t>
+      <w:t>24 April 2014</w:t>
     </w:r>
     <w:r>
       <w:fldChar w:fldCharType="end"/>
@@ -4379,6 +4484,119 @@
     </w:lvl>
   </w:abstractNum>
   <w:abstractNum w:abstractNumId="17">
+    <w:nsid w:val="0C012B7A"/>
+    <w:multiLevelType w:val="hybridMultilevel"/>
+    <w:tmpl w:val="3A82FC1A"/>
+    <w:lvl w:ilvl="0" w:tplc="04090005">
+      <w:start w:val="1"/>
+      <w:numFmt w:val="bullet"/>
+      <w:lvlText w:val=""/>
+      <w:lvlJc w:val="left"/>
+      <w:pPr>
+        <w:ind w:left="720" w:hanging="360"/>
+      </w:pPr>
+      <w:rPr>
+        <w:rFonts w:ascii="Wingdings" w:hAnsi="Wingdings" w:hint="default"/>
+      </w:rPr>
+    </w:lvl>
+    <w:lvl w:ilvl="1" w:tplc="04090003" w:tentative="1">
+      <w:start w:val="1"/>
+      <w:numFmt w:val="bullet"/>
+      <w:lvlText w:val="o"/>
+      <w:lvlJc w:val="left"/>
+      <w:pPr>
+        <w:ind w:left="1440" w:hanging="360"/>
+      </w:pPr>
+      <w:rPr>
+        <w:rFonts w:ascii="Courier New" w:hAnsi="Courier New" w:cs="Courier New" w:hint="default"/>
+      </w:rPr>
+    </w:lvl>
+    <w:lvl w:ilvl="2" w:tplc="04090005" w:tentative="1">
+      <w:start w:val="1"/>
+      <w:numFmt w:val="bullet"/>
+      <w:lvlText w:val=""/>
+      <w:lvlJc w:val="left"/>
+      <w:pPr>
+        <w:ind w:left="2160" w:hanging="360"/>
+      </w:pPr>
+      <w:rPr>
+        <w:rFonts w:ascii="Wingdings" w:hAnsi="Wingdings" w:hint="default"/>
+      </w:rPr>
+    </w:lvl>
+    <w:lvl w:ilvl="3" w:tplc="04090001" w:tentative="1">
+      <w:start w:val="1"/>
+      <w:numFmt w:val="bullet"/>
+      <w:lvlText w:val=""/>
+      <w:lvlJc w:val="left"/>
+      <w:pPr>
+        <w:ind w:left="2880" w:hanging="360"/>
+      </w:pPr>
+      <w:rPr>
+        <w:rFonts w:ascii="Symbol" w:hAnsi="Symbol" w:hint="default"/>
+      </w:rPr>
+    </w:lvl>
+    <w:lvl w:ilvl="4" w:tplc="04090003" w:tentative="1">
+      <w:start w:val="1"/>
+      <w:numFmt w:val="bullet"/>
+      <w:lvlText w:val="o"/>
+      <w:lvlJc w:val="left"/>
+      <w:pPr>
+        <w:ind w:left="3600" w:hanging="360"/>
+      </w:pPr>
+      <w:rPr>
+        <w:rFonts w:ascii="Courier New" w:hAnsi="Courier New" w:cs="Courier New" w:hint="default"/>
+      </w:rPr>
+    </w:lvl>
+    <w:lvl w:ilvl="5" w:tplc="04090005" w:tentative="1">
+      <w:start w:val="1"/>
+      <w:numFmt w:val="bullet"/>
+      <w:lvlText w:val=""/>
+      <w:lvlJc w:val="left"/>
+      <w:pPr>
+        <w:ind w:left="4320" w:hanging="360"/>
+      </w:pPr>
+      <w:rPr>
+        <w:rFonts w:ascii="Wingdings" w:hAnsi="Wingdings" w:hint="default"/>
+      </w:rPr>
+    </w:lvl>
+    <w:lvl w:ilvl="6" w:tplc="04090001" w:tentative="1">
+      <w:start w:val="1"/>
+      <w:numFmt w:val="bullet"/>
+      <w:lvlText w:val=""/>
+      <w:lvlJc w:val="left"/>
+      <w:pPr>
+        <w:ind w:left="5040" w:hanging="360"/>
+      </w:pPr>
+      <w:rPr>
+        <w:rFonts w:ascii="Symbol" w:hAnsi="Symbol" w:hint="default"/>
+      </w:rPr>
+    </w:lvl>
+    <w:lvl w:ilvl="7" w:tplc="04090003" w:tentative="1">
+      <w:start w:val="1"/>
+      <w:numFmt w:val="bullet"/>
+      <w:lvlText w:val="o"/>
+      <w:lvlJc w:val="left"/>
+      <w:pPr>
+        <w:ind w:left="5760" w:hanging="360"/>
+      </w:pPr>
+      <w:rPr>
+        <w:rFonts w:ascii="Courier New" w:hAnsi="Courier New" w:cs="Courier New" w:hint="default"/>
+      </w:rPr>
+    </w:lvl>
+    <w:lvl w:ilvl="8" w:tplc="04090005" w:tentative="1">
+      <w:start w:val="1"/>
+      <w:numFmt w:val="bullet"/>
+      <w:lvlText w:val=""/>
+      <w:lvlJc w:val="left"/>
+      <w:pPr>
+        <w:ind w:left="6480" w:hanging="360"/>
+      </w:pPr>
+      <w:rPr>
+        <w:rFonts w:ascii="Wingdings" w:hAnsi="Wingdings" w:hint="default"/>
+      </w:rPr>
+    </w:lvl>
+  </w:abstractNum>
+  <w:abstractNum w:abstractNumId="18">
     <w:nsid w:val="10BC3367"/>
     <w:multiLevelType w:val="hybridMultilevel"/>
     <w:tmpl w:val="7EEA4C0C"/>
@@ -4464,7 +4682,7 @@
       </w:pPr>
     </w:lvl>
   </w:abstractNum>
-  <w:abstractNum w:abstractNumId="18">
+  <w:abstractNum w:abstractNumId="19">
     <w:nsid w:val="1168656C"/>
     <w:multiLevelType w:val="hybridMultilevel"/>
     <w:tmpl w:val="518AA446"/>
@@ -4554,7 +4772,7 @@
       </w:pPr>
     </w:lvl>
   </w:abstractNum>
-  <w:abstractNum w:abstractNumId="19">
+  <w:abstractNum w:abstractNumId="20">
     <w:nsid w:val="130F64A5"/>
     <w:multiLevelType w:val="hybridMultilevel"/>
     <w:tmpl w:val="BEBE0C4E"/>
@@ -4640,7 +4858,7 @@
       </w:pPr>
     </w:lvl>
   </w:abstractNum>
-  <w:abstractNum w:abstractNumId="20">
+  <w:abstractNum w:abstractNumId="21">
     <w:nsid w:val="13473ABC"/>
     <w:multiLevelType w:val="multilevel"/>
     <w:tmpl w:val="0409001F"/>
@@ -4726,7 +4944,7 @@
       </w:pPr>
     </w:lvl>
   </w:abstractNum>
-  <w:abstractNum w:abstractNumId="21">
+  <w:abstractNum w:abstractNumId="22">
     <w:nsid w:val="156D20D3"/>
     <w:multiLevelType w:val="hybridMultilevel"/>
     <w:tmpl w:val="CEE4C174"/>
@@ -4841,7 +5059,7 @@
       </w:rPr>
     </w:lvl>
   </w:abstractNum>
-  <w:abstractNum w:abstractNumId="22">
+  <w:abstractNum w:abstractNumId="23">
     <w:nsid w:val="175955F8"/>
     <w:multiLevelType w:val="multilevel"/>
     <w:tmpl w:val="18C243E0"/>
@@ -4963,7 +5181,7 @@
       </w:rPr>
     </w:lvl>
   </w:abstractNum>
-  <w:abstractNum w:abstractNumId="23">
+  <w:abstractNum w:abstractNumId="24">
     <w:nsid w:val="18774905"/>
     <w:multiLevelType w:val="hybridMultilevel"/>
     <w:tmpl w:val="196219BA"/>
@@ -5076,7 +5294,7 @@
       </w:rPr>
     </w:lvl>
   </w:abstractNum>
-  <w:abstractNum w:abstractNumId="24">
+  <w:abstractNum w:abstractNumId="25">
     <w:nsid w:val="1D561945"/>
     <w:multiLevelType w:val="hybridMultilevel"/>
     <w:tmpl w:val="62FA8DF6"/>
@@ -5166,7 +5384,7 @@
       </w:pPr>
     </w:lvl>
   </w:abstractNum>
-  <w:abstractNum w:abstractNumId="25">
+  <w:abstractNum w:abstractNumId="26">
     <w:nsid w:val="2FC0072D"/>
     <w:multiLevelType w:val="multilevel"/>
     <w:tmpl w:val="18C243E0"/>
@@ -5288,7 +5506,7 @@
       </w:rPr>
     </w:lvl>
   </w:abstractNum>
-  <w:abstractNum w:abstractNumId="26">
+  <w:abstractNum w:abstractNumId="27">
     <w:nsid w:val="3092156C"/>
     <w:multiLevelType w:val="hybridMultilevel"/>
     <w:tmpl w:val="7E96B682"/>
@@ -5401,7 +5619,7 @@
       </w:rPr>
     </w:lvl>
   </w:abstractNum>
-  <w:abstractNum w:abstractNumId="27">
+  <w:abstractNum w:abstractNumId="28">
     <w:nsid w:val="33BA21F0"/>
     <w:multiLevelType w:val="multilevel"/>
     <w:tmpl w:val="18C243E0"/>
@@ -5523,7 +5741,7 @@
       </w:rPr>
     </w:lvl>
   </w:abstractNum>
-  <w:abstractNum w:abstractNumId="28">
+  <w:abstractNum w:abstractNumId="29">
     <w:nsid w:val="35B11075"/>
     <w:multiLevelType w:val="hybridMultilevel"/>
     <w:tmpl w:val="6B843DFE"/>
@@ -5636,7 +5854,7 @@
       </w:rPr>
     </w:lvl>
   </w:abstractNum>
-  <w:abstractNum w:abstractNumId="29">
+  <w:abstractNum w:abstractNumId="30">
     <w:nsid w:val="433F071B"/>
     <w:multiLevelType w:val="multilevel"/>
     <w:tmpl w:val="8BA0E6D4"/>
@@ -5761,7 +5979,7 @@
       </w:pPr>
     </w:lvl>
   </w:abstractNum>
-  <w:abstractNum w:abstractNumId="30">
+  <w:abstractNum w:abstractNumId="31">
     <w:nsid w:val="453A0B5F"/>
     <w:multiLevelType w:val="hybridMultilevel"/>
     <w:tmpl w:val="FC3E79D4"/>
@@ -5874,7 +6092,7 @@
       </w:rPr>
     </w:lvl>
   </w:abstractNum>
-  <w:abstractNum w:abstractNumId="31">
+  <w:abstractNum w:abstractNumId="32">
     <w:nsid w:val="4B912D77"/>
     <w:multiLevelType w:val="multilevel"/>
     <w:tmpl w:val="D2047D5C"/>
@@ -5999,7 +6217,7 @@
       </w:rPr>
     </w:lvl>
   </w:abstractNum>
-  <w:abstractNum w:abstractNumId="32">
+  <w:abstractNum w:abstractNumId="33">
     <w:nsid w:val="4DA45030"/>
     <w:multiLevelType w:val="hybridMultilevel"/>
     <w:tmpl w:val="D6867042"/>
@@ -6112,7 +6330,7 @@
       </w:rPr>
     </w:lvl>
   </w:abstractNum>
-  <w:abstractNum w:abstractNumId="33">
+  <w:abstractNum w:abstractNumId="34">
     <w:nsid w:val="4E1F2EBA"/>
     <w:multiLevelType w:val="multilevel"/>
     <w:tmpl w:val="18C243E0"/>
@@ -6235,7 +6453,7 @@
       </w:rPr>
     </w:lvl>
   </w:abstractNum>
-  <w:abstractNum w:abstractNumId="34">
+  <w:abstractNum w:abstractNumId="35">
     <w:nsid w:val="4FC15C31"/>
     <w:multiLevelType w:val="multilevel"/>
     <w:tmpl w:val="98DA929C"/>
@@ -6357,7 +6575,7 @@
       </w:rPr>
     </w:lvl>
   </w:abstractNum>
-  <w:abstractNum w:abstractNumId="35">
+  <w:abstractNum w:abstractNumId="36">
     <w:nsid w:val="53121BB7"/>
     <w:multiLevelType w:val="multilevel"/>
     <w:tmpl w:val="18C243E0"/>
@@ -6480,7 +6698,7 @@
       </w:rPr>
     </w:lvl>
   </w:abstractNum>
-  <w:abstractNum w:abstractNumId="36">
+  <w:abstractNum w:abstractNumId="37">
     <w:nsid w:val="5743605F"/>
     <w:multiLevelType w:val="multilevel"/>
     <w:tmpl w:val="BC78F2A0"/>
@@ -6593,7 +6811,7 @@
       </w:rPr>
     </w:lvl>
   </w:abstractNum>
-  <w:abstractNum w:abstractNumId="37">
+  <w:abstractNum w:abstractNumId="38">
     <w:nsid w:val="5DC75C59"/>
     <w:multiLevelType w:val="hybridMultilevel"/>
     <w:tmpl w:val="F55ED17C"/>
@@ -6682,7 +6900,7 @@
       </w:pPr>
     </w:lvl>
   </w:abstractNum>
-  <w:abstractNum w:abstractNumId="38">
+  <w:abstractNum w:abstractNumId="39">
     <w:nsid w:val="5FAD4355"/>
     <w:multiLevelType w:val="multilevel"/>
     <w:tmpl w:val="98DA929C"/>
@@ -6804,7 +7022,7 @@
       </w:rPr>
     </w:lvl>
   </w:abstractNum>
-  <w:abstractNum w:abstractNumId="39">
+  <w:abstractNum w:abstractNumId="40">
     <w:nsid w:val="67711CDB"/>
     <w:multiLevelType w:val="hybridMultilevel"/>
     <w:tmpl w:val="112E9932"/>
@@ -6897,7 +7115,7 @@
       </w:pPr>
     </w:lvl>
   </w:abstractNum>
-  <w:abstractNum w:abstractNumId="40">
+  <w:abstractNum w:abstractNumId="41">
     <w:nsid w:val="68815FB7"/>
     <w:multiLevelType w:val="multilevel"/>
     <w:tmpl w:val="5BEE0CF6"/>
@@ -7022,7 +7240,7 @@
       </w:rPr>
     </w:lvl>
   </w:abstractNum>
-  <w:abstractNum w:abstractNumId="41">
+  <w:abstractNum w:abstractNumId="42">
     <w:nsid w:val="73C5253D"/>
     <w:multiLevelType w:val="hybridMultilevel"/>
     <w:tmpl w:val="AFFCCF88"/>
@@ -7135,7 +7353,7 @@
       </w:rPr>
     </w:lvl>
   </w:abstractNum>
-  <w:abstractNum w:abstractNumId="42">
+  <w:abstractNum w:abstractNumId="43">
     <w:nsid w:val="77DA2EA5"/>
     <w:multiLevelType w:val="hybridMultilevel"/>
     <w:tmpl w:val="5A447BF2"/>
@@ -7225,7 +7443,7 @@
       </w:pPr>
     </w:lvl>
   </w:abstractNum>
-  <w:abstractNum w:abstractNumId="43">
+  <w:abstractNum w:abstractNumId="44">
     <w:nsid w:val="785779C3"/>
     <w:multiLevelType w:val="multilevel"/>
     <w:tmpl w:val="00D89AA6"/>
@@ -7338,7 +7556,7 @@
       </w:rPr>
     </w:lvl>
   </w:abstractNum>
-  <w:abstractNum w:abstractNumId="44">
+  <w:abstractNum w:abstractNumId="45">
     <w:nsid w:val="793B17D2"/>
     <w:multiLevelType w:val="hybridMultilevel"/>
     <w:tmpl w:val="FDF2F4AC"/>
@@ -7424,7 +7642,7 @@
       </w:pPr>
     </w:lvl>
   </w:abstractNum>
-  <w:abstractNum w:abstractNumId="45">
+  <w:abstractNum w:abstractNumId="46">
     <w:nsid w:val="7C953A60"/>
     <w:multiLevelType w:val="multilevel"/>
     <w:tmpl w:val="18C243E0"/>
@@ -7592,97 +7810,100 @@
     <w:abstractNumId w:val="14"/>
   </w:num>
   <w:num w:numId="16">
-    <w:abstractNumId w:val="42"/>
+    <w:abstractNumId w:val="43"/>
   </w:num>
   <w:num w:numId="17">
-    <w:abstractNumId w:val="37"/>
+    <w:abstractNumId w:val="38"/>
   </w:num>
   <w:num w:numId="18">
-    <w:abstractNumId w:val="25"/>
+    <w:abstractNumId w:val="26"/>
   </w:num>
   <w:num w:numId="19">
-    <w:abstractNumId w:val="38"/>
+    <w:abstractNumId w:val="39"/>
   </w:num>
   <w:num w:numId="20">
-    <w:abstractNumId w:val="17"/>
+    <w:abstractNumId w:val="18"/>
   </w:num>
   <w:num w:numId="21">
-    <w:abstractNumId w:val="27"/>
+    <w:abstractNumId w:val="28"/>
   </w:num>
   <w:num w:numId="22">
     <w:abstractNumId w:val="15"/>
   </w:num>
   <w:num w:numId="23">
-    <w:abstractNumId w:val="22"/>
+    <w:abstractNumId w:val="23"/>
   </w:num>
   <w:num w:numId="24">
-    <w:abstractNumId w:val="45"/>
+    <w:abstractNumId w:val="46"/>
   </w:num>
   <w:num w:numId="25">
     <w:abstractNumId w:val="16"/>
   </w:num>
   <w:num w:numId="26">
+    <w:abstractNumId w:val="35"/>
+  </w:num>
+  <w:num w:numId="27">
+    <w:abstractNumId w:val="45"/>
+  </w:num>
+  <w:num w:numId="28">
+    <w:abstractNumId w:val="36"/>
+  </w:num>
+  <w:num w:numId="29">
     <w:abstractNumId w:val="34"/>
   </w:num>
-  <w:num w:numId="27">
+  <w:num w:numId="30">
+    <w:abstractNumId w:val="30"/>
+  </w:num>
+  <w:num w:numId="31">
+    <w:abstractNumId w:val="22"/>
+  </w:num>
+  <w:num w:numId="32">
+    <w:abstractNumId w:val="27"/>
+  </w:num>
+  <w:num w:numId="33">
+    <w:abstractNumId w:val="29"/>
+  </w:num>
+  <w:num w:numId="34">
+    <w:abstractNumId w:val="33"/>
+  </w:num>
+  <w:num w:numId="35">
+    <w:abstractNumId w:val="19"/>
+  </w:num>
+  <w:num w:numId="36">
+    <w:abstractNumId w:val="25"/>
+  </w:num>
+  <w:num w:numId="37">
+    <w:abstractNumId w:val="37"/>
+  </w:num>
+  <w:num w:numId="38">
     <w:abstractNumId w:val="44"/>
   </w:num>
-  <w:num w:numId="28">
-    <w:abstractNumId w:val="35"/>
+  <w:num w:numId="39">
+    <w:abstractNumId w:val="24"/>
   </w:num>
-  <w:num w:numId="29">
-    <w:abstractNumId w:val="33"/>
+  <w:num w:numId="40">
+    <w:abstractNumId w:val="41"/>
   </w:num>
-  <w:num w:numId="30">
-    <w:abstractNumId w:val="29"/>
+  <w:num w:numId="41">
+    <w:abstractNumId w:val="40"/>
   </w:num>
-  <w:num w:numId="31">
+  <w:num w:numId="42">
+    <w:abstractNumId w:val="31"/>
+  </w:num>
+  <w:num w:numId="43">
+    <w:abstractNumId w:val="42"/>
+  </w:num>
+  <w:num w:numId="44">
+    <w:abstractNumId w:val="32"/>
+  </w:num>
+  <w:num w:numId="45">
     <w:abstractNumId w:val="21"/>
   </w:num>
-  <w:num w:numId="32">
-    <w:abstractNumId w:val="26"/>
-  </w:num>
-  <w:num w:numId="33">
-    <w:abstractNumId w:val="28"/>
-  </w:num>
-  <w:num w:numId="34">
-    <w:abstractNumId w:val="32"/>
-  </w:num>
-  <w:num w:numId="35">
-    <w:abstractNumId w:val="18"/>
-  </w:num>
-  <w:num w:numId="36">
-    <w:abstractNumId w:val="24"/>
-  </w:num>
-  <w:num w:numId="37">
-    <w:abstractNumId w:val="36"/>
-  </w:num>
-  <w:num w:numId="38">
-    <w:abstractNumId w:val="43"/>
-  </w:num>
-  <w:num w:numId="39">
-    <w:abstractNumId w:val="23"/>
-  </w:num>
-  <w:num w:numId="40">
-    <w:abstractNumId w:val="40"/>
-  </w:num>
-  <w:num w:numId="41">
-    <w:abstractNumId w:val="39"/>
-  </w:num>
-  <w:num w:numId="42">
-    <w:abstractNumId w:val="30"/>
-  </w:num>
-  <w:num w:numId="43">
-    <w:abstractNumId w:val="41"/>
-  </w:num>
-  <w:num w:numId="44">
-    <w:abstractNumId w:val="31"/>
-  </w:num>
-  <w:num w:numId="45">
+  <w:num w:numId="46">
     <w:abstractNumId w:val="20"/>
   </w:num>
-  <w:num w:numId="46">
-    <w:abstractNumId w:val="19"/>
+  <w:num w:numId="47">
+    <w:abstractNumId w:val="17"/>
   </w:num>
 </w:numbering>
 </file>
@@ -9679,14 +9900,12 @@
     <w:pitch w:val="variable"/>
     <w:sig w:usb0="00000000" w:usb1="10000000" w:usb2="00000000" w:usb3="00000000" w:csb0="80000000" w:csb1="00000000"/>
   </w:font>
-  <w:font w:name="SimSun">
-    <w:altName w:val="宋体"/>
-    <w:panose1 w:val="02010600030101010101"/>
-    <w:charset w:val="86"/>
+  <w:font w:name="Wingdings">
+    <w:panose1 w:val="05000000000000000000"/>
+    <w:charset w:val="02"/>
     <w:family w:val="auto"/>
-    <w:notTrueType/>
     <w:pitch w:val="variable"/>
-    <w:sig w:usb0="00000001" w:usb1="080E0000" w:usb2="00000010" w:usb3="00000000" w:csb0="00040000" w:csb1="00000000"/>
+    <w:sig w:usb0="00000000" w:usb1="10000000" w:usb2="00000000" w:usb3="00000000" w:csb0="80000000" w:csb1="00000000"/>
   </w:font>
   <w:font w:name="Courier New">
     <w:panose1 w:val="02070309020205020404"/>
@@ -9695,12 +9914,13 @@
     <w:pitch w:val="fixed"/>
     <w:sig w:usb0="E0002AFF" w:usb1="C0007843" w:usb2="00000009" w:usb3="00000000" w:csb0="000001FF" w:csb1="00000000"/>
   </w:font>
-  <w:font w:name="Wingdings">
-    <w:panose1 w:val="05000000000000000000"/>
-    <w:charset w:val="02"/>
+  <w:font w:name="SimSun">
+    <w:altName w:val="宋体"/>
+    <w:panose1 w:val="02010600030101010101"/>
+    <w:charset w:val="86"/>
     <w:family w:val="auto"/>
     <w:pitch w:val="variable"/>
-    <w:sig w:usb0="00000000" w:usb1="10000000" w:usb2="00000000" w:usb3="00000000" w:csb0="80000000" w:csb1="00000000"/>
+    <w:sig w:usb0="00000003" w:usb1="288F0000" w:usb2="00000016" w:usb3="00000000" w:csb0="00040001" w:csb1="00000000"/>
   </w:font>
   <w:font w:name="Calibri">
     <w:panose1 w:val="020F0502020204030204"/>
@@ -9734,9 +9954,8 @@
     <w:panose1 w:val="020B0604030504040204"/>
     <w:charset w:val="00"/>
     <w:family w:val="swiss"/>
-    <w:notTrueType/>
     <w:pitch w:val="variable"/>
-    <w:sig w:usb0="00000003" w:usb1="00000000" w:usb2="00000000" w:usb3="00000000" w:csb0="00000001" w:csb1="00000000"/>
+    <w:sig w:usb0="E1002EFF" w:usb1="C000605B" w:usb2="00000029" w:usb3="00000000" w:csb0="000101FF" w:csb1="00000000"/>
   </w:font>
 </w:fonts>
 </file>
@@ -9755,6 +9974,7 @@
   </w:compat>
   <w:rsids>
     <w:rsidRoot w:val="00A14E3D"/>
+    <w:rsid w:val="00116CCF"/>
     <w:rsid w:val="00480451"/>
     <w:rsid w:val="005514B0"/>
     <w:rsid w:val="00A14E3D"/>
@@ -10515,7 +10735,7 @@
 </file>
 
 <file path=customXml/itemProps1.xml><?xml version="1.0" encoding="utf-8"?>
-<ds:datastoreItem xmlns:ds="http://schemas.openxmlformats.org/officeDocument/2006/customXml" ds:itemID="{796EB03C-B781-457B-A244-5D7181993E38}">
+<ds:datastoreItem xmlns:ds="http://schemas.openxmlformats.org/officeDocument/2006/customXml" ds:itemID="{499FDF30-2150-4682-8326-0DC51DD4EB57}">
   <ds:schemaRefs>
     <ds:schemaRef ds:uri="http://schemas.openxmlformats.org/officeDocument/2006/bibliography"/>
   </ds:schemaRefs>

</xml_diff>

<commit_message>
Added power inhibit scheme.
</commit_message>
<xml_diff>
--- a/CMQA/ICD's/RCL-I-CMQA1 Rascal Interface Control Document.docx
+++ b/CMQA/ICD's/RCL-I-CMQA1 Rascal Interface Control Document.docx
@@ -1991,7 +1991,7 @@
             </w:rPr>
             <w:fldChar w:fldCharType="separate"/>
           </w:r>
-          <w:hyperlink w:anchor="_Toc385973323" w:history="1">
+          <w:hyperlink w:anchor="_Toc386104353" w:history="1">
             <w:r>
               <w:rPr>
                 <w:rStyle w:val="Hyperlink"/>
@@ -2034,7 +2034,7 @@
                 <w:noProof/>
                 <w:webHidden/>
               </w:rPr>
-              <w:instrText xml:space="preserve"> PAGEREF _Toc385973323 \h </w:instrText>
+              <w:instrText xml:space="preserve"> PAGEREF _Toc386104353 \h </w:instrText>
             </w:r>
             <w:r>
               <w:rPr>
@@ -2079,13 +2079,100 @@
               <w:szCs w:val="22"/>
             </w:rPr>
           </w:pPr>
-          <w:hyperlink w:anchor="_Toc385973324" w:history="1">
+          <w:hyperlink w:anchor="_Toc386104354" w:history="1">
             <w:r>
               <w:rPr>
                 <w:rStyle w:val="Hyperlink"/>
                 <w:noProof/>
               </w:rPr>
               <w:t>1.1.</w:t>
+            </w:r>
+            <w:r>
+              <w:rPr>
+                <w:rFonts w:asciiTheme="minorHAnsi" w:eastAsiaTheme="minorEastAsia" w:hAnsiTheme="minorHAnsi" w:cstheme="minorBidi"/>
+                <w:noProof/>
+                <w:kern w:val="0"/>
+                <w:szCs w:val="22"/>
+              </w:rPr>
+              <w:tab/>
+            </w:r>
+            <w:r>
+              <w:rPr>
+                <w:rStyle w:val="Hyperlink"/>
+                <w:noProof/>
+              </w:rPr>
+              <w:t>Coordinate Systems</w:t>
+            </w:r>
+            <w:r>
+              <w:rPr>
+                <w:noProof/>
+                <w:webHidden/>
+              </w:rPr>
+              <w:tab/>
+            </w:r>
+            <w:r>
+              <w:rPr>
+                <w:noProof/>
+                <w:webHidden/>
+              </w:rPr>
+              <w:fldChar w:fldCharType="begin"/>
+            </w:r>
+            <w:r>
+              <w:rPr>
+                <w:noProof/>
+                <w:webHidden/>
+              </w:rPr>
+              <w:instrText xml:space="preserve"> PAGEREF _Toc386104354 \h </w:instrText>
+            </w:r>
+            <w:r>
+              <w:rPr>
+                <w:noProof/>
+                <w:webHidden/>
+              </w:rPr>
+            </w:r>
+            <w:r>
+              <w:rPr>
+                <w:noProof/>
+                <w:webHidden/>
+              </w:rPr>
+              <w:fldChar w:fldCharType="separate"/>
+            </w:r>
+            <w:r>
+              <w:rPr>
+                <w:noProof/>
+                <w:webHidden/>
+              </w:rPr>
+              <w:t>4</w:t>
+            </w:r>
+            <w:r>
+              <w:rPr>
+                <w:noProof/>
+                <w:webHidden/>
+              </w:rPr>
+              <w:fldChar w:fldCharType="end"/>
+            </w:r>
+          </w:hyperlink>
+        </w:p>
+        <w:p>
+          <w:pPr>
+            <w:pStyle w:val="TOC1"/>
+            <w:tabs>
+              <w:tab w:val="left" w:pos="475"/>
+            </w:tabs>
+            <w:rPr>
+              <w:rFonts w:asciiTheme="minorHAnsi" w:eastAsiaTheme="minorEastAsia" w:hAnsiTheme="minorHAnsi" w:cstheme="minorBidi"/>
+              <w:noProof/>
+              <w:kern w:val="0"/>
+              <w:szCs w:val="22"/>
+            </w:rPr>
+          </w:pPr>
+          <w:hyperlink w:anchor="_Toc386104355" w:history="1">
+            <w:r>
+              <w:rPr>
+                <w:rStyle w:val="Hyperlink"/>
+                <w:noProof/>
+              </w:rPr>
+              <w:t>2.</w:t>
             </w:r>
             <w:r>
               <w:rPr>
@@ -2122,7 +2209,7 @@
                 <w:noProof/>
                 <w:webHidden/>
               </w:rPr>
-              <w:instrText xml:space="preserve"> PAGEREF _Toc385973324 \h </w:instrText>
+              <w:instrText xml:space="preserve"> PAGEREF _Toc386104355 \h </w:instrText>
             </w:r>
             <w:r>
               <w:rPr>
@@ -2142,7 +2229,7 @@
                 <w:noProof/>
                 <w:webHidden/>
               </w:rPr>
-              <w:t>4</w:t>
+              <w:t>5</w:t>
             </w:r>
             <w:r>
               <w:rPr>
@@ -2186,7 +2273,7 @@
       <w:pPr>
         <w:pStyle w:val="Heading1"/>
       </w:pPr>
-      <w:bookmarkStart w:id="1" w:name="_Toc385973323"/>
+      <w:bookmarkStart w:id="1" w:name="_Toc386104353"/>
       <w:r>
         <w:lastRenderedPageBreak/>
         <w:t>Interface Overview</w:t>
@@ -2200,8 +2287,6 @@
       <w:r>
         <w:t>three</w:t>
       </w:r>
-      <w:bookmarkStart w:id="2" w:name="_GoBack"/>
-      <w:bookmarkEnd w:id="2"/>
       <w:r>
         <w:t xml:space="preserve"> major types: </w:t>
       </w:r>
@@ -2388,11 +2473,194 @@
       <w:pPr>
         <w:pStyle w:val="Heading2"/>
       </w:pPr>
-      <w:bookmarkStart w:id="3" w:name="_Toc385973324"/>
       <w:r>
-        <w:t>Primary-Secondary Spacecraft Interface Overview</w:t>
+        <w:t xml:space="preserve"> </w:t>
+      </w:r>
+      <w:bookmarkStart w:id="2" w:name="_Toc386104354"/>
+      <w:r>
+        <w:t>Coordinate Systems</w:t>
+      </w:r>
+      <w:bookmarkEnd w:id="2"/>
+    </w:p>
+    <w:p>
+      <w:pPr>
+        <w:pStyle w:val="BodyText"/>
+      </w:pPr>
+      <w:r>
+        <w:t>This document will make frequent use of the coordinate system definitions laid out for 3U spacecraft in the CubeSat Design Specification (CDS), Revision 13. A visualization of this coordinate system is provided in Figure 1-1.</w:t>
+      </w:r>
+      <w:r>
+        <w:t xml:space="preserve"> This is the coordinate system that will be used throughout this ICD, unless otherwise stated.</w:t>
+      </w:r>
+    </w:p>
+    <w:p>
+      <w:pPr>
+        <w:pStyle w:val="BodyText"/>
+        <w:keepNext/>
+        <w:jc w:val="center"/>
+      </w:pPr>
+      <w:r>
+        <w:rPr>
+          <w:noProof/>
+        </w:rPr>
+        <w:drawing>
+          <wp:inline distT="0" distB="0" distL="0" distR="0" wp14:anchorId="117E7AEC" wp14:editId="3C3E6DED">
+            <wp:extent cx="5130140" cy="3330754"/>
+            <wp:effectExtent l="19050" t="19050" r="13970" b="22225"/>
+            <wp:docPr id="2" name="Picture 2"/>
+            <wp:cNvGraphicFramePr>
+              <a:graphicFrameLocks xmlns:a="http://schemas.openxmlformats.org/drawingml/2006/main" noChangeAspect="1"/>
+            </wp:cNvGraphicFramePr>
+            <a:graphic xmlns:a="http://schemas.openxmlformats.org/drawingml/2006/main">
+              <a:graphicData uri="http://schemas.openxmlformats.org/drawingml/2006/picture">
+                <pic:pic xmlns:pic="http://schemas.openxmlformats.org/drawingml/2006/picture">
+                  <pic:nvPicPr>
+                    <pic:cNvPr id="0" name=""/>
+                    <pic:cNvPicPr/>
+                  </pic:nvPicPr>
+                  <pic:blipFill>
+                    <a:blip r:embed="rId10"/>
+                    <a:stretch>
+                      <a:fillRect/>
+                    </a:stretch>
+                  </pic:blipFill>
+                  <pic:spPr>
+                    <a:xfrm>
+                      <a:off x="0" y="0"/>
+                      <a:ext cx="5130382" cy="3330911"/>
+                    </a:xfrm>
+                    <a:prstGeom prst="rect">
+                      <a:avLst/>
+                    </a:prstGeom>
+                    <a:ln>
+                      <a:solidFill>
+                        <a:schemeClr val="tx1"/>
+                      </a:solidFill>
+                    </a:ln>
+                  </pic:spPr>
+                </pic:pic>
+              </a:graphicData>
+            </a:graphic>
+          </wp:inline>
+        </w:drawing>
+      </w:r>
+    </w:p>
+    <w:p>
+      <w:pPr>
+        <w:pStyle w:val="Caption"/>
+        <w:jc w:val="center"/>
+        <w:rPr>
+          <w:b/>
+          <w:i w:val="0"/>
+        </w:rPr>
+      </w:pPr>
+      <w:r>
+        <w:rPr>
+          <w:b/>
+          <w:i w:val="0"/>
+        </w:rPr>
+        <w:t xml:space="preserve">Figure </w:t>
+      </w:r>
+      <w:r>
+        <w:rPr>
+          <w:b/>
+          <w:i w:val="0"/>
+        </w:rPr>
+        <w:fldChar w:fldCharType="begin"/>
+      </w:r>
+      <w:r>
+        <w:rPr>
+          <w:b/>
+          <w:i w:val="0"/>
+        </w:rPr>
+        <w:instrText xml:space="preserve"> STYLEREF 1 \s </w:instrText>
+      </w:r>
+      <w:r>
+        <w:rPr>
+          <w:b/>
+          <w:i w:val="0"/>
+        </w:rPr>
+        <w:fldChar w:fldCharType="separate"/>
+      </w:r>
+      <w:r>
+        <w:rPr>
+          <w:b/>
+          <w:i w:val="0"/>
+          <w:noProof/>
+        </w:rPr>
+        <w:t>1</w:t>
+      </w:r>
+      <w:r>
+        <w:rPr>
+          <w:b/>
+          <w:i w:val="0"/>
+        </w:rPr>
+        <w:fldChar w:fldCharType="end"/>
+      </w:r>
+      <w:r>
+        <w:rPr>
+          <w:b/>
+          <w:i w:val="0"/>
+        </w:rPr>
+        <w:noBreakHyphen/>
+      </w:r>
+      <w:r>
+        <w:rPr>
+          <w:b/>
+          <w:i w:val="0"/>
+        </w:rPr>
+        <w:fldChar w:fldCharType="begin"/>
+      </w:r>
+      <w:r>
+        <w:rPr>
+          <w:b/>
+          <w:i w:val="0"/>
+        </w:rPr>
+        <w:instrText xml:space="preserve"> SEQ Figure \* ARABIC \s 1 </w:instrText>
+      </w:r>
+      <w:r>
+        <w:rPr>
+          <w:b/>
+          <w:i w:val="0"/>
+        </w:rPr>
+        <w:fldChar w:fldCharType="separate"/>
+      </w:r>
+      <w:r>
+        <w:rPr>
+          <w:b/>
+          <w:i w:val="0"/>
+          <w:noProof/>
+        </w:rPr>
+        <w:t>1</w:t>
+      </w:r>
+      <w:r>
+        <w:rPr>
+          <w:b/>
+          <w:i w:val="0"/>
+        </w:rPr>
+        <w:fldChar w:fldCharType="end"/>
+      </w:r>
+      <w:r>
+        <w:rPr>
+          <w:b/>
+          <w:i w:val="0"/>
+        </w:rPr>
+        <w:t xml:space="preserve"> 3U CubeSat Coordinate System Definition</w:t>
+      </w:r>
+    </w:p>
+    <w:p>
+      <w:pPr>
+        <w:pStyle w:val="Heading1"/>
+      </w:pPr>
+      <w:bookmarkStart w:id="3" w:name="_Toc386104355"/>
+      <w:r>
+        <w:lastRenderedPageBreak/>
+        <w:t>Primary-Secondary Spacecraft Interface</w:t>
       </w:r>
       <w:bookmarkEnd w:id="3"/>
+      <w:r>
+        <w:t>s</w:t>
+      </w:r>
     </w:p>
     <w:p>
       <w:pPr>
@@ -2518,7 +2786,13 @@
         <w:rPr>
           <w:rFonts w:ascii="Times New Roman" w:hAnsi="Times New Roman" w:cs="Times New Roman"/>
         </w:rPr>
-        <w:t xml:space="preserve">nhibit. </w:t>
+        <w:t>nhibit</w:t>
+      </w:r>
+      <w:r>
+        <w:rPr>
+          <w:rFonts w:ascii="Times New Roman" w:hAnsi="Times New Roman" w:cs="Times New Roman"/>
+        </w:rPr>
+        <w:t xml:space="preserve"> </w:t>
       </w:r>
     </w:p>
     <w:p>
@@ -2526,7 +2800,16 @@
         <w:t xml:space="preserve">The former interface is mainly mechanical in nature, consisting of </w:t>
       </w:r>
       <w:r>
-        <w:t>two solenoids (each housed within the secondary spacecraft) that latch onto two connection points that extend from the primary, as shown in Figure 1-1. Since the secondary spacecraft is set to be off until separation</w:t>
+        <w:t>two solenoids (each housed within the secondary spacecraft) that latch onto two connection points that extend from the primary, a</w:t>
+      </w:r>
+      <w:r>
+        <w:t xml:space="preserve">s shown in Figure </w:t>
+      </w:r>
+      <w:r>
+        <w:t>2-1</w:t>
+      </w:r>
+      <w:r>
+        <w:t>. Since the secondary spacecraft is set to be off until separation</w:t>
       </w:r>
       <w:r>
         <w:t>, it is required that the primary spacecraft passes power to the secondary spacecraft’s separation mechanism. The mechanism used for accomplishing this must provide a peak voltage of 5 Volts, with a current load of at least 1 Amp.</w:t>
@@ -2534,7 +2817,66 @@
     </w:p>
     <w:p>
       <w:r>
-        <w:t xml:space="preserve">The latter interface is also mainly mechanical in nature, consisting of a simple switch that will be compressed when the secondary spacecraft is conjoined with the primary spacecraft. In this state, the switch would cut off all power between the secondary spacecraft’s batteries and the rest of the </w:t>
+        <w:t>The latter interface is also mainly mechanical in nature, consisting of a simple switch that will be compressed when the secondary spacecraft is conjoined with the primary spacecraft. In this state, the switch would cut off all power between the secondary spacecraft’s</w:t>
+      </w:r>
+      <w:r>
+        <w:t xml:space="preserve"> batteries and the rest of the secondary spacecraft, ensuring that the secondary spacecraft has enough power to remain active over the course of its 15 day mission. When the secondary spacecraft separates from the primary spacecraft, </w:t>
+      </w:r>
+      <w:r>
+        <w:t>this switch will actuate to its on state, allowing the secondary</w:t>
+      </w:r>
+      <w:r>
+        <w:t xml:space="preserve"> spacecraft to be powered on. A block diagram of this arrangement is provided in Figure 2-2.</w:t>
+      </w:r>
+      <w:bookmarkStart w:id="4" w:name="_GoBack"/>
+      <w:bookmarkEnd w:id="4"/>
+    </w:p>
+    <w:p>
+      <w:r>
+        <w:rPr>
+          <w:noProof/>
+        </w:rPr>
+        <w:drawing>
+          <wp:inline distT="0" distB="0" distL="0" distR="0">
+            <wp:extent cx="5943600" cy="4457700"/>
+            <wp:effectExtent l="0" t="0" r="0" b="0"/>
+            <wp:docPr id="3" name="Picture 3"/>
+            <wp:cNvGraphicFramePr>
+              <a:graphicFrameLocks xmlns:a="http://schemas.openxmlformats.org/drawingml/2006/main" noChangeAspect="1"/>
+            </wp:cNvGraphicFramePr>
+            <a:graphic xmlns:a="http://schemas.openxmlformats.org/drawingml/2006/main">
+              <a:graphicData uri="http://schemas.openxmlformats.org/drawingml/2006/picture">
+                <pic:pic xmlns:pic="http://schemas.openxmlformats.org/drawingml/2006/picture">
+                  <pic:nvPicPr>
+                    <pic:cNvPr id="0" name="Rascal PWR Block Diagram.tif"/>
+                    <pic:cNvPicPr/>
+                  </pic:nvPicPr>
+                  <pic:blipFill>
+                    <a:blip r:embed="rId11">
+                      <a:extLst>
+                        <a:ext uri="{28A0092B-C50C-407E-A947-70E740481C1C}">
+                          <a14:useLocalDpi xmlns:a14="http://schemas.microsoft.com/office/drawing/2010/main" val="0"/>
+                        </a:ext>
+                      </a:extLst>
+                    </a:blip>
+                    <a:stretch>
+                      <a:fillRect/>
+                    </a:stretch>
+                  </pic:blipFill>
+                  <pic:spPr>
+                    <a:xfrm>
+                      <a:off x="0" y="0"/>
+                      <a:ext cx="5943600" cy="4457700"/>
+                    </a:xfrm>
+                    <a:prstGeom prst="rect">
+                      <a:avLst/>
+                    </a:prstGeom>
+                  </pic:spPr>
+                </pic:pic>
+              </a:graphicData>
+            </a:graphic>
+          </wp:inline>
+        </w:drawing>
       </w:r>
     </w:p>
     <w:p/>
@@ -2560,8 +2902,8 @@
     <w:p/>
     <w:p/>
     <w:sectPr>
-      <w:headerReference w:type="default" r:id="rId10"/>
-      <w:footerReference w:type="default" r:id="rId11"/>
+      <w:headerReference w:type="default" r:id="rId12"/>
+      <w:footerReference w:type="default" r:id="rId13"/>
       <w:pgSz w:w="12240" w:h="15840"/>
       <w:pgMar w:top="1440" w:right="1440" w:bottom="1440" w:left="1440" w:header="996" w:footer="996" w:gutter="0"/>
       <w:cols w:space="720"/>
@@ -2628,7 +2970,7 @@
       <w:rPr>
         <w:noProof/>
       </w:rPr>
-      <w:t>4</w:t>
+      <w:t>5</w:t>
     </w:r>
     <w:r>
       <w:fldChar w:fldCharType="end"/>
@@ -2641,7 +2983,7 @@
         <w:rPr>
           <w:noProof/>
         </w:rPr>
-        <w:t>5</w:t>
+        <w:t>6</w:t>
       </w:r>
     </w:fldSimple>
   </w:p>
@@ -9974,11 +10316,11 @@
   </w:compat>
   <w:rsids>
     <w:rsidRoot w:val="00A14E3D"/>
-    <w:rsid w:val="00116CCF"/>
     <w:rsid w:val="00480451"/>
     <w:rsid w:val="005514B0"/>
     <w:rsid w:val="00A14E3D"/>
     <w:rsid w:val="00B01ED8"/>
+    <w:rsid w:val="00B45D74"/>
   </w:rsids>
   <m:mathPr>
     <m:mathFont m:val="Cambria Math"/>
@@ -10735,7 +11077,7 @@
 </file>
 
 <file path=customXml/itemProps1.xml><?xml version="1.0" encoding="utf-8"?>
-<ds:datastoreItem xmlns:ds="http://schemas.openxmlformats.org/officeDocument/2006/customXml" ds:itemID="{499FDF30-2150-4682-8326-0DC51DD4EB57}">
+<ds:datastoreItem xmlns:ds="http://schemas.openxmlformats.org/officeDocument/2006/customXml" ds:itemID="{544D2392-0D27-467F-952F-C2BC8980A682}">
   <ds:schemaRefs>
     <ds:schemaRef ds:uri="http://schemas.openxmlformats.org/officeDocument/2006/bibliography"/>
   </ds:schemaRefs>

</xml_diff>

<commit_message>
Begun creating pinout for Colony-II interface
</commit_message>
<xml_diff>
--- a/CMQA/ICD's/RCL-I-CMQA1 Rascal Interface Control Document.docx
+++ b/CMQA/ICD's/RCL-I-CMQA1 Rascal Interface Control Document.docx
@@ -1,6 +1,6 @@
 
 <file path=word/document.xml><?xml version="1.0" encoding="utf-8"?>
-<w:document xmlns:wpc="http://schemas.microsoft.com/office/word/2010/wordprocessingCanvas" xmlns:mc="http://schemas.openxmlformats.org/markup-compatibility/2006" xmlns:o="urn:schemas-microsoft-com:office:office" xmlns:r="http://schemas.openxmlformats.org/officeDocument/2006/relationships" xmlns:m="http://schemas.openxmlformats.org/officeDocument/2006/math" xmlns:v="urn:schemas-microsoft-com:vml" xmlns:wp14="http://schemas.microsoft.com/office/word/2010/wordprocessingDrawing" xmlns:wp="http://schemas.openxmlformats.org/drawingml/2006/wordprocessingDrawing" xmlns:w10="urn:schemas-microsoft-com:office:word" xmlns:w="http://schemas.openxmlformats.org/wordprocessingml/2006/main" xmlns:w14="http://schemas.microsoft.com/office/word/2010/wordml" xmlns:wpg="http://schemas.microsoft.com/office/word/2010/wordprocessingGroup" xmlns:wpi="http://schemas.microsoft.com/office/word/2010/wordprocessingInk" xmlns:wne="http://schemas.microsoft.com/office/word/2006/wordml" xmlns:wps="http://schemas.microsoft.com/office/word/2010/wordprocessingShape" mc:Ignorable="w14 wp14">
+<w:document xmlns:ve="http://schemas.openxmlformats.org/markup-compatibility/2006" xmlns:o="urn:schemas-microsoft-com:office:office" xmlns:r="http://schemas.openxmlformats.org/officeDocument/2006/relationships" xmlns:m="http://schemas.openxmlformats.org/officeDocument/2006/math" xmlns:v="urn:schemas-microsoft-com:vml" xmlns:wp="http://schemas.openxmlformats.org/drawingml/2006/wordprocessingDrawing" xmlns:w10="urn:schemas-microsoft-com:office:word" xmlns:w="http://schemas.openxmlformats.org/wordprocessingml/2006/main" xmlns:wne="http://schemas.microsoft.com/office/word/2006/wordml">
   <w:body>
     <w:p/>
     <w:p/>
@@ -51,600 +51,281 @@
         <w:rPr>
           <w:noProof/>
         </w:rPr>
-        <mc:AlternateContent>
-          <mc:Choice Requires="wps">
-            <w:drawing>
-              <wp:anchor distT="0" distB="0" distL="114300" distR="114300" simplePos="0" relativeHeight="251659264" behindDoc="0" locked="0" layoutInCell="1" allowOverlap="1">
-                <wp:simplePos x="0" y="0"/>
-                <wp:positionH relativeFrom="column">
-                  <wp:posOffset>1308735</wp:posOffset>
-                </wp:positionH>
-                <wp:positionV relativeFrom="paragraph">
-                  <wp:posOffset>116840</wp:posOffset>
-                </wp:positionV>
-                <wp:extent cx="2971800" cy="4344670"/>
-                <wp:effectExtent l="0" t="0" r="19050" b="17780"/>
-                <wp:wrapNone/>
-                <wp:docPr id="9" name="Text Box 3"/>
-                <wp:cNvGraphicFramePr>
-                  <a:graphicFrameLocks xmlns:a="http://schemas.openxmlformats.org/drawingml/2006/main"/>
-                </wp:cNvGraphicFramePr>
-                <a:graphic xmlns:a="http://schemas.openxmlformats.org/drawingml/2006/main">
-                  <a:graphicData uri="http://schemas.microsoft.com/office/word/2010/wordprocessingShape">
-                    <wps:wsp>
-                      <wps:cNvSpPr txBox="1">
-                        <a:spLocks noChangeArrowheads="1"/>
-                      </wps:cNvSpPr>
-                      <wps:spPr bwMode="auto">
-                        <a:xfrm>
-                          <a:off x="0" y="0"/>
-                          <a:ext cx="2971800" cy="4344670"/>
-                        </a:xfrm>
-                        <a:prstGeom prst="rect">
-                          <a:avLst/>
-                        </a:prstGeom>
-                        <a:solidFill>
-                          <a:srgbClr val="FFFFFF"/>
-                        </a:solidFill>
-                        <a:ln w="9525">
-                          <a:solidFill>
-                            <a:srgbClr val="000000"/>
-                          </a:solidFill>
-                          <a:miter lim="800000"/>
-                          <a:headEnd/>
-                          <a:tailEnd/>
-                        </a:ln>
-                      </wps:spPr>
-                      <wps:txbx>
-                        <w:txbxContent>
-                          <w:sdt>
-                            <w:sdtPr>
-                              <w:id w:val="442658929"/>
-                              <w:text/>
-                            </w:sdtPr>
-                            <w:sdtEndPr/>
-                            <w:sdtContent>
-                              <w:p>
-                                <w:pPr>
-                                  <w:spacing w:after="0"/>
-                                  <w:jc w:val="center"/>
-                                </w:pPr>
-                                <w:r>
-                                  <w:rPr>
-                                    <w:sz w:val="40"/>
-                                    <w:szCs w:val="40"/>
-                                  </w:rPr>
-                                  <w:t>Rascal Interface Control Document</w:t>
-                                </w:r>
-                              </w:p>
-                            </w:sdtContent>
-                          </w:sdt>
-                          <w:p>
-                            <w:pPr>
-                              <w:spacing w:after="0"/>
-                              <w:jc w:val="center"/>
-                              <w:rPr>
-                                <w:sz w:val="32"/>
-                                <w:szCs w:val="32"/>
-                              </w:rPr>
-                            </w:pPr>
-                            <w:r>
-                              <w:rPr>
-                                <w:sz w:val="32"/>
-                                <w:szCs w:val="32"/>
-                              </w:rPr>
-                              <w:t>Saint Louis University</w:t>
-                            </w:r>
-                          </w:p>
-                          <w:sdt>
-                            <w:sdtPr>
-                              <w:rPr>
-                                <w:sz w:val="32"/>
-                                <w:szCs w:val="32"/>
-                              </w:rPr>
-                              <w:id w:val="-210656509"/>
-                              <w:text/>
-                            </w:sdtPr>
-                            <w:sdtEndPr/>
-                            <w:sdtContent>
-                              <w:p>
-                                <w:pPr>
-                                  <w:spacing w:after="0"/>
-                                  <w:jc w:val="center"/>
-                                </w:pPr>
-                                <w:r>
-                                  <w:rPr>
-                                    <w:sz w:val="32"/>
-                                    <w:szCs w:val="32"/>
-                                  </w:rPr>
-                                  <w:t>Rascal</w:t>
-                                </w:r>
-                              </w:p>
-                            </w:sdtContent>
-                          </w:sdt>
-                          <w:sdt>
-                            <w:sdtPr>
-                              <w:alias w:val="Insert Mission Patch Here"/>
-                              <w:id w:val="-1992858161"/>
-                              <w:picture/>
-                            </w:sdtPr>
-                            <w:sdtEndPr/>
-                            <w:sdtContent>
-                              <w:p>
-                                <w:pPr>
-                                  <w:spacing w:after="0"/>
-                                  <w:jc w:val="center"/>
-                                </w:pPr>
-                                <w:r>
-                                  <w:rPr>
-                                    <w:noProof/>
-                                  </w:rPr>
-                                  <w:drawing>
-                                    <wp:inline distT="0" distB="0" distL="0" distR="0">
-                                      <wp:extent cx="2066306" cy="2066306"/>
-                                      <wp:effectExtent l="0" t="0" r="0" b="0"/>
-                                      <wp:docPr id="1" name="Picture 1"/>
-                                      <wp:cNvGraphicFramePr>
-                                        <a:graphicFrameLocks xmlns:a="http://schemas.openxmlformats.org/drawingml/2006/main" noChangeAspect="1"/>
-                                      </wp:cNvGraphicFramePr>
-                                      <a:graphic xmlns:a="http://schemas.openxmlformats.org/drawingml/2006/main">
-                                        <a:graphicData uri="http://schemas.openxmlformats.org/drawingml/2006/picture">
-                                          <pic:pic xmlns:pic="http://schemas.openxmlformats.org/drawingml/2006/picture">
-                                            <pic:nvPicPr>
-                                              <pic:cNvPr id="0" name="Rascal Patch.png"/>
-                                              <pic:cNvPicPr/>
-                                            </pic:nvPicPr>
-                                            <pic:blipFill>
-                                              <a:blip r:embed="rId9">
-                                                <a:extLst>
-                                                  <a:ext uri="{28A0092B-C50C-407E-A947-70E740481C1C}">
-                                                    <a14:useLocalDpi xmlns:a14="http://schemas.microsoft.com/office/drawing/2010/main" val="0"/>
-                                                  </a:ext>
-                                                </a:extLst>
-                                              </a:blip>
-                                              <a:stretch>
-                                                <a:fillRect/>
-                                              </a:stretch>
-                                            </pic:blipFill>
-                                            <pic:spPr>
-                                              <a:xfrm>
-                                                <a:off x="0" y="0"/>
-                                                <a:ext cx="2066731" cy="2066731"/>
-                                              </a:xfrm>
-                                              <a:prstGeom prst="rect">
-                                                <a:avLst/>
-                                              </a:prstGeom>
-                                            </pic:spPr>
-                                          </pic:pic>
-                                        </a:graphicData>
-                                      </a:graphic>
-                                    </wp:inline>
-                                  </w:drawing>
-                                </w:r>
-                              </w:p>
-                            </w:sdtContent>
-                          </w:sdt>
-                          <w:p>
-                            <w:pPr>
-                              <w:spacing w:after="0"/>
-                              <w:jc w:val="center"/>
-                              <w:rPr>
-                                <w:sz w:val="24"/>
-                                <w:szCs w:val="24"/>
-                              </w:rPr>
-                            </w:pPr>
-                          </w:p>
-                          <w:p>
-                            <w:pPr>
-                              <w:pStyle w:val="Header"/>
-                              <w:spacing w:after="0"/>
-                              <w:jc w:val="center"/>
-                              <w:rPr>
-                                <w:noProof/>
-                                <w:sz w:val="24"/>
-                                <w:szCs w:val="24"/>
-                              </w:rPr>
-                            </w:pPr>
-                            <w:r>
-                              <w:rPr>
-                                <w:sz w:val="24"/>
-                                <w:szCs w:val="24"/>
-                              </w:rPr>
-                              <w:t xml:space="preserve">Last Updated: </w:t>
-                            </w:r>
-                            <w:r>
-                              <w:rPr>
-                                <w:sz w:val="24"/>
-                                <w:szCs w:val="24"/>
-                              </w:rPr>
-                              <w:fldChar w:fldCharType="begin"/>
-                            </w:r>
-                            <w:r>
-                              <w:rPr>
-                                <w:sz w:val="24"/>
-                                <w:szCs w:val="24"/>
-                              </w:rPr>
-                              <w:instrText xml:space="preserve"> DATE \@ "M/d/yy" </w:instrText>
-                            </w:r>
-                            <w:r>
-                              <w:rPr>
-                                <w:sz w:val="24"/>
-                                <w:szCs w:val="24"/>
-                              </w:rPr>
-                              <w:fldChar w:fldCharType="separate"/>
-                            </w:r>
-                            <w:r>
-                              <w:rPr>
-                                <w:noProof/>
-                                <w:sz w:val="24"/>
-                                <w:szCs w:val="24"/>
-                              </w:rPr>
-                              <w:t>4/24/14</w:t>
-                            </w:r>
-                            <w:r>
-                              <w:rPr>
-                                <w:noProof/>
-                                <w:sz w:val="24"/>
-                                <w:szCs w:val="24"/>
-                              </w:rPr>
-                              <w:fldChar w:fldCharType="end"/>
-                            </w:r>
-                          </w:p>
-                          <w:p>
-                            <w:pPr>
-                              <w:spacing w:after="0"/>
-                              <w:jc w:val="center"/>
-                              <w:rPr>
-                                <w:sz w:val="24"/>
-                                <w:szCs w:val="24"/>
-                              </w:rPr>
-                            </w:pPr>
-                            <w:r>
-                              <w:rPr>
-                                <w:sz w:val="24"/>
-                                <w:szCs w:val="24"/>
-                              </w:rPr>
-                              <w:t xml:space="preserve">Document No: </w:t>
-                            </w:r>
-                            <w:sdt>
-                              <w:sdtPr>
-                                <w:rPr>
-                                  <w:sz w:val="24"/>
-                                  <w:szCs w:val="24"/>
-                                </w:rPr>
-                                <w:id w:val="1880516279"/>
-                                <w:text/>
-                              </w:sdtPr>
-                              <w:sdtEndPr/>
-                              <w:sdtContent>
-                                <w:r>
-                                  <w:rPr>
-                                    <w:sz w:val="24"/>
-                                    <w:szCs w:val="24"/>
-                                  </w:rPr>
-                                  <w:t>RCL</w:t>
-                                </w:r>
-                                <w:r>
-                                  <w:rPr>
-                                    <w:sz w:val="24"/>
-                                    <w:szCs w:val="24"/>
-                                  </w:rPr>
-                                  <w:t>-</w:t>
-                                </w:r>
-                                <w:r>
-                                  <w:rPr>
-                                    <w:sz w:val="24"/>
-                                    <w:szCs w:val="24"/>
-                                  </w:rPr>
-                                  <w:t>I</w:t>
-                                </w:r>
-                                <w:r>
-                                  <w:rPr>
-                                    <w:sz w:val="24"/>
-                                    <w:szCs w:val="24"/>
-                                  </w:rPr>
-                                  <w:t>-</w:t>
-                                </w:r>
-                                <w:r>
-                                  <w:rPr>
-                                    <w:sz w:val="24"/>
-                                    <w:szCs w:val="24"/>
-                                  </w:rPr>
-                                  <w:t>CMQA1</w:t>
-                                </w:r>
-                              </w:sdtContent>
-                            </w:sdt>
-                          </w:p>
-                        </w:txbxContent>
-                      </wps:txbx>
-                      <wps:bodyPr rot="0" vert="horz" wrap="square" lIns="91440" tIns="45720" rIns="91440" bIns="45720" anchor="t" anchorCtr="0" upright="1">
-                        <a:noAutofit/>
-                      </wps:bodyPr>
-                    </wps:wsp>
-                  </a:graphicData>
-                </a:graphic>
-                <wp14:sizeRelH relativeFrom="page">
-                  <wp14:pctWidth>0</wp14:pctWidth>
-                </wp14:sizeRelH>
-                <wp14:sizeRelV relativeFrom="page">
-                  <wp14:pctHeight>0</wp14:pctHeight>
-                </wp14:sizeRelV>
-              </wp:anchor>
-            </w:drawing>
-          </mc:Choice>
-          <mc:Fallback>
-            <w:pict>
-              <v:shapetype id="_x0000_t202" coordsize="21600,21600" o:spt="202" path="m,l,21600r21600,l21600,xe">
-                <v:stroke joinstyle="miter"/>
-                <v:path gradientshapeok="t" o:connecttype="rect"/>
-              </v:shapetype>
-              <v:shape id="Text Box 3" o:spid="_x0000_s1026" type="#_x0000_t202" style="position:absolute;left:0;text-align:left;margin-left:103.05pt;margin-top:9.2pt;width:234pt;height:342.1pt;z-index:251659264;visibility:visible;mso-wrap-style:square;mso-width-percent:0;mso-height-percent:0;mso-wrap-distance-left:9pt;mso-wrap-distance-top:0;mso-wrap-distance-right:9pt;mso-wrap-distance-bottom:0;mso-position-horizontal:absolute;mso-position-horizontal-relative:text;mso-position-vertical:absolute;mso-position-vertical-relative:text;mso-width-percent:0;mso-height-percent:0;mso-width-relative:page;mso-height-relative:page;v-text-anchor:top" o:gfxdata="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">
-                <v:textbox>
-                  <w:txbxContent>
-                    <w:sdt>
-                      <w:sdtPr>
-                        <w:id w:val="442658929"/>
-                        <w:text/>
-                      </w:sdtPr>
-                      <w:sdtEndPr/>
-                      <w:sdtContent>
-                        <w:p>
-                          <w:pPr>
-                            <w:spacing w:after="0"/>
-                            <w:jc w:val="center"/>
-                          </w:pPr>
-                          <w:r>
-                            <w:rPr>
-                              <w:sz w:val="40"/>
-                              <w:szCs w:val="40"/>
-                            </w:rPr>
-                            <w:t>Rascal Interface Control Document</w:t>
-                          </w:r>
-                        </w:p>
-                      </w:sdtContent>
-                    </w:sdt>
+        <w:pict>
+          <v:shapetype id="_x0000_t202" coordsize="21600,21600" o:spt="202" path="m,l,21600r21600,l21600,xe">
+            <v:stroke joinstyle="miter"/>
+            <v:path gradientshapeok="t" o:connecttype="rect"/>
+          </v:shapetype>
+          <v:shape id="Text Box 3" o:spid="_x0000_s1026" type="#_x0000_t202" style="position:absolute;left:0;text-align:left;margin-left:103.05pt;margin-top:9.2pt;width:234pt;height:342.1pt;z-index:251659264;visibility:visible" o:gfxdata="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">
+            <v:textbox>
+              <w:txbxContent>
+                <w:sdt>
+                  <w:sdtPr>
+                    <w:rPr>
+                      <w:lang w:val="fr-FR"/>
+                    </w:rPr>
+                    <w:id w:val="442658929"/>
+                    <w:text/>
+                  </w:sdtPr>
+                  <w:sdtContent>
                     <w:p>
                       <w:pPr>
                         <w:spacing w:after="0"/>
                         <w:jc w:val="center"/>
                         <w:rPr>
-                          <w:sz w:val="32"/>
-                          <w:szCs w:val="32"/>
+                          <w:lang w:val="fr-FR"/>
                         </w:rPr>
+                      </w:pPr>
+                      <w:r>
+                        <w:rPr>
+                          <w:sz w:val="40"/>
+                          <w:szCs w:val="40"/>
+                          <w:lang w:val="fr-FR"/>
+                        </w:rPr>
+                        <w:t>Rascal Interface Control Document</w:t>
+                      </w:r>
+                    </w:p>
+                  </w:sdtContent>
+                </w:sdt>
+                <w:p>
+                  <w:pPr>
+                    <w:spacing w:after="0"/>
+                    <w:jc w:val="center"/>
+                    <w:rPr>
+                      <w:sz w:val="32"/>
+                      <w:szCs w:val="32"/>
+                      <w:lang w:val="fr-FR"/>
+                    </w:rPr>
+                  </w:pPr>
+                  <w:r>
+                    <w:rPr>
+                      <w:sz w:val="32"/>
+                      <w:szCs w:val="32"/>
+                      <w:lang w:val="fr-FR"/>
+                    </w:rPr>
+                    <w:t>Saint Louis University</w:t>
+                  </w:r>
+                </w:p>
+                <w:sdt>
+                  <w:sdtPr>
+                    <w:rPr>
+                      <w:sz w:val="32"/>
+                      <w:szCs w:val="32"/>
+                    </w:rPr>
+                    <w:id w:val="-210656509"/>
+                    <w:text/>
+                  </w:sdtPr>
+                  <w:sdtContent>
+                    <w:p>
+                      <w:pPr>
+                        <w:spacing w:after="0"/>
+                        <w:jc w:val="center"/>
                       </w:pPr>
                       <w:r>
                         <w:rPr>
                           <w:sz w:val="32"/>
                           <w:szCs w:val="32"/>
                         </w:rPr>
-                        <w:t>Saint Louis University</w:t>
+                        <w:t>Rascal</w:t>
                       </w:r>
                     </w:p>
-                    <w:sdt>
-                      <w:sdtPr>
-                        <w:rPr>
-                          <w:sz w:val="32"/>
-                          <w:szCs w:val="32"/>
-                        </w:rPr>
-                        <w:id w:val="-210656509"/>
-                        <w:text/>
-                      </w:sdtPr>
-                      <w:sdtEndPr/>
-                      <w:sdtContent>
-                        <w:p>
-                          <w:pPr>
-                            <w:spacing w:after="0"/>
-                            <w:jc w:val="center"/>
-                          </w:pPr>
-                          <w:r>
-                            <w:rPr>
-                              <w:sz w:val="32"/>
-                              <w:szCs w:val="32"/>
-                            </w:rPr>
-                            <w:t>Rascal</w:t>
-                          </w:r>
-                        </w:p>
-                      </w:sdtContent>
-                    </w:sdt>
-                    <w:sdt>
-                      <w:sdtPr>
-                        <w:alias w:val="Insert Mission Patch Here"/>
-                        <w:id w:val="-1992858161"/>
-                        <w:picture/>
-                      </w:sdtPr>
-                      <w:sdtEndPr/>
-                      <w:sdtContent>
-                        <w:p>
-                          <w:pPr>
-                            <w:spacing w:after="0"/>
-                            <w:jc w:val="center"/>
-                          </w:pPr>
-                          <w:r>
-                            <w:rPr>
-                              <w:noProof/>
-                            </w:rPr>
-                            <w:drawing>
-                              <wp:inline distT="0" distB="0" distL="0" distR="0">
-                                <wp:extent cx="2066306" cy="2066306"/>
-                                <wp:effectExtent l="0" t="0" r="0" b="0"/>
-                                <wp:docPr id="1" name="Picture 1"/>
-                                <wp:cNvGraphicFramePr>
-                                  <a:graphicFrameLocks xmlns:a="http://schemas.openxmlformats.org/drawingml/2006/main" noChangeAspect="1"/>
-                                </wp:cNvGraphicFramePr>
-                                <a:graphic xmlns:a="http://schemas.openxmlformats.org/drawingml/2006/main">
-                                  <a:graphicData uri="http://schemas.openxmlformats.org/drawingml/2006/picture">
-                                    <pic:pic xmlns:pic="http://schemas.openxmlformats.org/drawingml/2006/picture">
-                                      <pic:nvPicPr>
-                                        <pic:cNvPr id="0" name="Rascal Patch.png"/>
-                                        <pic:cNvPicPr/>
-                                      </pic:nvPicPr>
-                                      <pic:blipFill>
-                                        <a:blip r:embed="rId9">
-                                          <a:extLst>
-                                            <a:ext uri="{28A0092B-C50C-407E-A947-70E740481C1C}">
-                                              <a14:useLocalDpi xmlns:a14="http://schemas.microsoft.com/office/drawing/2010/main" val="0"/>
-                                            </a:ext>
-                                          </a:extLst>
-                                        </a:blip>
-                                        <a:stretch>
-                                          <a:fillRect/>
-                                        </a:stretch>
-                                      </pic:blipFill>
-                                      <pic:spPr>
-                                        <a:xfrm>
-                                          <a:off x="0" y="0"/>
-                                          <a:ext cx="2066731" cy="2066731"/>
-                                        </a:xfrm>
-                                        <a:prstGeom prst="rect">
-                                          <a:avLst/>
-                                        </a:prstGeom>
-                                      </pic:spPr>
-                                    </pic:pic>
-                                  </a:graphicData>
-                                </a:graphic>
-                              </wp:inline>
-                            </w:drawing>
-                          </w:r>
-                        </w:p>
-                      </w:sdtContent>
-                    </w:sdt>
+                  </w:sdtContent>
+                </w:sdt>
+                <w:sdt>
+                  <w:sdtPr>
+                    <w:alias w:val="Insert Mission Patch Here"/>
+                    <w:id w:val="-1992858161"/>
+                    <w:picture/>
+                  </w:sdtPr>
+                  <w:sdtContent>
                     <w:p>
                       <w:pPr>
                         <w:spacing w:after="0"/>
                         <w:jc w:val="center"/>
-                        <w:rPr>
-                          <w:sz w:val="24"/>
-                          <w:szCs w:val="24"/>
-                        </w:rPr>
                       </w:pPr>
-                    </w:p>
-                    <w:p>
-                      <w:pPr>
-                        <w:pStyle w:val="Header"/>
-                        <w:spacing w:after="0"/>
-                        <w:jc w:val="center"/>
+                      <w:r>
                         <w:rPr>
                           <w:noProof/>
-                          <w:sz w:val="24"/>
-                          <w:szCs w:val="24"/>
                         </w:rPr>
-                      </w:pPr>
+                        <w:drawing>
+                          <wp:inline distT="0" distB="0" distL="0" distR="0">
+                            <wp:extent cx="2066306" cy="2066306"/>
+                            <wp:effectExtent l="0" t="0" r="0" b="0"/>
+                            <wp:docPr id="1" name="Picture 1"/>
+                            <wp:cNvGraphicFramePr>
+                              <a:graphicFrameLocks xmlns:a="http://schemas.openxmlformats.org/drawingml/2006/main" noChangeAspect="1"/>
+                            </wp:cNvGraphicFramePr>
+                            <a:graphic xmlns:a="http://schemas.openxmlformats.org/drawingml/2006/main">
+                              <a:graphicData uri="http://schemas.openxmlformats.org/drawingml/2006/picture">
+                                <pic:pic xmlns:pic="http://schemas.openxmlformats.org/drawingml/2006/picture">
+                                  <pic:nvPicPr>
+                                    <pic:cNvPr id="0" name="Rascal Patch.png"/>
+                                    <pic:cNvPicPr/>
+                                  </pic:nvPicPr>
+                                  <pic:blipFill>
+                                    <a:blip r:embed="rId8">
+                                      <a:extLst>
+                                        <a:ext uri="{28A0092B-C50C-407E-A947-70E740481C1C}">
+                                          <a14:useLocalDpi xmlns:a14="http://schemas.microsoft.com/office/drawing/2010/main" xmlns:wps="http://schemas.microsoft.com/office/word/2010/wordprocessingShape" xmlns:wpi="http://schemas.microsoft.com/office/word/2010/wordprocessingInk" xmlns:wpg="http://schemas.microsoft.com/office/word/2010/wordprocessingGroup" xmlns:w14="http://schemas.microsoft.com/office/word/2010/wordml" xmlns:w="http://schemas.openxmlformats.org/wordprocessingml/2006/main" xmlns:w10="urn:schemas-microsoft-com:office:word" xmlns:wp14="http://schemas.microsoft.com/office/word/2010/wordprocessingDrawing" xmlns:v="urn:schemas-microsoft-com:vml" xmlns:o="urn:schemas-microsoft-com:office:office" xmlns:mc="http://schemas.openxmlformats.org/markup-compatibility/2006" xmlns:wpc="http://schemas.microsoft.com/office/word/2010/wordprocessingCanvas" xmlns="" val="0"/>
+                                        </a:ext>
+                                      </a:extLst>
+                                    </a:blip>
+                                    <a:stretch>
+                                      <a:fillRect/>
+                                    </a:stretch>
+                                  </pic:blipFill>
+                                  <pic:spPr>
+                                    <a:xfrm>
+                                      <a:off x="0" y="0"/>
+                                      <a:ext cx="2066731" cy="2066731"/>
+                                    </a:xfrm>
+                                    <a:prstGeom prst="rect">
+                                      <a:avLst/>
+                                    </a:prstGeom>
+                                  </pic:spPr>
+                                </pic:pic>
+                              </a:graphicData>
+                            </a:graphic>
+                          </wp:inline>
+                        </w:drawing>
+                      </w:r>
+                    </w:p>
+                  </w:sdtContent>
+                </w:sdt>
+                <w:p>
+                  <w:pPr>
+                    <w:spacing w:after="0"/>
+                    <w:jc w:val="center"/>
+                    <w:rPr>
+                      <w:sz w:val="24"/>
+                      <w:szCs w:val="24"/>
+                    </w:rPr>
+                  </w:pPr>
+                </w:p>
+                <w:p>
+                  <w:pPr>
+                    <w:pStyle w:val="Header"/>
+                    <w:spacing w:after="0"/>
+                    <w:jc w:val="center"/>
+                    <w:rPr>
+                      <w:noProof/>
+                      <w:sz w:val="24"/>
+                      <w:szCs w:val="24"/>
+                    </w:rPr>
+                  </w:pPr>
+                  <w:r>
+                    <w:rPr>
+                      <w:sz w:val="24"/>
+                      <w:szCs w:val="24"/>
+                    </w:rPr>
+                    <w:t xml:space="preserve">Last Updated: </w:t>
+                  </w:r>
+                  <w:r>
+                    <w:rPr>
+                      <w:sz w:val="24"/>
+                      <w:szCs w:val="24"/>
+                    </w:rPr>
+                    <w:fldChar w:fldCharType="begin"/>
+                  </w:r>
+                  <w:r>
+                    <w:rPr>
+                      <w:sz w:val="24"/>
+                      <w:szCs w:val="24"/>
+                    </w:rPr>
+                    <w:instrText xml:space="preserve"> DATE \@ "M/d/yy" </w:instrText>
+                  </w:r>
+                  <w:r>
+                    <w:rPr>
+                      <w:sz w:val="24"/>
+                      <w:szCs w:val="24"/>
+                    </w:rPr>
+                    <w:fldChar w:fldCharType="separate"/>
+                  </w:r>
+                  <w:r>
+                    <w:rPr>
+                      <w:noProof/>
+                      <w:sz w:val="24"/>
+                      <w:szCs w:val="24"/>
+                    </w:rPr>
+                    <w:t>4/24/14</w:t>
+                  </w:r>
+                  <w:r>
+                    <w:rPr>
+                      <w:noProof/>
+                      <w:sz w:val="24"/>
+                      <w:szCs w:val="24"/>
+                    </w:rPr>
+                    <w:fldChar w:fldCharType="end"/>
+                  </w:r>
+                </w:p>
+                <w:p>
+                  <w:pPr>
+                    <w:spacing w:after="0"/>
+                    <w:jc w:val="center"/>
+                    <w:rPr>
+                      <w:sz w:val="24"/>
+                      <w:szCs w:val="24"/>
+                    </w:rPr>
+                  </w:pPr>
+                  <w:r>
+                    <w:rPr>
+                      <w:sz w:val="24"/>
+                      <w:szCs w:val="24"/>
+                    </w:rPr>
+                    <w:t xml:space="preserve">Document No: </w:t>
+                  </w:r>
+                  <w:sdt>
+                    <w:sdtPr>
+                      <w:rPr>
+                        <w:sz w:val="24"/>
+                        <w:szCs w:val="24"/>
+                      </w:rPr>
+                      <w:id w:val="1880516279"/>
+                      <w:text/>
+                    </w:sdtPr>
+                    <w:sdtContent>
                       <w:r>
                         <w:rPr>
                           <w:sz w:val="24"/>
                           <w:szCs w:val="24"/>
                         </w:rPr>
-                        <w:t xml:space="preserve">Last Updated: </w:t>
+                        <w:t>RCL</w:t>
                       </w:r>
                       <w:r>
                         <w:rPr>
                           <w:sz w:val="24"/>
                           <w:szCs w:val="24"/>
                         </w:rPr>
-                        <w:fldChar w:fldCharType="begin"/>
+                        <w:t>-</w:t>
                       </w:r>
                       <w:r>
                         <w:rPr>
                           <w:sz w:val="24"/>
                           <w:szCs w:val="24"/>
                         </w:rPr>
-                        <w:instrText xml:space="preserve"> DATE \@ "M/d/yy" </w:instrText>
+                        <w:t>I</w:t>
                       </w:r>
                       <w:r>
                         <w:rPr>
                           <w:sz w:val="24"/>
                           <w:szCs w:val="24"/>
                         </w:rPr>
-                        <w:fldChar w:fldCharType="separate"/>
+                        <w:t>-</w:t>
                       </w:r>
-                      <w:r>
-                        <w:rPr>
-                          <w:noProof/>
-                          <w:sz w:val="24"/>
-                          <w:szCs w:val="24"/>
-                        </w:rPr>
-                        <w:t>4/24/14</w:t>
-                      </w:r>
-                      <w:r>
-                        <w:rPr>
-                          <w:noProof/>
-                          <w:sz w:val="24"/>
-                          <w:szCs w:val="24"/>
-                        </w:rPr>
-                        <w:fldChar w:fldCharType="end"/>
-                      </w:r>
-                    </w:p>
-                    <w:p>
-                      <w:pPr>
-                        <w:spacing w:after="0"/>
-                        <w:jc w:val="center"/>
-                        <w:rPr>
-                          <w:sz w:val="24"/>
-                          <w:szCs w:val="24"/>
-                        </w:rPr>
-                      </w:pPr>
                       <w:r>
                         <w:rPr>
                           <w:sz w:val="24"/>
                           <w:szCs w:val="24"/>
                         </w:rPr>
-                        <w:t xml:space="preserve">Document No: </w:t>
+                        <w:t>CMQA1</w:t>
                       </w:r>
-                      <w:sdt>
-                        <w:sdtPr>
-                          <w:rPr>
-                            <w:sz w:val="24"/>
-                            <w:szCs w:val="24"/>
-                          </w:rPr>
-                          <w:id w:val="1880516279"/>
-                          <w:text/>
-                        </w:sdtPr>
-                        <w:sdtEndPr/>
-                        <w:sdtContent>
-                          <w:r>
-                            <w:rPr>
-                              <w:sz w:val="24"/>
-                              <w:szCs w:val="24"/>
-                            </w:rPr>
-                            <w:t>RCL</w:t>
-                          </w:r>
-                          <w:r>
-                            <w:rPr>
-                              <w:sz w:val="24"/>
-                              <w:szCs w:val="24"/>
-                            </w:rPr>
-                            <w:t>-</w:t>
-                          </w:r>
-                          <w:r>
-                            <w:rPr>
-                              <w:sz w:val="24"/>
-                              <w:szCs w:val="24"/>
-                            </w:rPr>
-                            <w:t>I</w:t>
-                          </w:r>
-                          <w:r>
-                            <w:rPr>
-                              <w:sz w:val="24"/>
-                              <w:szCs w:val="24"/>
-                            </w:rPr>
-                            <w:t>-</w:t>
-                          </w:r>
-                          <w:r>
-                            <w:rPr>
-                              <w:sz w:val="24"/>
-                              <w:szCs w:val="24"/>
-                            </w:rPr>
-                            <w:t>CMQA1</w:t>
-                          </w:r>
-                        </w:sdtContent>
-                      </w:sdt>
-                    </w:p>
-                  </w:txbxContent>
-                </v:textbox>
-              </v:shape>
-            </w:pict>
-          </mc:Fallback>
-        </mc:AlternateContent>
+                    </w:sdtContent>
+                  </w:sdt>
+                </w:p>
+              </w:txbxContent>
+            </v:textbox>
+          </v:shape>
+        </w:pict>
       </w:r>
     </w:p>
     <w:p>
@@ -773,7 +454,7 @@
       <w:tblPr>
         <w:tblW w:w="9000" w:type="dxa"/>
         <w:tblLayout w:type="fixed"/>
-        <w:tblLook w:val="0000" w:firstRow="0" w:lastRow="0" w:firstColumn="0" w:lastColumn="0" w:noHBand="0" w:noVBand="0"/>
+        <w:tblLook w:val="0000"/>
       </w:tblPr>
       <w:tblGrid>
         <w:gridCol w:w="1800"/>
@@ -894,7 +575,6 @@
               </w:placeholder>
               <w:text/>
             </w:sdtPr>
-            <w:sdtEndPr/>
             <w:sdtContent>
               <w:p>
                 <w:pPr>
@@ -922,7 +602,6 @@
                   <w:docPart w:val="C2E537DAE1754B79A68D98BEADB6ED37"/>
                 </w:placeholder>
               </w:sdtPr>
-              <w:sdtEndPr/>
               <w:sdtContent>
                 <w:r>
                   <w:t>Program Manager</w:t>
@@ -1150,7 +829,7 @@
         <w:tblW w:w="10205" w:type="dxa"/>
         <w:tblInd w:w="-35" w:type="dxa"/>
         <w:tblLayout w:type="fixed"/>
-        <w:tblLook w:val="0000" w:firstRow="0" w:lastRow="0" w:firstColumn="0" w:lastColumn="0" w:noHBand="0" w:noVBand="0"/>
+        <w:tblLook w:val="0000"/>
       </w:tblPr>
       <w:tblGrid>
         <w:gridCol w:w="1673"/>
@@ -1296,7 +975,6 @@
             </w:placeholder>
             <w:text/>
           </w:sdtPr>
-          <w:sdtEndPr/>
           <w:sdtContent>
             <w:tc>
               <w:tcPr>
@@ -1337,7 +1015,6 @@
               <w:calendar w:val="gregorian"/>
             </w:date>
           </w:sdtPr>
-          <w:sdtEndPr/>
           <w:sdtContent>
             <w:tc>
               <w:tcPr>
@@ -1373,7 +1050,6 @@
             </w:placeholder>
             <w:text/>
           </w:sdtPr>
-          <w:sdtEndPr/>
           <w:sdtContent>
             <w:tc>
               <w:tcPr>
@@ -1414,7 +1090,6 @@
             <w:showingPlcHdr/>
             <w:text/>
           </w:sdtPr>
-          <w:sdtEndPr/>
           <w:sdtContent>
             <w:tc>
               <w:tcPr>
@@ -2504,7 +2179,7 @@
           <w:noProof/>
         </w:rPr>
         <w:drawing>
-          <wp:inline distT="0" distB="0" distL="0" distR="0" wp14:anchorId="117E7AEC" wp14:editId="3C3E6DED">
+          <wp:inline distT="0" distB="0" distL="0" distR="0">
             <wp:extent cx="5130140" cy="3330754"/>
             <wp:effectExtent l="19050" t="19050" r="13970" b="22225"/>
             <wp:docPr id="2" name="Picture 2"/>
@@ -2519,7 +2194,7 @@
                     <pic:cNvPicPr/>
                   </pic:nvPicPr>
                   <pic:blipFill>
-                    <a:blip r:embed="rId10"/>
+                    <a:blip r:embed="rId9" cstate="print"/>
                     <a:stretch>
                       <a:fillRect/>
                     </a:stretch>
@@ -2832,6 +2507,13 @@
       <w:bookmarkEnd w:id="4"/>
     </w:p>
     <w:p>
+      <w:pPr>
+        <w:rPr>
+          <w:noProof/>
+        </w:rPr>
+      </w:pPr>
+    </w:p>
+    <w:p>
       <w:r>
         <w:rPr>
           <w:noProof/>
@@ -2852,10 +2534,10 @@
                     <pic:cNvPicPr/>
                   </pic:nvPicPr>
                   <pic:blipFill>
-                    <a:blip r:embed="rId11">
+                    <a:blip r:embed="rId10" cstate="print">
                       <a:extLst>
                         <a:ext uri="{28A0092B-C50C-407E-A947-70E740481C1C}">
-                          <a14:useLocalDpi xmlns:a14="http://schemas.microsoft.com/office/drawing/2010/main" val="0"/>
+                          <a14:useLocalDpi xmlns:a14="http://schemas.microsoft.com/office/drawing/2010/main" xmlns:wps="http://schemas.microsoft.com/office/word/2010/wordprocessingShape" xmlns:wpi="http://schemas.microsoft.com/office/word/2010/wordprocessingInk" xmlns:wpg="http://schemas.microsoft.com/office/word/2010/wordprocessingGroup" xmlns:w14="http://schemas.microsoft.com/office/word/2010/wordml" xmlns:w="http://schemas.openxmlformats.org/wordprocessingml/2006/main" xmlns:w10="urn:schemas-microsoft-com:office:word" xmlns:wp14="http://schemas.microsoft.com/office/word/2010/wordprocessingDrawing" xmlns:v="urn:schemas-microsoft-com:vml" xmlns:o="urn:schemas-microsoft-com:office:office" xmlns:mc="http://schemas.openxmlformats.org/markup-compatibility/2006" xmlns:wpc="http://schemas.microsoft.com/office/word/2010/wordprocessingCanvas" xmlns="" val="0"/>
                         </a:ext>
                       </a:extLst>
                     </a:blip>
@@ -2879,7 +2561,2601 @@
         </w:drawing>
       </w:r>
     </w:p>
-    <w:p/>
+    <w:p>
+      <w:pPr>
+        <w:pStyle w:val="Heading1"/>
+      </w:pPr>
+      <w:r>
+        <w:lastRenderedPageBreak/>
+        <w:t>Primary-Colony-II Bus Interfaces</w:t>
+      </w:r>
+    </w:p>
+    <w:p>
+      <w:r>
+        <w:t>The main interface between the Primary Payload (PLD) and the Colony-II (COL-II) bus is a D-subminiature DB-25 connector, as shown in Figure 3-1. This interface will be used for passing power from COL-II to the PLD, as well as relaying data collected by the PLD to the communications and attitude determination and control</w:t>
+      </w:r>
+      <w:r>
+        <w:t xml:space="preserve"> systems (ADC) provided by COL-II and data  commands and ADC sensor information from COL-II to the PLD. </w:t>
+      </w:r>
+    </w:p>
+    <w:p>
+      <w:pPr>
+        <w:keepNext/>
+        <w:jc w:val="center"/>
+      </w:pPr>
+      <w:r>
+        <w:rPr>
+          <w:noProof/>
+        </w:rPr>
+        <w:drawing>
+          <wp:inline distT="0" distB="0" distL="0" distR="0">
+            <wp:extent cx="5064369" cy="2057400"/>
+            <wp:effectExtent l="19050" t="0" r="2931" b="0"/>
+            <wp:docPr id="4" name="Picture 1" descr="https://encrypted-tbn3.gstatic.com/images?q=tbn:ANd9GcQYwDcR0ACPXdQRKj_RNVbwZX-VATIKS-VY9FDU82jk3FSv_64-"/>
+            <wp:cNvGraphicFramePr>
+              <a:graphicFrameLocks xmlns:a="http://schemas.openxmlformats.org/drawingml/2006/main" noChangeAspect="1"/>
+            </wp:cNvGraphicFramePr>
+            <a:graphic xmlns:a="http://schemas.openxmlformats.org/drawingml/2006/main">
+              <a:graphicData uri="http://schemas.openxmlformats.org/drawingml/2006/picture">
+                <pic:pic xmlns:pic="http://schemas.openxmlformats.org/drawingml/2006/picture">
+                  <pic:nvPicPr>
+                    <pic:cNvPr id="0" name="Picture 1" descr="https://encrypted-tbn3.gstatic.com/images?q=tbn:ANd9GcQYwDcR0ACPXdQRKj_RNVbwZX-VATIKS-VY9FDU82jk3FSv_64-"/>
+                    <pic:cNvPicPr>
+                      <a:picLocks noChangeAspect="1" noChangeArrowheads="1"/>
+                    </pic:cNvPicPr>
+                  </pic:nvPicPr>
+                  <pic:blipFill>
+                    <a:blip r:embed="rId11" cstate="print"/>
+                    <a:srcRect/>
+                    <a:stretch>
+                      <a:fillRect/>
+                    </a:stretch>
+                  </pic:blipFill>
+                  <pic:spPr bwMode="auto">
+                    <a:xfrm>
+                      <a:off x="0" y="0"/>
+                      <a:ext cx="5064369" cy="2057400"/>
+                    </a:xfrm>
+                    <a:prstGeom prst="rect">
+                      <a:avLst/>
+                    </a:prstGeom>
+                    <a:noFill/>
+                    <a:ln w="9525">
+                      <a:noFill/>
+                      <a:miter lim="800000"/>
+                      <a:headEnd/>
+                      <a:tailEnd/>
+                    </a:ln>
+                  </pic:spPr>
+                </pic:pic>
+              </a:graphicData>
+            </a:graphic>
+          </wp:inline>
+        </w:drawing>
+      </w:r>
+    </w:p>
+    <w:p>
+      <w:pPr>
+        <w:pStyle w:val="Caption"/>
+        <w:jc w:val="center"/>
+        <w:rPr>
+          <w:b/>
+          <w:i w:val="0"/>
+        </w:rPr>
+      </w:pPr>
+      <w:r>
+        <w:rPr>
+          <w:b/>
+          <w:i w:val="0"/>
+        </w:rPr>
+        <w:t xml:space="preserve">Figure </w:t>
+      </w:r>
+      <w:r>
+        <w:rPr>
+          <w:b/>
+          <w:i w:val="0"/>
+        </w:rPr>
+        <w:fldChar w:fldCharType="begin"/>
+      </w:r>
+      <w:r>
+        <w:rPr>
+          <w:b/>
+          <w:i w:val="0"/>
+        </w:rPr>
+        <w:instrText xml:space="preserve"> STYLEREF 1 \s </w:instrText>
+      </w:r>
+      <w:r>
+        <w:rPr>
+          <w:b/>
+          <w:i w:val="0"/>
+        </w:rPr>
+        <w:fldChar w:fldCharType="separate"/>
+      </w:r>
+      <w:r>
+        <w:rPr>
+          <w:b/>
+          <w:i w:val="0"/>
+          <w:noProof/>
+        </w:rPr>
+        <w:t>3</w:t>
+      </w:r>
+      <w:r>
+        <w:rPr>
+          <w:b/>
+          <w:i w:val="0"/>
+        </w:rPr>
+        <w:fldChar w:fldCharType="end"/>
+      </w:r>
+      <w:r>
+        <w:rPr>
+          <w:b/>
+          <w:i w:val="0"/>
+        </w:rPr>
+        <w:noBreakHyphen/>
+      </w:r>
+      <w:r>
+        <w:rPr>
+          <w:b/>
+          <w:i w:val="0"/>
+        </w:rPr>
+        <w:fldChar w:fldCharType="begin"/>
+      </w:r>
+      <w:r>
+        <w:rPr>
+          <w:b/>
+          <w:i w:val="0"/>
+        </w:rPr>
+        <w:instrText xml:space="preserve"> SEQ Figure \* ARABIC \s 1 </w:instrText>
+      </w:r>
+      <w:r>
+        <w:rPr>
+          <w:b/>
+          <w:i w:val="0"/>
+        </w:rPr>
+        <w:fldChar w:fldCharType="separate"/>
+      </w:r>
+      <w:r>
+        <w:rPr>
+          <w:b/>
+          <w:i w:val="0"/>
+          <w:noProof/>
+        </w:rPr>
+        <w:t>1</w:t>
+      </w:r>
+      <w:r>
+        <w:rPr>
+          <w:b/>
+          <w:i w:val="0"/>
+        </w:rPr>
+        <w:fldChar w:fldCharType="end"/>
+      </w:r>
+      <w:r>
+        <w:rPr>
+          <w:b/>
+          <w:i w:val="0"/>
+        </w:rPr>
+        <w:t xml:space="preserve"> </w:t>
+      </w:r>
+      <w:r>
+        <w:rPr>
+          <w:b/>
+          <w:i w:val="0"/>
+        </w:rPr>
+        <w:t>Example DB-25 Pinout</w:t>
+      </w:r>
+    </w:p>
+    <w:p>
+      <w:pPr>
+        <w:pStyle w:val="Caption"/>
+        <w:rPr>
+          <w:i w:val="0"/>
+        </w:rPr>
+      </w:pPr>
+    </w:p>
+    <w:tbl>
+      <w:tblPr>
+        <w:tblStyle w:val="TableGrid"/>
+        <w:tblW w:w="0" w:type="auto"/>
+        <w:tblLook w:val="04A0"/>
+      </w:tblPr>
+      <w:tblGrid>
+        <w:gridCol w:w="2394"/>
+        <w:gridCol w:w="2394"/>
+        <w:gridCol w:w="2394"/>
+        <w:gridCol w:w="2394"/>
+      </w:tblGrid>
+      <w:tr>
+        <w:trPr>
+          <w:tblHeader/>
+        </w:trPr>
+        <w:tc>
+          <w:tcPr>
+            <w:tcW w:w="2394" w:type="dxa"/>
+            <w:shd w:val="clear" w:color="auto" w:fill="0F243E" w:themeFill="text2" w:themeFillShade="80"/>
+          </w:tcPr>
+          <w:p>
+            <w:pPr>
+              <w:pStyle w:val="Caption"/>
+              <w:spacing w:before="0"/>
+              <w:jc w:val="center"/>
+              <w:rPr>
+                <w:i w:val="0"/>
+                <w:color w:val="FFFFFF" w:themeColor="background1"/>
+              </w:rPr>
+            </w:pPr>
+            <w:r>
+              <w:rPr>
+                <w:i w:val="0"/>
+                <w:color w:val="FFFFFF" w:themeColor="background1"/>
+              </w:rPr>
+              <w:t>Pin Number</w:t>
+            </w:r>
+          </w:p>
+        </w:tc>
+        <w:tc>
+          <w:tcPr>
+            <w:tcW w:w="2394" w:type="dxa"/>
+            <w:shd w:val="clear" w:color="auto" w:fill="0F243E" w:themeFill="text2" w:themeFillShade="80"/>
+          </w:tcPr>
+          <w:p>
+            <w:pPr>
+              <w:pStyle w:val="Caption"/>
+              <w:spacing w:before="0"/>
+              <w:jc w:val="center"/>
+              <w:rPr>
+                <w:i w:val="0"/>
+                <w:color w:val="FFFFFF" w:themeColor="background1"/>
+              </w:rPr>
+            </w:pPr>
+            <w:r>
+              <w:rPr>
+                <w:i w:val="0"/>
+                <w:color w:val="FFFFFF" w:themeColor="background1"/>
+              </w:rPr>
+              <w:t>Pin Name</w:t>
+            </w:r>
+          </w:p>
+        </w:tc>
+        <w:tc>
+          <w:tcPr>
+            <w:tcW w:w="2394" w:type="dxa"/>
+            <w:shd w:val="clear" w:color="auto" w:fill="0F243E" w:themeFill="text2" w:themeFillShade="80"/>
+          </w:tcPr>
+          <w:p>
+            <w:pPr>
+              <w:pStyle w:val="Caption"/>
+              <w:spacing w:before="0"/>
+              <w:jc w:val="center"/>
+              <w:rPr>
+                <w:i w:val="0"/>
+                <w:color w:val="FFFFFF" w:themeColor="background1"/>
+              </w:rPr>
+            </w:pPr>
+            <w:r>
+              <w:rPr>
+                <w:i w:val="0"/>
+                <w:color w:val="FFFFFF" w:themeColor="background1"/>
+              </w:rPr>
+              <w:t>Pin Name (Shorthand)</w:t>
+            </w:r>
+          </w:p>
+        </w:tc>
+        <w:tc>
+          <w:tcPr>
+            <w:tcW w:w="2394" w:type="dxa"/>
+            <w:shd w:val="clear" w:color="auto" w:fill="0F243E" w:themeFill="text2" w:themeFillShade="80"/>
+          </w:tcPr>
+          <w:p>
+            <w:pPr>
+              <w:pStyle w:val="Caption"/>
+              <w:spacing w:before="0"/>
+              <w:jc w:val="center"/>
+              <w:rPr>
+                <w:i w:val="0"/>
+                <w:color w:val="FFFFFF" w:themeColor="background1"/>
+              </w:rPr>
+            </w:pPr>
+            <w:r>
+              <w:rPr>
+                <w:i w:val="0"/>
+                <w:color w:val="FFFFFF" w:themeColor="background1"/>
+              </w:rPr>
+              <w:t>Signal</w:t>
+            </w:r>
+            <w:r>
+              <w:rPr>
+                <w:i w:val="0"/>
+                <w:color w:val="FFFFFF" w:themeColor="background1"/>
+              </w:rPr>
+              <w:t xml:space="preserve"> Origin</w:t>
+            </w:r>
+          </w:p>
+        </w:tc>
+      </w:tr>
+      <w:tr>
+        <w:tc>
+          <w:tcPr>
+            <w:tcW w:w="2394" w:type="dxa"/>
+          </w:tcPr>
+          <w:p>
+            <w:pPr>
+              <w:pStyle w:val="Caption"/>
+              <w:numPr>
+                <w:ilvl w:val="0"/>
+                <w:numId w:val="48"/>
+              </w:numPr>
+              <w:spacing w:before="0" w:after="0"/>
+              <w:jc w:val="center"/>
+              <w:rPr>
+                <w:rFonts w:cs="Times New Roman"/>
+                <w:i w:val="0"/>
+                <w:sz w:val="20"/>
+                <w:szCs w:val="20"/>
+              </w:rPr>
+            </w:pPr>
+          </w:p>
+        </w:tc>
+        <w:tc>
+          <w:tcPr>
+            <w:tcW w:w="2394" w:type="dxa"/>
+          </w:tcPr>
+          <w:p>
+            <w:pPr>
+              <w:pStyle w:val="Caption"/>
+              <w:spacing w:before="0" w:after="0"/>
+              <w:jc w:val="center"/>
+              <w:rPr>
+                <w:rFonts w:cs="Times New Roman"/>
+                <w:i w:val="0"/>
+                <w:sz w:val="20"/>
+                <w:szCs w:val="20"/>
+              </w:rPr>
+            </w:pPr>
+            <w:r>
+              <w:rPr>
+                <w:rFonts w:cs="Times New Roman"/>
+                <w:i w:val="0"/>
+                <w:sz w:val="20"/>
+                <w:szCs w:val="20"/>
+              </w:rPr>
+              <w:t>Live Image Data Transmit</w:t>
+            </w:r>
+          </w:p>
+        </w:tc>
+        <w:tc>
+          <w:tcPr>
+            <w:tcW w:w="2394" w:type="dxa"/>
+          </w:tcPr>
+          <w:p>
+            <w:pPr>
+              <w:pStyle w:val="Caption"/>
+              <w:spacing w:before="0" w:after="0"/>
+              <w:jc w:val="center"/>
+              <w:rPr>
+                <w:rFonts w:cs="Times New Roman"/>
+                <w:i w:val="0"/>
+                <w:sz w:val="20"/>
+                <w:szCs w:val="20"/>
+              </w:rPr>
+            </w:pPr>
+            <w:r>
+              <w:rPr>
+                <w:rFonts w:cs="Times New Roman"/>
+                <w:i w:val="0"/>
+                <w:sz w:val="20"/>
+                <w:szCs w:val="20"/>
+              </w:rPr>
+              <w:t>TX1</w:t>
+            </w:r>
+          </w:p>
+        </w:tc>
+        <w:tc>
+          <w:tcPr>
+            <w:tcW w:w="2394" w:type="dxa"/>
+          </w:tcPr>
+          <w:p>
+            <w:pPr>
+              <w:pStyle w:val="Caption"/>
+              <w:spacing w:before="0" w:after="0"/>
+              <w:jc w:val="center"/>
+              <w:rPr>
+                <w:rFonts w:cs="Times New Roman"/>
+                <w:i w:val="0"/>
+                <w:sz w:val="20"/>
+                <w:szCs w:val="20"/>
+              </w:rPr>
+            </w:pPr>
+            <w:r>
+              <w:rPr>
+                <w:rFonts w:cs="Times New Roman"/>
+                <w:i w:val="0"/>
+                <w:sz w:val="20"/>
+                <w:szCs w:val="20"/>
+              </w:rPr>
+              <w:t>PLD</w:t>
+            </w:r>
+          </w:p>
+        </w:tc>
+      </w:tr>
+      <w:tr>
+        <w:tc>
+          <w:tcPr>
+            <w:tcW w:w="2394" w:type="dxa"/>
+          </w:tcPr>
+          <w:p>
+            <w:pPr>
+              <w:pStyle w:val="Caption"/>
+              <w:numPr>
+                <w:ilvl w:val="0"/>
+                <w:numId w:val="48"/>
+              </w:numPr>
+              <w:spacing w:before="0" w:after="0"/>
+              <w:jc w:val="center"/>
+              <w:rPr>
+                <w:rFonts w:cs="Times New Roman"/>
+                <w:i w:val="0"/>
+                <w:sz w:val="20"/>
+                <w:szCs w:val="20"/>
+              </w:rPr>
+            </w:pPr>
+          </w:p>
+        </w:tc>
+        <w:tc>
+          <w:tcPr>
+            <w:tcW w:w="2394" w:type="dxa"/>
+          </w:tcPr>
+          <w:p>
+            <w:pPr>
+              <w:pStyle w:val="Caption"/>
+              <w:spacing w:before="0" w:after="0"/>
+              <w:jc w:val="center"/>
+              <w:rPr>
+                <w:rFonts w:cs="Times New Roman"/>
+                <w:i w:val="0"/>
+                <w:sz w:val="20"/>
+                <w:szCs w:val="20"/>
+              </w:rPr>
+            </w:pPr>
+            <w:r>
+              <w:rPr>
+                <w:rFonts w:cs="Times New Roman"/>
+                <w:i w:val="0"/>
+                <w:sz w:val="20"/>
+                <w:szCs w:val="20"/>
+              </w:rPr>
+              <w:t>Queried Payload Data</w:t>
+            </w:r>
+          </w:p>
+        </w:tc>
+        <w:tc>
+          <w:tcPr>
+            <w:tcW w:w="2394" w:type="dxa"/>
+          </w:tcPr>
+          <w:p>
+            <w:pPr>
+              <w:pStyle w:val="Caption"/>
+              <w:spacing w:before="0" w:after="0"/>
+              <w:jc w:val="center"/>
+              <w:rPr>
+                <w:rFonts w:cs="Times New Roman"/>
+                <w:i w:val="0"/>
+                <w:sz w:val="20"/>
+                <w:szCs w:val="20"/>
+              </w:rPr>
+            </w:pPr>
+            <w:r>
+              <w:rPr>
+                <w:rFonts w:cs="Times New Roman"/>
+                <w:i w:val="0"/>
+                <w:sz w:val="20"/>
+                <w:szCs w:val="20"/>
+              </w:rPr>
+              <w:t>DAT1</w:t>
+            </w:r>
+          </w:p>
+        </w:tc>
+        <w:tc>
+          <w:tcPr>
+            <w:tcW w:w="2394" w:type="dxa"/>
+          </w:tcPr>
+          <w:p>
+            <w:pPr>
+              <w:pStyle w:val="Caption"/>
+              <w:spacing w:before="0" w:after="0"/>
+              <w:jc w:val="center"/>
+              <w:rPr>
+                <w:rFonts w:cs="Times New Roman"/>
+                <w:i w:val="0"/>
+                <w:sz w:val="20"/>
+                <w:szCs w:val="20"/>
+              </w:rPr>
+            </w:pPr>
+            <w:r>
+              <w:rPr>
+                <w:rFonts w:cs="Times New Roman"/>
+                <w:i w:val="0"/>
+                <w:sz w:val="20"/>
+                <w:szCs w:val="20"/>
+              </w:rPr>
+              <w:t>PLD</w:t>
+            </w:r>
+          </w:p>
+        </w:tc>
+      </w:tr>
+      <w:tr>
+        <w:tc>
+          <w:tcPr>
+            <w:tcW w:w="2394" w:type="dxa"/>
+          </w:tcPr>
+          <w:p>
+            <w:pPr>
+              <w:pStyle w:val="Caption"/>
+              <w:numPr>
+                <w:ilvl w:val="0"/>
+                <w:numId w:val="48"/>
+              </w:numPr>
+              <w:spacing w:before="0" w:after="0"/>
+              <w:jc w:val="center"/>
+              <w:rPr>
+                <w:rFonts w:cs="Times New Roman"/>
+                <w:i w:val="0"/>
+                <w:sz w:val="20"/>
+                <w:szCs w:val="20"/>
+              </w:rPr>
+            </w:pPr>
+          </w:p>
+        </w:tc>
+        <w:tc>
+          <w:tcPr>
+            <w:tcW w:w="2394" w:type="dxa"/>
+          </w:tcPr>
+          <w:p>
+            <w:pPr>
+              <w:pStyle w:val="Caption"/>
+              <w:spacing w:before="0" w:after="0"/>
+              <w:jc w:val="center"/>
+              <w:rPr>
+                <w:rFonts w:cs="Times New Roman"/>
+                <w:i w:val="0"/>
+                <w:sz w:val="20"/>
+                <w:szCs w:val="20"/>
+              </w:rPr>
+            </w:pPr>
+            <w:r>
+              <w:rPr>
+                <w:rFonts w:cs="Times New Roman"/>
+                <w:i w:val="0"/>
+                <w:sz w:val="20"/>
+                <w:szCs w:val="20"/>
+              </w:rPr>
+              <w:t>Queried COL-II Data</w:t>
+            </w:r>
+          </w:p>
+        </w:tc>
+        <w:tc>
+          <w:tcPr>
+            <w:tcW w:w="2394" w:type="dxa"/>
+          </w:tcPr>
+          <w:p>
+            <w:pPr>
+              <w:pStyle w:val="Caption"/>
+              <w:spacing w:before="0" w:after="0"/>
+              <w:jc w:val="center"/>
+              <w:rPr>
+                <w:rFonts w:cs="Times New Roman"/>
+                <w:i w:val="0"/>
+                <w:sz w:val="20"/>
+                <w:szCs w:val="20"/>
+              </w:rPr>
+            </w:pPr>
+            <w:r>
+              <w:rPr>
+                <w:rFonts w:cs="Times New Roman"/>
+                <w:i w:val="0"/>
+                <w:sz w:val="20"/>
+                <w:szCs w:val="20"/>
+              </w:rPr>
+              <w:t>DAT2</w:t>
+            </w:r>
+          </w:p>
+        </w:tc>
+        <w:tc>
+          <w:tcPr>
+            <w:tcW w:w="2394" w:type="dxa"/>
+          </w:tcPr>
+          <w:p>
+            <w:pPr>
+              <w:pStyle w:val="Caption"/>
+              <w:spacing w:before="0" w:after="0"/>
+              <w:jc w:val="center"/>
+              <w:rPr>
+                <w:rFonts w:cs="Times New Roman"/>
+                <w:i w:val="0"/>
+                <w:sz w:val="20"/>
+                <w:szCs w:val="20"/>
+              </w:rPr>
+            </w:pPr>
+            <w:r>
+              <w:rPr>
+                <w:rFonts w:cs="Times New Roman"/>
+                <w:i w:val="0"/>
+                <w:sz w:val="20"/>
+                <w:szCs w:val="20"/>
+              </w:rPr>
+              <w:t>COL-II</w:t>
+            </w:r>
+          </w:p>
+        </w:tc>
+      </w:tr>
+      <w:tr>
+        <w:tc>
+          <w:tcPr>
+            <w:tcW w:w="2394" w:type="dxa"/>
+          </w:tcPr>
+          <w:p>
+            <w:pPr>
+              <w:pStyle w:val="Caption"/>
+              <w:numPr>
+                <w:ilvl w:val="0"/>
+                <w:numId w:val="48"/>
+              </w:numPr>
+              <w:spacing w:before="0" w:after="0"/>
+              <w:jc w:val="center"/>
+              <w:rPr>
+                <w:rFonts w:cs="Times New Roman"/>
+                <w:i w:val="0"/>
+                <w:sz w:val="20"/>
+                <w:szCs w:val="20"/>
+              </w:rPr>
+            </w:pPr>
+          </w:p>
+        </w:tc>
+        <w:tc>
+          <w:tcPr>
+            <w:tcW w:w="2394" w:type="dxa"/>
+          </w:tcPr>
+          <w:p>
+            <w:pPr>
+              <w:pStyle w:val="Caption"/>
+              <w:spacing w:before="0" w:after="0"/>
+              <w:jc w:val="center"/>
+              <w:rPr>
+                <w:rFonts w:cs="Times New Roman"/>
+                <w:i w:val="0"/>
+                <w:sz w:val="20"/>
+                <w:szCs w:val="20"/>
+              </w:rPr>
+            </w:pPr>
+          </w:p>
+        </w:tc>
+        <w:tc>
+          <w:tcPr>
+            <w:tcW w:w="2394" w:type="dxa"/>
+          </w:tcPr>
+          <w:p>
+            <w:pPr>
+              <w:pStyle w:val="Caption"/>
+              <w:spacing w:before="0" w:after="0"/>
+              <w:jc w:val="center"/>
+              <w:rPr>
+                <w:rFonts w:cs="Times New Roman"/>
+                <w:i w:val="0"/>
+                <w:sz w:val="20"/>
+                <w:szCs w:val="20"/>
+              </w:rPr>
+            </w:pPr>
+          </w:p>
+        </w:tc>
+        <w:tc>
+          <w:tcPr>
+            <w:tcW w:w="2394" w:type="dxa"/>
+          </w:tcPr>
+          <w:p>
+            <w:pPr>
+              <w:pStyle w:val="Caption"/>
+              <w:spacing w:before="0" w:after="0"/>
+              <w:jc w:val="center"/>
+              <w:rPr>
+                <w:rFonts w:cs="Times New Roman"/>
+                <w:i w:val="0"/>
+                <w:sz w:val="20"/>
+                <w:szCs w:val="20"/>
+              </w:rPr>
+            </w:pPr>
+          </w:p>
+        </w:tc>
+      </w:tr>
+      <w:tr>
+        <w:tc>
+          <w:tcPr>
+            <w:tcW w:w="2394" w:type="dxa"/>
+          </w:tcPr>
+          <w:p>
+            <w:pPr>
+              <w:pStyle w:val="Caption"/>
+              <w:numPr>
+                <w:ilvl w:val="0"/>
+                <w:numId w:val="48"/>
+              </w:numPr>
+              <w:spacing w:before="0" w:after="0"/>
+              <w:jc w:val="center"/>
+              <w:rPr>
+                <w:rFonts w:cs="Times New Roman"/>
+                <w:i w:val="0"/>
+                <w:sz w:val="20"/>
+                <w:szCs w:val="20"/>
+              </w:rPr>
+            </w:pPr>
+          </w:p>
+        </w:tc>
+        <w:tc>
+          <w:tcPr>
+            <w:tcW w:w="2394" w:type="dxa"/>
+          </w:tcPr>
+          <w:p>
+            <w:pPr>
+              <w:pStyle w:val="Caption"/>
+              <w:spacing w:before="0" w:after="0"/>
+              <w:jc w:val="center"/>
+              <w:rPr>
+                <w:rFonts w:cs="Times New Roman"/>
+                <w:i w:val="0"/>
+                <w:sz w:val="20"/>
+                <w:szCs w:val="20"/>
+              </w:rPr>
+            </w:pPr>
+          </w:p>
+        </w:tc>
+        <w:tc>
+          <w:tcPr>
+            <w:tcW w:w="2394" w:type="dxa"/>
+          </w:tcPr>
+          <w:p>
+            <w:pPr>
+              <w:pStyle w:val="Caption"/>
+              <w:spacing w:before="0" w:after="0"/>
+              <w:jc w:val="center"/>
+              <w:rPr>
+                <w:rFonts w:cs="Times New Roman"/>
+                <w:i w:val="0"/>
+                <w:sz w:val="20"/>
+                <w:szCs w:val="20"/>
+              </w:rPr>
+            </w:pPr>
+          </w:p>
+        </w:tc>
+        <w:tc>
+          <w:tcPr>
+            <w:tcW w:w="2394" w:type="dxa"/>
+          </w:tcPr>
+          <w:p>
+            <w:pPr>
+              <w:pStyle w:val="Caption"/>
+              <w:spacing w:before="0" w:after="0"/>
+              <w:jc w:val="center"/>
+              <w:rPr>
+                <w:rFonts w:cs="Times New Roman"/>
+                <w:i w:val="0"/>
+                <w:sz w:val="20"/>
+                <w:szCs w:val="20"/>
+              </w:rPr>
+            </w:pPr>
+          </w:p>
+        </w:tc>
+      </w:tr>
+      <w:tr>
+        <w:tc>
+          <w:tcPr>
+            <w:tcW w:w="2394" w:type="dxa"/>
+          </w:tcPr>
+          <w:p>
+            <w:pPr>
+              <w:pStyle w:val="Caption"/>
+              <w:numPr>
+                <w:ilvl w:val="0"/>
+                <w:numId w:val="48"/>
+              </w:numPr>
+              <w:spacing w:before="0" w:after="0"/>
+              <w:jc w:val="center"/>
+              <w:rPr>
+                <w:rFonts w:cs="Times New Roman"/>
+                <w:i w:val="0"/>
+                <w:sz w:val="20"/>
+                <w:szCs w:val="20"/>
+              </w:rPr>
+            </w:pPr>
+          </w:p>
+        </w:tc>
+        <w:tc>
+          <w:tcPr>
+            <w:tcW w:w="2394" w:type="dxa"/>
+          </w:tcPr>
+          <w:p>
+            <w:pPr>
+              <w:pStyle w:val="Caption"/>
+              <w:spacing w:before="0" w:after="0"/>
+              <w:jc w:val="center"/>
+              <w:rPr>
+                <w:rFonts w:cs="Times New Roman"/>
+                <w:i w:val="0"/>
+                <w:sz w:val="20"/>
+                <w:szCs w:val="20"/>
+              </w:rPr>
+            </w:pPr>
+            <w:r>
+              <w:rPr>
+                <w:rFonts w:cs="Times New Roman"/>
+                <w:i w:val="0"/>
+                <w:sz w:val="20"/>
+                <w:szCs w:val="20"/>
+              </w:rPr>
+              <w:t>5V Bus</w:t>
+            </w:r>
+          </w:p>
+        </w:tc>
+        <w:tc>
+          <w:tcPr>
+            <w:tcW w:w="2394" w:type="dxa"/>
+          </w:tcPr>
+          <w:p>
+            <w:pPr>
+              <w:pStyle w:val="Caption"/>
+              <w:spacing w:before="0" w:after="0"/>
+              <w:jc w:val="center"/>
+              <w:rPr>
+                <w:rFonts w:cs="Times New Roman"/>
+                <w:i w:val="0"/>
+                <w:sz w:val="20"/>
+                <w:szCs w:val="20"/>
+              </w:rPr>
+            </w:pPr>
+            <w:r>
+              <w:rPr>
+                <w:rFonts w:cs="Times New Roman"/>
+                <w:i w:val="0"/>
+                <w:sz w:val="20"/>
+                <w:szCs w:val="20"/>
+              </w:rPr>
+              <w:t>5V</w:t>
+            </w:r>
+          </w:p>
+        </w:tc>
+        <w:tc>
+          <w:tcPr>
+            <w:tcW w:w="2394" w:type="dxa"/>
+          </w:tcPr>
+          <w:p>
+            <w:pPr>
+              <w:pStyle w:val="Caption"/>
+              <w:spacing w:before="0" w:after="0"/>
+              <w:jc w:val="center"/>
+              <w:rPr>
+                <w:rFonts w:cs="Times New Roman"/>
+                <w:i w:val="0"/>
+                <w:sz w:val="20"/>
+                <w:szCs w:val="20"/>
+              </w:rPr>
+            </w:pPr>
+            <w:r>
+              <w:rPr>
+                <w:rFonts w:cs="Times New Roman"/>
+                <w:i w:val="0"/>
+                <w:sz w:val="20"/>
+                <w:szCs w:val="20"/>
+              </w:rPr>
+              <w:t>COL-II</w:t>
+            </w:r>
+          </w:p>
+        </w:tc>
+      </w:tr>
+      <w:tr>
+        <w:tc>
+          <w:tcPr>
+            <w:tcW w:w="2394" w:type="dxa"/>
+          </w:tcPr>
+          <w:p>
+            <w:pPr>
+              <w:pStyle w:val="Caption"/>
+              <w:numPr>
+                <w:ilvl w:val="0"/>
+                <w:numId w:val="48"/>
+              </w:numPr>
+              <w:spacing w:before="0" w:after="0"/>
+              <w:jc w:val="center"/>
+              <w:rPr>
+                <w:rFonts w:cs="Times New Roman"/>
+                <w:i w:val="0"/>
+                <w:sz w:val="20"/>
+                <w:szCs w:val="20"/>
+              </w:rPr>
+            </w:pPr>
+          </w:p>
+        </w:tc>
+        <w:tc>
+          <w:tcPr>
+            <w:tcW w:w="2394" w:type="dxa"/>
+          </w:tcPr>
+          <w:p>
+            <w:pPr>
+              <w:pStyle w:val="Caption"/>
+              <w:spacing w:before="0" w:after="0"/>
+              <w:jc w:val="center"/>
+              <w:rPr>
+                <w:rFonts w:cs="Times New Roman"/>
+                <w:i w:val="0"/>
+                <w:sz w:val="20"/>
+                <w:szCs w:val="20"/>
+              </w:rPr>
+            </w:pPr>
+            <w:r>
+              <w:rPr>
+                <w:rFonts w:cs="Times New Roman"/>
+                <w:i w:val="0"/>
+                <w:sz w:val="20"/>
+                <w:szCs w:val="20"/>
+              </w:rPr>
+              <w:t>3.3V Bus</w:t>
+            </w:r>
+          </w:p>
+        </w:tc>
+        <w:tc>
+          <w:tcPr>
+            <w:tcW w:w="2394" w:type="dxa"/>
+          </w:tcPr>
+          <w:p>
+            <w:pPr>
+              <w:pStyle w:val="Caption"/>
+              <w:spacing w:before="0" w:after="0"/>
+              <w:jc w:val="center"/>
+              <w:rPr>
+                <w:rFonts w:cs="Times New Roman"/>
+                <w:i w:val="0"/>
+                <w:sz w:val="20"/>
+                <w:szCs w:val="20"/>
+              </w:rPr>
+            </w:pPr>
+            <w:r>
+              <w:rPr>
+                <w:rFonts w:cs="Times New Roman"/>
+                <w:i w:val="0"/>
+                <w:sz w:val="20"/>
+                <w:szCs w:val="20"/>
+              </w:rPr>
+              <w:t>3.3V</w:t>
+            </w:r>
+          </w:p>
+        </w:tc>
+        <w:tc>
+          <w:tcPr>
+            <w:tcW w:w="2394" w:type="dxa"/>
+          </w:tcPr>
+          <w:p>
+            <w:pPr>
+              <w:pStyle w:val="Caption"/>
+              <w:spacing w:before="0" w:after="0"/>
+              <w:jc w:val="center"/>
+              <w:rPr>
+                <w:rFonts w:cs="Times New Roman"/>
+                <w:i w:val="0"/>
+                <w:sz w:val="20"/>
+                <w:szCs w:val="20"/>
+              </w:rPr>
+            </w:pPr>
+            <w:r>
+              <w:rPr>
+                <w:rFonts w:cs="Times New Roman"/>
+                <w:i w:val="0"/>
+                <w:sz w:val="20"/>
+                <w:szCs w:val="20"/>
+              </w:rPr>
+              <w:t>COL-II</w:t>
+            </w:r>
+          </w:p>
+        </w:tc>
+      </w:tr>
+      <w:tr>
+        <w:tc>
+          <w:tcPr>
+            <w:tcW w:w="2394" w:type="dxa"/>
+          </w:tcPr>
+          <w:p>
+            <w:pPr>
+              <w:pStyle w:val="Caption"/>
+              <w:numPr>
+                <w:ilvl w:val="0"/>
+                <w:numId w:val="48"/>
+              </w:numPr>
+              <w:spacing w:before="0" w:after="0"/>
+              <w:jc w:val="center"/>
+              <w:rPr>
+                <w:rFonts w:cs="Times New Roman"/>
+                <w:i w:val="0"/>
+                <w:sz w:val="20"/>
+                <w:szCs w:val="20"/>
+              </w:rPr>
+            </w:pPr>
+          </w:p>
+        </w:tc>
+        <w:tc>
+          <w:tcPr>
+            <w:tcW w:w="2394" w:type="dxa"/>
+          </w:tcPr>
+          <w:p>
+            <w:pPr>
+              <w:pStyle w:val="Caption"/>
+              <w:spacing w:before="0" w:after="0"/>
+              <w:jc w:val="center"/>
+              <w:rPr>
+                <w:rFonts w:cs="Times New Roman"/>
+                <w:i w:val="0"/>
+                <w:sz w:val="20"/>
+                <w:szCs w:val="20"/>
+              </w:rPr>
+            </w:pPr>
+            <w:r>
+              <w:rPr>
+                <w:rFonts w:cs="Times New Roman"/>
+                <w:i w:val="0"/>
+                <w:sz w:val="20"/>
+                <w:szCs w:val="20"/>
+              </w:rPr>
+              <w:t>Ground</w:t>
+            </w:r>
+          </w:p>
+        </w:tc>
+        <w:tc>
+          <w:tcPr>
+            <w:tcW w:w="2394" w:type="dxa"/>
+          </w:tcPr>
+          <w:p>
+            <w:pPr>
+              <w:pStyle w:val="Caption"/>
+              <w:spacing w:before="0" w:after="0"/>
+              <w:jc w:val="center"/>
+              <w:rPr>
+                <w:rFonts w:cs="Times New Roman"/>
+                <w:i w:val="0"/>
+                <w:sz w:val="20"/>
+                <w:szCs w:val="20"/>
+              </w:rPr>
+            </w:pPr>
+            <w:r>
+              <w:rPr>
+                <w:rFonts w:cs="Times New Roman"/>
+                <w:i w:val="0"/>
+                <w:sz w:val="20"/>
+                <w:szCs w:val="20"/>
+              </w:rPr>
+              <w:t>GND</w:t>
+            </w:r>
+          </w:p>
+        </w:tc>
+        <w:tc>
+          <w:tcPr>
+            <w:tcW w:w="2394" w:type="dxa"/>
+          </w:tcPr>
+          <w:p>
+            <w:pPr>
+              <w:pStyle w:val="Caption"/>
+              <w:spacing w:before="0" w:after="0"/>
+              <w:jc w:val="center"/>
+              <w:rPr>
+                <w:rFonts w:cs="Times New Roman"/>
+                <w:i w:val="0"/>
+                <w:sz w:val="20"/>
+                <w:szCs w:val="20"/>
+              </w:rPr>
+            </w:pPr>
+            <w:r>
+              <w:rPr>
+                <w:rFonts w:cs="Times New Roman"/>
+                <w:i w:val="0"/>
+                <w:sz w:val="20"/>
+                <w:szCs w:val="20"/>
+              </w:rPr>
+              <w:t>COL-II</w:t>
+            </w:r>
+          </w:p>
+        </w:tc>
+      </w:tr>
+      <w:tr>
+        <w:tc>
+          <w:tcPr>
+            <w:tcW w:w="2394" w:type="dxa"/>
+          </w:tcPr>
+          <w:p>
+            <w:pPr>
+              <w:pStyle w:val="Caption"/>
+              <w:numPr>
+                <w:ilvl w:val="0"/>
+                <w:numId w:val="48"/>
+              </w:numPr>
+              <w:spacing w:before="0" w:after="0"/>
+              <w:jc w:val="center"/>
+              <w:rPr>
+                <w:rFonts w:cs="Times New Roman"/>
+                <w:i w:val="0"/>
+                <w:sz w:val="20"/>
+                <w:szCs w:val="20"/>
+              </w:rPr>
+            </w:pPr>
+          </w:p>
+        </w:tc>
+        <w:tc>
+          <w:tcPr>
+            <w:tcW w:w="2394" w:type="dxa"/>
+          </w:tcPr>
+          <w:p>
+            <w:pPr>
+              <w:pStyle w:val="Caption"/>
+              <w:spacing w:before="0" w:after="0"/>
+              <w:jc w:val="center"/>
+              <w:rPr>
+                <w:rFonts w:cs="Times New Roman"/>
+                <w:i w:val="0"/>
+                <w:sz w:val="20"/>
+                <w:szCs w:val="20"/>
+              </w:rPr>
+            </w:pPr>
+            <w:r>
+              <w:rPr>
+                <w:rFonts w:cs="Times New Roman"/>
+                <w:i w:val="0"/>
+                <w:sz w:val="20"/>
+                <w:szCs w:val="20"/>
+              </w:rPr>
+              <w:t>Ground</w:t>
+            </w:r>
+          </w:p>
+        </w:tc>
+        <w:tc>
+          <w:tcPr>
+            <w:tcW w:w="2394" w:type="dxa"/>
+          </w:tcPr>
+          <w:p>
+            <w:pPr>
+              <w:pStyle w:val="Caption"/>
+              <w:spacing w:before="0" w:after="0"/>
+              <w:jc w:val="center"/>
+              <w:rPr>
+                <w:rFonts w:cs="Times New Roman"/>
+                <w:i w:val="0"/>
+                <w:sz w:val="20"/>
+                <w:szCs w:val="20"/>
+              </w:rPr>
+            </w:pPr>
+            <w:r>
+              <w:rPr>
+                <w:rFonts w:cs="Times New Roman"/>
+                <w:i w:val="0"/>
+                <w:sz w:val="20"/>
+                <w:szCs w:val="20"/>
+              </w:rPr>
+              <w:t>GND</w:t>
+            </w:r>
+          </w:p>
+        </w:tc>
+        <w:tc>
+          <w:tcPr>
+            <w:tcW w:w="2394" w:type="dxa"/>
+          </w:tcPr>
+          <w:p>
+            <w:pPr>
+              <w:pStyle w:val="Caption"/>
+              <w:spacing w:before="0" w:after="0"/>
+              <w:jc w:val="center"/>
+              <w:rPr>
+                <w:rFonts w:cs="Times New Roman"/>
+                <w:i w:val="0"/>
+                <w:sz w:val="20"/>
+                <w:szCs w:val="20"/>
+              </w:rPr>
+            </w:pPr>
+            <w:r>
+              <w:rPr>
+                <w:rFonts w:cs="Times New Roman"/>
+                <w:i w:val="0"/>
+                <w:sz w:val="20"/>
+                <w:szCs w:val="20"/>
+              </w:rPr>
+              <w:t>COL-II</w:t>
+            </w:r>
+          </w:p>
+        </w:tc>
+      </w:tr>
+      <w:tr>
+        <w:tc>
+          <w:tcPr>
+            <w:tcW w:w="2394" w:type="dxa"/>
+          </w:tcPr>
+          <w:p>
+            <w:pPr>
+              <w:pStyle w:val="Caption"/>
+              <w:numPr>
+                <w:ilvl w:val="0"/>
+                <w:numId w:val="48"/>
+              </w:numPr>
+              <w:spacing w:before="0" w:after="0"/>
+              <w:jc w:val="center"/>
+              <w:rPr>
+                <w:rFonts w:cs="Times New Roman"/>
+                <w:i w:val="0"/>
+                <w:sz w:val="20"/>
+                <w:szCs w:val="20"/>
+              </w:rPr>
+            </w:pPr>
+          </w:p>
+        </w:tc>
+        <w:tc>
+          <w:tcPr>
+            <w:tcW w:w="2394" w:type="dxa"/>
+          </w:tcPr>
+          <w:p>
+            <w:pPr>
+              <w:pStyle w:val="Caption"/>
+              <w:spacing w:before="0" w:after="0"/>
+              <w:jc w:val="center"/>
+              <w:rPr>
+                <w:rFonts w:cs="Times New Roman"/>
+                <w:i w:val="0"/>
+                <w:sz w:val="20"/>
+                <w:szCs w:val="20"/>
+              </w:rPr>
+            </w:pPr>
+            <w:r>
+              <w:rPr>
+                <w:rFonts w:cs="Times New Roman"/>
+                <w:i w:val="0"/>
+                <w:sz w:val="20"/>
+                <w:szCs w:val="20"/>
+              </w:rPr>
+              <w:t>Unregulated</w:t>
+            </w:r>
+          </w:p>
+        </w:tc>
+        <w:tc>
+          <w:tcPr>
+            <w:tcW w:w="2394" w:type="dxa"/>
+          </w:tcPr>
+          <w:p>
+            <w:pPr>
+              <w:pStyle w:val="Caption"/>
+              <w:spacing w:before="0" w:after="0"/>
+              <w:jc w:val="center"/>
+              <w:rPr>
+                <w:rFonts w:cs="Times New Roman"/>
+                <w:i w:val="0"/>
+                <w:sz w:val="20"/>
+                <w:szCs w:val="20"/>
+              </w:rPr>
+            </w:pPr>
+            <w:r>
+              <w:rPr>
+                <w:rFonts w:cs="Times New Roman"/>
+                <w:i w:val="0"/>
+                <w:sz w:val="20"/>
+                <w:szCs w:val="20"/>
+              </w:rPr>
+              <w:t>UNREG</w:t>
+            </w:r>
+          </w:p>
+        </w:tc>
+        <w:tc>
+          <w:tcPr>
+            <w:tcW w:w="2394" w:type="dxa"/>
+          </w:tcPr>
+          <w:p>
+            <w:pPr>
+              <w:pStyle w:val="Caption"/>
+              <w:spacing w:before="0" w:after="0"/>
+              <w:jc w:val="center"/>
+              <w:rPr>
+                <w:rFonts w:cs="Times New Roman"/>
+                <w:i w:val="0"/>
+                <w:sz w:val="20"/>
+                <w:szCs w:val="20"/>
+              </w:rPr>
+            </w:pPr>
+            <w:r>
+              <w:rPr>
+                <w:rFonts w:cs="Times New Roman"/>
+                <w:i w:val="0"/>
+                <w:sz w:val="20"/>
+                <w:szCs w:val="20"/>
+              </w:rPr>
+              <w:t>COL-II</w:t>
+            </w:r>
+          </w:p>
+        </w:tc>
+      </w:tr>
+      <w:tr>
+        <w:tc>
+          <w:tcPr>
+            <w:tcW w:w="2394" w:type="dxa"/>
+          </w:tcPr>
+          <w:p>
+            <w:pPr>
+              <w:pStyle w:val="Caption"/>
+              <w:numPr>
+                <w:ilvl w:val="0"/>
+                <w:numId w:val="48"/>
+              </w:numPr>
+              <w:spacing w:before="0" w:after="0"/>
+              <w:jc w:val="center"/>
+              <w:rPr>
+                <w:rFonts w:cs="Times New Roman"/>
+                <w:i w:val="0"/>
+                <w:sz w:val="20"/>
+                <w:szCs w:val="20"/>
+              </w:rPr>
+            </w:pPr>
+          </w:p>
+        </w:tc>
+        <w:tc>
+          <w:tcPr>
+            <w:tcW w:w="2394" w:type="dxa"/>
+          </w:tcPr>
+          <w:p>
+            <w:pPr>
+              <w:pStyle w:val="Caption"/>
+              <w:spacing w:before="0" w:after="0"/>
+              <w:jc w:val="center"/>
+              <w:rPr>
+                <w:rFonts w:cs="Times New Roman"/>
+                <w:i w:val="0"/>
+                <w:sz w:val="20"/>
+                <w:szCs w:val="20"/>
+              </w:rPr>
+            </w:pPr>
+          </w:p>
+        </w:tc>
+        <w:tc>
+          <w:tcPr>
+            <w:tcW w:w="2394" w:type="dxa"/>
+          </w:tcPr>
+          <w:p>
+            <w:pPr>
+              <w:pStyle w:val="Caption"/>
+              <w:spacing w:before="0" w:after="0"/>
+              <w:jc w:val="center"/>
+              <w:rPr>
+                <w:rFonts w:cs="Times New Roman"/>
+                <w:i w:val="0"/>
+                <w:sz w:val="20"/>
+                <w:szCs w:val="20"/>
+              </w:rPr>
+            </w:pPr>
+          </w:p>
+        </w:tc>
+        <w:tc>
+          <w:tcPr>
+            <w:tcW w:w="2394" w:type="dxa"/>
+          </w:tcPr>
+          <w:p>
+            <w:pPr>
+              <w:pStyle w:val="Caption"/>
+              <w:spacing w:before="0" w:after="0"/>
+              <w:jc w:val="center"/>
+              <w:rPr>
+                <w:rFonts w:cs="Times New Roman"/>
+                <w:i w:val="0"/>
+                <w:sz w:val="20"/>
+                <w:szCs w:val="20"/>
+              </w:rPr>
+            </w:pPr>
+          </w:p>
+        </w:tc>
+      </w:tr>
+      <w:tr>
+        <w:tc>
+          <w:tcPr>
+            <w:tcW w:w="2394" w:type="dxa"/>
+          </w:tcPr>
+          <w:p>
+            <w:pPr>
+              <w:pStyle w:val="Caption"/>
+              <w:numPr>
+                <w:ilvl w:val="0"/>
+                <w:numId w:val="48"/>
+              </w:numPr>
+              <w:spacing w:before="0" w:after="0"/>
+              <w:jc w:val="center"/>
+              <w:rPr>
+                <w:rFonts w:cs="Times New Roman"/>
+                <w:i w:val="0"/>
+                <w:sz w:val="20"/>
+                <w:szCs w:val="20"/>
+              </w:rPr>
+            </w:pPr>
+          </w:p>
+        </w:tc>
+        <w:tc>
+          <w:tcPr>
+            <w:tcW w:w="2394" w:type="dxa"/>
+          </w:tcPr>
+          <w:p>
+            <w:pPr>
+              <w:pStyle w:val="Caption"/>
+              <w:spacing w:before="0" w:after="0"/>
+              <w:jc w:val="center"/>
+              <w:rPr>
+                <w:rFonts w:cs="Times New Roman"/>
+                <w:i w:val="0"/>
+                <w:sz w:val="20"/>
+                <w:szCs w:val="20"/>
+              </w:rPr>
+            </w:pPr>
+          </w:p>
+        </w:tc>
+        <w:tc>
+          <w:tcPr>
+            <w:tcW w:w="2394" w:type="dxa"/>
+          </w:tcPr>
+          <w:p>
+            <w:pPr>
+              <w:pStyle w:val="Caption"/>
+              <w:spacing w:before="0" w:after="0"/>
+              <w:jc w:val="center"/>
+              <w:rPr>
+                <w:rFonts w:cs="Times New Roman"/>
+                <w:i w:val="0"/>
+                <w:sz w:val="20"/>
+                <w:szCs w:val="20"/>
+              </w:rPr>
+            </w:pPr>
+          </w:p>
+        </w:tc>
+        <w:tc>
+          <w:tcPr>
+            <w:tcW w:w="2394" w:type="dxa"/>
+          </w:tcPr>
+          <w:p>
+            <w:pPr>
+              <w:pStyle w:val="Caption"/>
+              <w:spacing w:before="0" w:after="0"/>
+              <w:jc w:val="center"/>
+              <w:rPr>
+                <w:rFonts w:cs="Times New Roman"/>
+                <w:i w:val="0"/>
+                <w:sz w:val="20"/>
+                <w:szCs w:val="20"/>
+              </w:rPr>
+            </w:pPr>
+          </w:p>
+        </w:tc>
+      </w:tr>
+      <w:tr>
+        <w:tc>
+          <w:tcPr>
+            <w:tcW w:w="2394" w:type="dxa"/>
+          </w:tcPr>
+          <w:p>
+            <w:pPr>
+              <w:pStyle w:val="Caption"/>
+              <w:numPr>
+                <w:ilvl w:val="0"/>
+                <w:numId w:val="48"/>
+              </w:numPr>
+              <w:spacing w:before="0" w:after="0"/>
+              <w:jc w:val="center"/>
+              <w:rPr>
+                <w:rFonts w:cs="Times New Roman"/>
+                <w:i w:val="0"/>
+                <w:sz w:val="20"/>
+                <w:szCs w:val="20"/>
+              </w:rPr>
+            </w:pPr>
+          </w:p>
+        </w:tc>
+        <w:tc>
+          <w:tcPr>
+            <w:tcW w:w="2394" w:type="dxa"/>
+          </w:tcPr>
+          <w:p>
+            <w:pPr>
+              <w:pStyle w:val="Caption"/>
+              <w:spacing w:before="0" w:after="0"/>
+              <w:jc w:val="center"/>
+              <w:rPr>
+                <w:rFonts w:cs="Times New Roman"/>
+                <w:i w:val="0"/>
+                <w:sz w:val="20"/>
+                <w:szCs w:val="20"/>
+              </w:rPr>
+            </w:pPr>
+          </w:p>
+        </w:tc>
+        <w:tc>
+          <w:tcPr>
+            <w:tcW w:w="2394" w:type="dxa"/>
+          </w:tcPr>
+          <w:p>
+            <w:pPr>
+              <w:pStyle w:val="Caption"/>
+              <w:spacing w:before="0" w:after="0"/>
+              <w:jc w:val="center"/>
+              <w:rPr>
+                <w:rFonts w:cs="Times New Roman"/>
+                <w:i w:val="0"/>
+                <w:sz w:val="20"/>
+                <w:szCs w:val="20"/>
+              </w:rPr>
+            </w:pPr>
+          </w:p>
+        </w:tc>
+        <w:tc>
+          <w:tcPr>
+            <w:tcW w:w="2394" w:type="dxa"/>
+          </w:tcPr>
+          <w:p>
+            <w:pPr>
+              <w:pStyle w:val="Caption"/>
+              <w:spacing w:before="0" w:after="0"/>
+              <w:jc w:val="center"/>
+              <w:rPr>
+                <w:rFonts w:cs="Times New Roman"/>
+                <w:i w:val="0"/>
+                <w:sz w:val="20"/>
+                <w:szCs w:val="20"/>
+              </w:rPr>
+            </w:pPr>
+          </w:p>
+        </w:tc>
+      </w:tr>
+      <w:tr>
+        <w:tc>
+          <w:tcPr>
+            <w:tcW w:w="2394" w:type="dxa"/>
+          </w:tcPr>
+          <w:p>
+            <w:pPr>
+              <w:pStyle w:val="Caption"/>
+              <w:numPr>
+                <w:ilvl w:val="0"/>
+                <w:numId w:val="48"/>
+              </w:numPr>
+              <w:spacing w:before="0" w:after="0"/>
+              <w:jc w:val="center"/>
+              <w:rPr>
+                <w:rFonts w:cs="Times New Roman"/>
+                <w:i w:val="0"/>
+                <w:sz w:val="20"/>
+                <w:szCs w:val="20"/>
+              </w:rPr>
+            </w:pPr>
+          </w:p>
+        </w:tc>
+        <w:tc>
+          <w:tcPr>
+            <w:tcW w:w="2394" w:type="dxa"/>
+          </w:tcPr>
+          <w:p>
+            <w:pPr>
+              <w:pStyle w:val="Caption"/>
+              <w:spacing w:before="0" w:after="0"/>
+              <w:jc w:val="center"/>
+              <w:rPr>
+                <w:rFonts w:cs="Times New Roman"/>
+                <w:i w:val="0"/>
+                <w:sz w:val="20"/>
+                <w:szCs w:val="20"/>
+              </w:rPr>
+            </w:pPr>
+          </w:p>
+        </w:tc>
+        <w:tc>
+          <w:tcPr>
+            <w:tcW w:w="2394" w:type="dxa"/>
+          </w:tcPr>
+          <w:p>
+            <w:pPr>
+              <w:pStyle w:val="Caption"/>
+              <w:spacing w:before="0" w:after="0"/>
+              <w:jc w:val="center"/>
+              <w:rPr>
+                <w:rFonts w:cs="Times New Roman"/>
+                <w:i w:val="0"/>
+                <w:sz w:val="20"/>
+                <w:szCs w:val="20"/>
+              </w:rPr>
+            </w:pPr>
+          </w:p>
+        </w:tc>
+        <w:tc>
+          <w:tcPr>
+            <w:tcW w:w="2394" w:type="dxa"/>
+          </w:tcPr>
+          <w:p>
+            <w:pPr>
+              <w:pStyle w:val="Caption"/>
+              <w:spacing w:before="0" w:after="0"/>
+              <w:jc w:val="center"/>
+              <w:rPr>
+                <w:rFonts w:cs="Times New Roman"/>
+                <w:i w:val="0"/>
+                <w:sz w:val="20"/>
+                <w:szCs w:val="20"/>
+              </w:rPr>
+            </w:pPr>
+          </w:p>
+        </w:tc>
+      </w:tr>
+      <w:tr>
+        <w:tc>
+          <w:tcPr>
+            <w:tcW w:w="2394" w:type="dxa"/>
+          </w:tcPr>
+          <w:p>
+            <w:pPr>
+              <w:pStyle w:val="Caption"/>
+              <w:numPr>
+                <w:ilvl w:val="0"/>
+                <w:numId w:val="48"/>
+              </w:numPr>
+              <w:spacing w:before="0" w:after="0"/>
+              <w:jc w:val="center"/>
+              <w:rPr>
+                <w:rFonts w:cs="Times New Roman"/>
+                <w:i w:val="0"/>
+                <w:sz w:val="20"/>
+                <w:szCs w:val="20"/>
+              </w:rPr>
+            </w:pPr>
+          </w:p>
+        </w:tc>
+        <w:tc>
+          <w:tcPr>
+            <w:tcW w:w="2394" w:type="dxa"/>
+          </w:tcPr>
+          <w:p>
+            <w:pPr>
+              <w:pStyle w:val="Caption"/>
+              <w:spacing w:before="0" w:after="0"/>
+              <w:jc w:val="center"/>
+              <w:rPr>
+                <w:rFonts w:cs="Times New Roman"/>
+                <w:i w:val="0"/>
+                <w:sz w:val="20"/>
+                <w:szCs w:val="20"/>
+              </w:rPr>
+            </w:pPr>
+          </w:p>
+        </w:tc>
+        <w:tc>
+          <w:tcPr>
+            <w:tcW w:w="2394" w:type="dxa"/>
+          </w:tcPr>
+          <w:p>
+            <w:pPr>
+              <w:pStyle w:val="Caption"/>
+              <w:spacing w:before="0" w:after="0"/>
+              <w:jc w:val="center"/>
+              <w:rPr>
+                <w:rFonts w:cs="Times New Roman"/>
+                <w:i w:val="0"/>
+                <w:sz w:val="20"/>
+                <w:szCs w:val="20"/>
+              </w:rPr>
+            </w:pPr>
+          </w:p>
+        </w:tc>
+        <w:tc>
+          <w:tcPr>
+            <w:tcW w:w="2394" w:type="dxa"/>
+          </w:tcPr>
+          <w:p>
+            <w:pPr>
+              <w:pStyle w:val="Caption"/>
+              <w:spacing w:before="0" w:after="0"/>
+              <w:jc w:val="center"/>
+              <w:rPr>
+                <w:rFonts w:cs="Times New Roman"/>
+                <w:i w:val="0"/>
+                <w:sz w:val="20"/>
+                <w:szCs w:val="20"/>
+              </w:rPr>
+            </w:pPr>
+          </w:p>
+        </w:tc>
+      </w:tr>
+      <w:tr>
+        <w:tc>
+          <w:tcPr>
+            <w:tcW w:w="2394" w:type="dxa"/>
+          </w:tcPr>
+          <w:p>
+            <w:pPr>
+              <w:pStyle w:val="Caption"/>
+              <w:numPr>
+                <w:ilvl w:val="0"/>
+                <w:numId w:val="48"/>
+              </w:numPr>
+              <w:spacing w:before="0" w:after="0"/>
+              <w:jc w:val="center"/>
+              <w:rPr>
+                <w:rFonts w:cs="Times New Roman"/>
+                <w:i w:val="0"/>
+                <w:sz w:val="20"/>
+                <w:szCs w:val="20"/>
+              </w:rPr>
+            </w:pPr>
+          </w:p>
+        </w:tc>
+        <w:tc>
+          <w:tcPr>
+            <w:tcW w:w="2394" w:type="dxa"/>
+          </w:tcPr>
+          <w:p>
+            <w:pPr>
+              <w:pStyle w:val="Caption"/>
+              <w:spacing w:before="0" w:after="0"/>
+              <w:jc w:val="center"/>
+              <w:rPr>
+                <w:rFonts w:cs="Times New Roman"/>
+                <w:i w:val="0"/>
+                <w:sz w:val="20"/>
+                <w:szCs w:val="20"/>
+              </w:rPr>
+            </w:pPr>
+          </w:p>
+        </w:tc>
+        <w:tc>
+          <w:tcPr>
+            <w:tcW w:w="2394" w:type="dxa"/>
+          </w:tcPr>
+          <w:p>
+            <w:pPr>
+              <w:pStyle w:val="Caption"/>
+              <w:spacing w:before="0" w:after="0"/>
+              <w:jc w:val="center"/>
+              <w:rPr>
+                <w:rFonts w:cs="Times New Roman"/>
+                <w:i w:val="0"/>
+                <w:sz w:val="20"/>
+                <w:szCs w:val="20"/>
+              </w:rPr>
+            </w:pPr>
+          </w:p>
+        </w:tc>
+        <w:tc>
+          <w:tcPr>
+            <w:tcW w:w="2394" w:type="dxa"/>
+          </w:tcPr>
+          <w:p>
+            <w:pPr>
+              <w:pStyle w:val="Caption"/>
+              <w:spacing w:before="0" w:after="0"/>
+              <w:jc w:val="center"/>
+              <w:rPr>
+                <w:rFonts w:cs="Times New Roman"/>
+                <w:i w:val="0"/>
+                <w:sz w:val="20"/>
+                <w:szCs w:val="20"/>
+              </w:rPr>
+            </w:pPr>
+          </w:p>
+        </w:tc>
+      </w:tr>
+      <w:tr>
+        <w:tc>
+          <w:tcPr>
+            <w:tcW w:w="2394" w:type="dxa"/>
+          </w:tcPr>
+          <w:p>
+            <w:pPr>
+              <w:pStyle w:val="Caption"/>
+              <w:numPr>
+                <w:ilvl w:val="0"/>
+                <w:numId w:val="48"/>
+              </w:numPr>
+              <w:spacing w:before="0" w:after="0"/>
+              <w:jc w:val="center"/>
+              <w:rPr>
+                <w:rFonts w:cs="Times New Roman"/>
+                <w:i w:val="0"/>
+                <w:sz w:val="20"/>
+                <w:szCs w:val="20"/>
+              </w:rPr>
+            </w:pPr>
+          </w:p>
+        </w:tc>
+        <w:tc>
+          <w:tcPr>
+            <w:tcW w:w="2394" w:type="dxa"/>
+          </w:tcPr>
+          <w:p>
+            <w:pPr>
+              <w:pStyle w:val="Caption"/>
+              <w:spacing w:before="0" w:after="0"/>
+              <w:jc w:val="center"/>
+              <w:rPr>
+                <w:rFonts w:cs="Times New Roman"/>
+                <w:i w:val="0"/>
+                <w:sz w:val="20"/>
+                <w:szCs w:val="20"/>
+              </w:rPr>
+            </w:pPr>
+          </w:p>
+        </w:tc>
+        <w:tc>
+          <w:tcPr>
+            <w:tcW w:w="2394" w:type="dxa"/>
+          </w:tcPr>
+          <w:p>
+            <w:pPr>
+              <w:pStyle w:val="Caption"/>
+              <w:spacing w:before="0" w:after="0"/>
+              <w:jc w:val="center"/>
+              <w:rPr>
+                <w:rFonts w:cs="Times New Roman"/>
+                <w:i w:val="0"/>
+                <w:sz w:val="20"/>
+                <w:szCs w:val="20"/>
+              </w:rPr>
+            </w:pPr>
+          </w:p>
+        </w:tc>
+        <w:tc>
+          <w:tcPr>
+            <w:tcW w:w="2394" w:type="dxa"/>
+          </w:tcPr>
+          <w:p>
+            <w:pPr>
+              <w:pStyle w:val="Caption"/>
+              <w:spacing w:before="0" w:after="0"/>
+              <w:jc w:val="center"/>
+              <w:rPr>
+                <w:rFonts w:cs="Times New Roman"/>
+                <w:i w:val="0"/>
+                <w:sz w:val="20"/>
+                <w:szCs w:val="20"/>
+              </w:rPr>
+            </w:pPr>
+          </w:p>
+        </w:tc>
+      </w:tr>
+      <w:tr>
+        <w:tc>
+          <w:tcPr>
+            <w:tcW w:w="2394" w:type="dxa"/>
+          </w:tcPr>
+          <w:p>
+            <w:pPr>
+              <w:pStyle w:val="Caption"/>
+              <w:numPr>
+                <w:ilvl w:val="0"/>
+                <w:numId w:val="48"/>
+              </w:numPr>
+              <w:spacing w:before="0" w:after="0"/>
+              <w:jc w:val="center"/>
+              <w:rPr>
+                <w:rFonts w:cs="Times New Roman"/>
+                <w:i w:val="0"/>
+                <w:sz w:val="20"/>
+                <w:szCs w:val="20"/>
+              </w:rPr>
+            </w:pPr>
+          </w:p>
+        </w:tc>
+        <w:tc>
+          <w:tcPr>
+            <w:tcW w:w="2394" w:type="dxa"/>
+          </w:tcPr>
+          <w:p>
+            <w:pPr>
+              <w:pStyle w:val="Caption"/>
+              <w:spacing w:before="0" w:after="0"/>
+              <w:jc w:val="center"/>
+              <w:rPr>
+                <w:rFonts w:cs="Times New Roman"/>
+                <w:i w:val="0"/>
+                <w:sz w:val="20"/>
+                <w:szCs w:val="20"/>
+              </w:rPr>
+            </w:pPr>
+          </w:p>
+        </w:tc>
+        <w:tc>
+          <w:tcPr>
+            <w:tcW w:w="2394" w:type="dxa"/>
+          </w:tcPr>
+          <w:p>
+            <w:pPr>
+              <w:pStyle w:val="Caption"/>
+              <w:spacing w:before="0" w:after="0"/>
+              <w:jc w:val="center"/>
+              <w:rPr>
+                <w:rFonts w:cs="Times New Roman"/>
+                <w:i w:val="0"/>
+                <w:sz w:val="20"/>
+                <w:szCs w:val="20"/>
+              </w:rPr>
+            </w:pPr>
+          </w:p>
+        </w:tc>
+        <w:tc>
+          <w:tcPr>
+            <w:tcW w:w="2394" w:type="dxa"/>
+          </w:tcPr>
+          <w:p>
+            <w:pPr>
+              <w:pStyle w:val="Caption"/>
+              <w:spacing w:before="0" w:after="0"/>
+              <w:jc w:val="center"/>
+              <w:rPr>
+                <w:rFonts w:cs="Times New Roman"/>
+                <w:i w:val="0"/>
+                <w:sz w:val="20"/>
+                <w:szCs w:val="20"/>
+              </w:rPr>
+            </w:pPr>
+          </w:p>
+        </w:tc>
+      </w:tr>
+      <w:tr>
+        <w:tc>
+          <w:tcPr>
+            <w:tcW w:w="2394" w:type="dxa"/>
+          </w:tcPr>
+          <w:p>
+            <w:pPr>
+              <w:pStyle w:val="Caption"/>
+              <w:numPr>
+                <w:ilvl w:val="0"/>
+                <w:numId w:val="48"/>
+              </w:numPr>
+              <w:spacing w:before="0" w:after="0"/>
+              <w:jc w:val="center"/>
+              <w:rPr>
+                <w:rFonts w:cs="Times New Roman"/>
+                <w:i w:val="0"/>
+                <w:sz w:val="20"/>
+                <w:szCs w:val="20"/>
+              </w:rPr>
+            </w:pPr>
+          </w:p>
+        </w:tc>
+        <w:tc>
+          <w:tcPr>
+            <w:tcW w:w="2394" w:type="dxa"/>
+          </w:tcPr>
+          <w:p>
+            <w:pPr>
+              <w:pStyle w:val="Caption"/>
+              <w:spacing w:before="0" w:after="0"/>
+              <w:jc w:val="center"/>
+              <w:rPr>
+                <w:rFonts w:cs="Times New Roman"/>
+                <w:i w:val="0"/>
+                <w:sz w:val="20"/>
+                <w:szCs w:val="20"/>
+              </w:rPr>
+            </w:pPr>
+            <w:r>
+              <w:rPr>
+                <w:rFonts w:cs="Times New Roman"/>
+                <w:i w:val="0"/>
+                <w:sz w:val="20"/>
+                <w:szCs w:val="20"/>
+              </w:rPr>
+              <w:t>5V Bus</w:t>
+            </w:r>
+          </w:p>
+        </w:tc>
+        <w:tc>
+          <w:tcPr>
+            <w:tcW w:w="2394" w:type="dxa"/>
+          </w:tcPr>
+          <w:p>
+            <w:pPr>
+              <w:pStyle w:val="Caption"/>
+              <w:spacing w:before="0" w:after="0"/>
+              <w:jc w:val="center"/>
+              <w:rPr>
+                <w:rFonts w:cs="Times New Roman"/>
+                <w:i w:val="0"/>
+                <w:sz w:val="20"/>
+                <w:szCs w:val="20"/>
+              </w:rPr>
+            </w:pPr>
+            <w:r>
+              <w:rPr>
+                <w:rFonts w:cs="Times New Roman"/>
+                <w:i w:val="0"/>
+                <w:sz w:val="20"/>
+                <w:szCs w:val="20"/>
+              </w:rPr>
+              <w:t>5V</w:t>
+            </w:r>
+          </w:p>
+        </w:tc>
+        <w:tc>
+          <w:tcPr>
+            <w:tcW w:w="2394" w:type="dxa"/>
+          </w:tcPr>
+          <w:p>
+            <w:pPr>
+              <w:pStyle w:val="Caption"/>
+              <w:spacing w:before="0" w:after="0"/>
+              <w:jc w:val="center"/>
+              <w:rPr>
+                <w:rFonts w:cs="Times New Roman"/>
+                <w:i w:val="0"/>
+                <w:sz w:val="20"/>
+                <w:szCs w:val="20"/>
+              </w:rPr>
+            </w:pPr>
+            <w:r>
+              <w:rPr>
+                <w:rFonts w:cs="Times New Roman"/>
+                <w:i w:val="0"/>
+                <w:sz w:val="20"/>
+                <w:szCs w:val="20"/>
+              </w:rPr>
+              <w:t>COL-II</w:t>
+            </w:r>
+          </w:p>
+        </w:tc>
+      </w:tr>
+      <w:tr>
+        <w:tc>
+          <w:tcPr>
+            <w:tcW w:w="2394" w:type="dxa"/>
+          </w:tcPr>
+          <w:p>
+            <w:pPr>
+              <w:pStyle w:val="Caption"/>
+              <w:numPr>
+                <w:ilvl w:val="0"/>
+                <w:numId w:val="48"/>
+              </w:numPr>
+              <w:spacing w:before="0" w:after="0"/>
+              <w:jc w:val="center"/>
+              <w:rPr>
+                <w:rFonts w:cs="Times New Roman"/>
+                <w:i w:val="0"/>
+                <w:sz w:val="20"/>
+                <w:szCs w:val="20"/>
+              </w:rPr>
+            </w:pPr>
+          </w:p>
+        </w:tc>
+        <w:tc>
+          <w:tcPr>
+            <w:tcW w:w="2394" w:type="dxa"/>
+          </w:tcPr>
+          <w:p>
+            <w:pPr>
+              <w:pStyle w:val="Caption"/>
+              <w:spacing w:before="0" w:after="0"/>
+              <w:jc w:val="center"/>
+              <w:rPr>
+                <w:rFonts w:cs="Times New Roman"/>
+                <w:i w:val="0"/>
+                <w:sz w:val="20"/>
+                <w:szCs w:val="20"/>
+              </w:rPr>
+            </w:pPr>
+            <w:r>
+              <w:rPr>
+                <w:rFonts w:cs="Times New Roman"/>
+                <w:i w:val="0"/>
+                <w:sz w:val="20"/>
+                <w:szCs w:val="20"/>
+              </w:rPr>
+              <w:t>3.3V Bus</w:t>
+            </w:r>
+          </w:p>
+        </w:tc>
+        <w:tc>
+          <w:tcPr>
+            <w:tcW w:w="2394" w:type="dxa"/>
+          </w:tcPr>
+          <w:p>
+            <w:pPr>
+              <w:pStyle w:val="Caption"/>
+              <w:spacing w:before="0" w:after="0"/>
+              <w:jc w:val="center"/>
+              <w:rPr>
+                <w:rFonts w:cs="Times New Roman"/>
+                <w:i w:val="0"/>
+                <w:sz w:val="20"/>
+                <w:szCs w:val="20"/>
+              </w:rPr>
+            </w:pPr>
+            <w:r>
+              <w:rPr>
+                <w:rFonts w:cs="Times New Roman"/>
+                <w:i w:val="0"/>
+                <w:sz w:val="20"/>
+                <w:szCs w:val="20"/>
+              </w:rPr>
+              <w:t>3.3V</w:t>
+            </w:r>
+          </w:p>
+        </w:tc>
+        <w:tc>
+          <w:tcPr>
+            <w:tcW w:w="2394" w:type="dxa"/>
+          </w:tcPr>
+          <w:p>
+            <w:pPr>
+              <w:pStyle w:val="Caption"/>
+              <w:spacing w:before="0" w:after="0"/>
+              <w:jc w:val="center"/>
+              <w:rPr>
+                <w:rFonts w:cs="Times New Roman"/>
+                <w:i w:val="0"/>
+                <w:sz w:val="20"/>
+                <w:szCs w:val="20"/>
+              </w:rPr>
+            </w:pPr>
+            <w:r>
+              <w:rPr>
+                <w:rFonts w:cs="Times New Roman"/>
+                <w:i w:val="0"/>
+                <w:sz w:val="20"/>
+                <w:szCs w:val="20"/>
+              </w:rPr>
+              <w:t>COL-II</w:t>
+            </w:r>
+          </w:p>
+        </w:tc>
+      </w:tr>
+      <w:tr>
+        <w:tc>
+          <w:tcPr>
+            <w:tcW w:w="2394" w:type="dxa"/>
+          </w:tcPr>
+          <w:p>
+            <w:pPr>
+              <w:pStyle w:val="Caption"/>
+              <w:numPr>
+                <w:ilvl w:val="0"/>
+                <w:numId w:val="48"/>
+              </w:numPr>
+              <w:spacing w:before="0" w:after="0"/>
+              <w:jc w:val="center"/>
+              <w:rPr>
+                <w:rFonts w:cs="Times New Roman"/>
+                <w:i w:val="0"/>
+                <w:sz w:val="20"/>
+                <w:szCs w:val="20"/>
+              </w:rPr>
+            </w:pPr>
+          </w:p>
+        </w:tc>
+        <w:tc>
+          <w:tcPr>
+            <w:tcW w:w="2394" w:type="dxa"/>
+          </w:tcPr>
+          <w:p>
+            <w:pPr>
+              <w:pStyle w:val="Caption"/>
+              <w:spacing w:before="0" w:after="0"/>
+              <w:jc w:val="center"/>
+              <w:rPr>
+                <w:rFonts w:cs="Times New Roman"/>
+                <w:i w:val="0"/>
+                <w:sz w:val="20"/>
+                <w:szCs w:val="20"/>
+              </w:rPr>
+            </w:pPr>
+            <w:r>
+              <w:rPr>
+                <w:rFonts w:cs="Times New Roman"/>
+                <w:i w:val="0"/>
+                <w:sz w:val="20"/>
+                <w:szCs w:val="20"/>
+              </w:rPr>
+              <w:t>Ground</w:t>
+            </w:r>
+          </w:p>
+        </w:tc>
+        <w:tc>
+          <w:tcPr>
+            <w:tcW w:w="2394" w:type="dxa"/>
+          </w:tcPr>
+          <w:p>
+            <w:pPr>
+              <w:pStyle w:val="Caption"/>
+              <w:spacing w:before="0" w:after="0"/>
+              <w:jc w:val="center"/>
+              <w:rPr>
+                <w:rFonts w:cs="Times New Roman"/>
+                <w:i w:val="0"/>
+                <w:sz w:val="20"/>
+                <w:szCs w:val="20"/>
+              </w:rPr>
+            </w:pPr>
+            <w:r>
+              <w:rPr>
+                <w:rFonts w:cs="Times New Roman"/>
+                <w:i w:val="0"/>
+                <w:sz w:val="20"/>
+                <w:szCs w:val="20"/>
+              </w:rPr>
+              <w:t>GND</w:t>
+            </w:r>
+          </w:p>
+        </w:tc>
+        <w:tc>
+          <w:tcPr>
+            <w:tcW w:w="2394" w:type="dxa"/>
+          </w:tcPr>
+          <w:p>
+            <w:pPr>
+              <w:pStyle w:val="Caption"/>
+              <w:spacing w:before="0" w:after="0"/>
+              <w:jc w:val="center"/>
+              <w:rPr>
+                <w:rFonts w:cs="Times New Roman"/>
+                <w:i w:val="0"/>
+                <w:sz w:val="20"/>
+                <w:szCs w:val="20"/>
+              </w:rPr>
+            </w:pPr>
+            <w:r>
+              <w:rPr>
+                <w:rFonts w:cs="Times New Roman"/>
+                <w:i w:val="0"/>
+                <w:sz w:val="20"/>
+                <w:szCs w:val="20"/>
+              </w:rPr>
+              <w:t>COL-II</w:t>
+            </w:r>
+          </w:p>
+        </w:tc>
+      </w:tr>
+      <w:tr>
+        <w:tc>
+          <w:tcPr>
+            <w:tcW w:w="2394" w:type="dxa"/>
+          </w:tcPr>
+          <w:p>
+            <w:pPr>
+              <w:pStyle w:val="Caption"/>
+              <w:numPr>
+                <w:ilvl w:val="0"/>
+                <w:numId w:val="48"/>
+              </w:numPr>
+              <w:spacing w:before="0" w:after="0"/>
+              <w:jc w:val="center"/>
+              <w:rPr>
+                <w:rFonts w:cs="Times New Roman"/>
+                <w:i w:val="0"/>
+                <w:sz w:val="20"/>
+                <w:szCs w:val="20"/>
+              </w:rPr>
+            </w:pPr>
+          </w:p>
+        </w:tc>
+        <w:tc>
+          <w:tcPr>
+            <w:tcW w:w="2394" w:type="dxa"/>
+          </w:tcPr>
+          <w:p>
+            <w:pPr>
+              <w:pStyle w:val="Caption"/>
+              <w:spacing w:before="0" w:after="0"/>
+              <w:jc w:val="center"/>
+              <w:rPr>
+                <w:rFonts w:cs="Times New Roman"/>
+                <w:i w:val="0"/>
+                <w:sz w:val="20"/>
+                <w:szCs w:val="20"/>
+              </w:rPr>
+            </w:pPr>
+          </w:p>
+        </w:tc>
+        <w:tc>
+          <w:tcPr>
+            <w:tcW w:w="2394" w:type="dxa"/>
+          </w:tcPr>
+          <w:p>
+            <w:pPr>
+              <w:pStyle w:val="Caption"/>
+              <w:spacing w:before="0" w:after="0"/>
+              <w:jc w:val="center"/>
+              <w:rPr>
+                <w:rFonts w:cs="Times New Roman"/>
+                <w:i w:val="0"/>
+                <w:sz w:val="20"/>
+                <w:szCs w:val="20"/>
+              </w:rPr>
+            </w:pPr>
+          </w:p>
+        </w:tc>
+        <w:tc>
+          <w:tcPr>
+            <w:tcW w:w="2394" w:type="dxa"/>
+          </w:tcPr>
+          <w:p>
+            <w:pPr>
+              <w:pStyle w:val="Caption"/>
+              <w:spacing w:before="0" w:after="0"/>
+              <w:jc w:val="center"/>
+              <w:rPr>
+                <w:rFonts w:cs="Times New Roman"/>
+                <w:i w:val="0"/>
+                <w:sz w:val="20"/>
+                <w:szCs w:val="20"/>
+              </w:rPr>
+            </w:pPr>
+          </w:p>
+        </w:tc>
+      </w:tr>
+      <w:tr>
+        <w:tc>
+          <w:tcPr>
+            <w:tcW w:w="2394" w:type="dxa"/>
+          </w:tcPr>
+          <w:p>
+            <w:pPr>
+              <w:pStyle w:val="Caption"/>
+              <w:numPr>
+                <w:ilvl w:val="0"/>
+                <w:numId w:val="48"/>
+              </w:numPr>
+              <w:spacing w:before="0" w:after="0"/>
+              <w:jc w:val="center"/>
+              <w:rPr>
+                <w:rFonts w:cs="Times New Roman"/>
+                <w:i w:val="0"/>
+                <w:sz w:val="20"/>
+                <w:szCs w:val="20"/>
+              </w:rPr>
+            </w:pPr>
+          </w:p>
+        </w:tc>
+        <w:tc>
+          <w:tcPr>
+            <w:tcW w:w="2394" w:type="dxa"/>
+          </w:tcPr>
+          <w:p>
+            <w:pPr>
+              <w:pStyle w:val="Caption"/>
+              <w:spacing w:before="0" w:after="0"/>
+              <w:jc w:val="center"/>
+              <w:rPr>
+                <w:rFonts w:cs="Times New Roman"/>
+                <w:i w:val="0"/>
+                <w:sz w:val="20"/>
+                <w:szCs w:val="20"/>
+              </w:rPr>
+            </w:pPr>
+            <w:r>
+              <w:rPr>
+                <w:rFonts w:cs="Times New Roman"/>
+                <w:i w:val="0"/>
+                <w:sz w:val="20"/>
+                <w:szCs w:val="20"/>
+              </w:rPr>
+              <w:t>Unregulated</w:t>
+            </w:r>
+          </w:p>
+        </w:tc>
+        <w:tc>
+          <w:tcPr>
+            <w:tcW w:w="2394" w:type="dxa"/>
+          </w:tcPr>
+          <w:p>
+            <w:pPr>
+              <w:pStyle w:val="Caption"/>
+              <w:spacing w:before="0" w:after="0"/>
+              <w:jc w:val="center"/>
+              <w:rPr>
+                <w:rFonts w:cs="Times New Roman"/>
+                <w:i w:val="0"/>
+                <w:sz w:val="20"/>
+                <w:szCs w:val="20"/>
+              </w:rPr>
+            </w:pPr>
+            <w:r>
+              <w:rPr>
+                <w:rFonts w:cs="Times New Roman"/>
+                <w:i w:val="0"/>
+                <w:sz w:val="20"/>
+                <w:szCs w:val="20"/>
+              </w:rPr>
+              <w:t>UNREG</w:t>
+            </w:r>
+          </w:p>
+        </w:tc>
+        <w:tc>
+          <w:tcPr>
+            <w:tcW w:w="2394" w:type="dxa"/>
+          </w:tcPr>
+          <w:p>
+            <w:pPr>
+              <w:pStyle w:val="Caption"/>
+              <w:spacing w:before="0" w:after="0"/>
+              <w:jc w:val="center"/>
+              <w:rPr>
+                <w:rFonts w:cs="Times New Roman"/>
+                <w:i w:val="0"/>
+                <w:sz w:val="20"/>
+                <w:szCs w:val="20"/>
+              </w:rPr>
+            </w:pPr>
+            <w:r>
+              <w:rPr>
+                <w:rFonts w:cs="Times New Roman"/>
+                <w:i w:val="0"/>
+                <w:sz w:val="20"/>
+                <w:szCs w:val="20"/>
+              </w:rPr>
+              <w:t>COL-II</w:t>
+            </w:r>
+          </w:p>
+        </w:tc>
+      </w:tr>
+      <w:tr>
+        <w:tc>
+          <w:tcPr>
+            <w:tcW w:w="2394" w:type="dxa"/>
+          </w:tcPr>
+          <w:p>
+            <w:pPr>
+              <w:pStyle w:val="Caption"/>
+              <w:numPr>
+                <w:ilvl w:val="0"/>
+                <w:numId w:val="48"/>
+              </w:numPr>
+              <w:spacing w:before="0" w:after="0"/>
+              <w:jc w:val="center"/>
+              <w:rPr>
+                <w:rFonts w:cs="Times New Roman"/>
+                <w:i w:val="0"/>
+                <w:sz w:val="20"/>
+                <w:szCs w:val="20"/>
+              </w:rPr>
+            </w:pPr>
+          </w:p>
+        </w:tc>
+        <w:tc>
+          <w:tcPr>
+            <w:tcW w:w="2394" w:type="dxa"/>
+          </w:tcPr>
+          <w:p>
+            <w:pPr>
+              <w:pStyle w:val="Caption"/>
+              <w:spacing w:before="0" w:after="0"/>
+              <w:jc w:val="center"/>
+              <w:rPr>
+                <w:rFonts w:cs="Times New Roman"/>
+                <w:i w:val="0"/>
+                <w:sz w:val="20"/>
+                <w:szCs w:val="20"/>
+              </w:rPr>
+            </w:pPr>
+          </w:p>
+        </w:tc>
+        <w:tc>
+          <w:tcPr>
+            <w:tcW w:w="2394" w:type="dxa"/>
+          </w:tcPr>
+          <w:p>
+            <w:pPr>
+              <w:pStyle w:val="Caption"/>
+              <w:spacing w:before="0" w:after="0"/>
+              <w:jc w:val="center"/>
+              <w:rPr>
+                <w:rFonts w:cs="Times New Roman"/>
+                <w:i w:val="0"/>
+                <w:sz w:val="20"/>
+                <w:szCs w:val="20"/>
+              </w:rPr>
+            </w:pPr>
+          </w:p>
+        </w:tc>
+        <w:tc>
+          <w:tcPr>
+            <w:tcW w:w="2394" w:type="dxa"/>
+          </w:tcPr>
+          <w:p>
+            <w:pPr>
+              <w:pStyle w:val="Caption"/>
+              <w:spacing w:before="0" w:after="0"/>
+              <w:jc w:val="center"/>
+              <w:rPr>
+                <w:rFonts w:cs="Times New Roman"/>
+                <w:i w:val="0"/>
+                <w:sz w:val="20"/>
+                <w:szCs w:val="20"/>
+              </w:rPr>
+            </w:pPr>
+          </w:p>
+        </w:tc>
+      </w:tr>
+      <w:tr>
+        <w:tc>
+          <w:tcPr>
+            <w:tcW w:w="2394" w:type="dxa"/>
+          </w:tcPr>
+          <w:p>
+            <w:pPr>
+              <w:pStyle w:val="Caption"/>
+              <w:numPr>
+                <w:ilvl w:val="0"/>
+                <w:numId w:val="48"/>
+              </w:numPr>
+              <w:spacing w:before="0" w:after="0"/>
+              <w:jc w:val="center"/>
+              <w:rPr>
+                <w:rFonts w:cs="Times New Roman"/>
+                <w:i w:val="0"/>
+                <w:sz w:val="20"/>
+                <w:szCs w:val="20"/>
+              </w:rPr>
+            </w:pPr>
+          </w:p>
+        </w:tc>
+        <w:tc>
+          <w:tcPr>
+            <w:tcW w:w="2394" w:type="dxa"/>
+          </w:tcPr>
+          <w:p>
+            <w:pPr>
+              <w:pStyle w:val="Caption"/>
+              <w:spacing w:before="0" w:after="0"/>
+              <w:jc w:val="center"/>
+              <w:rPr>
+                <w:rFonts w:cs="Times New Roman"/>
+                <w:i w:val="0"/>
+                <w:sz w:val="20"/>
+                <w:szCs w:val="20"/>
+              </w:rPr>
+            </w:pPr>
+          </w:p>
+        </w:tc>
+        <w:tc>
+          <w:tcPr>
+            <w:tcW w:w="2394" w:type="dxa"/>
+          </w:tcPr>
+          <w:p>
+            <w:pPr>
+              <w:pStyle w:val="Caption"/>
+              <w:spacing w:before="0" w:after="0"/>
+              <w:jc w:val="center"/>
+              <w:rPr>
+                <w:rFonts w:cs="Times New Roman"/>
+                <w:i w:val="0"/>
+                <w:sz w:val="20"/>
+                <w:szCs w:val="20"/>
+              </w:rPr>
+            </w:pPr>
+          </w:p>
+        </w:tc>
+        <w:tc>
+          <w:tcPr>
+            <w:tcW w:w="2394" w:type="dxa"/>
+          </w:tcPr>
+          <w:p>
+            <w:pPr>
+              <w:pStyle w:val="Caption"/>
+              <w:spacing w:before="0" w:after="0"/>
+              <w:jc w:val="center"/>
+              <w:rPr>
+                <w:rFonts w:cs="Times New Roman"/>
+                <w:i w:val="0"/>
+                <w:sz w:val="20"/>
+                <w:szCs w:val="20"/>
+              </w:rPr>
+            </w:pPr>
+          </w:p>
+        </w:tc>
+      </w:tr>
+    </w:tbl>
+    <w:p>
+      <w:pPr>
+        <w:pStyle w:val="Caption"/>
+        <w:jc w:val="center"/>
+        <w:rPr>
+          <w:i w:val="0"/>
+        </w:rPr>
+      </w:pPr>
+    </w:p>
     <w:p/>
     <w:p/>
     <w:p/>
@@ -2914,7 +5190,7 @@
 </file>
 
 <file path=word/endnotes.xml><?xml version="1.0" encoding="utf-8"?>
-<w:endnotes xmlns:wpc="http://schemas.microsoft.com/office/word/2010/wordprocessingCanvas" xmlns:mc="http://schemas.openxmlformats.org/markup-compatibility/2006" xmlns:o="urn:schemas-microsoft-com:office:office" xmlns:r="http://schemas.openxmlformats.org/officeDocument/2006/relationships" xmlns:m="http://schemas.openxmlformats.org/officeDocument/2006/math" xmlns:v="urn:schemas-microsoft-com:vml" xmlns:wp14="http://schemas.microsoft.com/office/word/2010/wordprocessingDrawing" xmlns:wp="http://schemas.openxmlformats.org/drawingml/2006/wordprocessingDrawing" xmlns:w10="urn:schemas-microsoft-com:office:word" xmlns:w="http://schemas.openxmlformats.org/wordprocessingml/2006/main" xmlns:w14="http://schemas.microsoft.com/office/word/2010/wordml" xmlns:wpg="http://schemas.microsoft.com/office/word/2010/wordprocessingGroup" xmlns:wpi="http://schemas.microsoft.com/office/word/2010/wordprocessingInk" xmlns:wne="http://schemas.microsoft.com/office/word/2006/wordml" xmlns:wps="http://schemas.microsoft.com/office/word/2010/wordprocessingShape" mc:Ignorable="w14 wp14">
+<w:endnotes xmlns:ve="http://schemas.openxmlformats.org/markup-compatibility/2006" xmlns:o="urn:schemas-microsoft-com:office:office" xmlns:r="http://schemas.openxmlformats.org/officeDocument/2006/relationships" xmlns:m="http://schemas.openxmlformats.org/officeDocument/2006/math" xmlns:v="urn:schemas-microsoft-com:vml" xmlns:wp="http://schemas.openxmlformats.org/drawingml/2006/wordprocessingDrawing" xmlns:w10="urn:schemas-microsoft-com:office:word" xmlns:w="http://schemas.openxmlformats.org/wordprocessingml/2006/main" xmlns:wne="http://schemas.microsoft.com/office/word/2006/wordml">
   <w:endnote w:type="separator" w:id="-1">
     <w:p>
       <w:r>
@@ -2933,7 +5209,7 @@
 </file>
 
 <file path=word/footer1.xml><?xml version="1.0" encoding="utf-8"?>
-<w:ftr xmlns:wpc="http://schemas.microsoft.com/office/word/2010/wordprocessingCanvas" xmlns:mc="http://schemas.openxmlformats.org/markup-compatibility/2006" xmlns:o="urn:schemas-microsoft-com:office:office" xmlns:r="http://schemas.openxmlformats.org/officeDocument/2006/relationships" xmlns:m="http://schemas.openxmlformats.org/officeDocument/2006/math" xmlns:v="urn:schemas-microsoft-com:vml" xmlns:wp14="http://schemas.microsoft.com/office/word/2010/wordprocessingDrawing" xmlns:wp="http://schemas.openxmlformats.org/drawingml/2006/wordprocessingDrawing" xmlns:w10="urn:schemas-microsoft-com:office:word" xmlns:w="http://schemas.openxmlformats.org/wordprocessingml/2006/main" xmlns:w14="http://schemas.microsoft.com/office/word/2010/wordml" xmlns:wpg="http://schemas.microsoft.com/office/word/2010/wordprocessingGroup" xmlns:wpi="http://schemas.microsoft.com/office/word/2010/wordprocessingInk" xmlns:wne="http://schemas.microsoft.com/office/word/2006/wordml" xmlns:wps="http://schemas.microsoft.com/office/word/2010/wordprocessingShape" mc:Ignorable="w14 wp14">
+<w:ftr xmlns:ve="http://schemas.openxmlformats.org/markup-compatibility/2006" xmlns:o="urn:schemas-microsoft-com:office:office" xmlns:r="http://schemas.openxmlformats.org/officeDocument/2006/relationships" xmlns:m="http://schemas.openxmlformats.org/officeDocument/2006/math" xmlns:v="urn:schemas-microsoft-com:vml" xmlns:wp="http://schemas.openxmlformats.org/drawingml/2006/wordprocessingDrawing" xmlns:w10="urn:schemas-microsoft-com:office:word" xmlns:w="http://schemas.openxmlformats.org/wordprocessingml/2006/main" xmlns:wne="http://schemas.microsoft.com/office/word/2006/wordml">
   <w:p>
     <w:pPr>
       <w:pStyle w:val="Header"/>
@@ -2943,7 +5219,6 @@
         <w:id w:val="-2134693748"/>
         <w:text/>
       </w:sdtPr>
-      <w:sdtEndPr/>
       <w:sdtContent>
         <w:r>
           <w:t>RCL-I-CMQA1</w:t>
@@ -2970,7 +5245,7 @@
       <w:rPr>
         <w:noProof/>
       </w:rPr>
-      <w:t>5</w:t>
+      <w:t>6</w:t>
     </w:r>
     <w:r>
       <w:fldChar w:fldCharType="end"/>
@@ -2983,7 +5258,7 @@
         <w:rPr>
           <w:noProof/>
         </w:rPr>
-        <w:t>6</w:t>
+        <w:t>7</w:t>
       </w:r>
     </w:fldSimple>
   </w:p>
@@ -3017,7 +5292,7 @@
 </file>
 
 <file path=word/footnotes.xml><?xml version="1.0" encoding="utf-8"?>
-<w:footnotes xmlns:wpc="http://schemas.microsoft.com/office/word/2010/wordprocessingCanvas" xmlns:mc="http://schemas.openxmlformats.org/markup-compatibility/2006" xmlns:o="urn:schemas-microsoft-com:office:office" xmlns:r="http://schemas.openxmlformats.org/officeDocument/2006/relationships" xmlns:m="http://schemas.openxmlformats.org/officeDocument/2006/math" xmlns:v="urn:schemas-microsoft-com:vml" xmlns:wp14="http://schemas.microsoft.com/office/word/2010/wordprocessingDrawing" xmlns:wp="http://schemas.openxmlformats.org/drawingml/2006/wordprocessingDrawing" xmlns:w10="urn:schemas-microsoft-com:office:word" xmlns:w="http://schemas.openxmlformats.org/wordprocessingml/2006/main" xmlns:w14="http://schemas.microsoft.com/office/word/2010/wordml" xmlns:wpg="http://schemas.microsoft.com/office/word/2010/wordprocessingGroup" xmlns:wpi="http://schemas.microsoft.com/office/word/2010/wordprocessingInk" xmlns:wne="http://schemas.microsoft.com/office/word/2006/wordml" xmlns:wps="http://schemas.microsoft.com/office/word/2010/wordprocessingShape" mc:Ignorable="w14 wp14">
+<w:footnotes xmlns:ve="http://schemas.openxmlformats.org/markup-compatibility/2006" xmlns:o="urn:schemas-microsoft-com:office:office" xmlns:r="http://schemas.openxmlformats.org/officeDocument/2006/relationships" xmlns:m="http://schemas.openxmlformats.org/officeDocument/2006/math" xmlns:v="urn:schemas-microsoft-com:vml" xmlns:wp="http://schemas.openxmlformats.org/drawingml/2006/wordprocessingDrawing" xmlns:w10="urn:schemas-microsoft-com:office:word" xmlns:w="http://schemas.openxmlformats.org/wordprocessingml/2006/main" xmlns:wne="http://schemas.microsoft.com/office/word/2006/wordml">
   <w:footnote w:type="separator" w:id="-1">
     <w:p>
       <w:r>
@@ -3036,7 +5311,7 @@
 </file>
 
 <file path=word/header1.xml><?xml version="1.0" encoding="utf-8"?>
-<w:hdr xmlns:wpc="http://schemas.microsoft.com/office/word/2010/wordprocessingCanvas" xmlns:mc="http://schemas.openxmlformats.org/markup-compatibility/2006" xmlns:o="urn:schemas-microsoft-com:office:office" xmlns:r="http://schemas.openxmlformats.org/officeDocument/2006/relationships" xmlns:m="http://schemas.openxmlformats.org/officeDocument/2006/math" xmlns:v="urn:schemas-microsoft-com:vml" xmlns:wp14="http://schemas.microsoft.com/office/word/2010/wordprocessingDrawing" xmlns:wp="http://schemas.openxmlformats.org/drawingml/2006/wordprocessingDrawing" xmlns:w10="urn:schemas-microsoft-com:office:word" xmlns:w="http://schemas.openxmlformats.org/wordprocessingml/2006/main" xmlns:w14="http://schemas.microsoft.com/office/word/2010/wordml" xmlns:wpg="http://schemas.microsoft.com/office/word/2010/wordprocessingGroup" xmlns:wpi="http://schemas.microsoft.com/office/word/2010/wordprocessingInk" xmlns:wne="http://schemas.microsoft.com/office/word/2006/wordml" xmlns:wps="http://schemas.microsoft.com/office/word/2010/wordprocessingShape" mc:Ignorable="w14 wp14">
+<w:hdr xmlns:ve="http://schemas.openxmlformats.org/markup-compatibility/2006" xmlns:o="urn:schemas-microsoft-com:office:office" xmlns:r="http://schemas.openxmlformats.org/officeDocument/2006/relationships" xmlns:m="http://schemas.openxmlformats.org/officeDocument/2006/math" xmlns:v="urn:schemas-microsoft-com:vml" xmlns:wp="http://schemas.openxmlformats.org/drawingml/2006/wordprocessingDrawing" xmlns:w10="urn:schemas-microsoft-com:office:word" xmlns:w="http://schemas.openxmlformats.org/wordprocessingml/2006/main" xmlns:wne="http://schemas.microsoft.com/office/word/2006/wordml">
   <w:sdt>
     <w:sdtPr>
       <w:id w:val="709531012"/>
@@ -3045,7 +5320,6 @@
       </w:placeholder>
       <w:text/>
     </w:sdtPr>
-    <w:sdtEndPr/>
     <w:sdtContent>
       <w:p>
         <w:pPr>
@@ -3061,7 +5335,7 @@
 </file>
 
 <file path=word/numbering.xml><?xml version="1.0" encoding="utf-8"?>
-<w:numbering xmlns:wpc="http://schemas.microsoft.com/office/word/2010/wordprocessingCanvas" xmlns:mc="http://schemas.openxmlformats.org/markup-compatibility/2006" xmlns:o="urn:schemas-microsoft-com:office:office" xmlns:r="http://schemas.openxmlformats.org/officeDocument/2006/relationships" xmlns:m="http://schemas.openxmlformats.org/officeDocument/2006/math" xmlns:v="urn:schemas-microsoft-com:vml" xmlns:wp14="http://schemas.microsoft.com/office/word/2010/wordprocessingDrawing" xmlns:wp="http://schemas.openxmlformats.org/drawingml/2006/wordprocessingDrawing" xmlns:w10="urn:schemas-microsoft-com:office:word" xmlns:w="http://schemas.openxmlformats.org/wordprocessingml/2006/main" xmlns:w14="http://schemas.microsoft.com/office/word/2010/wordml" xmlns:wpg="http://schemas.microsoft.com/office/word/2010/wordprocessingGroup" xmlns:wpi="http://schemas.microsoft.com/office/word/2010/wordprocessingInk" xmlns:wne="http://schemas.microsoft.com/office/word/2006/wordml" xmlns:wps="http://schemas.microsoft.com/office/word/2010/wordprocessingShape" mc:Ignorable="w14 wp14">
+<w:numbering xmlns:ve="http://schemas.openxmlformats.org/markup-compatibility/2006" xmlns:o="urn:schemas-microsoft-com:office:office" xmlns:r="http://schemas.openxmlformats.org/officeDocument/2006/relationships" xmlns:m="http://schemas.openxmlformats.org/officeDocument/2006/math" xmlns:v="urn:schemas-microsoft-com:vml" xmlns:wp="http://schemas.openxmlformats.org/drawingml/2006/wordprocessingDrawing" xmlns:w10="urn:schemas-microsoft-com:office:word" xmlns:w="http://schemas.openxmlformats.org/wordprocessingml/2006/main" xmlns:wne="http://schemas.microsoft.com/office/word/2006/wordml">
   <w:abstractNum w:abstractNumId="0">
     <w:nsid w:val="00000001"/>
     <w:multiLevelType w:val="multilevel"/>
@@ -4826,6 +7100,95 @@
     </w:lvl>
   </w:abstractNum>
   <w:abstractNum w:abstractNumId="17">
+    <w:nsid w:val="0BF31364"/>
+    <w:multiLevelType w:val="hybridMultilevel"/>
+    <w:tmpl w:val="46BC2FB2"/>
+    <w:lvl w:ilvl="0" w:tplc="F11205E4">
+      <w:start w:val="1"/>
+      <w:numFmt w:val="decimal"/>
+      <w:lvlText w:val="%1"/>
+      <w:lvlJc w:val="left"/>
+      <w:pPr>
+        <w:ind w:left="720" w:hanging="360"/>
+      </w:pPr>
+      <w:rPr>
+        <w:rFonts w:hint="default"/>
+      </w:rPr>
+    </w:lvl>
+    <w:lvl w:ilvl="1" w:tplc="04090019" w:tentative="1">
+      <w:start w:val="1"/>
+      <w:numFmt w:val="lowerLetter"/>
+      <w:lvlText w:val="%2."/>
+      <w:lvlJc w:val="left"/>
+      <w:pPr>
+        <w:ind w:left="1440" w:hanging="360"/>
+      </w:pPr>
+    </w:lvl>
+    <w:lvl w:ilvl="2" w:tplc="0409001B" w:tentative="1">
+      <w:start w:val="1"/>
+      <w:numFmt w:val="lowerRoman"/>
+      <w:lvlText w:val="%3."/>
+      <w:lvlJc w:val="right"/>
+      <w:pPr>
+        <w:ind w:left="2160" w:hanging="180"/>
+      </w:pPr>
+    </w:lvl>
+    <w:lvl w:ilvl="3" w:tplc="0409000F" w:tentative="1">
+      <w:start w:val="1"/>
+      <w:numFmt w:val="decimal"/>
+      <w:lvlText w:val="%4."/>
+      <w:lvlJc w:val="left"/>
+      <w:pPr>
+        <w:ind w:left="2880" w:hanging="360"/>
+      </w:pPr>
+    </w:lvl>
+    <w:lvl w:ilvl="4" w:tplc="04090019" w:tentative="1">
+      <w:start w:val="1"/>
+      <w:numFmt w:val="lowerLetter"/>
+      <w:lvlText w:val="%5."/>
+      <w:lvlJc w:val="left"/>
+      <w:pPr>
+        <w:ind w:left="3600" w:hanging="360"/>
+      </w:pPr>
+    </w:lvl>
+    <w:lvl w:ilvl="5" w:tplc="0409001B" w:tentative="1">
+      <w:start w:val="1"/>
+      <w:numFmt w:val="lowerRoman"/>
+      <w:lvlText w:val="%6."/>
+      <w:lvlJc w:val="right"/>
+      <w:pPr>
+        <w:ind w:left="4320" w:hanging="180"/>
+      </w:pPr>
+    </w:lvl>
+    <w:lvl w:ilvl="6" w:tplc="0409000F" w:tentative="1">
+      <w:start w:val="1"/>
+      <w:numFmt w:val="decimal"/>
+      <w:lvlText w:val="%7."/>
+      <w:lvlJc w:val="left"/>
+      <w:pPr>
+        <w:ind w:left="5040" w:hanging="360"/>
+      </w:pPr>
+    </w:lvl>
+    <w:lvl w:ilvl="7" w:tplc="04090019" w:tentative="1">
+      <w:start w:val="1"/>
+      <w:numFmt w:val="lowerLetter"/>
+      <w:lvlText w:val="%8."/>
+      <w:lvlJc w:val="left"/>
+      <w:pPr>
+        <w:ind w:left="5760" w:hanging="360"/>
+      </w:pPr>
+    </w:lvl>
+    <w:lvl w:ilvl="8" w:tplc="0409001B" w:tentative="1">
+      <w:start w:val="1"/>
+      <w:numFmt w:val="lowerRoman"/>
+      <w:lvlText w:val="%9."/>
+      <w:lvlJc w:val="right"/>
+      <w:pPr>
+        <w:ind w:left="6480" w:hanging="180"/>
+      </w:pPr>
+    </w:lvl>
+  </w:abstractNum>
+  <w:abstractNum w:abstractNumId="18">
     <w:nsid w:val="0C012B7A"/>
     <w:multiLevelType w:val="hybridMultilevel"/>
     <w:tmpl w:val="3A82FC1A"/>
@@ -4938,7 +7301,7 @@
       </w:rPr>
     </w:lvl>
   </w:abstractNum>
-  <w:abstractNum w:abstractNumId="18">
+  <w:abstractNum w:abstractNumId="19">
     <w:nsid w:val="10BC3367"/>
     <w:multiLevelType w:val="hybridMultilevel"/>
     <w:tmpl w:val="7EEA4C0C"/>
@@ -5024,7 +7387,7 @@
       </w:pPr>
     </w:lvl>
   </w:abstractNum>
-  <w:abstractNum w:abstractNumId="19">
+  <w:abstractNum w:abstractNumId="20">
     <w:nsid w:val="1168656C"/>
     <w:multiLevelType w:val="hybridMultilevel"/>
     <w:tmpl w:val="518AA446"/>
@@ -5114,7 +7477,7 @@
       </w:pPr>
     </w:lvl>
   </w:abstractNum>
-  <w:abstractNum w:abstractNumId="20">
+  <w:abstractNum w:abstractNumId="21">
     <w:nsid w:val="130F64A5"/>
     <w:multiLevelType w:val="hybridMultilevel"/>
     <w:tmpl w:val="BEBE0C4E"/>
@@ -5200,7 +7563,7 @@
       </w:pPr>
     </w:lvl>
   </w:abstractNum>
-  <w:abstractNum w:abstractNumId="21">
+  <w:abstractNum w:abstractNumId="22">
     <w:nsid w:val="13473ABC"/>
     <w:multiLevelType w:val="multilevel"/>
     <w:tmpl w:val="0409001F"/>
@@ -5286,7 +7649,7 @@
       </w:pPr>
     </w:lvl>
   </w:abstractNum>
-  <w:abstractNum w:abstractNumId="22">
+  <w:abstractNum w:abstractNumId="23">
     <w:nsid w:val="156D20D3"/>
     <w:multiLevelType w:val="hybridMultilevel"/>
     <w:tmpl w:val="CEE4C174"/>
@@ -5401,7 +7764,7 @@
       </w:rPr>
     </w:lvl>
   </w:abstractNum>
-  <w:abstractNum w:abstractNumId="23">
+  <w:abstractNum w:abstractNumId="24">
     <w:nsid w:val="175955F8"/>
     <w:multiLevelType w:val="multilevel"/>
     <w:tmpl w:val="18C243E0"/>
@@ -5523,7 +7886,7 @@
       </w:rPr>
     </w:lvl>
   </w:abstractNum>
-  <w:abstractNum w:abstractNumId="24">
+  <w:abstractNum w:abstractNumId="25">
     <w:nsid w:val="18774905"/>
     <w:multiLevelType w:val="hybridMultilevel"/>
     <w:tmpl w:val="196219BA"/>
@@ -5636,7 +7999,7 @@
       </w:rPr>
     </w:lvl>
   </w:abstractNum>
-  <w:abstractNum w:abstractNumId="25">
+  <w:abstractNum w:abstractNumId="26">
     <w:nsid w:val="1D561945"/>
     <w:multiLevelType w:val="hybridMultilevel"/>
     <w:tmpl w:val="62FA8DF6"/>
@@ -5726,7 +8089,7 @@
       </w:pPr>
     </w:lvl>
   </w:abstractNum>
-  <w:abstractNum w:abstractNumId="26">
+  <w:abstractNum w:abstractNumId="27">
     <w:nsid w:val="2FC0072D"/>
     <w:multiLevelType w:val="multilevel"/>
     <w:tmpl w:val="18C243E0"/>
@@ -5848,7 +8211,7 @@
       </w:rPr>
     </w:lvl>
   </w:abstractNum>
-  <w:abstractNum w:abstractNumId="27">
+  <w:abstractNum w:abstractNumId="28">
     <w:nsid w:val="3092156C"/>
     <w:multiLevelType w:val="hybridMultilevel"/>
     <w:tmpl w:val="7E96B682"/>
@@ -5961,7 +8324,7 @@
       </w:rPr>
     </w:lvl>
   </w:abstractNum>
-  <w:abstractNum w:abstractNumId="28">
+  <w:abstractNum w:abstractNumId="29">
     <w:nsid w:val="33BA21F0"/>
     <w:multiLevelType w:val="multilevel"/>
     <w:tmpl w:val="18C243E0"/>
@@ -6083,7 +8446,7 @@
       </w:rPr>
     </w:lvl>
   </w:abstractNum>
-  <w:abstractNum w:abstractNumId="29">
+  <w:abstractNum w:abstractNumId="30">
     <w:nsid w:val="35B11075"/>
     <w:multiLevelType w:val="hybridMultilevel"/>
     <w:tmpl w:val="6B843DFE"/>
@@ -6196,7 +8559,7 @@
       </w:rPr>
     </w:lvl>
   </w:abstractNum>
-  <w:abstractNum w:abstractNumId="30">
+  <w:abstractNum w:abstractNumId="31">
     <w:nsid w:val="433F071B"/>
     <w:multiLevelType w:val="multilevel"/>
     <w:tmpl w:val="8BA0E6D4"/>
@@ -6321,7 +8684,7 @@
       </w:pPr>
     </w:lvl>
   </w:abstractNum>
-  <w:abstractNum w:abstractNumId="31">
+  <w:abstractNum w:abstractNumId="32">
     <w:nsid w:val="453A0B5F"/>
     <w:multiLevelType w:val="hybridMultilevel"/>
     <w:tmpl w:val="FC3E79D4"/>
@@ -6434,7 +8797,7 @@
       </w:rPr>
     </w:lvl>
   </w:abstractNum>
-  <w:abstractNum w:abstractNumId="32">
+  <w:abstractNum w:abstractNumId="33">
     <w:nsid w:val="4B912D77"/>
     <w:multiLevelType w:val="multilevel"/>
     <w:tmpl w:val="D2047D5C"/>
@@ -6559,7 +8922,7 @@
       </w:rPr>
     </w:lvl>
   </w:abstractNum>
-  <w:abstractNum w:abstractNumId="33">
+  <w:abstractNum w:abstractNumId="34">
     <w:nsid w:val="4DA45030"/>
     <w:multiLevelType w:val="hybridMultilevel"/>
     <w:tmpl w:val="D6867042"/>
@@ -6672,7 +9035,7 @@
       </w:rPr>
     </w:lvl>
   </w:abstractNum>
-  <w:abstractNum w:abstractNumId="34">
+  <w:abstractNum w:abstractNumId="35">
     <w:nsid w:val="4E1F2EBA"/>
     <w:multiLevelType w:val="multilevel"/>
     <w:tmpl w:val="18C243E0"/>
@@ -6795,7 +9158,7 @@
       </w:rPr>
     </w:lvl>
   </w:abstractNum>
-  <w:abstractNum w:abstractNumId="35">
+  <w:abstractNum w:abstractNumId="36">
     <w:nsid w:val="4FC15C31"/>
     <w:multiLevelType w:val="multilevel"/>
     <w:tmpl w:val="98DA929C"/>
@@ -6917,7 +9280,7 @@
       </w:rPr>
     </w:lvl>
   </w:abstractNum>
-  <w:abstractNum w:abstractNumId="36">
+  <w:abstractNum w:abstractNumId="37">
     <w:nsid w:val="53121BB7"/>
     <w:multiLevelType w:val="multilevel"/>
     <w:tmpl w:val="18C243E0"/>
@@ -7040,7 +9403,7 @@
       </w:rPr>
     </w:lvl>
   </w:abstractNum>
-  <w:abstractNum w:abstractNumId="37">
+  <w:abstractNum w:abstractNumId="38">
     <w:nsid w:val="5743605F"/>
     <w:multiLevelType w:val="multilevel"/>
     <w:tmpl w:val="BC78F2A0"/>
@@ -7153,7 +9516,7 @@
       </w:rPr>
     </w:lvl>
   </w:abstractNum>
-  <w:abstractNum w:abstractNumId="38">
+  <w:abstractNum w:abstractNumId="39">
     <w:nsid w:val="5DC75C59"/>
     <w:multiLevelType w:val="hybridMultilevel"/>
     <w:tmpl w:val="F55ED17C"/>
@@ -7242,7 +9605,7 @@
       </w:pPr>
     </w:lvl>
   </w:abstractNum>
-  <w:abstractNum w:abstractNumId="39">
+  <w:abstractNum w:abstractNumId="40">
     <w:nsid w:val="5FAD4355"/>
     <w:multiLevelType w:val="multilevel"/>
     <w:tmpl w:val="98DA929C"/>
@@ -7364,7 +9727,7 @@
       </w:rPr>
     </w:lvl>
   </w:abstractNum>
-  <w:abstractNum w:abstractNumId="40">
+  <w:abstractNum w:abstractNumId="41">
     <w:nsid w:val="67711CDB"/>
     <w:multiLevelType w:val="hybridMultilevel"/>
     <w:tmpl w:val="112E9932"/>
@@ -7457,7 +9820,7 @@
       </w:pPr>
     </w:lvl>
   </w:abstractNum>
-  <w:abstractNum w:abstractNumId="41">
+  <w:abstractNum w:abstractNumId="42">
     <w:nsid w:val="68815FB7"/>
     <w:multiLevelType w:val="multilevel"/>
     <w:tmpl w:val="5BEE0CF6"/>
@@ -7582,7 +9945,7 @@
       </w:rPr>
     </w:lvl>
   </w:abstractNum>
-  <w:abstractNum w:abstractNumId="42">
+  <w:abstractNum w:abstractNumId="43">
     <w:nsid w:val="73C5253D"/>
     <w:multiLevelType w:val="hybridMultilevel"/>
     <w:tmpl w:val="AFFCCF88"/>
@@ -7695,7 +10058,7 @@
       </w:rPr>
     </w:lvl>
   </w:abstractNum>
-  <w:abstractNum w:abstractNumId="43">
+  <w:abstractNum w:abstractNumId="44">
     <w:nsid w:val="77DA2EA5"/>
     <w:multiLevelType w:val="hybridMultilevel"/>
     <w:tmpl w:val="5A447BF2"/>
@@ -7785,7 +10148,7 @@
       </w:pPr>
     </w:lvl>
   </w:abstractNum>
-  <w:abstractNum w:abstractNumId="44">
+  <w:abstractNum w:abstractNumId="45">
     <w:nsid w:val="785779C3"/>
     <w:multiLevelType w:val="multilevel"/>
     <w:tmpl w:val="00D89AA6"/>
@@ -7898,7 +10261,7 @@
       </w:rPr>
     </w:lvl>
   </w:abstractNum>
-  <w:abstractNum w:abstractNumId="45">
+  <w:abstractNum w:abstractNumId="46">
     <w:nsid w:val="793B17D2"/>
     <w:multiLevelType w:val="hybridMultilevel"/>
     <w:tmpl w:val="FDF2F4AC"/>
@@ -7984,7 +10347,7 @@
       </w:pPr>
     </w:lvl>
   </w:abstractNum>
-  <w:abstractNum w:abstractNumId="46">
+  <w:abstractNum w:abstractNumId="47">
     <w:nsid w:val="7C953A60"/>
     <w:multiLevelType w:val="multilevel"/>
     <w:tmpl w:val="18C243E0"/>
@@ -8152,106 +10515,109 @@
     <w:abstractNumId w:val="14"/>
   </w:num>
   <w:num w:numId="16">
-    <w:abstractNumId w:val="43"/>
+    <w:abstractNumId w:val="44"/>
   </w:num>
   <w:num w:numId="17">
-    <w:abstractNumId w:val="38"/>
+    <w:abstractNumId w:val="39"/>
   </w:num>
   <w:num w:numId="18">
-    <w:abstractNumId w:val="26"/>
+    <w:abstractNumId w:val="27"/>
   </w:num>
   <w:num w:numId="19">
-    <w:abstractNumId w:val="39"/>
+    <w:abstractNumId w:val="40"/>
   </w:num>
   <w:num w:numId="20">
-    <w:abstractNumId w:val="18"/>
+    <w:abstractNumId w:val="19"/>
   </w:num>
   <w:num w:numId="21">
-    <w:abstractNumId w:val="28"/>
+    <w:abstractNumId w:val="29"/>
   </w:num>
   <w:num w:numId="22">
     <w:abstractNumId w:val="15"/>
   </w:num>
   <w:num w:numId="23">
-    <w:abstractNumId w:val="23"/>
+    <w:abstractNumId w:val="24"/>
   </w:num>
   <w:num w:numId="24">
-    <w:abstractNumId w:val="46"/>
+    <w:abstractNumId w:val="47"/>
   </w:num>
   <w:num w:numId="25">
     <w:abstractNumId w:val="16"/>
   </w:num>
   <w:num w:numId="26">
+    <w:abstractNumId w:val="36"/>
+  </w:num>
+  <w:num w:numId="27">
+    <w:abstractNumId w:val="46"/>
+  </w:num>
+  <w:num w:numId="28">
+    <w:abstractNumId w:val="37"/>
+  </w:num>
+  <w:num w:numId="29">
     <w:abstractNumId w:val="35"/>
   </w:num>
-  <w:num w:numId="27">
+  <w:num w:numId="30">
+    <w:abstractNumId w:val="31"/>
+  </w:num>
+  <w:num w:numId="31">
+    <w:abstractNumId w:val="23"/>
+  </w:num>
+  <w:num w:numId="32">
+    <w:abstractNumId w:val="28"/>
+  </w:num>
+  <w:num w:numId="33">
+    <w:abstractNumId w:val="30"/>
+  </w:num>
+  <w:num w:numId="34">
+    <w:abstractNumId w:val="34"/>
+  </w:num>
+  <w:num w:numId="35">
+    <w:abstractNumId w:val="20"/>
+  </w:num>
+  <w:num w:numId="36">
+    <w:abstractNumId w:val="26"/>
+  </w:num>
+  <w:num w:numId="37">
+    <w:abstractNumId w:val="38"/>
+  </w:num>
+  <w:num w:numId="38">
     <w:abstractNumId w:val="45"/>
   </w:num>
-  <w:num w:numId="28">
-    <w:abstractNumId w:val="36"/>
+  <w:num w:numId="39">
+    <w:abstractNumId w:val="25"/>
   </w:num>
-  <w:num w:numId="29">
-    <w:abstractNumId w:val="34"/>
+  <w:num w:numId="40">
+    <w:abstractNumId w:val="42"/>
   </w:num>
-  <w:num w:numId="30">
-    <w:abstractNumId w:val="30"/>
+  <w:num w:numId="41">
+    <w:abstractNumId w:val="41"/>
   </w:num>
-  <w:num w:numId="31">
+  <w:num w:numId="42">
+    <w:abstractNumId w:val="32"/>
+  </w:num>
+  <w:num w:numId="43">
+    <w:abstractNumId w:val="43"/>
+  </w:num>
+  <w:num w:numId="44">
+    <w:abstractNumId w:val="33"/>
+  </w:num>
+  <w:num w:numId="45">
     <w:abstractNumId w:val="22"/>
   </w:num>
-  <w:num w:numId="32">
-    <w:abstractNumId w:val="27"/>
-  </w:num>
-  <w:num w:numId="33">
-    <w:abstractNumId w:val="29"/>
-  </w:num>
-  <w:num w:numId="34">
-    <w:abstractNumId w:val="33"/>
-  </w:num>
-  <w:num w:numId="35">
-    <w:abstractNumId w:val="19"/>
-  </w:num>
-  <w:num w:numId="36">
-    <w:abstractNumId w:val="25"/>
-  </w:num>
-  <w:num w:numId="37">
-    <w:abstractNumId w:val="37"/>
-  </w:num>
-  <w:num w:numId="38">
-    <w:abstractNumId w:val="44"/>
-  </w:num>
-  <w:num w:numId="39">
-    <w:abstractNumId w:val="24"/>
-  </w:num>
-  <w:num w:numId="40">
-    <w:abstractNumId w:val="41"/>
-  </w:num>
-  <w:num w:numId="41">
-    <w:abstractNumId w:val="40"/>
-  </w:num>
-  <w:num w:numId="42">
-    <w:abstractNumId w:val="31"/>
-  </w:num>
-  <w:num w:numId="43">
-    <w:abstractNumId w:val="42"/>
-  </w:num>
-  <w:num w:numId="44">
-    <w:abstractNumId w:val="32"/>
-  </w:num>
-  <w:num w:numId="45">
+  <w:num w:numId="46">
     <w:abstractNumId w:val="21"/>
   </w:num>
-  <w:num w:numId="46">
-    <w:abstractNumId w:val="20"/>
+  <w:num w:numId="47">
+    <w:abstractNumId w:val="18"/>
   </w:num>
-  <w:num w:numId="47">
+  <w:num w:numId="48">
     <w:abstractNumId w:val="17"/>
   </w:num>
 </w:numbering>
 </file>
 
 <file path=word/styles.xml><?xml version="1.0" encoding="utf-8"?>
-<w:styles xmlns:mc="http://schemas.openxmlformats.org/markup-compatibility/2006" xmlns:r="http://schemas.openxmlformats.org/officeDocument/2006/relationships" xmlns:w="http://schemas.openxmlformats.org/wordprocessingml/2006/main" xmlns:w14="http://schemas.microsoft.com/office/word/2010/wordml" mc:Ignorable="w14">
+<w:styles xmlns:r="http://schemas.openxmlformats.org/officeDocument/2006/relationships" xmlns:w="http://schemas.openxmlformats.org/wordprocessingml/2006/main">
   <w:docDefaults>
     <w:rPrDefault>
       <w:rPr>
@@ -8517,6 +10883,7 @@
     <w:uiPriority w:val="99"/>
     <w:semiHidden/>
     <w:unhideWhenUsed/>
+    <w:qFormat/>
     <w:tblPr>
       <w:tblInd w:w="0" w:type="dxa"/>
       <w:tblCellMar>
@@ -10029,7 +12396,7 @@
 </file>
 
 <file path=word/glossary/document.xml><?xml version="1.0" encoding="utf-8"?>
-<w:glossaryDocument xmlns:wpc="http://schemas.microsoft.com/office/word/2010/wordprocessingCanvas" xmlns:mc="http://schemas.openxmlformats.org/markup-compatibility/2006" xmlns:o="urn:schemas-microsoft-com:office:office" xmlns:r="http://schemas.openxmlformats.org/officeDocument/2006/relationships" xmlns:m="http://schemas.openxmlformats.org/officeDocument/2006/math" xmlns:v="urn:schemas-microsoft-com:vml" xmlns:wp14="http://schemas.microsoft.com/office/word/2010/wordprocessingDrawing" xmlns:wp="http://schemas.openxmlformats.org/drawingml/2006/wordprocessingDrawing" xmlns:w10="urn:schemas-microsoft-com:office:word" xmlns:w="http://schemas.openxmlformats.org/wordprocessingml/2006/main" xmlns:w14="http://schemas.microsoft.com/office/word/2010/wordml" xmlns:wpg="http://schemas.microsoft.com/office/word/2010/wordprocessingGroup" xmlns:wpi="http://schemas.microsoft.com/office/word/2010/wordprocessingInk" xmlns:wne="http://schemas.microsoft.com/office/word/2006/wordml" xmlns:wps="http://schemas.microsoft.com/office/word/2010/wordprocessingShape" mc:Ignorable="w14 wp14">
+<w:glossaryDocument xmlns:ve="http://schemas.openxmlformats.org/markup-compatibility/2006" xmlns:o="urn:schemas-microsoft-com:office:office" xmlns:r="http://schemas.openxmlformats.org/officeDocument/2006/relationships" xmlns:m="http://schemas.openxmlformats.org/officeDocument/2006/math" xmlns:v="urn:schemas-microsoft-com:vml" xmlns:wp="http://schemas.openxmlformats.org/drawingml/2006/wordprocessingDrawing" xmlns:w10="urn:schemas-microsoft-com:office:word" xmlns:w="http://schemas.openxmlformats.org/wordprocessingml/2006/main" xmlns:wne="http://schemas.microsoft.com/office/word/2006/wordml">
   <w:docParts>
     <w:docPart>
       <w:docPartPr>
@@ -10220,7 +12587,7 @@
 </file>
 
 <file path=word/glossary/fontTable.xml><?xml version="1.0" encoding="utf-8"?>
-<w:fonts xmlns:mc="http://schemas.openxmlformats.org/markup-compatibility/2006" xmlns:r="http://schemas.openxmlformats.org/officeDocument/2006/relationships" xmlns:w="http://schemas.openxmlformats.org/wordprocessingml/2006/main" xmlns:w14="http://schemas.microsoft.com/office/word/2010/wordml" mc:Ignorable="w14">
+<w:fonts xmlns:r="http://schemas.openxmlformats.org/officeDocument/2006/relationships" xmlns:w="http://schemas.openxmlformats.org/wordprocessingml/2006/main">
   <w:font w:name="Times New Roman">
     <w:panose1 w:val="02020603050405020304"/>
     <w:charset w:val="00"/>
@@ -10303,20 +12670,17 @@
 </file>
 
 <file path=word/glossary/settings.xml><?xml version="1.0" encoding="utf-8"?>
-<w:settings xmlns:mc="http://schemas.openxmlformats.org/markup-compatibility/2006" xmlns:o="urn:schemas-microsoft-com:office:office" xmlns:r="http://schemas.openxmlformats.org/officeDocument/2006/relationships" xmlns:m="http://schemas.openxmlformats.org/officeDocument/2006/math" xmlns:v="urn:schemas-microsoft-com:vml" xmlns:w10="urn:schemas-microsoft-com:office:word" xmlns:w="http://schemas.openxmlformats.org/wordprocessingml/2006/main" xmlns:w14="http://schemas.microsoft.com/office/word/2010/wordml" xmlns:sl="http://schemas.openxmlformats.org/schemaLibrary/2006/main" mc:Ignorable="w14">
+<w:settings xmlns:o="urn:schemas-microsoft-com:office:office" xmlns:r="http://schemas.openxmlformats.org/officeDocument/2006/relationships" xmlns:m="http://schemas.openxmlformats.org/officeDocument/2006/math" xmlns:v="urn:schemas-microsoft-com:vml" xmlns:w10="urn:schemas-microsoft-com:office:word" xmlns:w="http://schemas.openxmlformats.org/wordprocessingml/2006/main" xmlns:sl="http://schemas.openxmlformats.org/schemaLibrary/2006/main">
   <w:view w:val="normal"/>
   <w:defaultTabStop w:val="720"/>
   <w:characterSpacingControl w:val="doNotCompress"/>
   <w:compat>
     <w:useFELayout/>
-    <w:compatSetting w:name="compatibilityMode" w:uri="http://schemas.microsoft.com/office/word" w:val="14"/>
-    <w:compatSetting w:name="overrideTableStyleFontSizeAndJustification" w:uri="http://schemas.microsoft.com/office/word" w:val="1"/>
-    <w:compatSetting w:name="enableOpenTypeFeatures" w:uri="http://schemas.microsoft.com/office/word" w:val="1"/>
-    <w:compatSetting w:name="doNotFlipMirrorIndents" w:uri="http://schemas.microsoft.com/office/word" w:val="1"/>
   </w:compat>
   <w:rsids>
     <w:rsidRoot w:val="00A14E3D"/>
     <w:rsid w:val="00480451"/>
+    <w:rsid w:val="005411FE"/>
     <w:rsid w:val="005514B0"/>
     <w:rsid w:val="00A14E3D"/>
     <w:rsid w:val="00B01ED8"/>
@@ -10326,7 +12690,7 @@
     <m:mathFont m:val="Cambria Math"/>
     <m:brkBin m:val="before"/>
     <m:brkBinSub m:val="--"/>
-    <m:smallFrac m:val="0"/>
+    <m:smallFrac m:val="off"/>
     <m:dispDef/>
     <m:lMargin m:val="0"/>
     <m:rMargin m:val="0"/>
@@ -10343,7 +12707,7 @@
 </file>
 
 <file path=word/glossary/styles.xml><?xml version="1.0" encoding="utf-8"?>
-<w:styles xmlns:mc="http://schemas.openxmlformats.org/markup-compatibility/2006" xmlns:r="http://schemas.openxmlformats.org/officeDocument/2006/relationships" xmlns:w="http://schemas.openxmlformats.org/wordprocessingml/2006/main" xmlns:w14="http://schemas.microsoft.com/office/word/2010/wordml" mc:Ignorable="w14">
+<w:styles xmlns:r="http://schemas.openxmlformats.org/officeDocument/2006/relationships" xmlns:w="http://schemas.openxmlformats.org/wordprocessingml/2006/main">
   <w:docDefaults>
     <w:rPrDefault>
       <w:rPr>
@@ -10501,6 +12865,7 @@
   <w:style w:type="paragraph" w:default="1" w:styleId="Normal">
     <w:name w:val="Normal"/>
     <w:qFormat/>
+    <w:rsid w:val="005411FE"/>
   </w:style>
   <w:style w:type="character" w:default="1" w:styleId="DefaultParagraphFont">
     <w:name w:val="Default Paragraph Font"/>
@@ -10513,6 +12878,7 @@
     <w:uiPriority w:val="99"/>
     <w:semiHidden/>
     <w:unhideWhenUsed/>
+    <w:qFormat/>
     <w:tblPr>
       <w:tblInd w:w="0" w:type="dxa"/>
       <w:tblCellMar>
@@ -10534,256 +12900,44 @@
     <w:basedOn w:val="DefaultParagraphFont"/>
     <w:uiPriority w:val="99"/>
     <w:semiHidden/>
+    <w:rsid w:val="005411FE"/>
     <w:rPr>
       <w:color w:val="808080"/>
     </w:rPr>
   </w:style>
   <w:style w:type="paragraph" w:customStyle="1" w:styleId="1BF97141D26D442792A1D949BAEE559C">
     <w:name w:val="1BF97141D26D442792A1D949BAEE559C"/>
+    <w:rsid w:val="005411FE"/>
   </w:style>
   <w:style w:type="paragraph" w:customStyle="1" w:styleId="C2E537DAE1754B79A68D98BEADB6ED37">
     <w:name w:val="C2E537DAE1754B79A68D98BEADB6ED37"/>
+    <w:rsid w:val="005411FE"/>
   </w:style>
   <w:style w:type="paragraph" w:customStyle="1" w:styleId="83319C2221FF4DB5B9743525EE6AE841">
     <w:name w:val="83319C2221FF4DB5B9743525EE6AE841"/>
+    <w:rsid w:val="005411FE"/>
   </w:style>
   <w:style w:type="paragraph" w:customStyle="1" w:styleId="C38296EB9C2347839B1378C78DCD26CB">
     <w:name w:val="C38296EB9C2347839B1378C78DCD26CB"/>
+    <w:rsid w:val="005411FE"/>
   </w:style>
   <w:style w:type="paragraph" w:customStyle="1" w:styleId="088B177D4BF74C23877AD302146A2B1D">
     <w:name w:val="088B177D4BF74C23877AD302146A2B1D"/>
+    <w:rsid w:val="005411FE"/>
   </w:style>
   <w:style w:type="paragraph" w:customStyle="1" w:styleId="0290B9BE164D40E99A58325EE07BBD9E">
     <w:name w:val="0290B9BE164D40E99A58325EE07BBD9E"/>
+    <w:rsid w:val="005411FE"/>
   </w:style>
   <w:style w:type="paragraph" w:customStyle="1" w:styleId="9E593C5718B84E87B583B2F4CFB8D13B">
     <w:name w:val="9E593C5718B84E87B583B2F4CFB8D13B"/>
-  </w:style>
-</w:styles>
-</file>
-
-<file path=word/glossary/stylesWithEffects.xml><?xml version="1.0" encoding="utf-8"?>
-<w:styles xmlns:wpc="http://schemas.microsoft.com/office/word/2010/wordprocessingCanvas" xmlns:mc="http://schemas.openxmlformats.org/markup-compatibility/2006" xmlns:o="urn:schemas-microsoft-com:office:office" xmlns:r="http://schemas.openxmlformats.org/officeDocument/2006/relationships" xmlns:m="http://schemas.openxmlformats.org/officeDocument/2006/math" xmlns:v="urn:schemas-microsoft-com:vml" xmlns:wp14="http://schemas.microsoft.com/office/word/2010/wordprocessingDrawing" xmlns:wp="http://schemas.openxmlformats.org/drawingml/2006/wordprocessingDrawing" xmlns:w10="urn:schemas-microsoft-com:office:word" xmlns:w="http://schemas.openxmlformats.org/wordprocessingml/2006/main" xmlns:w14="http://schemas.microsoft.com/office/word/2010/wordml" xmlns:wpg="http://schemas.microsoft.com/office/word/2010/wordprocessingGroup" xmlns:wpi="http://schemas.microsoft.com/office/word/2010/wordprocessingInk" xmlns:wne="http://schemas.microsoft.com/office/word/2006/wordml" xmlns:wps="http://schemas.microsoft.com/office/word/2010/wordprocessingShape" mc:Ignorable="w14 wp14">
-  <w:docDefaults>
-    <w:rPrDefault>
-      <w:rPr>
-        <w:rFonts w:asciiTheme="minorHAnsi" w:eastAsiaTheme="minorEastAsia" w:hAnsiTheme="minorHAnsi" w:cstheme="minorBidi"/>
-        <w:sz w:val="22"/>
-        <w:szCs w:val="22"/>
-        <w:lang w:val="en-US" w:eastAsia="en-US" w:bidi="ar-SA"/>
-      </w:rPr>
-    </w:rPrDefault>
-    <w:pPrDefault>
-      <w:pPr>
-        <w:spacing w:after="200" w:line="276" w:lineRule="auto"/>
-      </w:pPr>
-    </w:pPrDefault>
-  </w:docDefaults>
-  <w:latentStyles w:defLockedState="0" w:defUIPriority="99" w:defSemiHidden="1" w:defUnhideWhenUsed="1" w:defQFormat="0" w:count="267">
-    <w:lsdException w:name="Normal" w:semiHidden="0" w:uiPriority="0" w:unhideWhenUsed="0" w:qFormat="1"/>
-    <w:lsdException w:name="heading 1" w:semiHidden="0" w:uiPriority="9" w:unhideWhenUsed="0" w:qFormat="1"/>
-    <w:lsdException w:name="heading 2" w:uiPriority="9" w:qFormat="1"/>
-    <w:lsdException w:name="heading 3" w:uiPriority="9" w:qFormat="1"/>
-    <w:lsdException w:name="heading 4" w:uiPriority="9" w:qFormat="1"/>
-    <w:lsdException w:name="heading 5" w:uiPriority="9" w:qFormat="1"/>
-    <w:lsdException w:name="heading 6" w:uiPriority="9" w:qFormat="1"/>
-    <w:lsdException w:name="heading 7" w:uiPriority="9" w:qFormat="1"/>
-    <w:lsdException w:name="heading 8" w:uiPriority="9" w:qFormat="1"/>
-    <w:lsdException w:name="heading 9" w:uiPriority="9" w:qFormat="1"/>
-    <w:lsdException w:name="toc 1" w:uiPriority="39"/>
-    <w:lsdException w:name="toc 2" w:uiPriority="39"/>
-    <w:lsdException w:name="toc 3" w:uiPriority="39"/>
-    <w:lsdException w:name="toc 4" w:uiPriority="39"/>
-    <w:lsdException w:name="toc 5" w:uiPriority="39"/>
-    <w:lsdException w:name="toc 6" w:uiPriority="39"/>
-    <w:lsdException w:name="toc 7" w:uiPriority="39"/>
-    <w:lsdException w:name="toc 8" w:uiPriority="39"/>
-    <w:lsdException w:name="toc 9" w:uiPriority="39"/>
-    <w:lsdException w:name="caption" w:uiPriority="35" w:qFormat="1"/>
-    <w:lsdException w:name="Title" w:semiHidden="0" w:uiPriority="10" w:unhideWhenUsed="0" w:qFormat="1"/>
-    <w:lsdException w:name="Default Paragraph Font" w:uiPriority="1"/>
-    <w:lsdException w:name="Subtitle" w:semiHidden="0" w:uiPriority="11" w:unhideWhenUsed="0" w:qFormat="1"/>
-    <w:lsdException w:name="Strong" w:semiHidden="0" w:uiPriority="22" w:unhideWhenUsed="0" w:qFormat="1"/>
-    <w:lsdException w:name="Emphasis" w:semiHidden="0" w:uiPriority="20" w:unhideWhenUsed="0" w:qFormat="1"/>
-    <w:lsdException w:name="Table Grid" w:semiHidden="0" w:uiPriority="59" w:unhideWhenUsed="0"/>
-    <w:lsdException w:name="Placeholder Text" w:unhideWhenUsed="0"/>
-    <w:lsdException w:name="No Spacing" w:semiHidden="0" w:uiPriority="1" w:unhideWhenUsed="0" w:qFormat="1"/>
-    <w:lsdException w:name="Light Shading" w:semiHidden="0" w:uiPriority="60" w:unhideWhenUsed="0"/>
-    <w:lsdException w:name="Light List" w:semiHidden="0" w:uiPriority="61" w:unhideWhenUsed="0"/>
-    <w:lsdException w:name="Light Grid" w:semiHidden="0" w:uiPriority="62" w:unhideWhenUsed="0"/>
-    <w:lsdException w:name="Medium Shading 1" w:semiHidden="0" w:uiPriority="63" w:unhideWhenUsed="0"/>
-    <w:lsdException w:name="Medium Shading 2" w:semiHidden="0" w:uiPriority="64" w:unhideWhenUsed="0"/>
-    <w:lsdException w:name="Medium List 1" w:semiHidden="0" w:uiPriority="65" w:unhideWhenUsed="0"/>
-    <w:lsdException w:name="Medium List 2" w:semiHidden="0" w:uiPriority="66" w:unhideWhenUsed="0"/>
-    <w:lsdException w:name="Medium Grid 1" w:semiHidden="0" w:uiPriority="67" w:unhideWhenUsed="0"/>
-    <w:lsdException w:name="Medium Grid 2" w:semiHidden="0" w:uiPriority="68" w:unhideWhenUsed="0"/>
-    <w:lsdException w:name="Medium Grid 3" w:semiHidden="0" w:uiPriority="69" w:unhideWhenUsed="0"/>
-    <w:lsdException w:name="Dark List" w:semiHidden="0" w:uiPriority="70" w:unhideWhenUsed="0"/>
-    <w:lsdException w:name="Colorful Shading" w:semiHidden="0" w:uiPriority="71" w:unhideWhenUsed="0"/>
-    <w:lsdException w:name="Colorful List" w:semiHidden="0" w:uiPriority="72" w:unhideWhenUsed="0"/>
-    <w:lsdException w:name="Colorful Grid" w:semiHidden="0" w:uiPriority="73" w:unhideWhenUsed="0"/>
-    <w:lsdException w:name="Light Shading Accent 1" w:semiHidden="0" w:uiPriority="60" w:unhideWhenUsed="0"/>
-    <w:lsdException w:name="Light List Accent 1" w:semiHidden="0" w:uiPriority="61" w:unhideWhenUsed="0"/>
-    <w:lsdException w:name="Light Grid Accent 1" w:semiHidden="0" w:uiPriority="62" w:unhideWhenUsed="0"/>
-    <w:lsdException w:name="Medium Shading 1 Accent 1" w:semiHidden="0" w:uiPriority="63" w:unhideWhenUsed="0"/>
-    <w:lsdException w:name="Medium Shading 2 Accent 1" w:semiHidden="0" w:uiPriority="64" w:unhideWhenUsed="0"/>
-    <w:lsdException w:name="Medium List 1 Accent 1" w:semiHidden="0" w:uiPriority="65" w:unhideWhenUsed="0"/>
-    <w:lsdException w:name="Revision" w:unhideWhenUsed="0"/>
-    <w:lsdException w:name="List Paragraph" w:semiHidden="0" w:uiPriority="34" w:unhideWhenUsed="0" w:qFormat="1"/>
-    <w:lsdException w:name="Quote" w:semiHidden="0" w:uiPriority="29" w:unhideWhenUsed="0" w:qFormat="1"/>
-    <w:lsdException w:name="Intense Quote" w:semiHidden="0" w:uiPriority="30" w:unhideWhenUsed="0" w:qFormat="1"/>
-    <w:lsdException w:name="Medium List 2 Accent 1" w:semiHidden="0" w:uiPriority="66" w:unhideWhenUsed="0"/>
-    <w:lsdException w:name="Medium Grid 1 Accent 1" w:semiHidden="0" w:uiPriority="67" w:unhideWhenUsed="0"/>
-    <w:lsdException w:name="Medium Grid 2 Accent 1" w:semiHidden="0" w:uiPriority="68" w:unhideWhenUsed="0"/>
-    <w:lsdException w:name="Medium Grid 3 Accent 1" w:semiHidden="0" w:uiPriority="69" w:unhideWhenUsed="0"/>
-    <w:lsdException w:name="Dark List Accent 1" w:semiHidden="0" w:uiPriority="70" w:unhideWhenUsed="0"/>
-    <w:lsdException w:name="Colorful Shading Accent 1" w:semiHidden="0" w:uiPriority="71" w:unhideWhenUsed="0"/>
-    <w:lsdException w:name="Colorful List Accent 1" w:semiHidden="0" w:uiPriority="72" w:unhideWhenUsed="0"/>
-    <w:lsdException w:name="Colorful Grid Accent 1" w:semiHidden="0" w:uiPriority="73" w:unhideWhenUsed="0"/>
-    <w:lsdException w:name="Light Shading Accent 2" w:semiHidden="0" w:uiPriority="60" w:unhideWhenUsed="0"/>
-    <w:lsdException w:name="Light List Accent 2" w:semiHidden="0" w:uiPriority="61" w:unhideWhenUsed="0"/>
-    <w:lsdException w:name="Light Grid Accent 2" w:semiHidden="0" w:uiPriority="62" w:unhideWhenUsed="0"/>
-    <w:lsdException w:name="Medium Shading 1 Accent 2" w:semiHidden="0" w:uiPriority="63" w:unhideWhenUsed="0"/>
-    <w:lsdException w:name="Medium Shading 2 Accent 2" w:semiHidden="0" w:uiPriority="64" w:unhideWhenUsed="0"/>
-    <w:lsdException w:name="Medium List 1 Accent 2" w:semiHidden="0" w:uiPriority="65" w:unhideWhenUsed="0"/>
-    <w:lsdException w:name="Medium List 2 Accent 2" w:semiHidden="0" w:uiPriority="66" w:unhideWhenUsed="0"/>
-    <w:lsdException w:name="Medium Grid 1 Accent 2" w:semiHidden="0" w:uiPriority="67" w:unhideWhenUsed="0"/>
-    <w:lsdException w:name="Medium Grid 2 Accent 2" w:semiHidden="0" w:uiPriority="68" w:unhideWhenUsed="0"/>
-    <w:lsdException w:name="Medium Grid 3 Accent 2" w:semiHidden="0" w:uiPriority="69" w:unhideWhenUsed="0"/>
-    <w:lsdException w:name="Dark List Accent 2" w:semiHidden="0" w:uiPriority="70" w:unhideWhenUsed="0"/>
-    <w:lsdException w:name="Colorful Shading Accent 2" w:semiHidden="0" w:uiPriority="71" w:unhideWhenUsed="0"/>
-    <w:lsdException w:name="Colorful List Accent 2" w:semiHidden="0" w:uiPriority="72" w:unhideWhenUsed="0"/>
-    <w:lsdException w:name="Colorful Grid Accent 2" w:semiHidden="0" w:uiPriority="73" w:unhideWhenUsed="0"/>
-    <w:lsdException w:name="Light Shading Accent 3" w:semiHidden="0" w:uiPriority="60" w:unhideWhenUsed="0"/>
-    <w:lsdException w:name="Light List Accent 3" w:semiHidden="0" w:uiPriority="61" w:unhideWhenUsed="0"/>
-    <w:lsdException w:name="Light Grid Accent 3" w:semiHidden="0" w:uiPriority="62" w:unhideWhenUsed="0"/>
-    <w:lsdException w:name="Medium Shading 1 Accent 3" w:semiHidden="0" w:uiPriority="63" w:unhideWhenUsed="0"/>
-    <w:lsdException w:name="Medium Shading 2 Accent 3" w:semiHidden="0" w:uiPriority="64" w:unhideWhenUsed="0"/>
-    <w:lsdException w:name="Medium List 1 Accent 3" w:semiHidden="0" w:uiPriority="65" w:unhideWhenUsed="0"/>
-    <w:lsdException w:name="Medium List 2 Accent 3" w:semiHidden="0" w:uiPriority="66" w:unhideWhenUsed="0"/>
-    <w:lsdException w:name="Medium Grid 1 Accent 3" w:semiHidden="0" w:uiPriority="67" w:unhideWhenUsed="0"/>
-    <w:lsdException w:name="Medium Grid 2 Accent 3" w:semiHidden="0" w:uiPriority="68" w:unhideWhenUsed="0"/>
-    <w:lsdException w:name="Medium Grid 3 Accent 3" w:semiHidden="0" w:uiPriority="69" w:unhideWhenUsed="0"/>
-    <w:lsdException w:name="Dark List Accent 3" w:semiHidden="0" w:uiPriority="70" w:unhideWhenUsed="0"/>
-    <w:lsdException w:name="Colorful Shading Accent 3" w:semiHidden="0" w:uiPriority="71" w:unhideWhenUsed="0"/>
-    <w:lsdException w:name="Colorful List Accent 3" w:semiHidden="0" w:uiPriority="72" w:unhideWhenUsed="0"/>
-    <w:lsdException w:name="Colorful Grid Accent 3" w:semiHidden="0" w:uiPriority="73" w:unhideWhenUsed="0"/>
-    <w:lsdException w:name="Light Shading Accent 4" w:semiHidden="0" w:uiPriority="60" w:unhideWhenUsed="0"/>
-    <w:lsdException w:name="Light List Accent 4" w:semiHidden="0" w:uiPriority="61" w:unhideWhenUsed="0"/>
-    <w:lsdException w:name="Light Grid Accent 4" w:semiHidden="0" w:uiPriority="62" w:unhideWhenUsed="0"/>
-    <w:lsdException w:name="Medium Shading 1 Accent 4" w:semiHidden="0" w:uiPriority="63" w:unhideWhenUsed="0"/>
-    <w:lsdException w:name="Medium Shading 2 Accent 4" w:semiHidden="0" w:uiPriority="64" w:unhideWhenUsed="0"/>
-    <w:lsdException w:name="Medium List 1 Accent 4" w:semiHidden="0" w:uiPriority="65" w:unhideWhenUsed="0"/>
-    <w:lsdException w:name="Medium List 2 Accent 4" w:semiHidden="0" w:uiPriority="66" w:unhideWhenUsed="0"/>
-    <w:lsdException w:name="Medium Grid 1 Accent 4" w:semiHidden="0" w:uiPriority="67" w:unhideWhenUsed="0"/>
-    <w:lsdException w:name="Medium Grid 2 Accent 4" w:semiHidden="0" w:uiPriority="68" w:unhideWhenUsed="0"/>
-    <w:lsdException w:name="Medium Grid 3 Accent 4" w:semiHidden="0" w:uiPriority="69" w:unhideWhenUsed="0"/>
-    <w:lsdException w:name="Dark List Accent 4" w:semiHidden="0" w:uiPriority="70" w:unhideWhenUsed="0"/>
-    <w:lsdException w:name="Colorful Shading Accent 4" w:semiHidden="0" w:uiPriority="71" w:unhideWhenUsed="0"/>
-    <w:lsdException w:name="Colorful List Accent 4" w:semiHidden="0" w:uiPriority="72" w:unhideWhenUsed="0"/>
-    <w:lsdException w:name="Colorful Grid Accent 4" w:semiHidden="0" w:uiPriority="73" w:unhideWhenUsed="0"/>
-    <w:lsdException w:name="Light Shading Accent 5" w:semiHidden="0" w:uiPriority="60" w:unhideWhenUsed="0"/>
-    <w:lsdException w:name="Light List Accent 5" w:semiHidden="0" w:uiPriority="61" w:unhideWhenUsed="0"/>
-    <w:lsdException w:name="Light Grid Accent 5" w:semiHidden="0" w:uiPriority="62" w:unhideWhenUsed="0"/>
-    <w:lsdException w:name="Medium Shading 1 Accent 5" w:semiHidden="0" w:uiPriority="63" w:unhideWhenUsed="0"/>
-    <w:lsdException w:name="Medium Shading 2 Accent 5" w:semiHidden="0" w:uiPriority="64" w:unhideWhenUsed="0"/>
-    <w:lsdException w:name="Medium List 1 Accent 5" w:semiHidden="0" w:uiPriority="65" w:unhideWhenUsed="0"/>
-    <w:lsdException w:name="Medium List 2 Accent 5" w:semiHidden="0" w:uiPriority="66" w:unhideWhenUsed="0"/>
-    <w:lsdException w:name="Medium Grid 1 Accent 5" w:semiHidden="0" w:uiPriority="67" w:unhideWhenUsed="0"/>
-    <w:lsdException w:name="Medium Grid 2 Accent 5" w:semiHidden="0" w:uiPriority="68" w:unhideWhenUsed="0"/>
-    <w:lsdException w:name="Medium Grid 3 Accent 5" w:semiHidden="0" w:uiPriority="69" w:unhideWhenUsed="0"/>
-    <w:lsdException w:name="Dark List Accent 5" w:semiHidden="0" w:uiPriority="70" w:unhideWhenUsed="0"/>
-    <w:lsdException w:name="Colorful Shading Accent 5" w:semiHidden="0" w:uiPriority="71" w:unhideWhenUsed="0"/>
-    <w:lsdException w:name="Colorful List Accent 5" w:semiHidden="0" w:uiPriority="72" w:unhideWhenUsed="0"/>
-    <w:lsdException w:name="Colorful Grid Accent 5" w:semiHidden="0" w:uiPriority="73" w:unhideWhenUsed="0"/>
-    <w:lsdException w:name="Light Shading Accent 6" w:semiHidden="0" w:uiPriority="60" w:unhideWhenUsed="0"/>
-    <w:lsdException w:name="Light List Accent 6" w:semiHidden="0" w:uiPriority="61" w:unhideWhenUsed="0"/>
-    <w:lsdException w:name="Light Grid Accent 6" w:semiHidden="0" w:uiPriority="62" w:unhideWhenUsed="0"/>
-    <w:lsdException w:name="Medium Shading 1 Accent 6" w:semiHidden="0" w:uiPriority="63" w:unhideWhenUsed="0"/>
-    <w:lsdException w:name="Medium Shading 2 Accent 6" w:semiHidden="0" w:uiPriority="64" w:unhideWhenUsed="0"/>
-    <w:lsdException w:name="Medium List 1 Accent 6" w:semiHidden="0" w:uiPriority="65" w:unhideWhenUsed="0"/>
-    <w:lsdException w:name="Medium List 2 Accent 6" w:semiHidden="0" w:uiPriority="66" w:unhideWhenUsed="0"/>
-    <w:lsdException w:name="Medium Grid 1 Accent 6" w:semiHidden="0" w:uiPriority="67" w:unhideWhenUsed="0"/>
-    <w:lsdException w:name="Medium Grid 2 Accent 6" w:semiHidden="0" w:uiPriority="68" w:unhideWhenUsed="0"/>
-    <w:lsdException w:name="Medium Grid 3 Accent 6" w:semiHidden="0" w:uiPriority="69" w:unhideWhenUsed="0"/>
-    <w:lsdException w:name="Dark List Accent 6" w:semiHidden="0" w:uiPriority="70" w:unhideWhenUsed="0"/>
-    <w:lsdException w:name="Colorful Shading Accent 6" w:semiHidden="0" w:uiPriority="71" w:unhideWhenUsed="0"/>
-    <w:lsdException w:name="Colorful List Accent 6" w:semiHidden="0" w:uiPriority="72" w:unhideWhenUsed="0"/>
-    <w:lsdException w:name="Colorful Grid Accent 6" w:semiHidden="0" w:uiPriority="73" w:unhideWhenUsed="0"/>
-    <w:lsdException w:name="Subtle Emphasis" w:semiHidden="0" w:uiPriority="19" w:unhideWhenUsed="0" w:qFormat="1"/>
-    <w:lsdException w:name="Intense Emphasis" w:semiHidden="0" w:uiPriority="21" w:unhideWhenUsed="0" w:qFormat="1"/>
-    <w:lsdException w:name="Subtle Reference" w:semiHidden="0" w:uiPriority="31" w:unhideWhenUsed="0" w:qFormat="1"/>
-    <w:lsdException w:name="Intense Reference" w:semiHidden="0" w:uiPriority="32" w:unhideWhenUsed="0" w:qFormat="1"/>
-    <w:lsdException w:name="Book Title" w:semiHidden="0" w:uiPriority="33" w:unhideWhenUsed="0" w:qFormat="1"/>
-    <w:lsdException w:name="Bibliography" w:uiPriority="37"/>
-    <w:lsdException w:name="TOC Heading" w:uiPriority="39" w:qFormat="1"/>
-  </w:latentStyles>
-  <w:style w:type="paragraph" w:default="1" w:styleId="Normal">
-    <w:name w:val="Normal"/>
-    <w:qFormat/>
-  </w:style>
-  <w:style w:type="character" w:default="1" w:styleId="DefaultParagraphFont">
-    <w:name w:val="Default Paragraph Font"/>
-    <w:uiPriority w:val="1"/>
-    <w:semiHidden/>
-    <w:unhideWhenUsed/>
-  </w:style>
-  <w:style w:type="table" w:default="1" w:styleId="TableNormal">
-    <w:name w:val="Normal Table"/>
-    <w:uiPriority w:val="99"/>
-    <w:semiHidden/>
-    <w:unhideWhenUsed/>
-    <w:tblPr>
-      <w:tblInd w:w="0" w:type="dxa"/>
-      <w:tblCellMar>
-        <w:top w:w="0" w:type="dxa"/>
-        <w:left w:w="108" w:type="dxa"/>
-        <w:bottom w:w="0" w:type="dxa"/>
-        <w:right w:w="108" w:type="dxa"/>
-      </w:tblCellMar>
-    </w:tblPr>
-  </w:style>
-  <w:style w:type="numbering" w:default="1" w:styleId="NoList">
-    <w:name w:val="No List"/>
-    <w:uiPriority w:val="99"/>
-    <w:semiHidden/>
-    <w:unhideWhenUsed/>
-  </w:style>
-  <w:style w:type="character" w:styleId="PlaceholderText">
-    <w:name w:val="Placeholder Text"/>
-    <w:basedOn w:val="DefaultParagraphFont"/>
-    <w:uiPriority w:val="99"/>
-    <w:semiHidden/>
-    <w:rPr>
-      <w:color w:val="808080"/>
-    </w:rPr>
-  </w:style>
-  <w:style w:type="paragraph" w:customStyle="1" w:styleId="1BF97141D26D442792A1D949BAEE559C">
-    <w:name w:val="1BF97141D26D442792A1D949BAEE559C"/>
-  </w:style>
-  <w:style w:type="paragraph" w:customStyle="1" w:styleId="C2E537DAE1754B79A68D98BEADB6ED37">
-    <w:name w:val="C2E537DAE1754B79A68D98BEADB6ED37"/>
-  </w:style>
-  <w:style w:type="paragraph" w:customStyle="1" w:styleId="83319C2221FF4DB5B9743525EE6AE841">
-    <w:name w:val="83319C2221FF4DB5B9743525EE6AE841"/>
-  </w:style>
-  <w:style w:type="paragraph" w:customStyle="1" w:styleId="C38296EB9C2347839B1378C78DCD26CB">
-    <w:name w:val="C38296EB9C2347839B1378C78DCD26CB"/>
-  </w:style>
-  <w:style w:type="paragraph" w:customStyle="1" w:styleId="088B177D4BF74C23877AD302146A2B1D">
-    <w:name w:val="088B177D4BF74C23877AD302146A2B1D"/>
-  </w:style>
-  <w:style w:type="paragraph" w:customStyle="1" w:styleId="0290B9BE164D40E99A58325EE07BBD9E">
-    <w:name w:val="0290B9BE164D40E99A58325EE07BBD9E"/>
-  </w:style>
-  <w:style w:type="paragraph" w:customStyle="1" w:styleId="9E593C5718B84E87B583B2F4CFB8D13B">
-    <w:name w:val="9E593C5718B84E87B583B2F4CFB8D13B"/>
+    <w:rsid w:val="005411FE"/>
   </w:style>
 </w:styles>
 </file>
 
 <file path=word/glossary/webSettings.xml><?xml version="1.0" encoding="utf-8"?>
-<w:webSettings xmlns:mc="http://schemas.openxmlformats.org/markup-compatibility/2006" xmlns:r="http://schemas.openxmlformats.org/officeDocument/2006/relationships" xmlns:w="http://schemas.openxmlformats.org/wordprocessingml/2006/main" xmlns:w14="http://schemas.microsoft.com/office/word/2010/wordml" mc:Ignorable="w14">
+<w:webSettings xmlns:r="http://schemas.openxmlformats.org/officeDocument/2006/relationships" xmlns:w="http://schemas.openxmlformats.org/wordprocessingml/2006/main">
   <w:optimizeForBrowser/>
   <w:allowPNG/>
 </w:webSettings>
@@ -11077,7 +13231,7 @@
 </file>
 
 <file path=customXml/itemProps1.xml><?xml version="1.0" encoding="utf-8"?>
-<ds:datastoreItem xmlns:ds="http://schemas.openxmlformats.org/officeDocument/2006/customXml" ds:itemID="{544D2392-0D27-467F-952F-C2BC8980A682}">
+<ds:datastoreItem xmlns:ds="http://schemas.openxmlformats.org/officeDocument/2006/customXml" ds:itemID="{7FE67DC8-56B4-4E21-8359-10D8380455EA}">
   <ds:schemaRefs>
     <ds:schemaRef ds:uri="http://schemas.openxmlformats.org/officeDocument/2006/bibliography"/>
   </ds:schemaRefs>

</xml_diff>

<commit_message>
Added fomratting for each interface, as well as went into much greater detail in section 2.1
</commit_message>
<xml_diff>
--- a/CMQA/ICD's/RCL-I-CMQA1 Rascal Interface Control Document.docx
+++ b/CMQA/ICD's/RCL-I-CMQA1 Rascal Interface Control Document.docx
@@ -166,7 +166,7 @@
                                     <a:blip r:embed="rId8">
                                       <a:extLst>
                                         <a:ext uri="{28A0092B-C50C-407E-A947-70E740481C1C}">
-                                          <a14:useLocalDpi xmlns:a14="http://schemas.microsoft.com/office/drawing/2010/main" xmlns:wps="http://schemas.microsoft.com/office/word/2010/wordprocessingShape" xmlns:wpi="http://schemas.microsoft.com/office/word/2010/wordprocessingInk" xmlns:wpg="http://schemas.microsoft.com/office/word/2010/wordprocessingGroup" xmlns:w14="http://schemas.microsoft.com/office/word/2010/wordml" xmlns:w="http://schemas.openxmlformats.org/wordprocessingml/2006/main" xmlns:w10="urn:schemas-microsoft-com:office:word" xmlns:wp14="http://schemas.microsoft.com/office/word/2010/wordprocessingDrawing" xmlns:v="urn:schemas-microsoft-com:vml" xmlns:o="urn:schemas-microsoft-com:office:office" xmlns:mc="http://schemas.openxmlformats.org/markup-compatibility/2006" xmlns:wpc="http://schemas.microsoft.com/office/word/2010/wordprocessingCanvas" xmlns="" val="0"/>
+                                          <a14:useLocalDpi xmlns="" xmlns:wpc="http://schemas.microsoft.com/office/word/2010/wordprocessingCanvas" xmlns:mc="http://schemas.openxmlformats.org/markup-compatibility/2006" xmlns:o="urn:schemas-microsoft-com:office:office" xmlns:v="urn:schemas-microsoft-com:vml" xmlns:wp14="http://schemas.microsoft.com/office/word/2010/wordprocessingDrawing" xmlns:w10="urn:schemas-microsoft-com:office:word" xmlns:w="http://schemas.openxmlformats.org/wordprocessingml/2006/main" xmlns:w14="http://schemas.microsoft.com/office/word/2010/wordml" xmlns:wpg="http://schemas.microsoft.com/office/word/2010/wordprocessingGroup" xmlns:wpi="http://schemas.microsoft.com/office/word/2010/wordprocessingInk" xmlns:wps="http://schemas.microsoft.com/office/word/2010/wordprocessingShape" xmlns:a14="http://schemas.microsoft.com/office/drawing/2010/main" val="0"/>
                                         </a:ext>
                                       </a:extLst>
                                     </a:blip>
@@ -247,7 +247,7 @@
                       <w:sz w:val="24"/>
                       <w:szCs w:val="24"/>
                     </w:rPr>
-                    <w:t>4/24/14</w:t>
+                    <w:t>4/27/14</w:t>
                   </w:r>
                   <w:r>
                     <w:rPr>
@@ -1666,7 +1666,7 @@
             </w:rPr>
             <w:fldChar w:fldCharType="separate"/>
           </w:r>
-          <w:hyperlink w:anchor="_Toc386104353" w:history="1">
+          <w:hyperlink w:anchor="_Toc386448916" w:history="1">
             <w:r>
               <w:rPr>
                 <w:rStyle w:val="Hyperlink"/>
@@ -1709,7 +1709,7 @@
                 <w:noProof/>
                 <w:webHidden/>
               </w:rPr>
-              <w:instrText xml:space="preserve"> PAGEREF _Toc386104353 \h </w:instrText>
+              <w:instrText xml:space="preserve"> PAGEREF _Toc386448916 \h </w:instrText>
             </w:r>
             <w:r>
               <w:rPr>
@@ -1730,6 +1730,93 @@
                 <w:webHidden/>
               </w:rPr>
               <w:t>4</w:t>
+            </w:r>
+            <w:r>
+              <w:rPr>
+                <w:noProof/>
+                <w:webHidden/>
+              </w:rPr>
+              <w:fldChar w:fldCharType="end"/>
+            </w:r>
+          </w:hyperlink>
+        </w:p>
+        <w:p>
+          <w:pPr>
+            <w:pStyle w:val="TOC1"/>
+            <w:tabs>
+              <w:tab w:val="left" w:pos="475"/>
+            </w:tabs>
+            <w:rPr>
+              <w:rFonts w:asciiTheme="minorHAnsi" w:eastAsiaTheme="minorEastAsia" w:hAnsiTheme="minorHAnsi" w:cstheme="minorBidi"/>
+              <w:noProof/>
+              <w:kern w:val="0"/>
+              <w:szCs w:val="22"/>
+            </w:rPr>
+          </w:pPr>
+          <w:hyperlink w:anchor="_Toc386448917" w:history="1">
+            <w:r>
+              <w:rPr>
+                <w:rStyle w:val="Hyperlink"/>
+                <w:noProof/>
+              </w:rPr>
+              <w:t>2.</w:t>
+            </w:r>
+            <w:r>
+              <w:rPr>
+                <w:rFonts w:asciiTheme="minorHAnsi" w:eastAsiaTheme="minorEastAsia" w:hAnsiTheme="minorHAnsi" w:cstheme="minorBidi"/>
+                <w:noProof/>
+                <w:kern w:val="0"/>
+                <w:szCs w:val="22"/>
+              </w:rPr>
+              <w:tab/>
+            </w:r>
+            <w:r>
+              <w:rPr>
+                <w:rStyle w:val="Hyperlink"/>
+                <w:noProof/>
+              </w:rPr>
+              <w:t>Primary-Secondary Spacecraft Interfaces</w:t>
+            </w:r>
+            <w:r>
+              <w:rPr>
+                <w:noProof/>
+                <w:webHidden/>
+              </w:rPr>
+              <w:tab/>
+            </w:r>
+            <w:r>
+              <w:rPr>
+                <w:noProof/>
+                <w:webHidden/>
+              </w:rPr>
+              <w:fldChar w:fldCharType="begin"/>
+            </w:r>
+            <w:r>
+              <w:rPr>
+                <w:noProof/>
+                <w:webHidden/>
+              </w:rPr>
+              <w:instrText xml:space="preserve"> PAGEREF _Toc386448917 \h </w:instrText>
+            </w:r>
+            <w:r>
+              <w:rPr>
+                <w:noProof/>
+                <w:webHidden/>
+              </w:rPr>
+            </w:r>
+            <w:r>
+              <w:rPr>
+                <w:noProof/>
+                <w:webHidden/>
+              </w:rPr>
+              <w:fldChar w:fldCharType="separate"/>
+            </w:r>
+            <w:r>
+              <w:rPr>
+                <w:noProof/>
+                <w:webHidden/>
+              </w:rPr>
+              <w:t>5</w:t>
             </w:r>
             <w:r>
               <w:rPr>
@@ -1754,7 +1841,7 @@
               <w:szCs w:val="22"/>
             </w:rPr>
           </w:pPr>
-          <w:hyperlink w:anchor="_Toc386104354" w:history="1">
+          <w:hyperlink w:anchor="_Toc386448918" w:history="1">
             <w:r>
               <w:rPr>
                 <w:rStyle w:val="Hyperlink"/>
@@ -1776,7 +1863,7 @@
                 <w:rStyle w:val="Hyperlink"/>
                 <w:noProof/>
               </w:rPr>
-              <w:t>Coordinate Systems</w:t>
+              <w:t>Primary-Secondary Separation Mechanism</w:t>
             </w:r>
             <w:r>
               <w:rPr>
@@ -1797,7 +1884,7 @@
                 <w:noProof/>
                 <w:webHidden/>
               </w:rPr>
-              <w:instrText xml:space="preserve"> PAGEREF _Toc386104354 \h </w:instrText>
+              <w:instrText xml:space="preserve"> PAGEREF _Toc386448918 \h </w:instrText>
             </w:r>
             <w:r>
               <w:rPr>
@@ -1817,7 +1904,95 @@
                 <w:noProof/>
                 <w:webHidden/>
               </w:rPr>
-              <w:t>4</w:t>
+              <w:t>5</w:t>
+            </w:r>
+            <w:r>
+              <w:rPr>
+                <w:noProof/>
+                <w:webHidden/>
+              </w:rPr>
+              <w:fldChar w:fldCharType="end"/>
+            </w:r>
+          </w:hyperlink>
+        </w:p>
+        <w:p>
+          <w:pPr>
+            <w:pStyle w:val="TOC2"/>
+            <w:tabs>
+              <w:tab w:val="left" w:pos="880"/>
+              <w:tab w:val="right" w:leader="dot" w:pos="9350"/>
+            </w:tabs>
+            <w:rPr>
+              <w:rFonts w:asciiTheme="minorHAnsi" w:eastAsiaTheme="minorEastAsia" w:hAnsiTheme="minorHAnsi" w:cstheme="minorBidi"/>
+              <w:noProof/>
+              <w:kern w:val="0"/>
+              <w:szCs w:val="22"/>
+            </w:rPr>
+          </w:pPr>
+          <w:hyperlink w:anchor="_Toc386448919" w:history="1">
+            <w:r>
+              <w:rPr>
+                <w:rStyle w:val="Hyperlink"/>
+                <w:noProof/>
+              </w:rPr>
+              <w:t>1.2.</w:t>
+            </w:r>
+            <w:r>
+              <w:rPr>
+                <w:rFonts w:asciiTheme="minorHAnsi" w:eastAsiaTheme="minorEastAsia" w:hAnsiTheme="minorHAnsi" w:cstheme="minorBidi"/>
+                <w:noProof/>
+                <w:kern w:val="0"/>
+                <w:szCs w:val="22"/>
+              </w:rPr>
+              <w:tab/>
+            </w:r>
+            <w:r>
+              <w:rPr>
+                <w:rStyle w:val="Hyperlink"/>
+                <w:noProof/>
+              </w:rPr>
+              <w:t>Secondary Spacecraft Power Inhibit</w:t>
+            </w:r>
+            <w:r>
+              <w:rPr>
+                <w:noProof/>
+                <w:webHidden/>
+              </w:rPr>
+              <w:tab/>
+            </w:r>
+            <w:r>
+              <w:rPr>
+                <w:noProof/>
+                <w:webHidden/>
+              </w:rPr>
+              <w:fldChar w:fldCharType="begin"/>
+            </w:r>
+            <w:r>
+              <w:rPr>
+                <w:noProof/>
+                <w:webHidden/>
+              </w:rPr>
+              <w:instrText xml:space="preserve"> PAGEREF _Toc386448919 \h </w:instrText>
+            </w:r>
+            <w:r>
+              <w:rPr>
+                <w:noProof/>
+                <w:webHidden/>
+              </w:rPr>
+            </w:r>
+            <w:r>
+              <w:rPr>
+                <w:noProof/>
+                <w:webHidden/>
+              </w:rPr>
+              <w:fldChar w:fldCharType="separate"/>
+            </w:r>
+            <w:r>
+              <w:rPr>
+                <w:noProof/>
+                <w:webHidden/>
+              </w:rPr>
+              <w:t>6</w:t>
             </w:r>
             <w:r>
               <w:rPr>
@@ -1841,13 +2016,13 @@
               <w:szCs w:val="22"/>
             </w:rPr>
           </w:pPr>
-          <w:hyperlink w:anchor="_Toc386104355" w:history="1">
+          <w:hyperlink w:anchor="_Toc386448920" w:history="1">
             <w:r>
               <w:rPr>
                 <w:rStyle w:val="Hyperlink"/>
                 <w:noProof/>
               </w:rPr>
-              <w:t>2.</w:t>
+              <w:t>3.</w:t>
             </w:r>
             <w:r>
               <w:rPr>
@@ -1863,7 +2038,7 @@
                 <w:rStyle w:val="Hyperlink"/>
                 <w:noProof/>
               </w:rPr>
-              <w:t>Primary-Secondary Spacecraft Interface Overview</w:t>
+              <w:t>Primary-Colony-II Bus Interfaces</w:t>
             </w:r>
             <w:r>
               <w:rPr>
@@ -1884,7 +2059,7 @@
                 <w:noProof/>
                 <w:webHidden/>
               </w:rPr>
-              <w:instrText xml:space="preserve"> PAGEREF _Toc386104355 \h </w:instrText>
+              <w:instrText xml:space="preserve"> PAGEREF _Toc386448920 \h </w:instrText>
             </w:r>
             <w:r>
               <w:rPr>
@@ -1904,7 +2079,7 @@
                 <w:noProof/>
                 <w:webHidden/>
               </w:rPr>
-              <w:t>5</w:t>
+              <w:t>7</w:t>
             </w:r>
             <w:r>
               <w:rPr>
@@ -1948,7 +2123,7 @@
       <w:pPr>
         <w:pStyle w:val="Heading1"/>
       </w:pPr>
-      <w:bookmarkStart w:id="1" w:name="_Toc386104353"/>
+      <w:bookmarkStart w:id="1" w:name="_Toc386448916"/>
       <w:r>
         <w:lastRenderedPageBreak/>
         <w:t>Interface Overview</w:t>
@@ -2141,21 +2316,14 @@
         <w:rPr>
           <w:rFonts w:cs="Times New Roman"/>
         </w:rPr>
-        <w:t xml:space="preserve"> within these categories will be defined in the sections that follow.</w:t>
+        <w:t xml:space="preserve"> within these categories will be defined in the sections that follow</w:t>
       </w:r>
-    </w:p>
-    <w:p>
-      <w:pPr>
-        <w:pStyle w:val="Heading2"/>
-      </w:pPr>
       <w:r>
-        <w:t xml:space="preserve"> </w:t>
+        <w:rPr>
+          <w:rFonts w:cs="Times New Roman"/>
+        </w:rPr>
+        <w:t>.</w:t>
       </w:r>
-      <w:bookmarkStart w:id="2" w:name="_Toc386104354"/>
-      <w:r>
-        <w:t>Coordinate Systems</w:t>
-      </w:r>
-      <w:bookmarkEnd w:id="2"/>
     </w:p>
     <w:p>
       <w:pPr>
@@ -2325,17 +2493,27 @@
     </w:p>
     <w:p>
       <w:pPr>
+        <w:pStyle w:val="Caption"/>
+        <w:jc w:val="center"/>
+        <w:rPr>
+          <w:b/>
+          <w:i w:val="0"/>
+        </w:rPr>
+      </w:pPr>
+    </w:p>
+    <w:p>
+      <w:pPr>
         <w:pStyle w:val="Heading1"/>
       </w:pPr>
-      <w:bookmarkStart w:id="3" w:name="_Toc386104355"/>
+      <w:bookmarkStart w:id="2" w:name="_Toc386448917"/>
       <w:r>
         <w:lastRenderedPageBreak/>
         <w:t>Primary-Secondary Spacecraft Interface</w:t>
       </w:r>
-      <w:bookmarkEnd w:id="3"/>
       <w:r>
         <w:t>s</w:t>
       </w:r>
+      <w:bookmarkEnd w:id="2"/>
     </w:p>
     <w:p>
       <w:pPr>
@@ -2471,6 +2649,317 @@
       </w:r>
     </w:p>
     <w:p>
+      <w:pPr>
+        <w:rPr>
+          <w:rFonts w:cs="Times New Roman"/>
+        </w:rPr>
+      </w:pPr>
+      <w:r>
+        <w:rPr>
+          <w:rFonts w:cs="Times New Roman"/>
+        </w:rPr>
+        <w:t>The former interface is mainly mechanical in nature, though it will require power to be transferred from the primary to the secondary spacecraft. The latter interface is purely mechanical in nature, taking the form of a simple contact switch. Each interface is described in greater detail in the following sections.</w:t>
+      </w:r>
+    </w:p>
+    <w:p>
+      <w:pPr>
+        <w:pStyle w:val="Heading2"/>
+      </w:pPr>
+      <w:r>
+        <w:t xml:space="preserve"> </w:t>
+      </w:r>
+      <w:bookmarkStart w:id="3" w:name="_Toc386448918"/>
+      <w:r>
+        <w:t>Primary-Secondary Separation Mechanism</w:t>
+      </w:r>
+      <w:bookmarkEnd w:id="3"/>
+    </w:p>
+    <w:p>
+      <w:r>
+        <w:rPr>
+          <w:noProof/>
+        </w:rPr>
+        <w:pict>
+          <v:shape id="_x0000_s1029" type="#_x0000_t202" style="position:absolute;left:0;text-align:left;margin-left:-6.75pt;margin-top:71.25pt;width:464.25pt;height:282.75pt;z-index:251660288" filled="f" stroked="f">
+            <v:textbox>
+              <w:txbxContent>
+                <w:p/>
+                <w:tbl>
+                  <w:tblPr>
+                    <w:tblStyle w:val="TableGrid"/>
+                    <w:tblW w:w="0" w:type="auto"/>
+                    <w:tblBorders>
+                      <w:top w:val="none" w:sz="0" w:space="0" w:color="auto"/>
+                      <w:left w:val="none" w:sz="0" w:space="0" w:color="auto"/>
+                      <w:bottom w:val="none" w:sz="0" w:space="0" w:color="auto"/>
+                      <w:right w:val="none" w:sz="0" w:space="0" w:color="auto"/>
+                      <w:insideH w:val="none" w:sz="0" w:space="0" w:color="auto"/>
+                      <w:insideV w:val="none" w:sz="0" w:space="0" w:color="auto"/>
+                    </w:tblBorders>
+                    <w:tblLook w:val="04A0"/>
+                  </w:tblPr>
+                  <w:tblGrid>
+                    <w:gridCol w:w="4716"/>
+                    <w:gridCol w:w="4566"/>
+                  </w:tblGrid>
+                  <w:tr>
+                    <w:trPr>
+                      <w:trHeight w:val="4128"/>
+                    </w:trPr>
+                    <w:tc>
+                      <w:tcPr>
+                        <w:tcW w:w="4783" w:type="dxa"/>
+                      </w:tcPr>
+                      <w:p>
+                        <w:pPr>
+                          <w:keepNext/>
+                        </w:pPr>
+                        <w:r>
+                          <w:drawing>
+                            <wp:inline distT="0" distB="0" distL="0" distR="0">
+                              <wp:extent cx="2838450" cy="2520032"/>
+                              <wp:effectExtent l="19050" t="0" r="0" b="0"/>
+                              <wp:docPr id="7" name="Picture 3"/>
+                              <wp:cNvGraphicFramePr>
+                                <a:graphicFrameLocks xmlns:a="http://schemas.openxmlformats.org/drawingml/2006/main" noChangeAspect="1"/>
+                              </wp:cNvGraphicFramePr>
+                              <a:graphic xmlns:a="http://schemas.openxmlformats.org/drawingml/2006/main">
+                                <a:graphicData uri="http://schemas.openxmlformats.org/drawingml/2006/picture">
+                                  <pic:pic xmlns:pic="http://schemas.openxmlformats.org/drawingml/2006/picture">
+                                    <pic:nvPicPr>
+                                      <pic:cNvPr id="0" name="solenoid.jpg"/>
+                                      <pic:cNvPicPr/>
+                                    </pic:nvPicPr>
+                                    <pic:blipFill>
+                                      <a:blip r:embed="rId10">
+                                        <a:extLst>
+                                          <a:ext uri="{28A0092B-C50C-407E-A947-70E740481C1C}">
+                                            <a14:useLocalDpi xmlns:a14="http://schemas.microsoft.com/office/drawing/2010/main" xmlns:wps="http://schemas.microsoft.com/office/word/2010/wordprocessingShape" xmlns:wpi="http://schemas.microsoft.com/office/word/2010/wordprocessingInk" xmlns:wpg="http://schemas.microsoft.com/office/word/2010/wordprocessingGroup" xmlns:w14="http://schemas.microsoft.com/office/word/2010/wordml" xmlns:w="http://schemas.openxmlformats.org/wordprocessingml/2006/main" xmlns:w10="urn:schemas-microsoft-com:office:word" xmlns:wp14="http://schemas.microsoft.com/office/word/2010/wordprocessingDrawing" xmlns:v="urn:schemas-microsoft-com:vml" xmlns:o="urn:schemas-microsoft-com:office:office" xmlns:mc="http://schemas.openxmlformats.org/markup-compatibility/2006" xmlns:wpc="http://schemas.microsoft.com/office/word/2010/wordprocessingCanvas" xmlns="" val="0"/>
+                                          </a:ext>
+                                        </a:extLst>
+                                      </a:blip>
+                                      <a:stretch>
+                                        <a:fillRect/>
+                                      </a:stretch>
+                                    </pic:blipFill>
+                                    <pic:spPr>
+                                      <a:xfrm>
+                                        <a:off x="0" y="0"/>
+                                        <a:ext cx="2845528" cy="2526316"/>
+                                      </a:xfrm>
+                                      <a:prstGeom prst="rect">
+                                        <a:avLst/>
+                                      </a:prstGeom>
+                                    </pic:spPr>
+                                  </pic:pic>
+                                </a:graphicData>
+                              </a:graphic>
+                            </wp:inline>
+                          </w:drawing>
+                        </w:r>
+                      </w:p>
+                    </w:tc>
+                    <w:tc>
+                      <w:tcPr>
+                        <w:tcW w:w="4784" w:type="dxa"/>
+                      </w:tcPr>
+                      <w:p>
+                        <w:r>
+                          <w:drawing>
+                            <wp:inline distT="0" distB="0" distL="0" distR="0">
+                              <wp:extent cx="2734856" cy="2523744"/>
+                              <wp:effectExtent l="19050" t="0" r="8344" b="0"/>
+                              <wp:docPr id="8" name="Picture 4"/>
+                              <wp:cNvGraphicFramePr>
+                                <a:graphicFrameLocks xmlns:a="http://schemas.openxmlformats.org/drawingml/2006/main" noChangeAspect="1"/>
+                              </wp:cNvGraphicFramePr>
+                              <a:graphic xmlns:a="http://schemas.openxmlformats.org/drawingml/2006/main">
+                                <a:graphicData uri="http://schemas.openxmlformats.org/drawingml/2006/picture">
+                                  <pic:pic xmlns:pic="http://schemas.openxmlformats.org/drawingml/2006/picture">
+                                    <pic:nvPicPr>
+                                      <pic:cNvPr id="0" name="ports.jpg"/>
+                                      <pic:cNvPicPr/>
+                                    </pic:nvPicPr>
+                                    <pic:blipFill>
+                                      <a:blip r:embed="rId11">
+                                        <a:extLst>
+                                          <a:ext uri="{28A0092B-C50C-407E-A947-70E740481C1C}">
+                                            <a14:useLocalDpi xmlns:a14="http://schemas.microsoft.com/office/drawing/2010/main" xmlns:wps="http://schemas.microsoft.com/office/word/2010/wordprocessingShape" xmlns:wpi="http://schemas.microsoft.com/office/word/2010/wordprocessingInk" xmlns:wpg="http://schemas.microsoft.com/office/word/2010/wordprocessingGroup" xmlns:w14="http://schemas.microsoft.com/office/word/2010/wordml" xmlns:w="http://schemas.openxmlformats.org/wordprocessingml/2006/main" xmlns:w10="urn:schemas-microsoft-com:office:word" xmlns:wp14="http://schemas.microsoft.com/office/word/2010/wordprocessingDrawing" xmlns:v="urn:schemas-microsoft-com:vml" xmlns:o="urn:schemas-microsoft-com:office:office" xmlns:mc="http://schemas.openxmlformats.org/markup-compatibility/2006" xmlns:wpc="http://schemas.microsoft.com/office/word/2010/wordprocessingCanvas" xmlns="" val="0"/>
+                                          </a:ext>
+                                        </a:extLst>
+                                      </a:blip>
+                                      <a:stretch>
+                                        <a:fillRect/>
+                                      </a:stretch>
+                                    </pic:blipFill>
+                                    <pic:spPr>
+                                      <a:xfrm>
+                                        <a:off x="0" y="0"/>
+                                        <a:ext cx="2734856" cy="2523744"/>
+                                      </a:xfrm>
+                                      <a:prstGeom prst="rect">
+                                        <a:avLst/>
+                                      </a:prstGeom>
+                                    </pic:spPr>
+                                  </pic:pic>
+                                </a:graphicData>
+                              </a:graphic>
+                            </wp:inline>
+                          </w:drawing>
+                        </w:r>
+                      </w:p>
+                    </w:tc>
+                  </w:tr>
+                  <w:tr>
+                    <w:tc>
+                      <w:tcPr>
+                        <w:tcW w:w="9567" w:type="dxa"/>
+                        <w:gridSpan w:val="2"/>
+                      </w:tcPr>
+                      <w:p>
+                        <w:pPr>
+                          <w:pStyle w:val="Caption"/>
+                          <w:rPr>
+                            <w:rFonts w:cs="Times New Roman"/>
+                          </w:rPr>
+                        </w:pPr>
+                        <w:r>
+                          <w:rPr>
+                            <w:rFonts w:cs="Times New Roman"/>
+                            <w:b/>
+                            <w:i w:val="0"/>
+                          </w:rPr>
+                          <w:t xml:space="preserve">Figure </w:t>
+                        </w:r>
+                        <w:r>
+                          <w:rPr>
+                            <w:rFonts w:cs="Times New Roman"/>
+                            <w:b/>
+                            <w:i w:val="0"/>
+                          </w:rPr>
+                          <w:fldChar w:fldCharType="begin"/>
+                        </w:r>
+                        <w:r>
+                          <w:rPr>
+                            <w:rFonts w:cs="Times New Roman"/>
+                            <w:b/>
+                            <w:i w:val="0"/>
+                          </w:rPr>
+                          <w:instrText xml:space="preserve"> STYLEREF 1 \s </w:instrText>
+                        </w:r>
+                        <w:r>
+                          <w:rPr>
+                            <w:rFonts w:cs="Times New Roman"/>
+                            <w:b/>
+                            <w:i w:val="0"/>
+                          </w:rPr>
+                          <w:fldChar w:fldCharType="separate"/>
+                        </w:r>
+                        <w:r>
+                          <w:rPr>
+                            <w:rFonts w:cs="Times New Roman"/>
+                            <w:b/>
+                            <w:i w:val="0"/>
+                            <w:noProof/>
+                          </w:rPr>
+                          <w:t>2</w:t>
+                        </w:r>
+                        <w:r>
+                          <w:rPr>
+                            <w:rFonts w:cs="Times New Roman"/>
+                            <w:b/>
+                            <w:i w:val="0"/>
+                          </w:rPr>
+                          <w:fldChar w:fldCharType="end"/>
+                        </w:r>
+                        <w:r>
+                          <w:rPr>
+                            <w:rFonts w:cs="Times New Roman"/>
+                            <w:b/>
+                            <w:i w:val="0"/>
+                          </w:rPr>
+                          <w:noBreakHyphen/>
+                        </w:r>
+                        <w:r>
+                          <w:rPr>
+                            <w:rFonts w:cs="Times New Roman"/>
+                            <w:b/>
+                            <w:i w:val="0"/>
+                          </w:rPr>
+                          <w:fldChar w:fldCharType="begin"/>
+                        </w:r>
+                        <w:r>
+                          <w:rPr>
+                            <w:rFonts w:cs="Times New Roman"/>
+                            <w:b/>
+                            <w:i w:val="0"/>
+                          </w:rPr>
+                          <w:instrText xml:space="preserve"> SEQ Figure \* ARABIC \s 1 </w:instrText>
+                        </w:r>
+                        <w:r>
+                          <w:rPr>
+                            <w:rFonts w:cs="Times New Roman"/>
+                            <w:b/>
+                            <w:i w:val="0"/>
+                          </w:rPr>
+                          <w:fldChar w:fldCharType="separate"/>
+                        </w:r>
+                        <w:r>
+                          <w:rPr>
+                            <w:rFonts w:cs="Times New Roman"/>
+                            <w:b/>
+                            <w:i w:val="0"/>
+                            <w:noProof/>
+                          </w:rPr>
+                          <w:t>1</w:t>
+                        </w:r>
+                        <w:r>
+                          <w:rPr>
+                            <w:rFonts w:cs="Times New Roman"/>
+                            <w:b/>
+                            <w:i w:val="0"/>
+                          </w:rPr>
+                          <w:fldChar w:fldCharType="end"/>
+                        </w:r>
+                        <w:r>
+                          <w:rPr>
+                            <w:rFonts w:cs="Times New Roman"/>
+                            <w:b/>
+                          </w:rPr>
+                          <w:t xml:space="preserve"> </w:t>
+                        </w:r>
+                        <w:r>
+                          <w:rPr>
+                            <w:rFonts w:cs="Times New Roman"/>
+                            <w:b/>
+                            <w:i w:val="0"/>
+                          </w:rPr>
+                          <w:t xml:space="preserve">Example Drawings of Primary-Secondary Mechanical Interface. </w:t>
+                        </w:r>
+                        <w:r>
+                          <w:rPr>
+                            <w:rFonts w:cs="Times New Roman"/>
+                          </w:rPr>
+                          <w:t xml:space="preserve">The left figure shows a magnified view of the solenoid latch interface, while the right figure shows a magnified view of the </w:t>
+                        </w:r>
+                        <w:r>
+                          <w:rPr>
+                            <w:rFonts w:cs="Times New Roman"/>
+                          </w:rPr>
+                          <w:t>separation spring interface.</w:t>
+                        </w:r>
+                      </w:p>
+                      <w:p/>
+                    </w:tc>
+                  </w:tr>
+                </w:tbl>
+                <w:p/>
+              </w:txbxContent>
+            </v:textbox>
+            <w10:wrap type="square"/>
+          </v:shape>
+        </w:pict>
+      </w:r>
       <w:r>
         <w:t xml:space="preserve">The former interface is mainly mechanical in nature, consisting of </w:t>
       </w:r>
@@ -2484,11 +2973,107 @@
         <w:t>2-1</w:t>
       </w:r>
       <w:r>
-        <w:t>. Since the secondary spacecraft is set to be off until separation</w:t>
+        <w:t xml:space="preserve">. </w:t>
       </w:r>
       <w:r>
-        <w:t>, it is required that the primary spacecraft passes power to the secondary spacecraft’s separation mechanism. The mechanism used for accomplishing this must provide a peak voltage of 5 Volts, with a current load of at least 1 Amp.</w:t>
+        <w:t>These interface points are located along the vertical center line of the Y-/Y+ faces of the Primary and Secondary Spacecraft respectively</w:t>
       </w:r>
+      <w:r>
+        <w:t xml:space="preserve">, with each point being 5 cm from the Z-/Z+ face of the secondary spacecraft respectively. Four springs will also be used in order to achieve spacecraft separation once the solenoid latches are retracted. The interface for these springs will also be located along the Y-/Y+ faces of the Primary and Secondary Spacecraft respectively, with each spring representing a corner of a 15x5cm rectangle, whose center is located at the center of the Y- face of the secondary spacecraft. A mechanical drawing of each of these integration points is provided in Figure </w:t>
+      </w:r>
+      <w:r>
+        <w:t>2-2.</w:t>
+      </w:r>
+    </w:p>
+    <w:p/>
+    <w:p>
+      <w:r>
+        <w:t>Since the secondary spacecraft is set to be off until separation</w:t>
+      </w:r>
+      <w:r>
+        <w:t>, it is required that the primary spacecraft passes power to the secondary spacecraft’s separation mechanism. The mechanism used for accomplishing this must provide a peak voltage of</w:t>
+      </w:r>
+      <w:r>
+        <w:t xml:space="preserve"> at least</w:t>
+      </w:r>
+      <w:r>
+        <w:t xml:space="preserve"> 5 Volts, with a current load of at least </w:t>
+      </w:r>
+      <w:r>
+        <w:t>2</w:t>
+      </w:r>
+      <w:r>
+        <w:t xml:space="preserve"> Amp</w:t>
+      </w:r>
+      <w:r>
+        <w:t>s</w:t>
+      </w:r>
+      <w:r>
+        <w:t>.</w:t>
+      </w:r>
+      <w:r>
+        <w:t xml:space="preserve"> </w:t>
+      </w:r>
+      <w:r>
+        <w:lastRenderedPageBreak/>
+        <w:t>A block diagram of the Primary-Secondary Interface is provided in Figure 2-3.</w:t>
+      </w:r>
+    </w:p>
+    <w:p>
+      <w:r>
+        <w:rPr>
+          <w:noProof/>
+        </w:rPr>
+        <w:drawing>
+          <wp:inline distT="0" distB="0" distL="0" distR="0">
+            <wp:extent cx="5943600" cy="3476625"/>
+            <wp:effectExtent l="19050" t="0" r="0" b="0"/>
+            <wp:docPr id="12" name="Picture 11" descr="SEP Block Diagram.tif"/>
+            <wp:cNvGraphicFramePr>
+              <a:graphicFrameLocks xmlns:a="http://schemas.openxmlformats.org/drawingml/2006/main" noChangeAspect="1"/>
+            </wp:cNvGraphicFramePr>
+            <a:graphic xmlns:a="http://schemas.openxmlformats.org/drawingml/2006/main">
+              <a:graphicData uri="http://schemas.openxmlformats.org/drawingml/2006/picture">
+                <pic:pic xmlns:pic="http://schemas.openxmlformats.org/drawingml/2006/picture">
+                  <pic:nvPicPr>
+                    <pic:cNvPr id="0" name="SEP Block Diagram.tif"/>
+                    <pic:cNvPicPr/>
+                  </pic:nvPicPr>
+                  <pic:blipFill>
+                    <a:blip r:embed="rId12" cstate="print"/>
+                    <a:srcRect t="9188" b="12821"/>
+                    <a:stretch>
+                      <a:fillRect/>
+                    </a:stretch>
+                  </pic:blipFill>
+                  <pic:spPr>
+                    <a:xfrm>
+                      <a:off x="0" y="0"/>
+                      <a:ext cx="5943600" cy="3476625"/>
+                    </a:xfrm>
+                    <a:prstGeom prst="rect">
+                      <a:avLst/>
+                    </a:prstGeom>
+                  </pic:spPr>
+                </pic:pic>
+              </a:graphicData>
+            </a:graphic>
+          </wp:inline>
+        </w:drawing>
+      </w:r>
+    </w:p>
+    <w:p>
+      <w:pPr>
+        <w:pStyle w:val="Heading2"/>
+      </w:pPr>
+      <w:r>
+        <w:t xml:space="preserve"> </w:t>
+      </w:r>
+      <w:bookmarkStart w:id="4" w:name="_Toc386448919"/>
+      <w:r>
+        <w:t>Secondary Spacecraft Power Inhibit</w:t>
+      </w:r>
+      <w:bookmarkEnd w:id="4"/>
     </w:p>
     <w:p>
       <w:r>
@@ -2503,8 +3088,8 @@
       <w:r>
         <w:t xml:space="preserve"> spacecraft to be powered on. A block diagram of this arrangement is provided in Figure 2-2.</w:t>
       </w:r>
-      <w:bookmarkStart w:id="4" w:name="_GoBack"/>
-      <w:bookmarkEnd w:id="4"/>
+      <w:bookmarkStart w:id="5" w:name="_GoBack"/>
+      <w:bookmarkEnd w:id="5"/>
     </w:p>
     <w:p>
       <w:pPr>
@@ -2518,10 +3103,11 @@
         <w:rPr>
           <w:noProof/>
         </w:rPr>
+        <w:lastRenderedPageBreak/>
         <w:drawing>
           <wp:inline distT="0" distB="0" distL="0" distR="0">
             <wp:extent cx="5943600" cy="4457700"/>
-            <wp:effectExtent l="0" t="0" r="0" b="0"/>
+            <wp:effectExtent l="19050" t="0" r="0" b="0"/>
             <wp:docPr id="3" name="Picture 3"/>
             <wp:cNvGraphicFramePr>
               <a:graphicFrameLocks xmlns:a="http://schemas.openxmlformats.org/drawingml/2006/main" noChangeAspect="1"/>
@@ -2534,13 +3120,7 @@
                     <pic:cNvPicPr/>
                   </pic:nvPicPr>
                   <pic:blipFill>
-                    <a:blip r:embed="rId10" cstate="print">
-                      <a:extLst>
-                        <a:ext uri="{28A0092B-C50C-407E-A947-70E740481C1C}">
-                          <a14:useLocalDpi xmlns:a14="http://schemas.microsoft.com/office/drawing/2010/main" xmlns:wps="http://schemas.microsoft.com/office/word/2010/wordprocessingShape" xmlns:wpi="http://schemas.microsoft.com/office/word/2010/wordprocessingInk" xmlns:wpg="http://schemas.microsoft.com/office/word/2010/wordprocessingGroup" xmlns:w14="http://schemas.microsoft.com/office/word/2010/wordml" xmlns:w="http://schemas.openxmlformats.org/wordprocessingml/2006/main" xmlns:w10="urn:schemas-microsoft-com:office:word" xmlns:wp14="http://schemas.microsoft.com/office/word/2010/wordprocessingDrawing" xmlns:v="urn:schemas-microsoft-com:vml" xmlns:o="urn:schemas-microsoft-com:office:office" xmlns:mc="http://schemas.openxmlformats.org/markup-compatibility/2006" xmlns:wpc="http://schemas.microsoft.com/office/word/2010/wordprocessingCanvas" xmlns="" val="0"/>
-                        </a:ext>
-                      </a:extLst>
-                    </a:blip>
+                    <a:blip r:embed="rId13" cstate="print"/>
                     <a:stretch>
                       <a:fillRect/>
                     </a:stretch>
@@ -2565,10 +3145,11 @@
       <w:pPr>
         <w:pStyle w:val="Heading1"/>
       </w:pPr>
+      <w:bookmarkStart w:id="6" w:name="_Toc386448920"/>
       <w:r>
-        <w:lastRenderedPageBreak/>
         <w:t>Primary-Colony-II Bus Interfaces</w:t>
       </w:r>
+      <w:bookmarkEnd w:id="6"/>
     </w:p>
     <w:p>
       <w:r>
@@ -2587,6 +3168,7 @@
         <w:rPr>
           <w:noProof/>
         </w:rPr>
+        <w:lastRenderedPageBreak/>
         <w:drawing>
           <wp:inline distT="0" distB="0" distL="0" distR="0">
             <wp:extent cx="5064369" cy="2057400"/>
@@ -2605,7 +3187,7 @@
                     </pic:cNvPicPr>
                   </pic:nvPicPr>
                   <pic:blipFill>
-                    <a:blip r:embed="rId11" cstate="print"/>
+                    <a:blip r:embed="rId14" cstate="print"/>
                     <a:srcRect/>
                     <a:stretch>
                       <a:fillRect/>
@@ -2747,10 +3329,113 @@
     <w:p>
       <w:pPr>
         <w:pStyle w:val="Caption"/>
+        <w:keepNext/>
+        <w:jc w:val="center"/>
         <w:rPr>
+          <w:b/>
           <w:i w:val="0"/>
         </w:rPr>
       </w:pPr>
+      <w:r>
+        <w:rPr>
+          <w:b/>
+          <w:i w:val="0"/>
+        </w:rPr>
+        <w:t xml:space="preserve">Table </w:t>
+      </w:r>
+      <w:r>
+        <w:rPr>
+          <w:b/>
+          <w:i w:val="0"/>
+        </w:rPr>
+        <w:fldChar w:fldCharType="begin"/>
+      </w:r>
+      <w:r>
+        <w:rPr>
+          <w:b/>
+          <w:i w:val="0"/>
+        </w:rPr>
+        <w:instrText xml:space="preserve"> STYLEREF 1 \s </w:instrText>
+      </w:r>
+      <w:r>
+        <w:rPr>
+          <w:b/>
+          <w:i w:val="0"/>
+        </w:rPr>
+        <w:fldChar w:fldCharType="separate"/>
+      </w:r>
+      <w:r>
+        <w:rPr>
+          <w:b/>
+          <w:i w:val="0"/>
+          <w:noProof/>
+        </w:rPr>
+        <w:t>3</w:t>
+      </w:r>
+      <w:r>
+        <w:rPr>
+          <w:b/>
+          <w:i w:val="0"/>
+        </w:rPr>
+        <w:fldChar w:fldCharType="end"/>
+      </w:r>
+      <w:r>
+        <w:rPr>
+          <w:b/>
+          <w:i w:val="0"/>
+        </w:rPr>
+        <w:noBreakHyphen/>
+      </w:r>
+      <w:r>
+        <w:rPr>
+          <w:b/>
+          <w:i w:val="0"/>
+        </w:rPr>
+        <w:fldChar w:fldCharType="begin"/>
+      </w:r>
+      <w:r>
+        <w:rPr>
+          <w:b/>
+          <w:i w:val="0"/>
+        </w:rPr>
+        <w:instrText xml:space="preserve"> SEQ Table \* ARABIC \s 1 </w:instrText>
+      </w:r>
+      <w:r>
+        <w:rPr>
+          <w:b/>
+          <w:i w:val="0"/>
+        </w:rPr>
+        <w:fldChar w:fldCharType="separate"/>
+      </w:r>
+      <w:r>
+        <w:rPr>
+          <w:b/>
+          <w:i w:val="0"/>
+          <w:noProof/>
+        </w:rPr>
+        <w:t>1</w:t>
+      </w:r>
+      <w:r>
+        <w:rPr>
+          <w:b/>
+          <w:i w:val="0"/>
+        </w:rPr>
+        <w:fldChar w:fldCharType="end"/>
+      </w:r>
+      <w:r>
+        <w:rPr>
+          <w:b/>
+          <w:i w:val="0"/>
+        </w:rPr>
+        <w:t xml:space="preserve"> </w:t>
+      </w:r>
+      <w:r>
+        <w:rPr>
+          <w:b/>
+          <w:i w:val="0"/>
+        </w:rPr>
+        <w:t>Primary-Colony-II Bus Interface Pinout</w:t>
+      </w:r>
     </w:p>
     <w:tbl>
       <w:tblPr>
@@ -5150,11 +5835,16 @@
     <w:p>
       <w:pPr>
         <w:pStyle w:val="Caption"/>
-        <w:jc w:val="center"/>
+        <w:spacing w:before="0"/>
         <w:rPr>
           <w:i w:val="0"/>
         </w:rPr>
       </w:pPr>
+    </w:p>
+    <w:p>
+      <w:r>
+        <w:t>Table 3-1 shows the pinout of the PLD-COL-II Interface. This table l</w:t>
+      </w:r>
     </w:p>
     <w:p/>
     <w:p/>
@@ -5178,8 +5868,8 @@
     <w:p/>
     <w:p/>
     <w:sectPr>
-      <w:headerReference w:type="default" r:id="rId12"/>
-      <w:footerReference w:type="default" r:id="rId13"/>
+      <w:headerReference w:type="default" r:id="rId15"/>
+      <w:footerReference w:type="default" r:id="rId16"/>
       <w:pgSz w:w="12240" w:h="15840"/>
       <w:pgMar w:top="1440" w:right="1440" w:bottom="1440" w:left="1440" w:header="996" w:footer="996" w:gutter="0"/>
       <w:cols w:space="720"/>
@@ -5245,7 +5935,7 @@
       <w:rPr>
         <w:noProof/>
       </w:rPr>
-      <w:t>6</w:t>
+      <w:t>3</w:t>
     </w:r>
     <w:r>
       <w:fldChar w:fldCharType="end"/>
@@ -5258,7 +5948,7 @@
         <w:rPr>
           <w:noProof/>
         </w:rPr>
-        <w:t>7</w:t>
+        <w:t>9</w:t>
       </w:r>
     </w:fldSimple>
   </w:p>
@@ -5282,7 +5972,7 @@
       <w:rPr>
         <w:noProof/>
       </w:rPr>
-      <w:t>24 April 2014</w:t>
+      <w:t>27 April 2014</w:t>
     </w:r>
     <w:r>
       <w:fldChar w:fldCharType="end"/>
@@ -12685,6 +13375,7 @@
     <w:rsid w:val="00A14E3D"/>
     <w:rsid w:val="00B01ED8"/>
     <w:rsid w:val="00B45D74"/>
+    <w:rsid w:val="00F20731"/>
   </w:rsids>
   <m:mathPr>
     <m:mathFont m:val="Cambria Math"/>
@@ -13231,7 +13922,7 @@
 </file>
 
 <file path=customXml/itemProps1.xml><?xml version="1.0" encoding="utf-8"?>
-<ds:datastoreItem xmlns:ds="http://schemas.openxmlformats.org/officeDocument/2006/customXml" ds:itemID="{7FE67DC8-56B4-4E21-8359-10D8380455EA}">
+<ds:datastoreItem xmlns:ds="http://schemas.openxmlformats.org/officeDocument/2006/customXml" ds:itemID="{C70FAD63-F006-4BA2-935B-3A4A520A3882}">
   <ds:schemaRefs>
     <ds:schemaRef ds:uri="http://schemas.openxmlformats.org/officeDocument/2006/bibliography"/>
   </ds:schemaRefs>

</xml_diff>

<commit_message>
Updated separation block diagram
</commit_message>
<xml_diff>
--- a/CMQA/ICD's/RCL-I-CMQA1 Rascal Interface Control Document.docx
+++ b/CMQA/ICD's/RCL-I-CMQA1 Rascal Interface Control Document.docx
@@ -2991,43 +2991,50 @@
         <w:t>Since the secondary spacecraft is set to be off until separation</w:t>
       </w:r>
       <w:r>
-        <w:t>, it is required that the primary spacecraft passes power to the secondary spacecraft’s separation mechanism. The mechanism used for accomplishing this must provide a peak voltage of</w:t>
+        <w:t xml:space="preserve">, it is required that the primary spacecraft </w:t>
       </w:r>
       <w:r>
-        <w:t xml:space="preserve"> at least</w:t>
+        <w:t>transfers</w:t>
       </w:r>
       <w:r>
-        <w:t xml:space="preserve"> 5 Volts, with a current load of at least </w:t>
+        <w:t xml:space="preserve"> power to the secondary spacecr</w:t>
       </w:r>
       <w:r>
-        <w:t>2</w:t>
+        <w:t xml:space="preserve">aft’s separation mechanism. This will be accomplished through the use of external electrical contact ports, one each for the Primary and Secondary Spacecraft. These </w:t>
       </w:r>
       <w:r>
-        <w:t xml:space="preserve"> Amp</w:t>
+        <w:lastRenderedPageBreak/>
+        <w:t xml:space="preserve">ports will be at least 5V, 2.5A rated. A block diagram of this arrangement is shown in Figure 2-3. This diagram specifies that the command for separation </w:t>
       </w:r>
       <w:r>
-        <w:t>s</w:t>
+        <w:t xml:space="preserve">originate from a ground station. This command is then received by the Colony-II bus COM system and passed to the Command Data Handling (CDH) system of the Primary Payload. The CDH system then interprets this command and allows for current to flow from the Primary Spacecraft, to the Power Transfer contacts, to the Secondary Spacecraft, and then directly to each of the separation </w:t>
+      </w:r>
+      <w:r>
+        <w:t>solenoids</w:t>
       </w:r>
       <w:r>
         <w:t>.</w:t>
       </w:r>
       <w:r>
-        <w:t xml:space="preserve"> </w:t>
+        <w:t xml:space="preserve"> Thus, the Primary Payload’s CDH system is responsible for the actual relaying of power to the spacecraft power transfer ports, with the Colony-II bus only being required to receive and relay the actual separation command.</w:t>
       </w:r>
       <w:r>
-        <w:lastRenderedPageBreak/>
-        <w:t>A block diagram of the Primary-Secondary Interface is provided in Figure 2-3.</w:t>
+        <w:t xml:space="preserve"> This will involve the use of a wire harness to connect the corresponding 5V and GND ports of the CDH system to those of the power transfer port.</w:t>
       </w:r>
     </w:p>
     <w:p>
+      <w:pPr>
+        <w:keepNext/>
+        <w:jc w:val="center"/>
+      </w:pPr>
       <w:r>
         <w:rPr>
           <w:noProof/>
         </w:rPr>
         <w:drawing>
           <wp:inline distT="0" distB="0" distL="0" distR="0">
-            <wp:extent cx="5943600" cy="3476625"/>
-            <wp:effectExtent l="19050" t="0" r="0" b="0"/>
+            <wp:extent cx="5080000" cy="3810000"/>
+            <wp:effectExtent l="19050" t="0" r="6350" b="0"/>
             <wp:docPr id="12" name="Picture 11" descr="SEP Block Diagram.tif"/>
             <wp:cNvGraphicFramePr>
               <a:graphicFrameLocks xmlns:a="http://schemas.openxmlformats.org/drawingml/2006/main" noChangeAspect="1"/>
@@ -3041,7 +3048,6 @@
                   </pic:nvPicPr>
                   <pic:blipFill>
                     <a:blip r:embed="rId12" cstate="print"/>
-                    <a:srcRect t="9188" b="12821"/>
                     <a:stretch>
                       <a:fillRect/>
                     </a:stretch>
@@ -3049,7 +3055,7 @@
                   <pic:spPr>
                     <a:xfrm>
                       <a:off x="0" y="0"/>
-                      <a:ext cx="5943600" cy="3476625"/>
+                      <a:ext cx="5080000" cy="3810000"/>
                     </a:xfrm>
                     <a:prstGeom prst="rect">
                       <a:avLst/>
@@ -3066,9 +3072,6 @@
       <w:pPr>
         <w:pStyle w:val="Heading2"/>
       </w:pPr>
-      <w:r>
-        <w:t xml:space="preserve"> </w:t>
-      </w:r>
       <w:bookmarkStart w:id="4" w:name="_Toc386448919"/>
       <w:r>
         <w:t>Secondary Spacecraft Power Inhibit</w:t>
@@ -5935,7 +5938,7 @@
       <w:rPr>
         <w:noProof/>
       </w:rPr>
-      <w:t>3</w:t>
+      <w:t>6</w:t>
     </w:r>
     <w:r>
       <w:fldChar w:fldCharType="end"/>
@@ -13922,7 +13925,7 @@
 </file>
 
 <file path=customXml/itemProps1.xml><?xml version="1.0" encoding="utf-8"?>
-<ds:datastoreItem xmlns:ds="http://schemas.openxmlformats.org/officeDocument/2006/customXml" ds:itemID="{C70FAD63-F006-4BA2-935B-3A4A520A3882}">
+<ds:datastoreItem xmlns:ds="http://schemas.openxmlformats.org/officeDocument/2006/customXml" ds:itemID="{FB6A9A53-0673-443D-A06F-FE5B2E8D878B}">
   <ds:schemaRefs>
     <ds:schemaRef ds:uri="http://schemas.openxmlformats.org/officeDocument/2006/bibliography"/>
   </ds:schemaRefs>

</xml_diff>

<commit_message>
Updated up until RF interfaces
</commit_message>
<xml_diff>
--- a/CMQA/ICD's/RCL-I-CMQA1 Rascal Interface Control Document.docx
+++ b/CMQA/ICD's/RCL-I-CMQA1 Rascal Interface Control Document.docx
@@ -1666,7 +1666,7 @@
             </w:rPr>
             <w:fldChar w:fldCharType="separate"/>
           </w:r>
-          <w:hyperlink w:anchor="_Toc386448916" w:history="1">
+          <w:hyperlink w:anchor="_Toc386827195" w:history="1">
             <w:r>
               <w:rPr>
                 <w:rStyle w:val="Hyperlink"/>
@@ -1709,7 +1709,7 @@
                 <w:noProof/>
                 <w:webHidden/>
               </w:rPr>
-              <w:instrText xml:space="preserve"> PAGEREF _Toc386448916 \h </w:instrText>
+              <w:instrText xml:space="preserve"> PAGEREF _Toc386827195 \h </w:instrText>
             </w:r>
             <w:r>
               <w:rPr>
@@ -1753,7 +1753,7 @@
               <w:szCs w:val="22"/>
             </w:rPr>
           </w:pPr>
-          <w:hyperlink w:anchor="_Toc386448917" w:history="1">
+          <w:hyperlink w:anchor="_Toc386827196" w:history="1">
             <w:r>
               <w:rPr>
                 <w:rStyle w:val="Hyperlink"/>
@@ -1796,7 +1796,7 @@
                 <w:noProof/>
                 <w:webHidden/>
               </w:rPr>
-              <w:instrText xml:space="preserve"> PAGEREF _Toc386448917 \h </w:instrText>
+              <w:instrText xml:space="preserve"> PAGEREF _Toc386827196 \h </w:instrText>
             </w:r>
             <w:r>
               <w:rPr>
@@ -1841,13 +1841,13 @@
               <w:szCs w:val="22"/>
             </w:rPr>
           </w:pPr>
-          <w:hyperlink w:anchor="_Toc386448918" w:history="1">
+          <w:hyperlink w:anchor="_Toc386827197" w:history="1">
             <w:r>
               <w:rPr>
                 <w:rStyle w:val="Hyperlink"/>
                 <w:noProof/>
               </w:rPr>
-              <w:t>1.1.</w:t>
+              <w:t>2.1.</w:t>
             </w:r>
             <w:r>
               <w:rPr>
@@ -1884,7 +1884,7 @@
                 <w:noProof/>
                 <w:webHidden/>
               </w:rPr>
-              <w:instrText xml:space="preserve"> PAGEREF _Toc386448918 \h </w:instrText>
+              <w:instrText xml:space="preserve"> PAGEREF _Toc386827197 \h </w:instrText>
             </w:r>
             <w:r>
               <w:rPr>
@@ -1929,13 +1929,13 @@
               <w:szCs w:val="22"/>
             </w:rPr>
           </w:pPr>
-          <w:hyperlink w:anchor="_Toc386448919" w:history="1">
+          <w:hyperlink w:anchor="_Toc386827198" w:history="1">
             <w:r>
               <w:rPr>
                 <w:rStyle w:val="Hyperlink"/>
                 <w:noProof/>
               </w:rPr>
-              <w:t>1.2.</w:t>
+              <w:t>2.2.</w:t>
             </w:r>
             <w:r>
               <w:rPr>
@@ -1972,7 +1972,7 @@
                 <w:noProof/>
                 <w:webHidden/>
               </w:rPr>
-              <w:instrText xml:space="preserve"> PAGEREF _Toc386448919 \h </w:instrText>
+              <w:instrText xml:space="preserve"> PAGEREF _Toc386827198 \h </w:instrText>
             </w:r>
             <w:r>
               <w:rPr>
@@ -2016,7 +2016,7 @@
               <w:szCs w:val="22"/>
             </w:rPr>
           </w:pPr>
-          <w:hyperlink w:anchor="_Toc386448920" w:history="1">
+          <w:hyperlink w:anchor="_Toc386827199" w:history="1">
             <w:r>
               <w:rPr>
                 <w:rStyle w:val="Hyperlink"/>
@@ -2059,7 +2059,7 @@
                 <w:noProof/>
                 <w:webHidden/>
               </w:rPr>
-              <w:instrText xml:space="preserve"> PAGEREF _Toc386448920 \h </w:instrText>
+              <w:instrText xml:space="preserve"> PAGEREF _Toc386827199 \h </w:instrText>
             </w:r>
             <w:r>
               <w:rPr>
@@ -2080,6 +2080,93 @@
                 <w:webHidden/>
               </w:rPr>
               <w:t>7</w:t>
+            </w:r>
+            <w:r>
+              <w:rPr>
+                <w:noProof/>
+                <w:webHidden/>
+              </w:rPr>
+              <w:fldChar w:fldCharType="end"/>
+            </w:r>
+          </w:hyperlink>
+        </w:p>
+        <w:p>
+          <w:pPr>
+            <w:pStyle w:val="TOC1"/>
+            <w:tabs>
+              <w:tab w:val="left" w:pos="475"/>
+            </w:tabs>
+            <w:rPr>
+              <w:rFonts w:asciiTheme="minorHAnsi" w:eastAsiaTheme="minorEastAsia" w:hAnsiTheme="minorHAnsi" w:cstheme="minorBidi"/>
+              <w:noProof/>
+              <w:kern w:val="0"/>
+              <w:szCs w:val="22"/>
+            </w:rPr>
+          </w:pPr>
+          <w:hyperlink w:anchor="_Toc386827200" w:history="1">
+            <w:r>
+              <w:rPr>
+                <w:rStyle w:val="Hyperlink"/>
+                <w:noProof/>
+              </w:rPr>
+              <w:t>4.</w:t>
+            </w:r>
+            <w:r>
+              <w:rPr>
+                <w:rFonts w:asciiTheme="minorHAnsi" w:eastAsiaTheme="minorEastAsia" w:hAnsiTheme="minorHAnsi" w:cstheme="minorBidi"/>
+                <w:noProof/>
+                <w:kern w:val="0"/>
+                <w:szCs w:val="22"/>
+              </w:rPr>
+              <w:tab/>
+            </w:r>
+            <w:r>
+              <w:rPr>
+                <w:rStyle w:val="Hyperlink"/>
+                <w:noProof/>
+              </w:rPr>
+              <w:t>Ground-Spacecraft Interface</w:t>
+            </w:r>
+            <w:r>
+              <w:rPr>
+                <w:noProof/>
+                <w:webHidden/>
+              </w:rPr>
+              <w:tab/>
+            </w:r>
+            <w:r>
+              <w:rPr>
+                <w:noProof/>
+                <w:webHidden/>
+              </w:rPr>
+              <w:fldChar w:fldCharType="begin"/>
+            </w:r>
+            <w:r>
+              <w:rPr>
+                <w:noProof/>
+                <w:webHidden/>
+              </w:rPr>
+              <w:instrText xml:space="preserve"> PAGEREF _Toc386827200 \h </w:instrText>
+            </w:r>
+            <w:r>
+              <w:rPr>
+                <w:noProof/>
+                <w:webHidden/>
+              </w:rPr>
+            </w:r>
+            <w:r>
+              <w:rPr>
+                <w:noProof/>
+                <w:webHidden/>
+              </w:rPr>
+              <w:fldChar w:fldCharType="separate"/>
+            </w:r>
+            <w:r>
+              <w:rPr>
+                <w:noProof/>
+                <w:webHidden/>
+              </w:rPr>
+              <w:t>9</w:t>
             </w:r>
             <w:r>
               <w:rPr>
@@ -2123,7 +2210,7 @@
       <w:pPr>
         <w:pStyle w:val="Heading1"/>
       </w:pPr>
-      <w:bookmarkStart w:id="1" w:name="_Toc386448916"/>
+      <w:bookmarkStart w:id="1" w:name="_Toc386827195"/>
       <w:r>
         <w:lastRenderedPageBreak/>
         <w:t>Interface Overview</w:t>
@@ -2505,7 +2592,7 @@
       <w:pPr>
         <w:pStyle w:val="Heading1"/>
       </w:pPr>
-      <w:bookmarkStart w:id="2" w:name="_Toc386448917"/>
+      <w:bookmarkStart w:id="2" w:name="_Toc386827196"/>
       <w:r>
         <w:lastRenderedPageBreak/>
         <w:t>Primary-Secondary Spacecraft Interface</w:t>
@@ -2664,11 +2751,15 @@
     <w:p>
       <w:pPr>
         <w:pStyle w:val="Heading2"/>
+        <w:numPr>
+          <w:ilvl w:val="1"/>
+          <w:numId w:val="44"/>
+        </w:numPr>
       </w:pPr>
       <w:r>
         <w:t xml:space="preserve"> </w:t>
       </w:r>
-      <w:bookmarkStart w:id="3" w:name="_Toc386448918"/>
+      <w:bookmarkStart w:id="3" w:name="_Toc386827197"/>
       <w:r>
         <w:t>Primary-Secondary Separation Mechanism</w:t>
       </w:r>
@@ -2934,17 +3025,27 @@
                             <w:b/>
                             <w:i w:val="0"/>
                           </w:rPr>
-                          <w:t xml:space="preserve">Example Drawings of Primary-Secondary Mechanical Interface. </w:t>
+                          <w:t>Example Drawings of Primary-Secondary Mechanical Interface.</w:t>
                         </w:r>
                         <w:r>
                           <w:rPr>
                             <w:rFonts w:cs="Times New Roman"/>
+                            <w:b/>
+                            <w:i w:val="0"/>
+                          </w:rPr>
+                          <w:t xml:space="preserve"> </w:t>
+                        </w:r>
+                        <w:r>
+                          <w:rPr>
+                            <w:rFonts w:cs="Times New Roman"/>
+                            <w:i w:val="0"/>
                           </w:rPr>
                           <w:t xml:space="preserve">The left figure shows a magnified view of the solenoid latch interface, while the right figure shows a magnified view of the </w:t>
                         </w:r>
                         <w:r>
                           <w:rPr>
                             <w:rFonts w:cs="Times New Roman"/>
+                            <w:i w:val="0"/>
                           </w:rPr>
                           <w:t>separation spring interface.</w:t>
                         </w:r>
@@ -2979,13 +3080,12 @@
         <w:t>These interface points are located along the vertical center line of the Y-/Y+ faces of the Primary and Secondary Spacecraft respectively</w:t>
       </w:r>
       <w:r>
-        <w:t xml:space="preserve">, with each point being 5 cm from the Z-/Z+ face of the secondary spacecraft respectively. Four springs will also be used in order to achieve spacecraft separation once the solenoid latches are retracted. The interface for these springs will also be located along the Y-/Y+ faces of the Primary and Secondary Spacecraft respectively, with each spring representing a corner of a 15x5cm rectangle, whose center is located at the center of the Y- face of the secondary spacecraft. A mechanical drawing of each of these integration points is provided in Figure </w:t>
-      </w:r>
-      <w:r>
-        <w:t>2-2.</w:t>
+        <w:t>, with each point being 5 cm from the Z-/Z+ face of the secondary spacecraft respectively. Four springs will also be used in order to achieve spacecraft separation once the solenoid latches are retracted. The interface for these springs will also be located along the Y-/Y+ faces of the Primary and Secondary Spacecraft respectively, with each spring representing a corner of a 15x5cm rectangle, whose center is located at the center of the Y- face of the secondary s</w:t>
+      </w:r>
+      <w:r>
+        <w:t>pacecraft.</w:t>
       </w:r>
     </w:p>
-    <w:p/>
     <w:p>
       <w:r>
         <w:t>Since the secondary spacecraft is set to be off until separation</w:t>
@@ -3000,14 +3100,14 @@
         <w:t xml:space="preserve"> power to the secondary spacecr</w:t>
       </w:r>
       <w:r>
-        <w:t xml:space="preserve">aft’s separation mechanism. This will be accomplished through the use of external electrical contact ports, one each for the Primary and Secondary Spacecraft. These </w:t>
+        <w:t xml:space="preserve">aft’s separation mechanism. This will be accomplished through the use of external electrical contact ports, one each for the Primary and Secondary Spacecraft. These ports will be at least 5V, 2.5A rated. A block diagram of this arrangement is shown in Figure 2-3. This diagram specifies that the command for separation </w:t>
+      </w:r>
+      <w:r>
+        <w:t xml:space="preserve">originate from a ground station. This command is then received by the Colony-II bus COM system and passed to the Command Data Handling (CDH) system of </w:t>
       </w:r>
       <w:r>
         <w:lastRenderedPageBreak/>
-        <w:t xml:space="preserve">ports will be at least 5V, 2.5A rated. A block diagram of this arrangement is shown in Figure 2-3. This diagram specifies that the command for separation </w:t>
-      </w:r>
-      <w:r>
-        <w:t xml:space="preserve">originate from a ground station. This command is then received by the Colony-II bus COM system and passed to the Command Data Handling (CDH) system of the Primary Payload. The CDH system then interprets this command and allows for current to flow from the Primary Spacecraft, to the Power Transfer contacts, to the Secondary Spacecraft, and then directly to each of the separation </w:t>
+        <w:t xml:space="preserve">the Primary Payload. The CDH system then interprets this command and allows for current to flow from the Primary Spacecraft, to the Power Transfer contacts, to the Secondary Spacecraft, and then directly to each of the separation </w:t>
       </w:r>
       <w:r>
         <w:t>solenoids</w:t>
@@ -3020,6 +3120,11 @@
       </w:r>
       <w:r>
         <w:t xml:space="preserve"> This will involve the use of a wire harness to connect the corresponding 5V and GND ports of the CDH system to those of the power transfer port.</w:t>
+      </w:r>
+    </w:p>
+    <w:p>
+      <w:r>
+        <w:t>Separation will be verified by a contact switch located on the Y+ face of the primary spacecraft. This switch, once de-actuated, will indicate to the Primary Payload’s CDH system that separation has occurred. This information could then be queried from the ground, so that separation can be verified.</w:t>
       </w:r>
     </w:p>
     <w:p>
@@ -3070,9 +3175,123 @@
     </w:p>
     <w:p>
       <w:pPr>
+        <w:pStyle w:val="Caption"/>
+        <w:jc w:val="center"/>
+        <w:rPr>
+          <w:b/>
+          <w:i w:val="0"/>
+        </w:rPr>
+      </w:pPr>
+      <w:r>
+        <w:rPr>
+          <w:b/>
+          <w:i w:val="0"/>
+        </w:rPr>
+        <w:t xml:space="preserve">Figure </w:t>
+      </w:r>
+      <w:r>
+        <w:rPr>
+          <w:b/>
+          <w:i w:val="0"/>
+        </w:rPr>
+        <w:fldChar w:fldCharType="begin"/>
+      </w:r>
+      <w:r>
+        <w:rPr>
+          <w:b/>
+          <w:i w:val="0"/>
+        </w:rPr>
+        <w:instrText xml:space="preserve"> STYLEREF 1 \s </w:instrText>
+      </w:r>
+      <w:r>
+        <w:rPr>
+          <w:b/>
+          <w:i w:val="0"/>
+        </w:rPr>
+        <w:fldChar w:fldCharType="separate"/>
+      </w:r>
+      <w:r>
+        <w:rPr>
+          <w:b/>
+          <w:i w:val="0"/>
+          <w:noProof/>
+        </w:rPr>
+        <w:t>2</w:t>
+      </w:r>
+      <w:r>
+        <w:rPr>
+          <w:b/>
+          <w:i w:val="0"/>
+        </w:rPr>
+        <w:fldChar w:fldCharType="end"/>
+      </w:r>
+      <w:r>
+        <w:rPr>
+          <w:b/>
+          <w:i w:val="0"/>
+        </w:rPr>
+        <w:noBreakHyphen/>
+      </w:r>
+      <w:r>
+        <w:rPr>
+          <w:b/>
+          <w:i w:val="0"/>
+        </w:rPr>
+        <w:fldChar w:fldCharType="begin"/>
+      </w:r>
+      <w:r>
+        <w:rPr>
+          <w:b/>
+          <w:i w:val="0"/>
+        </w:rPr>
+        <w:instrText xml:space="preserve"> SEQ Figure \* ARABIC \s 1 </w:instrText>
+      </w:r>
+      <w:r>
+        <w:rPr>
+          <w:b/>
+          <w:i w:val="0"/>
+        </w:rPr>
+        <w:fldChar w:fldCharType="separate"/>
+      </w:r>
+      <w:r>
+        <w:rPr>
+          <w:b/>
+          <w:i w:val="0"/>
+          <w:noProof/>
+        </w:rPr>
+        <w:t>2</w:t>
+      </w:r>
+      <w:r>
+        <w:rPr>
+          <w:b/>
+          <w:i w:val="0"/>
+        </w:rPr>
+        <w:fldChar w:fldCharType="end"/>
+      </w:r>
+      <w:r>
+        <w:rPr>
+          <w:b/>
+          <w:i w:val="0"/>
+        </w:rPr>
+        <w:t xml:space="preserve"> </w:t>
+      </w:r>
+      <w:r>
+        <w:rPr>
+          <w:b/>
+          <w:i w:val="0"/>
+        </w:rPr>
+        <w:t>Separation Subsystem Block Diagram</w:t>
+      </w:r>
+    </w:p>
+    <w:p>
+      <w:pPr>
         <w:pStyle w:val="Heading2"/>
-      </w:pPr>
-      <w:bookmarkStart w:id="4" w:name="_Toc386448919"/>
+        <w:numPr>
+          <w:ilvl w:val="1"/>
+          <w:numId w:val="44"/>
+        </w:numPr>
+      </w:pPr>
+      <w:bookmarkStart w:id="4" w:name="_Toc386827198"/>
       <w:r>
         <w:t>Secondary Spacecraft Power Inhibit</w:t>
       </w:r>
@@ -3080,7 +3299,31 @@
     </w:p>
     <w:p>
       <w:r>
-        <w:t>The latter interface is also mainly mechanical in nature, consisting of a simple switch that will be compressed when the secondary spacecraft is conjoined with the primary spacecraft. In this state, the switch would cut off all power between the secondary spacecraft’s</w:t>
+        <w:t xml:space="preserve">The </w:t>
+      </w:r>
+      <w:r>
+        <w:t>Secondary Spacecraft Power Inhibit</w:t>
+      </w:r>
+      <w:r>
+        <w:t xml:space="preserve"> interface is also mainly mechanical in nature, consisting of a simple switch</w:t>
+      </w:r>
+      <w:r>
+        <w:t xml:space="preserve"> located on the Y- face of the Secondary Spacecraft</w:t>
+      </w:r>
+      <w:r>
+        <w:t xml:space="preserve"> that will be compressed when the </w:t>
+      </w:r>
+      <w:r>
+        <w:t>S</w:t>
+      </w:r>
+      <w:r>
+        <w:t xml:space="preserve">econdary </w:t>
+      </w:r>
+      <w:r>
+        <w:t>S</w:t>
+      </w:r>
+      <w:r>
+        <w:t>pacecraft is conjoined with the primary spacecraft. In this state, the switch would cut off all power between the secondary spacecraft’s</w:t>
       </w:r>
       <w:r>
         <w:t xml:space="preserve"> batteries and the rest of the secondary spacecraft, ensuring that the secondary spacecraft has enough power to remain active over the course of its 15 day mission. When the secondary spacecraft separates from the primary spacecraft, </w:t>
@@ -3089,7 +3332,13 @@
         <w:t>this switch will actuate to its on state, allowing the secondary</w:t>
       </w:r>
       <w:r>
-        <w:t xml:space="preserve"> spacecraft to be powered on. A block diagram of this arrangement is provided in Figure 2-2.</w:t>
+        <w:t xml:space="preserve"> spacecraft to be powered on. A block diagram of this arrangement is provided in Figure 2-</w:t>
+      </w:r>
+      <w:r>
+        <w:t>3</w:t>
+      </w:r>
+      <w:r>
+        <w:t>.</w:t>
       </w:r>
       <w:bookmarkStart w:id="5" w:name="_GoBack"/>
       <w:bookmarkEnd w:id="5"/>
@@ -3102,6 +3351,10 @@
       </w:pPr>
     </w:p>
     <w:p>
+      <w:pPr>
+        <w:keepNext/>
+        <w:jc w:val="center"/>
+      </w:pPr>
       <w:r>
         <w:rPr>
           <w:noProof/>
@@ -3109,8 +3362,8 @@
         <w:lastRenderedPageBreak/>
         <w:drawing>
           <wp:inline distT="0" distB="0" distL="0" distR="0">
-            <wp:extent cx="5943600" cy="4457700"/>
-            <wp:effectExtent l="19050" t="0" r="0" b="0"/>
+            <wp:extent cx="3495675" cy="2778803"/>
+            <wp:effectExtent l="19050" t="0" r="9525" b="0"/>
             <wp:docPr id="3" name="Picture 3"/>
             <wp:cNvGraphicFramePr>
               <a:graphicFrameLocks xmlns:a="http://schemas.openxmlformats.org/drawingml/2006/main" noChangeAspect="1"/>
@@ -3124,6 +3377,7 @@
                   </pic:nvPicPr>
                   <pic:blipFill>
                     <a:blip r:embed="rId13" cstate="print"/>
+                    <a:srcRect r="5589"/>
                     <a:stretch>
                       <a:fillRect/>
                     </a:stretch>
@@ -3131,7 +3385,7 @@
                   <pic:spPr>
                     <a:xfrm>
                       <a:off x="0" y="0"/>
-                      <a:ext cx="5943600" cy="4457700"/>
+                      <a:ext cx="3495675" cy="2778803"/>
                     </a:xfrm>
                     <a:prstGeom prst="rect">
                       <a:avLst/>
@@ -3146,9 +3400,140 @@
     </w:p>
     <w:p>
       <w:pPr>
+        <w:pStyle w:val="Caption"/>
+        <w:jc w:val="center"/>
+        <w:rPr>
+          <w:b/>
+          <w:i w:val="0"/>
+        </w:rPr>
+      </w:pPr>
+      <w:r>
+        <w:rPr>
+          <w:b/>
+          <w:i w:val="0"/>
+        </w:rPr>
+        <w:t xml:space="preserve">Figure </w:t>
+      </w:r>
+      <w:r>
+        <w:rPr>
+          <w:b/>
+          <w:i w:val="0"/>
+        </w:rPr>
+        <w:fldChar w:fldCharType="begin"/>
+      </w:r>
+      <w:r>
+        <w:rPr>
+          <w:b/>
+          <w:i w:val="0"/>
+        </w:rPr>
+        <w:instrText xml:space="preserve"> STYLEREF 1 \s </w:instrText>
+      </w:r>
+      <w:r>
+        <w:rPr>
+          <w:b/>
+          <w:i w:val="0"/>
+        </w:rPr>
+        <w:fldChar w:fldCharType="separate"/>
+      </w:r>
+      <w:r>
+        <w:rPr>
+          <w:b/>
+          <w:i w:val="0"/>
+          <w:noProof/>
+        </w:rPr>
+        <w:t>2</w:t>
+      </w:r>
+      <w:r>
+        <w:rPr>
+          <w:b/>
+          <w:i w:val="0"/>
+        </w:rPr>
+        <w:fldChar w:fldCharType="end"/>
+      </w:r>
+      <w:r>
+        <w:rPr>
+          <w:b/>
+          <w:i w:val="0"/>
+        </w:rPr>
+        <w:noBreakHyphen/>
+      </w:r>
+      <w:r>
+        <w:rPr>
+          <w:b/>
+          <w:i w:val="0"/>
+        </w:rPr>
+        <w:fldChar w:fldCharType="begin"/>
+      </w:r>
+      <w:r>
+        <w:rPr>
+          <w:b/>
+          <w:i w:val="0"/>
+        </w:rPr>
+        <w:instrText xml:space="preserve"> SEQ Figure \* ARABIC \s 1 </w:instrText>
+      </w:r>
+      <w:r>
+        <w:rPr>
+          <w:b/>
+          <w:i w:val="0"/>
+        </w:rPr>
+        <w:fldChar w:fldCharType="separate"/>
+      </w:r>
+      <w:r>
+        <w:rPr>
+          <w:b/>
+          <w:i w:val="0"/>
+          <w:noProof/>
+        </w:rPr>
+        <w:t>3</w:t>
+      </w:r>
+      <w:r>
+        <w:rPr>
+          <w:b/>
+          <w:i w:val="0"/>
+        </w:rPr>
+        <w:fldChar w:fldCharType="end"/>
+      </w:r>
+      <w:r>
+        <w:rPr>
+          <w:b/>
+          <w:i w:val="0"/>
+        </w:rPr>
+        <w:t xml:space="preserve"> </w:t>
+      </w:r>
+      <w:r>
+        <w:rPr>
+          <w:b/>
+          <w:i w:val="0"/>
+        </w:rPr>
+        <w:t>Secondary</w:t>
+      </w:r>
+      <w:r>
+        <w:rPr>
+          <w:b/>
+          <w:i w:val="0"/>
+        </w:rPr>
+        <w:t xml:space="preserve"> Power </w:t>
+      </w:r>
+      <w:r>
+        <w:rPr>
+          <w:b/>
+          <w:i w:val="0"/>
+        </w:rPr>
+        <w:t>Subsystem</w:t>
+      </w:r>
+      <w:r>
+        <w:rPr>
+          <w:b/>
+          <w:i w:val="0"/>
+        </w:rPr>
+        <w:t xml:space="preserve"> Block Diagram</w:t>
+      </w:r>
+    </w:p>
+    <w:p>
+      <w:pPr>
         <w:pStyle w:val="Heading1"/>
       </w:pPr>
-      <w:bookmarkStart w:id="6" w:name="_Toc386448920"/>
+      <w:bookmarkStart w:id="6" w:name="_Toc386827199"/>
       <w:r>
         <w:t>Primary-Colony-II Bus Interfaces</w:t>
       </w:r>
@@ -3171,11 +3556,10 @@
         <w:rPr>
           <w:noProof/>
         </w:rPr>
-        <w:lastRenderedPageBreak/>
         <w:drawing>
           <wp:inline distT="0" distB="0" distL="0" distR="0">
-            <wp:extent cx="5064369" cy="2057400"/>
-            <wp:effectExtent l="19050" t="0" r="2931" b="0"/>
+            <wp:extent cx="4305300" cy="1749028"/>
+            <wp:effectExtent l="19050" t="0" r="0" b="0"/>
             <wp:docPr id="4" name="Picture 1" descr="https://encrypted-tbn3.gstatic.com/images?q=tbn:ANd9GcQYwDcR0ACPXdQRKj_RNVbwZX-VATIKS-VY9FDU82jk3FSv_64-"/>
             <wp:cNvGraphicFramePr>
               <a:graphicFrameLocks xmlns:a="http://schemas.openxmlformats.org/drawingml/2006/main" noChangeAspect="1"/>
@@ -3199,7 +3583,7 @@
                   <pic:spPr bwMode="auto">
                     <a:xfrm>
                       <a:off x="0" y="0"/>
-                      <a:ext cx="5064369" cy="2057400"/>
+                      <a:ext cx="4305300" cy="1749028"/>
                     </a:xfrm>
                     <a:prstGeom prst="rect">
                       <a:avLst/>
@@ -3447,8 +3831,8 @@
         <w:tblLook w:val="04A0"/>
       </w:tblPr>
       <w:tblGrid>
-        <w:gridCol w:w="2394"/>
-        <w:gridCol w:w="2394"/>
+        <w:gridCol w:w="1548"/>
+        <w:gridCol w:w="3240"/>
         <w:gridCol w:w="2394"/>
         <w:gridCol w:w="2394"/>
       </w:tblGrid>
@@ -3458,7 +3842,7 @@
         </w:trPr>
         <w:tc>
           <w:tcPr>
-            <w:tcW w:w="2394" w:type="dxa"/>
+            <w:tcW w:w="1548" w:type="dxa"/>
             <w:shd w:val="clear" w:color="auto" w:fill="0F243E" w:themeFill="text2" w:themeFillShade="80"/>
           </w:tcPr>
           <w:p>
@@ -3482,7 +3866,7 @@
         </w:tc>
         <w:tc>
           <w:tcPr>
-            <w:tcW w:w="2394" w:type="dxa"/>
+            <w:tcW w:w="3240" w:type="dxa"/>
             <w:shd w:val="clear" w:color="auto" w:fill="0F243E" w:themeFill="text2" w:themeFillShade="80"/>
           </w:tcPr>
           <w:p>
@@ -3563,7 +3947,8 @@
       <w:tr>
         <w:tc>
           <w:tcPr>
-            <w:tcW w:w="2394" w:type="dxa"/>
+            <w:tcW w:w="1548" w:type="dxa"/>
+            <w:vAlign w:val="center"/>
           </w:tcPr>
           <w:p>
             <w:pPr>
@@ -3585,7 +3970,8 @@
         </w:tc>
         <w:tc>
           <w:tcPr>
-            <w:tcW w:w="2394" w:type="dxa"/>
+            <w:tcW w:w="3240" w:type="dxa"/>
+            <w:vAlign w:val="center"/>
           </w:tcPr>
           <w:p>
             <w:pPr>
@@ -3606,13 +3992,32 @@
                 <w:sz w:val="20"/>
                 <w:szCs w:val="20"/>
               </w:rPr>
-              <w:t>Live Image Data Transmit</w:t>
+              <w:t>Live Image Data</w:t>
             </w:r>
+            <w:r>
+              <w:rPr>
+                <w:rFonts w:cs="Times New Roman"/>
+                <w:i w:val="0"/>
+                <w:sz w:val="20"/>
+                <w:szCs w:val="20"/>
+              </w:rPr>
+              <w:t>/Beacon</w:t>
+            </w:r>
+            <w:r>
+              <w:rPr>
+                <w:rFonts w:cs="Times New Roman"/>
+                <w:i w:val="0"/>
+                <w:sz w:val="20"/>
+                <w:szCs w:val="20"/>
+              </w:rPr>
+              <w:t xml:space="preserve"> Transmit</w:t>
+            </w:r>
           </w:p>
         </w:tc>
         <w:tc>
           <w:tcPr>
             <w:tcW w:w="2394" w:type="dxa"/>
+            <w:vAlign w:val="center"/>
           </w:tcPr>
           <w:p>
             <w:pPr>
@@ -3633,13 +4038,14 @@
                 <w:sz w:val="20"/>
                 <w:szCs w:val="20"/>
               </w:rPr>
-              <w:t>TX1</w:t>
+              <w:t>U1TX</w:t>
             </w:r>
           </w:p>
         </w:tc>
         <w:tc>
           <w:tcPr>
             <w:tcW w:w="2394" w:type="dxa"/>
+            <w:vAlign w:val="center"/>
           </w:tcPr>
           <w:p>
             <w:pPr>
@@ -3668,7 +4074,8 @@
       <w:tr>
         <w:tc>
           <w:tcPr>
-            <w:tcW w:w="2394" w:type="dxa"/>
+            <w:tcW w:w="1548" w:type="dxa"/>
+            <w:vAlign w:val="center"/>
           </w:tcPr>
           <w:p>
             <w:pPr>
@@ -3690,7 +4097,8 @@
         </w:tc>
         <w:tc>
           <w:tcPr>
-            <w:tcW w:w="2394" w:type="dxa"/>
+            <w:tcW w:w="3240" w:type="dxa"/>
+            <w:vAlign w:val="center"/>
           </w:tcPr>
           <w:p>
             <w:pPr>
@@ -3711,13 +4119,14 @@
                 <w:sz w:val="20"/>
                 <w:szCs w:val="20"/>
               </w:rPr>
-              <w:t>Queried Payload Data</w:t>
+              <w:t>Payload Data</w:t>
             </w:r>
           </w:p>
         </w:tc>
         <w:tc>
           <w:tcPr>
             <w:tcW w:w="2394" w:type="dxa"/>
+            <w:vAlign w:val="center"/>
           </w:tcPr>
           <w:p>
             <w:pPr>
@@ -3738,13 +4147,23 @@
                 <w:sz w:val="20"/>
                 <w:szCs w:val="20"/>
               </w:rPr>
-              <w:t>DAT1</w:t>
+              <w:t>SDA</w:t>
             </w:r>
+            <w:r>
+              <w:rPr>
+                <w:rFonts w:cs="Times New Roman"/>
+                <w:i w:val="0"/>
+                <w:sz w:val="20"/>
+                <w:szCs w:val="20"/>
+              </w:rPr>
+              <w:t>1</w:t>
+            </w:r>
           </w:p>
         </w:tc>
         <w:tc>
           <w:tcPr>
             <w:tcW w:w="2394" w:type="dxa"/>
+            <w:vAlign w:val="center"/>
           </w:tcPr>
           <w:p>
             <w:pPr>
@@ -3773,7 +4192,8 @@
       <w:tr>
         <w:tc>
           <w:tcPr>
-            <w:tcW w:w="2394" w:type="dxa"/>
+            <w:tcW w:w="1548" w:type="dxa"/>
+            <w:vAlign w:val="center"/>
           </w:tcPr>
           <w:p>
             <w:pPr>
@@ -3795,7 +4215,8 @@
         </w:tc>
         <w:tc>
           <w:tcPr>
-            <w:tcW w:w="2394" w:type="dxa"/>
+            <w:tcW w:w="3240" w:type="dxa"/>
+            <w:vAlign w:val="center"/>
           </w:tcPr>
           <w:p>
             <w:pPr>
@@ -3816,13 +4237,14 @@
                 <w:sz w:val="20"/>
                 <w:szCs w:val="20"/>
               </w:rPr>
-              <w:t>Queried COL-II Data</w:t>
+              <w:t>COL-II Data</w:t>
             </w:r>
           </w:p>
         </w:tc>
         <w:tc>
           <w:tcPr>
             <w:tcW w:w="2394" w:type="dxa"/>
+            <w:vAlign w:val="center"/>
           </w:tcPr>
           <w:p>
             <w:pPr>
@@ -3843,13 +4265,23 @@
                 <w:sz w:val="20"/>
                 <w:szCs w:val="20"/>
               </w:rPr>
-              <w:t>DAT2</w:t>
+              <w:t>SDA</w:t>
             </w:r>
+            <w:r>
+              <w:rPr>
+                <w:rFonts w:cs="Times New Roman"/>
+                <w:i w:val="0"/>
+                <w:sz w:val="20"/>
+                <w:szCs w:val="20"/>
+              </w:rPr>
+              <w:t>2</w:t>
+            </w:r>
           </w:p>
         </w:tc>
         <w:tc>
           <w:tcPr>
             <w:tcW w:w="2394" w:type="dxa"/>
+            <w:vAlign w:val="center"/>
           </w:tcPr>
           <w:p>
             <w:pPr>
@@ -3878,7 +4310,8 @@
       <w:tr>
         <w:tc>
           <w:tcPr>
-            <w:tcW w:w="2394" w:type="dxa"/>
+            <w:tcW w:w="1548" w:type="dxa"/>
+            <w:vAlign w:val="center"/>
           </w:tcPr>
           <w:p>
             <w:pPr>
@@ -3900,7 +4333,8 @@
         </w:tc>
         <w:tc>
           <w:tcPr>
-            <w:tcW w:w="2394" w:type="dxa"/>
+            <w:tcW w:w="3240" w:type="dxa"/>
+            <w:vAlign w:val="center"/>
           </w:tcPr>
           <w:p>
             <w:pPr>
@@ -3914,11 +4348,21 @@
                 <w:szCs w:val="20"/>
               </w:rPr>
             </w:pPr>
+            <w:r>
+              <w:rPr>
+                <w:rFonts w:cs="Times New Roman"/>
+                <w:i w:val="0"/>
+                <w:sz w:val="20"/>
+                <w:szCs w:val="20"/>
+              </w:rPr>
+              <w:t>Radio Request to Send</w:t>
+            </w:r>
           </w:p>
         </w:tc>
         <w:tc>
           <w:tcPr>
             <w:tcW w:w="2394" w:type="dxa"/>
+            <w:vAlign w:val="center"/>
           </w:tcPr>
           <w:p>
             <w:pPr>
@@ -3932,11 +4376,21 @@
                 <w:szCs w:val="20"/>
               </w:rPr>
             </w:pPr>
+            <w:r>
+              <w:rPr>
+                <w:rFonts w:cs="Times New Roman"/>
+                <w:i w:val="0"/>
+                <w:sz w:val="20"/>
+                <w:szCs w:val="20"/>
+              </w:rPr>
+              <w:t>~U1RTS</w:t>
+            </w:r>
           </w:p>
         </w:tc>
         <w:tc>
           <w:tcPr>
             <w:tcW w:w="2394" w:type="dxa"/>
+            <w:vAlign w:val="center"/>
           </w:tcPr>
           <w:p>
             <w:pPr>
@@ -3950,13 +4404,23 @@
                 <w:szCs w:val="20"/>
               </w:rPr>
             </w:pPr>
+            <w:r>
+              <w:rPr>
+                <w:rFonts w:cs="Times New Roman"/>
+                <w:i w:val="0"/>
+                <w:sz w:val="20"/>
+                <w:szCs w:val="20"/>
+              </w:rPr>
+              <w:t>COL-II</w:t>
+            </w:r>
           </w:p>
         </w:tc>
       </w:tr>
       <w:tr>
         <w:tc>
           <w:tcPr>
-            <w:tcW w:w="2394" w:type="dxa"/>
+            <w:tcW w:w="1548" w:type="dxa"/>
+            <w:vAlign w:val="center"/>
           </w:tcPr>
           <w:p>
             <w:pPr>
@@ -3978,7 +4442,8 @@
         </w:tc>
         <w:tc>
           <w:tcPr>
-            <w:tcW w:w="2394" w:type="dxa"/>
+            <w:tcW w:w="3240" w:type="dxa"/>
+            <w:vAlign w:val="center"/>
           </w:tcPr>
           <w:p>
             <w:pPr>
@@ -3992,11 +4457,21 @@
                 <w:szCs w:val="20"/>
               </w:rPr>
             </w:pPr>
+            <w:r>
+              <w:rPr>
+                <w:rFonts w:cs="Times New Roman"/>
+                <w:i w:val="0"/>
+                <w:sz w:val="20"/>
+                <w:szCs w:val="20"/>
+              </w:rPr>
+              <w:t>Radio Clear to Send</w:t>
+            </w:r>
           </w:p>
         </w:tc>
         <w:tc>
           <w:tcPr>
             <w:tcW w:w="2394" w:type="dxa"/>
+            <w:vAlign w:val="center"/>
           </w:tcPr>
           <w:p>
             <w:pPr>
@@ -4010,11 +4485,21 @@
                 <w:szCs w:val="20"/>
               </w:rPr>
             </w:pPr>
+            <w:r>
+              <w:rPr>
+                <w:rFonts w:cs="Times New Roman"/>
+                <w:i w:val="0"/>
+                <w:sz w:val="20"/>
+                <w:szCs w:val="20"/>
+              </w:rPr>
+              <w:t>~U1CTS</w:t>
+            </w:r>
           </w:p>
         </w:tc>
         <w:tc>
           <w:tcPr>
             <w:tcW w:w="2394" w:type="dxa"/>
+            <w:vAlign w:val="center"/>
           </w:tcPr>
           <w:p>
             <w:pPr>
@@ -4028,13 +4513,23 @@
                 <w:szCs w:val="20"/>
               </w:rPr>
             </w:pPr>
+            <w:r>
+              <w:rPr>
+                <w:rFonts w:cs="Times New Roman"/>
+                <w:i w:val="0"/>
+                <w:sz w:val="20"/>
+                <w:szCs w:val="20"/>
+              </w:rPr>
+              <w:t>COL-II</w:t>
+            </w:r>
           </w:p>
         </w:tc>
       </w:tr>
       <w:tr>
         <w:tc>
           <w:tcPr>
-            <w:tcW w:w="2394" w:type="dxa"/>
+            <w:tcW w:w="1548" w:type="dxa"/>
+            <w:vAlign w:val="center"/>
           </w:tcPr>
           <w:p>
             <w:pPr>
@@ -4056,7 +4551,8 @@
         </w:tc>
         <w:tc>
           <w:tcPr>
-            <w:tcW w:w="2394" w:type="dxa"/>
+            <w:tcW w:w="3240" w:type="dxa"/>
+            <w:vAlign w:val="center"/>
           </w:tcPr>
           <w:p>
             <w:pPr>
@@ -4084,6 +4580,7 @@
         <w:tc>
           <w:tcPr>
             <w:tcW w:w="2394" w:type="dxa"/>
+            <w:vAlign w:val="center"/>
           </w:tcPr>
           <w:p>
             <w:pPr>
@@ -4111,6 +4608,7 @@
         <w:tc>
           <w:tcPr>
             <w:tcW w:w="2394" w:type="dxa"/>
+            <w:vAlign w:val="center"/>
           </w:tcPr>
           <w:p>
             <w:pPr>
@@ -4139,7 +4637,8 @@
       <w:tr>
         <w:tc>
           <w:tcPr>
-            <w:tcW w:w="2394" w:type="dxa"/>
+            <w:tcW w:w="1548" w:type="dxa"/>
+            <w:vAlign w:val="center"/>
           </w:tcPr>
           <w:p>
             <w:pPr>
@@ -4161,7 +4660,8 @@
         </w:tc>
         <w:tc>
           <w:tcPr>
-            <w:tcW w:w="2394" w:type="dxa"/>
+            <w:tcW w:w="3240" w:type="dxa"/>
+            <w:vAlign w:val="center"/>
           </w:tcPr>
           <w:p>
             <w:pPr>
@@ -4189,6 +4689,7 @@
         <w:tc>
           <w:tcPr>
             <w:tcW w:w="2394" w:type="dxa"/>
+            <w:vAlign w:val="center"/>
           </w:tcPr>
           <w:p>
             <w:pPr>
@@ -4216,6 +4717,7 @@
         <w:tc>
           <w:tcPr>
             <w:tcW w:w="2394" w:type="dxa"/>
+            <w:vAlign w:val="center"/>
           </w:tcPr>
           <w:p>
             <w:pPr>
@@ -4244,7 +4746,8 @@
       <w:tr>
         <w:tc>
           <w:tcPr>
-            <w:tcW w:w="2394" w:type="dxa"/>
+            <w:tcW w:w="1548" w:type="dxa"/>
+            <w:vAlign w:val="center"/>
           </w:tcPr>
           <w:p>
             <w:pPr>
@@ -4266,7 +4769,8 @@
         </w:tc>
         <w:tc>
           <w:tcPr>
-            <w:tcW w:w="2394" w:type="dxa"/>
+            <w:tcW w:w="3240" w:type="dxa"/>
+            <w:vAlign w:val="center"/>
           </w:tcPr>
           <w:p>
             <w:pPr>
@@ -4294,6 +4798,7 @@
         <w:tc>
           <w:tcPr>
             <w:tcW w:w="2394" w:type="dxa"/>
+            <w:vAlign w:val="center"/>
           </w:tcPr>
           <w:p>
             <w:pPr>
@@ -4321,6 +4826,7 @@
         <w:tc>
           <w:tcPr>
             <w:tcW w:w="2394" w:type="dxa"/>
+            <w:vAlign w:val="center"/>
           </w:tcPr>
           <w:p>
             <w:pPr>
@@ -4349,7 +4855,8 @@
       <w:tr>
         <w:tc>
           <w:tcPr>
-            <w:tcW w:w="2394" w:type="dxa"/>
+            <w:tcW w:w="1548" w:type="dxa"/>
+            <w:vAlign w:val="center"/>
           </w:tcPr>
           <w:p>
             <w:pPr>
@@ -4371,7 +4878,8 @@
         </w:tc>
         <w:tc>
           <w:tcPr>
-            <w:tcW w:w="2394" w:type="dxa"/>
+            <w:tcW w:w="3240" w:type="dxa"/>
+            <w:vAlign w:val="center"/>
           </w:tcPr>
           <w:p>
             <w:pPr>
@@ -4399,6 +4907,7 @@
         <w:tc>
           <w:tcPr>
             <w:tcW w:w="2394" w:type="dxa"/>
+            <w:vAlign w:val="center"/>
           </w:tcPr>
           <w:p>
             <w:pPr>
@@ -4426,6 +4935,7 @@
         <w:tc>
           <w:tcPr>
             <w:tcW w:w="2394" w:type="dxa"/>
+            <w:vAlign w:val="center"/>
           </w:tcPr>
           <w:p>
             <w:pPr>
@@ -4454,7 +4964,8 @@
       <w:tr>
         <w:tc>
           <w:tcPr>
-            <w:tcW w:w="2394" w:type="dxa"/>
+            <w:tcW w:w="1548" w:type="dxa"/>
+            <w:vAlign w:val="center"/>
           </w:tcPr>
           <w:p>
             <w:pPr>
@@ -4476,7 +4987,8 @@
         </w:tc>
         <w:tc>
           <w:tcPr>
-            <w:tcW w:w="2394" w:type="dxa"/>
+            <w:tcW w:w="3240" w:type="dxa"/>
+            <w:vAlign w:val="center"/>
           </w:tcPr>
           <w:p>
             <w:pPr>
@@ -4504,6 +5016,7 @@
         <w:tc>
           <w:tcPr>
             <w:tcW w:w="2394" w:type="dxa"/>
+            <w:vAlign w:val="center"/>
           </w:tcPr>
           <w:p>
             <w:pPr>
@@ -4531,6 +5044,7 @@
         <w:tc>
           <w:tcPr>
             <w:tcW w:w="2394" w:type="dxa"/>
+            <w:vAlign w:val="center"/>
           </w:tcPr>
           <w:p>
             <w:pPr>
@@ -4559,7 +5073,8 @@
       <w:tr>
         <w:tc>
           <w:tcPr>
-            <w:tcW w:w="2394" w:type="dxa"/>
+            <w:tcW w:w="1548" w:type="dxa"/>
+            <w:vAlign w:val="center"/>
           </w:tcPr>
           <w:p>
             <w:pPr>
@@ -4581,7 +5096,8 @@
         </w:tc>
         <w:tc>
           <w:tcPr>
-            <w:tcW w:w="2394" w:type="dxa"/>
+            <w:tcW w:w="3240" w:type="dxa"/>
+            <w:vAlign w:val="center"/>
           </w:tcPr>
           <w:p>
             <w:pPr>
@@ -4595,11 +5111,21 @@
                 <w:szCs w:val="20"/>
               </w:rPr>
             </w:pPr>
+            <w:r>
+              <w:rPr>
+                <w:rFonts w:cs="Times New Roman"/>
+                <w:i w:val="0"/>
+                <w:sz w:val="20"/>
+                <w:szCs w:val="20"/>
+              </w:rPr>
+              <w:t>Unassigned</w:t>
+            </w:r>
           </w:p>
         </w:tc>
         <w:tc>
           <w:tcPr>
             <w:tcW w:w="2394" w:type="dxa"/>
+            <w:vAlign w:val="center"/>
           </w:tcPr>
           <w:p>
             <w:pPr>
@@ -4618,6 +5144,7 @@
         <w:tc>
           <w:tcPr>
             <w:tcW w:w="2394" w:type="dxa"/>
+            <w:vAlign w:val="center"/>
           </w:tcPr>
           <w:p>
             <w:pPr>
@@ -4637,7 +5164,8 @@
       <w:tr>
         <w:tc>
           <w:tcPr>
-            <w:tcW w:w="2394" w:type="dxa"/>
+            <w:tcW w:w="1548" w:type="dxa"/>
+            <w:vAlign w:val="center"/>
           </w:tcPr>
           <w:p>
             <w:pPr>
@@ -4659,7 +5187,8 @@
         </w:tc>
         <w:tc>
           <w:tcPr>
-            <w:tcW w:w="2394" w:type="dxa"/>
+            <w:tcW w:w="3240" w:type="dxa"/>
+            <w:vAlign w:val="center"/>
           </w:tcPr>
           <w:p>
             <w:pPr>
@@ -4673,11 +5202,21 @@
                 <w:szCs w:val="20"/>
               </w:rPr>
             </w:pPr>
+            <w:r>
+              <w:rPr>
+                <w:rFonts w:cs="Times New Roman"/>
+                <w:i w:val="0"/>
+                <w:sz w:val="20"/>
+                <w:szCs w:val="20"/>
+              </w:rPr>
+              <w:t>Propulsion Firing Circuit Chip Select</w:t>
+            </w:r>
           </w:p>
         </w:tc>
         <w:tc>
           <w:tcPr>
             <w:tcW w:w="2394" w:type="dxa"/>
+            <w:vAlign w:val="center"/>
           </w:tcPr>
           <w:p>
             <w:pPr>
@@ -4691,11 +5230,21 @@
                 <w:szCs w:val="20"/>
               </w:rPr>
             </w:pPr>
+            <w:r>
+              <w:rPr>
+                <w:rFonts w:cs="Times New Roman"/>
+                <w:i w:val="0"/>
+                <w:sz w:val="20"/>
+                <w:szCs w:val="20"/>
+              </w:rPr>
+              <w:t>~CS_PRP0</w:t>
+            </w:r>
           </w:p>
         </w:tc>
         <w:tc>
           <w:tcPr>
             <w:tcW w:w="2394" w:type="dxa"/>
+            <w:vAlign w:val="center"/>
           </w:tcPr>
           <w:p>
             <w:pPr>
@@ -4709,13 +5258,23 @@
                 <w:szCs w:val="20"/>
               </w:rPr>
             </w:pPr>
+            <w:r>
+              <w:rPr>
+                <w:rFonts w:cs="Times New Roman"/>
+                <w:i w:val="0"/>
+                <w:sz w:val="20"/>
+                <w:szCs w:val="20"/>
+              </w:rPr>
+              <w:t>PLD</w:t>
+            </w:r>
           </w:p>
         </w:tc>
       </w:tr>
       <w:tr>
         <w:tc>
           <w:tcPr>
-            <w:tcW w:w="2394" w:type="dxa"/>
+            <w:tcW w:w="1548" w:type="dxa"/>
+            <w:vAlign w:val="center"/>
           </w:tcPr>
           <w:p>
             <w:pPr>
@@ -4737,7 +5296,8 @@
         </w:tc>
         <w:tc>
           <w:tcPr>
-            <w:tcW w:w="2394" w:type="dxa"/>
+            <w:tcW w:w="3240" w:type="dxa"/>
+            <w:vAlign w:val="center"/>
           </w:tcPr>
           <w:p>
             <w:pPr>
@@ -4751,11 +5311,21 @@
                 <w:szCs w:val="20"/>
               </w:rPr>
             </w:pPr>
+            <w:r>
+              <w:rPr>
+                <w:rFonts w:cs="Times New Roman"/>
+                <w:i w:val="0"/>
+                <w:sz w:val="20"/>
+                <w:szCs w:val="20"/>
+              </w:rPr>
+              <w:t>Image Payload Chip Select</w:t>
+            </w:r>
           </w:p>
         </w:tc>
         <w:tc>
           <w:tcPr>
             <w:tcW w:w="2394" w:type="dxa"/>
+            <w:vAlign w:val="center"/>
           </w:tcPr>
           <w:p>
             <w:pPr>
@@ -4769,11 +5339,21 @@
                 <w:szCs w:val="20"/>
               </w:rPr>
             </w:pPr>
+            <w:r>
+              <w:rPr>
+                <w:rFonts w:cs="Times New Roman"/>
+                <w:i w:val="0"/>
+                <w:sz w:val="20"/>
+                <w:szCs w:val="20"/>
+              </w:rPr>
+              <w:t>~CS_IMG0</w:t>
+            </w:r>
           </w:p>
         </w:tc>
         <w:tc>
           <w:tcPr>
             <w:tcW w:w="2394" w:type="dxa"/>
+            <w:vAlign w:val="center"/>
           </w:tcPr>
           <w:p>
             <w:pPr>
@@ -4787,13 +5367,23 @@
                 <w:szCs w:val="20"/>
               </w:rPr>
             </w:pPr>
+            <w:r>
+              <w:rPr>
+                <w:rFonts w:cs="Times New Roman"/>
+                <w:i w:val="0"/>
+                <w:sz w:val="20"/>
+                <w:szCs w:val="20"/>
+              </w:rPr>
+              <w:t>PLD</w:t>
+            </w:r>
           </w:p>
         </w:tc>
       </w:tr>
       <w:tr>
         <w:tc>
           <w:tcPr>
-            <w:tcW w:w="2394" w:type="dxa"/>
+            <w:tcW w:w="1548" w:type="dxa"/>
+            <w:vAlign w:val="center"/>
           </w:tcPr>
           <w:p>
             <w:pPr>
@@ -4815,7 +5405,8 @@
         </w:tc>
         <w:tc>
           <w:tcPr>
-            <w:tcW w:w="2394" w:type="dxa"/>
+            <w:tcW w:w="3240" w:type="dxa"/>
+            <w:vAlign w:val="center"/>
           </w:tcPr>
           <w:p>
             <w:pPr>
@@ -4829,11 +5420,21 @@
                 <w:szCs w:val="20"/>
               </w:rPr>
             </w:pPr>
+            <w:r>
+              <w:rPr>
+                <w:rFonts w:cs="Times New Roman"/>
+                <w:i w:val="0"/>
+                <w:sz w:val="20"/>
+                <w:szCs w:val="20"/>
+              </w:rPr>
+              <w:t>SD Card Input</w:t>
+            </w:r>
           </w:p>
         </w:tc>
         <w:tc>
           <w:tcPr>
             <w:tcW w:w="2394" w:type="dxa"/>
+            <w:vAlign w:val="center"/>
           </w:tcPr>
           <w:p>
             <w:pPr>
@@ -4847,11 +5448,21 @@
                 <w:szCs w:val="20"/>
               </w:rPr>
             </w:pPr>
+            <w:r>
+              <w:rPr>
+                <w:rFonts w:cs="Times New Roman"/>
+                <w:i w:val="0"/>
+                <w:sz w:val="20"/>
+                <w:szCs w:val="20"/>
+              </w:rPr>
+              <w:t>SDI1</w:t>
+            </w:r>
           </w:p>
         </w:tc>
         <w:tc>
           <w:tcPr>
             <w:tcW w:w="2394" w:type="dxa"/>
+            <w:vAlign w:val="center"/>
           </w:tcPr>
           <w:p>
             <w:pPr>
@@ -4865,13 +5476,23 @@
                 <w:szCs w:val="20"/>
               </w:rPr>
             </w:pPr>
+            <w:r>
+              <w:rPr>
+                <w:rFonts w:cs="Times New Roman"/>
+                <w:i w:val="0"/>
+                <w:sz w:val="20"/>
+                <w:szCs w:val="20"/>
+              </w:rPr>
+              <w:t>PLD</w:t>
+            </w:r>
           </w:p>
         </w:tc>
       </w:tr>
       <w:tr>
         <w:tc>
           <w:tcPr>
-            <w:tcW w:w="2394" w:type="dxa"/>
+            <w:tcW w:w="1548" w:type="dxa"/>
+            <w:vAlign w:val="center"/>
           </w:tcPr>
           <w:p>
             <w:pPr>
@@ -4893,7 +5514,8 @@
         </w:tc>
         <w:tc>
           <w:tcPr>
-            <w:tcW w:w="2394" w:type="dxa"/>
+            <w:tcW w:w="3240" w:type="dxa"/>
+            <w:vAlign w:val="center"/>
           </w:tcPr>
           <w:p>
             <w:pPr>
@@ -4907,11 +5529,21 @@
                 <w:szCs w:val="20"/>
               </w:rPr>
             </w:pPr>
+            <w:r>
+              <w:rPr>
+                <w:rFonts w:cs="Times New Roman"/>
+                <w:i w:val="0"/>
+                <w:sz w:val="20"/>
+                <w:szCs w:val="20"/>
+              </w:rPr>
+              <w:t>SD Card Output</w:t>
+            </w:r>
           </w:p>
         </w:tc>
         <w:tc>
           <w:tcPr>
             <w:tcW w:w="2394" w:type="dxa"/>
+            <w:vAlign w:val="center"/>
           </w:tcPr>
           <w:p>
             <w:pPr>
@@ -4925,11 +5557,21 @@
                 <w:szCs w:val="20"/>
               </w:rPr>
             </w:pPr>
+            <w:r>
+              <w:rPr>
+                <w:rFonts w:cs="Times New Roman"/>
+                <w:i w:val="0"/>
+                <w:sz w:val="20"/>
+                <w:szCs w:val="20"/>
+              </w:rPr>
+              <w:t>SD01</w:t>
+            </w:r>
           </w:p>
         </w:tc>
         <w:tc>
           <w:tcPr>
             <w:tcW w:w="2394" w:type="dxa"/>
+            <w:vAlign w:val="center"/>
           </w:tcPr>
           <w:p>
             <w:pPr>
@@ -4943,13 +5585,23 @@
                 <w:szCs w:val="20"/>
               </w:rPr>
             </w:pPr>
+            <w:r>
+              <w:rPr>
+                <w:rFonts w:cs="Times New Roman"/>
+                <w:i w:val="0"/>
+                <w:sz w:val="20"/>
+                <w:szCs w:val="20"/>
+              </w:rPr>
+              <w:t>PLD</w:t>
+            </w:r>
           </w:p>
         </w:tc>
       </w:tr>
       <w:tr>
         <w:tc>
           <w:tcPr>
-            <w:tcW w:w="2394" w:type="dxa"/>
+            <w:tcW w:w="1548" w:type="dxa"/>
+            <w:vAlign w:val="center"/>
           </w:tcPr>
           <w:p>
             <w:pPr>
@@ -4971,7 +5623,8 @@
         </w:tc>
         <w:tc>
           <w:tcPr>
-            <w:tcW w:w="2394" w:type="dxa"/>
+            <w:tcW w:w="3240" w:type="dxa"/>
+            <w:vAlign w:val="center"/>
           </w:tcPr>
           <w:p>
             <w:pPr>
@@ -4985,11 +5638,21 @@
                 <w:szCs w:val="20"/>
               </w:rPr>
             </w:pPr>
+            <w:r>
+              <w:rPr>
+                <w:rFonts w:cs="Times New Roman"/>
+                <w:i w:val="0"/>
+                <w:sz w:val="20"/>
+                <w:szCs w:val="20"/>
+              </w:rPr>
+              <w:t>SD Chip Select</w:t>
+            </w:r>
           </w:p>
         </w:tc>
         <w:tc>
           <w:tcPr>
             <w:tcW w:w="2394" w:type="dxa"/>
+            <w:vAlign w:val="center"/>
           </w:tcPr>
           <w:p>
             <w:pPr>
@@ -5003,11 +5666,21 @@
                 <w:szCs w:val="20"/>
               </w:rPr>
             </w:pPr>
+            <w:r>
+              <w:rPr>
+                <w:rFonts w:cs="Times New Roman"/>
+                <w:i w:val="0"/>
+                <w:sz w:val="20"/>
+                <w:szCs w:val="20"/>
+              </w:rPr>
+              <w:t>~CS_SD</w:t>
+            </w:r>
           </w:p>
         </w:tc>
         <w:tc>
           <w:tcPr>
             <w:tcW w:w="2394" w:type="dxa"/>
+            <w:vAlign w:val="center"/>
           </w:tcPr>
           <w:p>
             <w:pPr>
@@ -5021,13 +5694,23 @@
                 <w:szCs w:val="20"/>
               </w:rPr>
             </w:pPr>
+            <w:r>
+              <w:rPr>
+                <w:rFonts w:cs="Times New Roman"/>
+                <w:i w:val="0"/>
+                <w:sz w:val="20"/>
+                <w:szCs w:val="20"/>
+              </w:rPr>
+              <w:t>PLD</w:t>
+            </w:r>
           </w:p>
         </w:tc>
       </w:tr>
       <w:tr>
         <w:tc>
           <w:tcPr>
-            <w:tcW w:w="2394" w:type="dxa"/>
+            <w:tcW w:w="1548" w:type="dxa"/>
+            <w:vAlign w:val="center"/>
           </w:tcPr>
           <w:p>
             <w:pPr>
@@ -5049,7 +5732,8 @@
         </w:tc>
         <w:tc>
           <w:tcPr>
-            <w:tcW w:w="2394" w:type="dxa"/>
+            <w:tcW w:w="3240" w:type="dxa"/>
+            <w:vAlign w:val="center"/>
           </w:tcPr>
           <w:p>
             <w:pPr>
@@ -5063,11 +5747,21 @@
                 <w:szCs w:val="20"/>
               </w:rPr>
             </w:pPr>
+            <w:r>
+              <w:rPr>
+                <w:rFonts w:cs="Times New Roman"/>
+                <w:i w:val="0"/>
+                <w:sz w:val="20"/>
+                <w:szCs w:val="20"/>
+              </w:rPr>
+              <w:t>SPI Clock</w:t>
+            </w:r>
           </w:p>
         </w:tc>
         <w:tc>
           <w:tcPr>
             <w:tcW w:w="2394" w:type="dxa"/>
+            <w:vAlign w:val="center"/>
           </w:tcPr>
           <w:p>
             <w:pPr>
@@ -5081,11 +5775,21 @@
                 <w:szCs w:val="20"/>
               </w:rPr>
             </w:pPr>
+            <w:r>
+              <w:rPr>
+                <w:rFonts w:cs="Times New Roman"/>
+                <w:i w:val="0"/>
+                <w:sz w:val="20"/>
+                <w:szCs w:val="20"/>
+              </w:rPr>
+              <w:t>SCL1</w:t>
+            </w:r>
           </w:p>
         </w:tc>
         <w:tc>
           <w:tcPr>
             <w:tcW w:w="2394" w:type="dxa"/>
+            <w:vAlign w:val="center"/>
           </w:tcPr>
           <w:p>
             <w:pPr>
@@ -5099,13 +5803,23 @@
                 <w:szCs w:val="20"/>
               </w:rPr>
             </w:pPr>
+            <w:r>
+              <w:rPr>
+                <w:rFonts w:cs="Times New Roman"/>
+                <w:i w:val="0"/>
+                <w:sz w:val="20"/>
+                <w:szCs w:val="20"/>
+              </w:rPr>
+              <w:t>PLD</w:t>
+            </w:r>
           </w:p>
         </w:tc>
       </w:tr>
       <w:tr>
         <w:tc>
           <w:tcPr>
-            <w:tcW w:w="2394" w:type="dxa"/>
+            <w:tcW w:w="1548" w:type="dxa"/>
+            <w:vAlign w:val="center"/>
           </w:tcPr>
           <w:p>
             <w:pPr>
@@ -5127,7 +5841,8 @@
         </w:tc>
         <w:tc>
           <w:tcPr>
-            <w:tcW w:w="2394" w:type="dxa"/>
+            <w:tcW w:w="3240" w:type="dxa"/>
+            <w:vAlign w:val="center"/>
           </w:tcPr>
           <w:p>
             <w:pPr>
@@ -5141,11 +5856,21 @@
                 <w:szCs w:val="20"/>
               </w:rPr>
             </w:pPr>
+            <w:r>
+              <w:rPr>
+                <w:rFonts w:cs="Times New Roman"/>
+                <w:i w:val="0"/>
+                <w:sz w:val="20"/>
+                <w:szCs w:val="20"/>
+              </w:rPr>
+              <w:t>I2C Clock</w:t>
+            </w:r>
           </w:p>
         </w:tc>
         <w:tc>
           <w:tcPr>
             <w:tcW w:w="2394" w:type="dxa"/>
+            <w:vAlign w:val="center"/>
           </w:tcPr>
           <w:p>
             <w:pPr>
@@ -5159,11 +5884,21 @@
                 <w:szCs w:val="20"/>
               </w:rPr>
             </w:pPr>
+            <w:r>
+              <w:rPr>
+                <w:rFonts w:cs="Times New Roman"/>
+                <w:i w:val="0"/>
+                <w:sz w:val="20"/>
+                <w:szCs w:val="20"/>
+              </w:rPr>
+              <w:t>SCL2</w:t>
+            </w:r>
           </w:p>
         </w:tc>
         <w:tc>
           <w:tcPr>
             <w:tcW w:w="2394" w:type="dxa"/>
+            <w:vAlign w:val="center"/>
           </w:tcPr>
           <w:p>
             <w:pPr>
@@ -5177,13 +5912,23 @@
                 <w:szCs w:val="20"/>
               </w:rPr>
             </w:pPr>
+            <w:r>
+              <w:rPr>
+                <w:rFonts w:cs="Times New Roman"/>
+                <w:i w:val="0"/>
+                <w:sz w:val="20"/>
+                <w:szCs w:val="20"/>
+              </w:rPr>
+              <w:t>PLD</w:t>
+            </w:r>
           </w:p>
         </w:tc>
       </w:tr>
       <w:tr>
         <w:tc>
           <w:tcPr>
-            <w:tcW w:w="2394" w:type="dxa"/>
+            <w:tcW w:w="1548" w:type="dxa"/>
+            <w:vAlign w:val="center"/>
           </w:tcPr>
           <w:p>
             <w:pPr>
@@ -5205,7 +5950,8 @@
         </w:tc>
         <w:tc>
           <w:tcPr>
-            <w:tcW w:w="2394" w:type="dxa"/>
+            <w:tcW w:w="3240" w:type="dxa"/>
+            <w:vAlign w:val="center"/>
           </w:tcPr>
           <w:p>
             <w:pPr>
@@ -5233,6 +5979,7 @@
         <w:tc>
           <w:tcPr>
             <w:tcW w:w="2394" w:type="dxa"/>
+            <w:vAlign w:val="center"/>
           </w:tcPr>
           <w:p>
             <w:pPr>
@@ -5260,6 +6007,7 @@
         <w:tc>
           <w:tcPr>
             <w:tcW w:w="2394" w:type="dxa"/>
+            <w:vAlign w:val="center"/>
           </w:tcPr>
           <w:p>
             <w:pPr>
@@ -5288,7 +6036,8 @@
       <w:tr>
         <w:tc>
           <w:tcPr>
-            <w:tcW w:w="2394" w:type="dxa"/>
+            <w:tcW w:w="1548" w:type="dxa"/>
+            <w:vAlign w:val="center"/>
           </w:tcPr>
           <w:p>
             <w:pPr>
@@ -5310,7 +6059,8 @@
         </w:tc>
         <w:tc>
           <w:tcPr>
-            <w:tcW w:w="2394" w:type="dxa"/>
+            <w:tcW w:w="3240" w:type="dxa"/>
+            <w:vAlign w:val="center"/>
           </w:tcPr>
           <w:p>
             <w:pPr>
@@ -5338,6 +6088,7 @@
         <w:tc>
           <w:tcPr>
             <w:tcW w:w="2394" w:type="dxa"/>
+            <w:vAlign w:val="center"/>
           </w:tcPr>
           <w:p>
             <w:pPr>
@@ -5365,6 +6116,7 @@
         <w:tc>
           <w:tcPr>
             <w:tcW w:w="2394" w:type="dxa"/>
+            <w:vAlign w:val="center"/>
           </w:tcPr>
           <w:p>
             <w:pPr>
@@ -5393,7 +6145,8 @@
       <w:tr>
         <w:tc>
           <w:tcPr>
-            <w:tcW w:w="2394" w:type="dxa"/>
+            <w:tcW w:w="1548" w:type="dxa"/>
+            <w:vAlign w:val="center"/>
           </w:tcPr>
           <w:p>
             <w:pPr>
@@ -5415,7 +6168,8 @@
         </w:tc>
         <w:tc>
           <w:tcPr>
-            <w:tcW w:w="2394" w:type="dxa"/>
+            <w:tcW w:w="3240" w:type="dxa"/>
+            <w:vAlign w:val="center"/>
           </w:tcPr>
           <w:p>
             <w:pPr>
@@ -5443,6 +6197,7 @@
         <w:tc>
           <w:tcPr>
             <w:tcW w:w="2394" w:type="dxa"/>
+            <w:vAlign w:val="center"/>
           </w:tcPr>
           <w:p>
             <w:pPr>
@@ -5470,6 +6225,7 @@
         <w:tc>
           <w:tcPr>
             <w:tcW w:w="2394" w:type="dxa"/>
+            <w:vAlign w:val="center"/>
           </w:tcPr>
           <w:p>
             <w:pPr>
@@ -5498,7 +6254,8 @@
       <w:tr>
         <w:tc>
           <w:tcPr>
-            <w:tcW w:w="2394" w:type="dxa"/>
+            <w:tcW w:w="1548" w:type="dxa"/>
+            <w:vAlign w:val="center"/>
           </w:tcPr>
           <w:p>
             <w:pPr>
@@ -5520,7 +6277,8 @@
         </w:tc>
         <w:tc>
           <w:tcPr>
-            <w:tcW w:w="2394" w:type="dxa"/>
+            <w:tcW w:w="3240" w:type="dxa"/>
+            <w:vAlign w:val="center"/>
           </w:tcPr>
           <w:p>
             <w:pPr>
@@ -5534,11 +6292,21 @@
                 <w:szCs w:val="20"/>
               </w:rPr>
             </w:pPr>
+            <w:r>
+              <w:rPr>
+                <w:rFonts w:cs="Times New Roman"/>
+                <w:i w:val="0"/>
+                <w:sz w:val="20"/>
+                <w:szCs w:val="20"/>
+              </w:rPr>
+              <w:t>Unassigned</w:t>
+            </w:r>
           </w:p>
         </w:tc>
         <w:tc>
           <w:tcPr>
             <w:tcW w:w="2394" w:type="dxa"/>
+            <w:vAlign w:val="center"/>
           </w:tcPr>
           <w:p>
             <w:pPr>
@@ -5557,6 +6325,7 @@
         <w:tc>
           <w:tcPr>
             <w:tcW w:w="2394" w:type="dxa"/>
+            <w:vAlign w:val="center"/>
           </w:tcPr>
           <w:p>
             <w:pPr>
@@ -5576,7 +6345,8 @@
       <w:tr>
         <w:tc>
           <w:tcPr>
-            <w:tcW w:w="2394" w:type="dxa"/>
+            <w:tcW w:w="1548" w:type="dxa"/>
+            <w:vAlign w:val="center"/>
           </w:tcPr>
           <w:p>
             <w:pPr>
@@ -5598,7 +6368,8 @@
         </w:tc>
         <w:tc>
           <w:tcPr>
-            <w:tcW w:w="2394" w:type="dxa"/>
+            <w:tcW w:w="3240" w:type="dxa"/>
+            <w:vAlign w:val="center"/>
           </w:tcPr>
           <w:p>
             <w:pPr>
@@ -5626,6 +6397,7 @@
         <w:tc>
           <w:tcPr>
             <w:tcW w:w="2394" w:type="dxa"/>
+            <w:vAlign w:val="center"/>
           </w:tcPr>
           <w:p>
             <w:pPr>
@@ -5653,6 +6425,7 @@
         <w:tc>
           <w:tcPr>
             <w:tcW w:w="2394" w:type="dxa"/>
+            <w:vAlign w:val="center"/>
           </w:tcPr>
           <w:p>
             <w:pPr>
@@ -5681,7 +6454,8 @@
       <w:tr>
         <w:tc>
           <w:tcPr>
-            <w:tcW w:w="2394" w:type="dxa"/>
+            <w:tcW w:w="1548" w:type="dxa"/>
+            <w:vAlign w:val="center"/>
           </w:tcPr>
           <w:p>
             <w:pPr>
@@ -5703,7 +6477,8 @@
         </w:tc>
         <w:tc>
           <w:tcPr>
-            <w:tcW w:w="2394" w:type="dxa"/>
+            <w:tcW w:w="3240" w:type="dxa"/>
+            <w:vAlign w:val="center"/>
           </w:tcPr>
           <w:p>
             <w:pPr>
@@ -5717,11 +6492,21 @@
                 <w:szCs w:val="20"/>
               </w:rPr>
             </w:pPr>
+            <w:r>
+              <w:rPr>
+                <w:rFonts w:cs="Times New Roman"/>
+                <w:i w:val="0"/>
+                <w:sz w:val="20"/>
+                <w:szCs w:val="20"/>
+              </w:rPr>
+              <w:t>Unassigned</w:t>
+            </w:r>
           </w:p>
         </w:tc>
         <w:tc>
           <w:tcPr>
             <w:tcW w:w="2394" w:type="dxa"/>
+            <w:vAlign w:val="center"/>
           </w:tcPr>
           <w:p>
             <w:pPr>
@@ -5740,6 +6525,7 @@
         <w:tc>
           <w:tcPr>
             <w:tcW w:w="2394" w:type="dxa"/>
+            <w:vAlign w:val="center"/>
           </w:tcPr>
           <w:p>
             <w:pPr>
@@ -5759,7 +6545,8 @@
       <w:tr>
         <w:tc>
           <w:tcPr>
-            <w:tcW w:w="2394" w:type="dxa"/>
+            <w:tcW w:w="1548" w:type="dxa"/>
+            <w:vAlign w:val="center"/>
           </w:tcPr>
           <w:p>
             <w:pPr>
@@ -5781,7 +6568,8 @@
         </w:tc>
         <w:tc>
           <w:tcPr>
-            <w:tcW w:w="2394" w:type="dxa"/>
+            <w:tcW w:w="3240" w:type="dxa"/>
+            <w:vAlign w:val="center"/>
           </w:tcPr>
           <w:p>
             <w:pPr>
@@ -5795,11 +6583,21 @@
                 <w:szCs w:val="20"/>
               </w:rPr>
             </w:pPr>
+            <w:r>
+              <w:rPr>
+                <w:rFonts w:cs="Times New Roman"/>
+                <w:i w:val="0"/>
+                <w:sz w:val="20"/>
+                <w:szCs w:val="20"/>
+              </w:rPr>
+              <w:t>Unassigned</w:t>
+            </w:r>
           </w:p>
         </w:tc>
         <w:tc>
           <w:tcPr>
             <w:tcW w:w="2394" w:type="dxa"/>
+            <w:vAlign w:val="center"/>
           </w:tcPr>
           <w:p>
             <w:pPr>
@@ -5818,6 +6616,7 @@
         <w:tc>
           <w:tcPr>
             <w:tcW w:w="2394" w:type="dxa"/>
+            <w:vAlign w:val="center"/>
           </w:tcPr>
           <w:p>
             <w:pPr>
@@ -5846,7 +6645,751 @@
     </w:p>
     <w:p>
       <w:r>
-        <w:t>Table 3-1 shows the pinout of the PLD-COL-II Interface. This table l</w:t>
+        <w:t>Table 3-1 shows the pinout of the PL</w:t>
+      </w:r>
+      <w:r>
+        <w:t>D-COL-II Interface.</w:t>
+      </w:r>
+      <w:r>
+        <w:t xml:space="preserve"> The table is organized such that each signal is given a name, designation, and origin. The baud rate for any RF data (as indicated by the TX tag) has a maximum value of 10 </w:t>
+      </w:r>
+      <w:proofErr w:type="spellStart"/>
+      <w:r>
+        <w:t>Mbit</w:t>
+      </w:r>
+      <w:proofErr w:type="spellEnd"/>
+      <w:r>
+        <w:t xml:space="preserve">/s. All other data signals are nominally set to 9600 bit/s. Table 3-2 lists all of the devices that are to interface with the </w:t>
+      </w:r>
+      <w:r>
+        <w:t>COL-II bus</w:t>
+      </w:r>
+      <w:r>
+        <w:t>, while Figure 3-2</w:t>
+      </w:r>
+      <w:r>
+        <w:t xml:space="preserve"> illustrates the data flow for all of the devices that are to be used on the Rascal spacecraft.</w:t>
+      </w:r>
+    </w:p>
+    <w:p>
+      <w:r>
+        <w:t>As ca</w:t>
+      </w:r>
+      <w:r>
+        <w:t>n</w:t>
+      </w:r>
+      <w:r>
+        <w:t xml:space="preserve"> be seen from Figure 3-2, all data that runs between the Colony-II bus and the primary payload must first pass through the Primary Payload’s PIC bus. From there, signals and power are sent out to/received from each of the other devices located within the Primary Payload, including the image payload processor, propulsion system firing circuit, and data storage SD card. Said SD card will be used for storing image data (including full resolution images and their respective relative distance/quaternion </w:t>
+      </w:r>
+      <w:r>
+        <w:t>data</w:t>
+      </w:r>
+      <w:r>
+        <w:t>)</w:t>
+      </w:r>
+      <w:r>
+        <w:t xml:space="preserve">, as to allow for the later downlink and assessment of the Primary Payload’s control algorithms. These control algorithms (which are located on the image processor) will also make use of orientation data outputted by </w:t>
+      </w:r>
+      <w:r>
+        <w:t>COL-</w:t>
+      </w:r>
+      <w:r>
+        <w:t xml:space="preserve">II’s ADC system, thus the necessity of having a data line (SDA2) that originates from the </w:t>
+      </w:r>
+      <w:r>
+        <w:t>COL-</w:t>
+      </w:r>
+      <w:r>
+        <w:t>II side of the Primary Spacecraft.</w:t>
+      </w:r>
+    </w:p>
+    <w:p>
+      <w:pPr>
+        <w:keepNext/>
+        <w:jc w:val="center"/>
+      </w:pPr>
+      <w:r>
+        <w:rPr>
+          <w:noProof/>
+        </w:rPr>
+        <w:drawing>
+          <wp:inline distT="0" distB="0" distL="0" distR="0">
+            <wp:extent cx="3305175" cy="2091237"/>
+            <wp:effectExtent l="19050" t="0" r="0" b="0"/>
+            <wp:docPr id="14" name="Picture 12" descr="Device Diagram.tif"/>
+            <wp:cNvGraphicFramePr>
+              <a:graphicFrameLocks xmlns:a="http://schemas.openxmlformats.org/drawingml/2006/main" noChangeAspect="1"/>
+            </wp:cNvGraphicFramePr>
+            <a:graphic xmlns:a="http://schemas.openxmlformats.org/drawingml/2006/main">
+              <a:graphicData uri="http://schemas.openxmlformats.org/drawingml/2006/picture">
+                <pic:pic xmlns:pic="http://schemas.openxmlformats.org/drawingml/2006/picture">
+                  <pic:nvPicPr>
+                    <pic:cNvPr id="0" name="Device Diagram.tif"/>
+                    <pic:cNvPicPr/>
+                  </pic:nvPicPr>
+                  <pic:blipFill>
+                    <a:blip r:embed="rId15" cstate="print"/>
+                    <a:srcRect l="1818" t="6883" b="10121"/>
+                    <a:stretch>
+                      <a:fillRect/>
+                    </a:stretch>
+                  </pic:blipFill>
+                  <pic:spPr>
+                    <a:xfrm>
+                      <a:off x="0" y="0"/>
+                      <a:ext cx="3315781" cy="2097948"/>
+                    </a:xfrm>
+                    <a:prstGeom prst="rect">
+                      <a:avLst/>
+                    </a:prstGeom>
+                  </pic:spPr>
+                </pic:pic>
+              </a:graphicData>
+            </a:graphic>
+          </wp:inline>
+        </w:drawing>
+      </w:r>
+    </w:p>
+    <w:p>
+      <w:pPr>
+        <w:pStyle w:val="Caption"/>
+        <w:jc w:val="center"/>
+        <w:rPr>
+          <w:b/>
+          <w:i w:val="0"/>
+        </w:rPr>
+      </w:pPr>
+      <w:r>
+        <w:rPr>
+          <w:b/>
+          <w:i w:val="0"/>
+        </w:rPr>
+        <w:t xml:space="preserve">Figure </w:t>
+      </w:r>
+      <w:r>
+        <w:rPr>
+          <w:b/>
+          <w:i w:val="0"/>
+        </w:rPr>
+        <w:fldChar w:fldCharType="begin"/>
+      </w:r>
+      <w:r>
+        <w:rPr>
+          <w:b/>
+          <w:i w:val="0"/>
+        </w:rPr>
+        <w:instrText xml:space="preserve"> STYLEREF 1 \s </w:instrText>
+      </w:r>
+      <w:r>
+        <w:rPr>
+          <w:b/>
+          <w:i w:val="0"/>
+        </w:rPr>
+        <w:fldChar w:fldCharType="separate"/>
+      </w:r>
+      <w:r>
+        <w:rPr>
+          <w:b/>
+          <w:i w:val="0"/>
+          <w:noProof/>
+        </w:rPr>
+        <w:t>3</w:t>
+      </w:r>
+      <w:r>
+        <w:rPr>
+          <w:b/>
+          <w:i w:val="0"/>
+        </w:rPr>
+        <w:fldChar w:fldCharType="end"/>
+      </w:r>
+      <w:r>
+        <w:rPr>
+          <w:b/>
+          <w:i w:val="0"/>
+        </w:rPr>
+        <w:noBreakHyphen/>
+      </w:r>
+      <w:r>
+        <w:rPr>
+          <w:b/>
+          <w:i w:val="0"/>
+        </w:rPr>
+        <w:fldChar w:fldCharType="begin"/>
+      </w:r>
+      <w:r>
+        <w:rPr>
+          <w:b/>
+          <w:i w:val="0"/>
+        </w:rPr>
+        <w:instrText xml:space="preserve"> SEQ Figure \* ARABIC \s 1 </w:instrText>
+      </w:r>
+      <w:r>
+        <w:rPr>
+          <w:b/>
+          <w:i w:val="0"/>
+        </w:rPr>
+        <w:fldChar w:fldCharType="separate"/>
+      </w:r>
+      <w:r>
+        <w:rPr>
+          <w:b/>
+          <w:i w:val="0"/>
+          <w:noProof/>
+        </w:rPr>
+        <w:t>2</w:t>
+      </w:r>
+      <w:r>
+        <w:rPr>
+          <w:b/>
+          <w:i w:val="0"/>
+        </w:rPr>
+        <w:fldChar w:fldCharType="end"/>
+      </w:r>
+      <w:r>
+        <w:rPr>
+          <w:b/>
+          <w:i w:val="0"/>
+        </w:rPr>
+        <w:t xml:space="preserve"> </w:t>
+      </w:r>
+      <w:r>
+        <w:rPr>
+          <w:b/>
+          <w:i w:val="0"/>
+        </w:rPr>
+        <w:t>Rascal Spacecraft Device Dataflow</w:t>
+      </w:r>
+    </w:p>
+    <w:p>
+      <w:pPr>
+        <w:pStyle w:val="Caption"/>
+        <w:keepNext/>
+        <w:jc w:val="center"/>
+        <w:rPr>
+          <w:b/>
+          <w:i w:val="0"/>
+        </w:rPr>
+      </w:pPr>
+      <w:r>
+        <w:rPr>
+          <w:b/>
+          <w:i w:val="0"/>
+        </w:rPr>
+        <w:lastRenderedPageBreak/>
+        <w:t xml:space="preserve">Table </w:t>
+      </w:r>
+      <w:r>
+        <w:rPr>
+          <w:b/>
+          <w:i w:val="0"/>
+        </w:rPr>
+        <w:fldChar w:fldCharType="begin"/>
+      </w:r>
+      <w:r>
+        <w:rPr>
+          <w:b/>
+          <w:i w:val="0"/>
+        </w:rPr>
+        <w:instrText xml:space="preserve"> STYLEREF 1 \s </w:instrText>
+      </w:r>
+      <w:r>
+        <w:rPr>
+          <w:b/>
+          <w:i w:val="0"/>
+        </w:rPr>
+        <w:fldChar w:fldCharType="separate"/>
+      </w:r>
+      <w:r>
+        <w:rPr>
+          <w:b/>
+          <w:i w:val="0"/>
+          <w:noProof/>
+        </w:rPr>
+        <w:t>3</w:t>
+      </w:r>
+      <w:r>
+        <w:rPr>
+          <w:b/>
+          <w:i w:val="0"/>
+        </w:rPr>
+        <w:fldChar w:fldCharType="end"/>
+      </w:r>
+      <w:r>
+        <w:rPr>
+          <w:b/>
+          <w:i w:val="0"/>
+        </w:rPr>
+        <w:noBreakHyphen/>
+      </w:r>
+      <w:r>
+        <w:rPr>
+          <w:b/>
+          <w:i w:val="0"/>
+        </w:rPr>
+        <w:fldChar w:fldCharType="begin"/>
+      </w:r>
+      <w:r>
+        <w:rPr>
+          <w:b/>
+          <w:i w:val="0"/>
+        </w:rPr>
+        <w:instrText xml:space="preserve"> SEQ Table \* ARABIC \s 1 </w:instrText>
+      </w:r>
+      <w:r>
+        <w:rPr>
+          <w:b/>
+          <w:i w:val="0"/>
+        </w:rPr>
+        <w:fldChar w:fldCharType="separate"/>
+      </w:r>
+      <w:r>
+        <w:rPr>
+          <w:b/>
+          <w:i w:val="0"/>
+          <w:noProof/>
+        </w:rPr>
+        <w:t>2</w:t>
+      </w:r>
+      <w:r>
+        <w:rPr>
+          <w:b/>
+          <w:i w:val="0"/>
+        </w:rPr>
+        <w:fldChar w:fldCharType="end"/>
+      </w:r>
+      <w:r>
+        <w:rPr>
+          <w:b/>
+          <w:i w:val="0"/>
+        </w:rPr>
+        <w:t xml:space="preserve"> Primary Payload Device List</w:t>
+      </w:r>
+    </w:p>
+    <w:tbl>
+      <w:tblPr>
+        <w:tblStyle w:val="TableGrid"/>
+        <w:tblW w:w="0" w:type="auto"/>
+        <w:tblInd w:w="108" w:type="dxa"/>
+        <w:tblLook w:val="04A0"/>
+      </w:tblPr>
+      <w:tblGrid>
+        <w:gridCol w:w="5130"/>
+        <w:gridCol w:w="4320"/>
+      </w:tblGrid>
+      <w:tr>
+        <w:trPr>
+          <w:tblHeader/>
+        </w:trPr>
+        <w:tc>
+          <w:tcPr>
+            <w:tcW w:w="5130" w:type="dxa"/>
+            <w:shd w:val="clear" w:color="auto" w:fill="0F243E" w:themeFill="text2" w:themeFillShade="80"/>
+            <w:vAlign w:val="center"/>
+          </w:tcPr>
+          <w:p>
+            <w:pPr>
+              <w:pStyle w:val="Caption"/>
+              <w:spacing w:before="0"/>
+              <w:jc w:val="left"/>
+              <w:rPr>
+                <w:i w:val="0"/>
+                <w:color w:val="FFFFFF" w:themeColor="background1"/>
+              </w:rPr>
+            </w:pPr>
+            <w:r>
+              <w:rPr>
+                <w:i w:val="0"/>
+                <w:color w:val="FFFFFF" w:themeColor="background1"/>
+              </w:rPr>
+              <w:t>Device</w:t>
+            </w:r>
+          </w:p>
+        </w:tc>
+        <w:tc>
+          <w:tcPr>
+            <w:tcW w:w="4320" w:type="dxa"/>
+            <w:shd w:val="clear" w:color="auto" w:fill="0F243E" w:themeFill="text2" w:themeFillShade="80"/>
+            <w:vAlign w:val="center"/>
+          </w:tcPr>
+          <w:p>
+            <w:pPr>
+              <w:pStyle w:val="Caption"/>
+              <w:spacing w:before="0"/>
+              <w:jc w:val="left"/>
+              <w:rPr>
+                <w:i w:val="0"/>
+                <w:color w:val="FFFFFF" w:themeColor="background1"/>
+              </w:rPr>
+            </w:pPr>
+            <w:r>
+              <w:rPr>
+                <w:i w:val="0"/>
+                <w:color w:val="FFFFFF" w:themeColor="background1"/>
+              </w:rPr>
+              <w:t>Serial Communication Used</w:t>
+            </w:r>
+          </w:p>
+        </w:tc>
+      </w:tr>
+      <w:tr>
+        <w:tc>
+          <w:tcPr>
+            <w:tcW w:w="5130" w:type="dxa"/>
+            <w:vAlign w:val="center"/>
+          </w:tcPr>
+          <w:p>
+            <w:pPr>
+              <w:pStyle w:val="Caption"/>
+              <w:spacing w:before="0" w:after="0"/>
+              <w:jc w:val="left"/>
+              <w:rPr>
+                <w:rFonts w:cs="Times New Roman"/>
+                <w:i w:val="0"/>
+                <w:sz w:val="20"/>
+                <w:szCs w:val="20"/>
+              </w:rPr>
+            </w:pPr>
+            <w:r>
+              <w:rPr>
+                <w:rFonts w:cs="Times New Roman"/>
+                <w:i w:val="0"/>
+                <w:sz w:val="20"/>
+                <w:szCs w:val="20"/>
+              </w:rPr>
+              <w:t>Image Payload</w:t>
+            </w:r>
+          </w:p>
+        </w:tc>
+        <w:tc>
+          <w:tcPr>
+            <w:tcW w:w="4320" w:type="dxa"/>
+            <w:vAlign w:val="center"/>
+          </w:tcPr>
+          <w:p>
+            <w:pPr>
+              <w:pStyle w:val="Caption"/>
+              <w:spacing w:before="0" w:after="0"/>
+              <w:jc w:val="left"/>
+              <w:rPr>
+                <w:rFonts w:cs="Times New Roman"/>
+                <w:i w:val="0"/>
+                <w:sz w:val="20"/>
+                <w:szCs w:val="20"/>
+              </w:rPr>
+            </w:pPr>
+            <w:r>
+              <w:rPr>
+                <w:rFonts w:cs="Times New Roman"/>
+                <w:i w:val="0"/>
+                <w:sz w:val="20"/>
+                <w:szCs w:val="20"/>
+              </w:rPr>
+              <w:t>I2C</w:t>
+            </w:r>
+          </w:p>
+        </w:tc>
+      </w:tr>
+      <w:tr>
+        <w:tc>
+          <w:tcPr>
+            <w:tcW w:w="5130" w:type="dxa"/>
+            <w:vAlign w:val="center"/>
+          </w:tcPr>
+          <w:p>
+            <w:pPr>
+              <w:pStyle w:val="Caption"/>
+              <w:spacing w:before="0" w:after="0"/>
+              <w:jc w:val="left"/>
+              <w:rPr>
+                <w:rFonts w:cs="Times New Roman"/>
+                <w:i w:val="0"/>
+                <w:sz w:val="20"/>
+                <w:szCs w:val="20"/>
+              </w:rPr>
+            </w:pPr>
+            <w:r>
+              <w:rPr>
+                <w:rFonts w:cs="Times New Roman"/>
+                <w:i w:val="0"/>
+                <w:sz w:val="20"/>
+                <w:szCs w:val="20"/>
+              </w:rPr>
+              <w:t>SD Card</w:t>
+            </w:r>
+          </w:p>
+        </w:tc>
+        <w:tc>
+          <w:tcPr>
+            <w:tcW w:w="4320" w:type="dxa"/>
+            <w:vAlign w:val="center"/>
+          </w:tcPr>
+          <w:p>
+            <w:pPr>
+              <w:pStyle w:val="Caption"/>
+              <w:spacing w:before="0" w:after="0"/>
+              <w:jc w:val="left"/>
+              <w:rPr>
+                <w:rFonts w:cs="Times New Roman"/>
+                <w:i w:val="0"/>
+                <w:sz w:val="20"/>
+                <w:szCs w:val="20"/>
+              </w:rPr>
+            </w:pPr>
+            <w:r>
+              <w:rPr>
+                <w:rFonts w:cs="Times New Roman"/>
+                <w:i w:val="0"/>
+                <w:sz w:val="20"/>
+                <w:szCs w:val="20"/>
+              </w:rPr>
+              <w:t>SPI</w:t>
+            </w:r>
+          </w:p>
+        </w:tc>
+      </w:tr>
+      <w:tr>
+        <w:tc>
+          <w:tcPr>
+            <w:tcW w:w="5130" w:type="dxa"/>
+            <w:vAlign w:val="center"/>
+          </w:tcPr>
+          <w:p>
+            <w:pPr>
+              <w:pStyle w:val="Caption"/>
+              <w:spacing w:before="0" w:after="0"/>
+              <w:jc w:val="left"/>
+              <w:rPr>
+                <w:rFonts w:cs="Times New Roman"/>
+                <w:i w:val="0"/>
+                <w:sz w:val="20"/>
+                <w:szCs w:val="20"/>
+              </w:rPr>
+            </w:pPr>
+            <w:r>
+              <w:rPr>
+                <w:rFonts w:cs="Times New Roman"/>
+                <w:i w:val="0"/>
+                <w:sz w:val="20"/>
+                <w:szCs w:val="20"/>
+              </w:rPr>
+              <w:t>Propulsion Payload</w:t>
+            </w:r>
+          </w:p>
+        </w:tc>
+        <w:tc>
+          <w:tcPr>
+            <w:tcW w:w="4320" w:type="dxa"/>
+            <w:vAlign w:val="center"/>
+          </w:tcPr>
+          <w:p>
+            <w:pPr>
+              <w:pStyle w:val="Caption"/>
+              <w:spacing w:before="0" w:after="0"/>
+              <w:jc w:val="left"/>
+              <w:rPr>
+                <w:rFonts w:cs="Times New Roman"/>
+                <w:i w:val="0"/>
+                <w:sz w:val="20"/>
+                <w:szCs w:val="20"/>
+              </w:rPr>
+            </w:pPr>
+            <w:r>
+              <w:rPr>
+                <w:rFonts w:cs="Times New Roman"/>
+                <w:i w:val="0"/>
+                <w:sz w:val="20"/>
+                <w:szCs w:val="20"/>
+              </w:rPr>
+              <w:t>I2C</w:t>
+            </w:r>
+          </w:p>
+        </w:tc>
+      </w:tr>
+    </w:tbl>
+    <w:p>
+      <w:pPr>
+        <w:jc w:val="center"/>
+      </w:pPr>
+    </w:p>
+    <w:p>
+      <w:pPr>
+        <w:pStyle w:val="Heading1"/>
+      </w:pPr>
+      <w:bookmarkStart w:id="7" w:name="_Toc386827200"/>
+      <w:r>
+        <w:t>Ground-Spacecraft Interface</w:t>
+      </w:r>
+      <w:bookmarkEnd w:id="7"/>
+      <w:r>
+        <w:t>s</w:t>
+      </w:r>
+    </w:p>
+    <w:p>
+      <w:r>
+        <w:t>There exist three interfaces between each spacecraft and the ground:</w:t>
+      </w:r>
+    </w:p>
+    <w:p>
+      <w:pPr>
+        <w:numPr>
+          <w:ilvl w:val="0"/>
+          <w:numId w:val="50"/>
+        </w:numPr>
+        <w:jc w:val="left"/>
+      </w:pPr>
+      <w:r>
+        <w:t>Ground-Primary Spacecraft Uplink</w:t>
+      </w:r>
+    </w:p>
+    <w:p>
+      <w:pPr>
+        <w:numPr>
+          <w:ilvl w:val="0"/>
+          <w:numId w:val="50"/>
+        </w:numPr>
+        <w:jc w:val="left"/>
+      </w:pPr>
+      <w:r>
+        <w:t>Primary Spacecraft-Ground Downlink</w:t>
+      </w:r>
+    </w:p>
+    <w:p>
+      <w:pPr>
+        <w:numPr>
+          <w:ilvl w:val="0"/>
+          <w:numId w:val="50"/>
+        </w:numPr>
+        <w:jc w:val="left"/>
+      </w:pPr>
+      <w:r>
+        <w:t>Ground-Secondary Spacecraft Uplink</w:t>
+      </w:r>
+    </w:p>
+    <w:p>
+      <w:r>
+        <w:t>These interfaces predominately consist of ground station antennas (located at either the Space Systems Research Lab in St. Louis, MO or the Advanced Space &amp; Intelligence organization in Huntington Beach, CA)</w:t>
+      </w:r>
+      <w:r>
+        <w:t xml:space="preserve"> and spacecraft antennas (either the secondary spacecraft’s UHF patch antenna or the primary spacecraft’s S-Band antenna). Each of these interfaces is described in greater detail in the following sections.</w:t>
+      </w:r>
+    </w:p>
+    <w:p>
+      <w:pPr>
+        <w:pStyle w:val="ListParagraph"/>
+        <w:numPr>
+          <w:ilvl w:val="0"/>
+          <w:numId w:val="40"/>
+        </w:numPr>
+        <w:spacing w:before="200" w:after="60"/>
+        <w:outlineLvl w:val="1"/>
+        <w:rPr>
+          <w:rFonts w:ascii="Times New Roman" w:hAnsi="Times New Roman" w:cs="Times New Roman"/>
+          <w:b/>
+          <w:vanish/>
+          <w:sz w:val="24"/>
+          <w:szCs w:val="24"/>
+        </w:rPr>
+      </w:pPr>
+    </w:p>
+    <w:p>
+      <w:pPr>
+        <w:pStyle w:val="ListParagraph"/>
+        <w:numPr>
+          <w:ilvl w:val="0"/>
+          <w:numId w:val="40"/>
+        </w:numPr>
+        <w:spacing w:before="200" w:after="60"/>
+        <w:outlineLvl w:val="1"/>
+        <w:rPr>
+          <w:rFonts w:ascii="Times New Roman" w:hAnsi="Times New Roman" w:cs="Times New Roman"/>
+          <w:b/>
+          <w:vanish/>
+          <w:sz w:val="24"/>
+          <w:szCs w:val="24"/>
+        </w:rPr>
+      </w:pPr>
+    </w:p>
+    <w:p>
+      <w:pPr>
+        <w:pStyle w:val="ListParagraph"/>
+        <w:numPr>
+          <w:ilvl w:val="0"/>
+          <w:numId w:val="40"/>
+        </w:numPr>
+        <w:spacing w:before="200" w:after="60"/>
+        <w:outlineLvl w:val="1"/>
+        <w:rPr>
+          <w:rFonts w:ascii="Times New Roman" w:hAnsi="Times New Roman" w:cs="Times New Roman"/>
+          <w:b/>
+          <w:vanish/>
+          <w:sz w:val="24"/>
+          <w:szCs w:val="24"/>
+        </w:rPr>
+      </w:pPr>
+    </w:p>
+    <w:p>
+      <w:pPr>
+        <w:pStyle w:val="ListParagraph"/>
+        <w:numPr>
+          <w:ilvl w:val="0"/>
+          <w:numId w:val="40"/>
+        </w:numPr>
+        <w:spacing w:before="200" w:after="60"/>
+        <w:outlineLvl w:val="1"/>
+        <w:rPr>
+          <w:rFonts w:ascii="Times New Roman" w:hAnsi="Times New Roman" w:cs="Times New Roman"/>
+          <w:b/>
+          <w:vanish/>
+          <w:sz w:val="24"/>
+          <w:szCs w:val="24"/>
+        </w:rPr>
+      </w:pPr>
+    </w:p>
+    <w:p>
+      <w:pPr>
+        <w:pStyle w:val="Heading2"/>
+      </w:pPr>
+      <w:r>
+        <w:t xml:space="preserve"> Ground-Primary Spacecraft Uplink</w:t>
+      </w:r>
+    </w:p>
+    <w:p>
+      <w:r>
+        <w:t>The primary spacecraft uplink serves to command the primary spacecraft at any point in the mission. The uplink will be act the command link when the primary and secondary spacecraft are conjoined and this is how the command to separate will be sent. The uplink data rate must be at least 4000bps and the frequency must be selected from the 430/440 MHz range. The ground station at Boeing will act as the command station for the primary spacecraft.</w:t>
+      </w:r>
+    </w:p>
+    <w:p>
+      <w:pPr>
+        <w:pStyle w:val="Heading2"/>
+      </w:pPr>
+      <w:r>
+        <w:t xml:space="preserve"> Primary Spacecraft-Ground Downlink</w:t>
+      </w:r>
+    </w:p>
+    <w:p>
+      <w:r>
+        <w:t>The primary spacecraft downlink serves to send mission and health data down to the ground. It will beacon health data down at 10 second intervals. The downlink data rate must be at least 100 kbps and the frequency must be selected from the 430/440 MHz range and use GMSK modulation. The ground station at Boeing will act as the primary receiving station with Saint Louis serving as a secondary receiving station.</w:t>
+      </w:r>
+    </w:p>
+    <w:p>
+      <w:pPr>
+        <w:pStyle w:val="Heading2"/>
+      </w:pPr>
+      <w:r>
+        <w:t xml:space="preserve"> Ground-Secondary Spacecraft Uplink</w:t>
+      </w:r>
+    </w:p>
+    <w:p>
+      <w:r>
+        <w:t>The secondary spacecraft uplink serves to turn off the visual aids for the primary spacecraft it is carrying. If necessary it will also be used to turn them back on. The uplink data rate must be at least 1200 bps</w:t>
+      </w:r>
+      <w:proofErr w:type="gramStart"/>
+      <w:r>
+        <w:t>,  the</w:t>
+      </w:r>
+      <w:proofErr w:type="gramEnd"/>
+      <w:r>
+        <w:t xml:space="preserve"> frequency must be selected from the 430 MHz range, and it must be broadcast using FSK modulation and AX.25 protocol. The ground station at Boeing will act as the primary command station for the secondary spacecraft with Saint Louis serving as a backup station.</w:t>
       </w:r>
     </w:p>
     <w:p/>
@@ -5871,8 +7414,8 @@
     <w:p/>
     <w:p/>
     <w:sectPr>
-      <w:headerReference w:type="default" r:id="rId15"/>
-      <w:footerReference w:type="default" r:id="rId16"/>
+      <w:headerReference w:type="default" r:id="rId16"/>
+      <w:footerReference w:type="default" r:id="rId17"/>
       <w:pgSz w:w="12240" w:h="15840"/>
       <w:pgMar w:top="1440" w:right="1440" w:bottom="1440" w:left="1440" w:header="996" w:footer="996" w:gutter="0"/>
       <w:cols w:space="720"/>
@@ -5938,7 +7481,7 @@
       <w:rPr>
         <w:noProof/>
       </w:rPr>
-      <w:t>6</w:t>
+      <w:t>9</w:t>
     </w:r>
     <w:r>
       <w:fldChar w:fldCharType="end"/>
@@ -5951,7 +7494,7 @@
         <w:rPr>
           <w:noProof/>
         </w:rPr>
-        <w:t>9</w:t>
+        <w:t>10</w:t>
       </w:r>
     </w:fldSimple>
   </w:p>
@@ -10210,6 +11753,130 @@
     </w:lvl>
   </w:abstractNum>
   <w:abstractNum w:abstractNumId="39">
+    <w:nsid w:val="5C3470F3"/>
+    <w:multiLevelType w:val="multilevel"/>
+    <w:tmpl w:val="DB8ADC88"/>
+    <w:lvl w:ilvl="0">
+      <w:start w:val="1"/>
+      <w:numFmt w:val="bullet"/>
+      <w:lvlText w:val=""/>
+      <w:lvlJc w:val="left"/>
+      <w:pPr>
+        <w:tabs>
+          <w:tab w:val="num" w:pos="0"/>
+        </w:tabs>
+        <w:ind w:left="432" w:hanging="432"/>
+      </w:pPr>
+      <w:rPr>
+        <w:rFonts w:ascii="Wingdings" w:hAnsi="Wingdings" w:hint="default"/>
+      </w:rPr>
+    </w:lvl>
+    <w:lvl w:ilvl="1">
+      <w:start w:val="1"/>
+      <w:numFmt w:val="none"/>
+      <w:suff w:val="nothing"/>
+      <w:lvlText w:val=""/>
+      <w:lvlJc w:val="left"/>
+      <w:pPr>
+        <w:tabs>
+          <w:tab w:val="num" w:pos="0"/>
+        </w:tabs>
+        <w:ind w:left="576" w:hanging="576"/>
+      </w:pPr>
+    </w:lvl>
+    <w:lvl w:ilvl="2">
+      <w:start w:val="1"/>
+      <w:numFmt w:val="none"/>
+      <w:suff w:val="nothing"/>
+      <w:lvlText w:val=""/>
+      <w:lvlJc w:val="left"/>
+      <w:pPr>
+        <w:tabs>
+          <w:tab w:val="num" w:pos="0"/>
+        </w:tabs>
+        <w:ind w:left="720" w:hanging="720"/>
+      </w:pPr>
+    </w:lvl>
+    <w:lvl w:ilvl="3">
+      <w:start w:val="1"/>
+      <w:numFmt w:val="none"/>
+      <w:suff w:val="nothing"/>
+      <w:lvlText w:val=""/>
+      <w:lvlJc w:val="left"/>
+      <w:pPr>
+        <w:tabs>
+          <w:tab w:val="num" w:pos="0"/>
+        </w:tabs>
+        <w:ind w:left="864" w:hanging="864"/>
+      </w:pPr>
+    </w:lvl>
+    <w:lvl w:ilvl="4">
+      <w:start w:val="1"/>
+      <w:numFmt w:val="none"/>
+      <w:suff w:val="nothing"/>
+      <w:lvlText w:val=""/>
+      <w:lvlJc w:val="left"/>
+      <w:pPr>
+        <w:tabs>
+          <w:tab w:val="num" w:pos="0"/>
+        </w:tabs>
+        <w:ind w:left="1008" w:hanging="1008"/>
+      </w:pPr>
+    </w:lvl>
+    <w:lvl w:ilvl="5">
+      <w:start w:val="1"/>
+      <w:numFmt w:val="none"/>
+      <w:suff w:val="nothing"/>
+      <w:lvlText w:val=""/>
+      <w:lvlJc w:val="left"/>
+      <w:pPr>
+        <w:tabs>
+          <w:tab w:val="num" w:pos="0"/>
+        </w:tabs>
+        <w:ind w:left="1152" w:hanging="1152"/>
+      </w:pPr>
+    </w:lvl>
+    <w:lvl w:ilvl="6">
+      <w:start w:val="1"/>
+      <w:numFmt w:val="none"/>
+      <w:suff w:val="nothing"/>
+      <w:lvlText w:val=""/>
+      <w:lvlJc w:val="left"/>
+      <w:pPr>
+        <w:tabs>
+          <w:tab w:val="num" w:pos="0"/>
+        </w:tabs>
+        <w:ind w:left="1296" w:hanging="1296"/>
+      </w:pPr>
+    </w:lvl>
+    <w:lvl w:ilvl="7">
+      <w:start w:val="1"/>
+      <w:numFmt w:val="none"/>
+      <w:suff w:val="nothing"/>
+      <w:lvlText w:val=""/>
+      <w:lvlJc w:val="left"/>
+      <w:pPr>
+        <w:tabs>
+          <w:tab w:val="num" w:pos="0"/>
+        </w:tabs>
+        <w:ind w:left="1440" w:hanging="1440"/>
+      </w:pPr>
+    </w:lvl>
+    <w:lvl w:ilvl="8">
+      <w:start w:val="1"/>
+      <w:numFmt w:val="none"/>
+      <w:suff w:val="nothing"/>
+      <w:lvlText w:val=""/>
+      <w:lvlJc w:val="left"/>
+      <w:pPr>
+        <w:tabs>
+          <w:tab w:val="num" w:pos="0"/>
+        </w:tabs>
+        <w:ind w:left="1584" w:hanging="1584"/>
+      </w:pPr>
+    </w:lvl>
+  </w:abstractNum>
+  <w:abstractNum w:abstractNumId="40">
     <w:nsid w:val="5DC75C59"/>
     <w:multiLevelType w:val="hybridMultilevel"/>
     <w:tmpl w:val="F55ED17C"/>
@@ -10298,7 +11965,7 @@
       </w:pPr>
     </w:lvl>
   </w:abstractNum>
-  <w:abstractNum w:abstractNumId="40">
+  <w:abstractNum w:abstractNumId="41">
     <w:nsid w:val="5FAD4355"/>
     <w:multiLevelType w:val="multilevel"/>
     <w:tmpl w:val="98DA929C"/>
@@ -10420,7 +12087,7 @@
       </w:rPr>
     </w:lvl>
   </w:abstractNum>
-  <w:abstractNum w:abstractNumId="41">
+  <w:abstractNum w:abstractNumId="42">
     <w:nsid w:val="67711CDB"/>
     <w:multiLevelType w:val="hybridMultilevel"/>
     <w:tmpl w:val="112E9932"/>
@@ -10513,7 +12180,7 @@
       </w:pPr>
     </w:lvl>
   </w:abstractNum>
-  <w:abstractNum w:abstractNumId="42">
+  <w:abstractNum w:abstractNumId="43">
     <w:nsid w:val="68815FB7"/>
     <w:multiLevelType w:val="multilevel"/>
     <w:tmpl w:val="5BEE0CF6"/>
@@ -10638,7 +12305,96 @@
       </w:rPr>
     </w:lvl>
   </w:abstractNum>
-  <w:abstractNum w:abstractNumId="43">
+  <w:abstractNum w:abstractNumId="44">
+    <w:nsid w:val="6CFE1C26"/>
+    <w:multiLevelType w:val="hybridMultilevel"/>
+    <w:tmpl w:val="46BC2FB2"/>
+    <w:lvl w:ilvl="0" w:tplc="F11205E4">
+      <w:start w:val="1"/>
+      <w:numFmt w:val="decimal"/>
+      <w:lvlText w:val="%1"/>
+      <w:lvlJc w:val="left"/>
+      <w:pPr>
+        <w:ind w:left="720" w:hanging="360"/>
+      </w:pPr>
+      <w:rPr>
+        <w:rFonts w:hint="default"/>
+      </w:rPr>
+    </w:lvl>
+    <w:lvl w:ilvl="1" w:tplc="04090019" w:tentative="1">
+      <w:start w:val="1"/>
+      <w:numFmt w:val="lowerLetter"/>
+      <w:lvlText w:val="%2."/>
+      <w:lvlJc w:val="left"/>
+      <w:pPr>
+        <w:ind w:left="1440" w:hanging="360"/>
+      </w:pPr>
+    </w:lvl>
+    <w:lvl w:ilvl="2" w:tplc="0409001B" w:tentative="1">
+      <w:start w:val="1"/>
+      <w:numFmt w:val="lowerRoman"/>
+      <w:lvlText w:val="%3."/>
+      <w:lvlJc w:val="right"/>
+      <w:pPr>
+        <w:ind w:left="2160" w:hanging="180"/>
+      </w:pPr>
+    </w:lvl>
+    <w:lvl w:ilvl="3" w:tplc="0409000F" w:tentative="1">
+      <w:start w:val="1"/>
+      <w:numFmt w:val="decimal"/>
+      <w:lvlText w:val="%4."/>
+      <w:lvlJc w:val="left"/>
+      <w:pPr>
+        <w:ind w:left="2880" w:hanging="360"/>
+      </w:pPr>
+    </w:lvl>
+    <w:lvl w:ilvl="4" w:tplc="04090019" w:tentative="1">
+      <w:start w:val="1"/>
+      <w:numFmt w:val="lowerLetter"/>
+      <w:lvlText w:val="%5."/>
+      <w:lvlJc w:val="left"/>
+      <w:pPr>
+        <w:ind w:left="3600" w:hanging="360"/>
+      </w:pPr>
+    </w:lvl>
+    <w:lvl w:ilvl="5" w:tplc="0409001B" w:tentative="1">
+      <w:start w:val="1"/>
+      <w:numFmt w:val="lowerRoman"/>
+      <w:lvlText w:val="%6."/>
+      <w:lvlJc w:val="right"/>
+      <w:pPr>
+        <w:ind w:left="4320" w:hanging="180"/>
+      </w:pPr>
+    </w:lvl>
+    <w:lvl w:ilvl="6" w:tplc="0409000F" w:tentative="1">
+      <w:start w:val="1"/>
+      <w:numFmt w:val="decimal"/>
+      <w:lvlText w:val="%7."/>
+      <w:lvlJc w:val="left"/>
+      <w:pPr>
+        <w:ind w:left="5040" w:hanging="360"/>
+      </w:pPr>
+    </w:lvl>
+    <w:lvl w:ilvl="7" w:tplc="04090019" w:tentative="1">
+      <w:start w:val="1"/>
+      <w:numFmt w:val="lowerLetter"/>
+      <w:lvlText w:val="%8."/>
+      <w:lvlJc w:val="left"/>
+      <w:pPr>
+        <w:ind w:left="5760" w:hanging="360"/>
+      </w:pPr>
+    </w:lvl>
+    <w:lvl w:ilvl="8" w:tplc="0409001B" w:tentative="1">
+      <w:start w:val="1"/>
+      <w:numFmt w:val="lowerRoman"/>
+      <w:lvlText w:val="%9."/>
+      <w:lvlJc w:val="right"/>
+      <w:pPr>
+        <w:ind w:left="6480" w:hanging="180"/>
+      </w:pPr>
+    </w:lvl>
+  </w:abstractNum>
+  <w:abstractNum w:abstractNumId="45">
     <w:nsid w:val="73C5253D"/>
     <w:multiLevelType w:val="hybridMultilevel"/>
     <w:tmpl w:val="AFFCCF88"/>
@@ -10751,7 +12507,7 @@
       </w:rPr>
     </w:lvl>
   </w:abstractNum>
-  <w:abstractNum w:abstractNumId="44">
+  <w:abstractNum w:abstractNumId="46">
     <w:nsid w:val="77DA2EA5"/>
     <w:multiLevelType w:val="hybridMultilevel"/>
     <w:tmpl w:val="5A447BF2"/>
@@ -10841,7 +12597,7 @@
       </w:pPr>
     </w:lvl>
   </w:abstractNum>
-  <w:abstractNum w:abstractNumId="45">
+  <w:abstractNum w:abstractNumId="47">
     <w:nsid w:val="785779C3"/>
     <w:multiLevelType w:val="multilevel"/>
     <w:tmpl w:val="00D89AA6"/>
@@ -10954,7 +12710,7 @@
       </w:rPr>
     </w:lvl>
   </w:abstractNum>
-  <w:abstractNum w:abstractNumId="46">
+  <w:abstractNum w:abstractNumId="48">
     <w:nsid w:val="793B17D2"/>
     <w:multiLevelType w:val="hybridMultilevel"/>
     <w:tmpl w:val="FDF2F4AC"/>
@@ -11040,7 +12796,7 @@
       </w:pPr>
     </w:lvl>
   </w:abstractNum>
-  <w:abstractNum w:abstractNumId="47">
+  <w:abstractNum w:abstractNumId="49">
     <w:nsid w:val="7C953A60"/>
     <w:multiLevelType w:val="multilevel"/>
     <w:tmpl w:val="18C243E0"/>
@@ -11208,16 +12964,16 @@
     <w:abstractNumId w:val="14"/>
   </w:num>
   <w:num w:numId="16">
-    <w:abstractNumId w:val="44"/>
+    <w:abstractNumId w:val="46"/>
   </w:num>
   <w:num w:numId="17">
-    <w:abstractNumId w:val="39"/>
+    <w:abstractNumId w:val="40"/>
   </w:num>
   <w:num w:numId="18">
     <w:abstractNumId w:val="27"/>
   </w:num>
   <w:num w:numId="19">
-    <w:abstractNumId w:val="40"/>
+    <w:abstractNumId w:val="41"/>
   </w:num>
   <w:num w:numId="20">
     <w:abstractNumId w:val="19"/>
@@ -11232,7 +12988,7 @@
     <w:abstractNumId w:val="24"/>
   </w:num>
   <w:num w:numId="24">
-    <w:abstractNumId w:val="47"/>
+    <w:abstractNumId w:val="49"/>
   </w:num>
   <w:num w:numId="25">
     <w:abstractNumId w:val="16"/>
@@ -11241,7 +12997,7 @@
     <w:abstractNumId w:val="36"/>
   </w:num>
   <w:num w:numId="27">
-    <w:abstractNumId w:val="46"/>
+    <w:abstractNumId w:val="48"/>
   </w:num>
   <w:num w:numId="28">
     <w:abstractNumId w:val="37"/>
@@ -11274,22 +13030,22 @@
     <w:abstractNumId w:val="38"/>
   </w:num>
   <w:num w:numId="38">
-    <w:abstractNumId w:val="45"/>
+    <w:abstractNumId w:val="47"/>
   </w:num>
   <w:num w:numId="39">
     <w:abstractNumId w:val="25"/>
   </w:num>
   <w:num w:numId="40">
-    <w:abstractNumId w:val="42"/>
+    <w:abstractNumId w:val="43"/>
   </w:num>
   <w:num w:numId="41">
-    <w:abstractNumId w:val="41"/>
+    <w:abstractNumId w:val="42"/>
   </w:num>
   <w:num w:numId="42">
     <w:abstractNumId w:val="32"/>
   </w:num>
   <w:num w:numId="43">
-    <w:abstractNumId w:val="43"/>
+    <w:abstractNumId w:val="45"/>
   </w:num>
   <w:num w:numId="44">
     <w:abstractNumId w:val="33"/>
@@ -11305,6 +13061,12 @@
   </w:num>
   <w:num w:numId="48">
     <w:abstractNumId w:val="17"/>
+  </w:num>
+  <w:num w:numId="49">
+    <w:abstractNumId w:val="44"/>
+  </w:num>
+  <w:num w:numId="50">
+    <w:abstractNumId w:val="39"/>
   </w:num>
 </w:numbering>
 </file>
@@ -13925,7 +15687,7 @@
 </file>
 
 <file path=customXml/itemProps1.xml><?xml version="1.0" encoding="utf-8"?>
-<ds:datastoreItem xmlns:ds="http://schemas.openxmlformats.org/officeDocument/2006/customXml" ds:itemID="{FB6A9A53-0673-443D-A06F-FE5B2E8D878B}">
+<ds:datastoreItem xmlns:ds="http://schemas.openxmlformats.org/officeDocument/2006/customXml" ds:itemID="{D104AE35-353E-411E-8C92-8994B4387652}">
   <ds:schemaRefs>
     <ds:schemaRef ds:uri="http://schemas.openxmlformats.org/officeDocument/2006/bibliography"/>
   </ds:schemaRefs>

</xml_diff>

<commit_message>
Added design reference missions
</commit_message>
<xml_diff>
--- a/CMQA/ICD's/RCL-I-CMQA1 Rascal Interface Control Document.docx
+++ b/CMQA/ICD's/RCL-I-CMQA1 Rascal Interface Control Document.docx
@@ -289,14 +289,7 @@
                           <w:sz w:val="24"/>
                           <w:szCs w:val="24"/>
                         </w:rPr>
-                        <w:t>RCL</w:t>
-                      </w:r>
-                      <w:r>
-                        <w:rPr>
-                          <w:sz w:val="24"/>
-                          <w:szCs w:val="24"/>
-                        </w:rPr>
-                        <w:t>-</w:t>
+                        <w:t>RCL-</w:t>
                       </w:r>
                       <w:r>
                         <w:rPr>
@@ -582,7 +575,7 @@
                   <w:spacing w:before="0" w:after="0"/>
                 </w:pPr>
                 <w:r>
-                  <w:t>Insert Author Name Here</w:t>
+                  <w:t>Tom Moline</w:t>
                 </w:r>
               </w:p>
             </w:sdtContent>
@@ -961,14 +954,26 @@
           <w:p>
             <w:pPr>
               <w:pStyle w:val="Title"/>
-            </w:pPr>
-            <w:r>
+              <w:rPr>
+                <w:sz w:val="22"/>
+                <w:szCs w:val="22"/>
+              </w:rPr>
+            </w:pPr>
+            <w:r>
+              <w:rPr>
+                <w:sz w:val="22"/>
+                <w:szCs w:val="22"/>
+              </w:rPr>
               <w:t>-</w:t>
             </w:r>
           </w:p>
         </w:tc>
         <w:sdt>
           <w:sdtPr>
+            <w:rPr>
+              <w:sz w:val="22"/>
+              <w:szCs w:val="22"/>
+            </w:rPr>
             <w:id w:val="-998193499"/>
             <w:placeholder>
               <w:docPart w:val="C38296EB9C2347839B1378C78DCD26CB"/>
@@ -990,12 +995,17 @@
               <w:p>
                 <w:pPr>
                   <w:pStyle w:val="Title"/>
+                  <w:rPr>
+                    <w:sz w:val="22"/>
+                    <w:szCs w:val="22"/>
+                  </w:rPr>
                 </w:pPr>
                 <w:r>
                   <w:rPr>
-                    <w:color w:val="A6A6A6" w:themeColor="background1" w:themeShade="A6"/>
+                    <w:sz w:val="22"/>
+                    <w:szCs w:val="22"/>
                   </w:rPr>
-                  <w:t>Description</w:t>
+                  <w:t>Initial Release</w:t>
                 </w:r>
               </w:p>
             </w:tc>
@@ -1003,12 +1013,15 @@
         </w:sdt>
         <w:sdt>
           <w:sdtPr>
+            <w:rPr>
+              <w:sz w:val="22"/>
+              <w:szCs w:val="22"/>
+            </w:rPr>
             <w:id w:val="178790504"/>
             <w:placeholder>
               <w:docPart w:val="088B177D4BF74C23877AD302146A2B1D"/>
             </w:placeholder>
-            <w:showingPlcHdr/>
-            <w:date>
+            <w:date w:fullDate="2014-05-02T00:00:00Z">
               <w:dateFormat w:val="M/d/yyyy"/>
               <w:lid w:val="en-US"/>
               <w:storeMappedDataAs w:val="dateTime"/>
@@ -1030,13 +1043,17 @@
               <w:p>
                 <w:pPr>
                   <w:pStyle w:val="Title"/>
+                  <w:rPr>
+                    <w:sz w:val="22"/>
+                    <w:szCs w:val="22"/>
+                  </w:rPr>
                 </w:pPr>
                 <w:r>
                   <w:rPr>
-                    <w:rStyle w:val="PlaceholderText"/>
-                    <w:rFonts w:eastAsiaTheme="minorHAnsi"/>
+                    <w:sz w:val="22"/>
+                    <w:szCs w:val="22"/>
                   </w:rPr>
-                  <w:t>Click here to enter a date.</w:t>
+                  <w:t>5/2/2014</w:t>
                 </w:r>
               </w:p>
             </w:tc>
@@ -1044,6 +1061,10 @@
         </w:sdt>
         <w:sdt>
           <w:sdtPr>
+            <w:rPr>
+              <w:sz w:val="22"/>
+              <w:szCs w:val="22"/>
+            </w:rPr>
             <w:id w:val="-948538693"/>
             <w:placeholder>
               <w:docPart w:val="0290B9BE164D40E99A58325EE07BBD9E"/>
@@ -1066,12 +1087,17 @@
               <w:p>
                 <w:pPr>
                   <w:pStyle w:val="Title"/>
+                  <w:rPr>
+                    <w:sz w:val="22"/>
+                    <w:szCs w:val="22"/>
+                  </w:rPr>
                 </w:pPr>
                 <w:r>
                   <w:rPr>
-                    <w:color w:val="A6A6A6" w:themeColor="background1" w:themeShade="A6"/>
+                    <w:sz w:val="22"/>
+                    <w:szCs w:val="22"/>
                   </w:rPr>
-                  <w:t>Insert Name Here</w:t>
+                  <w:t>Tom Moline</w:t>
                 </w:r>
               </w:p>
             </w:tc>
@@ -1080,14 +1106,13 @@
         <w:sdt>
           <w:sdtPr>
             <w:rPr>
-              <w:sz w:val="24"/>
-              <w:szCs w:val="24"/>
+              <w:sz w:val="22"/>
+              <w:szCs w:val="22"/>
             </w:rPr>
             <w:id w:val="21600595"/>
             <w:placeholder>
               <w:docPart w:val="9E593C5718B84E87B583B2F4CFB8D13B"/>
             </w:placeholder>
-            <w:showingPlcHdr/>
             <w:text/>
           </w:sdtPr>
           <w:sdtContent>
@@ -1106,16 +1131,16 @@
                 <w:pPr>
                   <w:pStyle w:val="Title"/>
                   <w:rPr>
-                    <w:sz w:val="24"/>
-                    <w:szCs w:val="24"/>
+                    <w:sz w:val="22"/>
+                    <w:szCs w:val="22"/>
                   </w:rPr>
                 </w:pPr>
                 <w:r>
                   <w:rPr>
-                    <w:rStyle w:val="PlaceholderText"/>
-                    <w:rFonts w:eastAsiaTheme="minorHAnsi"/>
+                    <w:sz w:val="22"/>
+                    <w:szCs w:val="22"/>
                   </w:rPr>
-                  <w:t>Insert Name Here</w:t>
+                  <w:t>Nate Richard</w:t>
                 </w:r>
               </w:p>
             </w:tc>
@@ -1666,7 +1691,7 @@
             </w:rPr>
             <w:fldChar w:fldCharType="separate"/>
           </w:r>
-          <w:hyperlink w:anchor="_Toc386827195" w:history="1">
+          <w:hyperlink w:anchor="_Toc386827710" w:history="1">
             <w:r>
               <w:rPr>
                 <w:rStyle w:val="Hyperlink"/>
@@ -1709,7 +1734,7 @@
                 <w:noProof/>
                 <w:webHidden/>
               </w:rPr>
-              <w:instrText xml:space="preserve"> PAGEREF _Toc386827195 \h </w:instrText>
+              <w:instrText xml:space="preserve"> PAGEREF _Toc386827710 \h </w:instrText>
             </w:r>
             <w:r>
               <w:rPr>
@@ -1753,7 +1778,7 @@
               <w:szCs w:val="22"/>
             </w:rPr>
           </w:pPr>
-          <w:hyperlink w:anchor="_Toc386827196" w:history="1">
+          <w:hyperlink w:anchor="_Toc386827711" w:history="1">
             <w:r>
               <w:rPr>
                 <w:rStyle w:val="Hyperlink"/>
@@ -1796,7 +1821,7 @@
                 <w:noProof/>
                 <w:webHidden/>
               </w:rPr>
-              <w:instrText xml:space="preserve"> PAGEREF _Toc386827196 \h </w:instrText>
+              <w:instrText xml:space="preserve"> PAGEREF _Toc386827711 \h </w:instrText>
             </w:r>
             <w:r>
               <w:rPr>
@@ -1841,7 +1866,7 @@
               <w:szCs w:val="22"/>
             </w:rPr>
           </w:pPr>
-          <w:hyperlink w:anchor="_Toc386827197" w:history="1">
+          <w:hyperlink w:anchor="_Toc386827712" w:history="1">
             <w:r>
               <w:rPr>
                 <w:rStyle w:val="Hyperlink"/>
@@ -1884,7 +1909,7 @@
                 <w:noProof/>
                 <w:webHidden/>
               </w:rPr>
-              <w:instrText xml:space="preserve"> PAGEREF _Toc386827197 \h </w:instrText>
+              <w:instrText xml:space="preserve"> PAGEREF _Toc386827712 \h </w:instrText>
             </w:r>
             <w:r>
               <w:rPr>
@@ -1929,7 +1954,7 @@
               <w:szCs w:val="22"/>
             </w:rPr>
           </w:pPr>
-          <w:hyperlink w:anchor="_Toc386827198" w:history="1">
+          <w:hyperlink w:anchor="_Toc386827713" w:history="1">
             <w:r>
               <w:rPr>
                 <w:rStyle w:val="Hyperlink"/>
@@ -1972,7 +1997,7 @@
                 <w:noProof/>
                 <w:webHidden/>
               </w:rPr>
-              <w:instrText xml:space="preserve"> PAGEREF _Toc386827198 \h </w:instrText>
+              <w:instrText xml:space="preserve"> PAGEREF _Toc386827713 \h </w:instrText>
             </w:r>
             <w:r>
               <w:rPr>
@@ -2016,7 +2041,7 @@
               <w:szCs w:val="22"/>
             </w:rPr>
           </w:pPr>
-          <w:hyperlink w:anchor="_Toc386827199" w:history="1">
+          <w:hyperlink w:anchor="_Toc386827714" w:history="1">
             <w:r>
               <w:rPr>
                 <w:rStyle w:val="Hyperlink"/>
@@ -2059,7 +2084,7 @@
                 <w:noProof/>
                 <w:webHidden/>
               </w:rPr>
-              <w:instrText xml:space="preserve"> PAGEREF _Toc386827199 \h </w:instrText>
+              <w:instrText xml:space="preserve"> PAGEREF _Toc386827714 \h </w:instrText>
             </w:r>
             <w:r>
               <w:rPr>
@@ -2103,7 +2128,7 @@
               <w:szCs w:val="22"/>
             </w:rPr>
           </w:pPr>
-          <w:hyperlink w:anchor="_Toc386827200" w:history="1">
+          <w:hyperlink w:anchor="_Toc386827715" w:history="1">
             <w:r>
               <w:rPr>
                 <w:rStyle w:val="Hyperlink"/>
@@ -2125,7 +2150,7 @@
                 <w:rStyle w:val="Hyperlink"/>
                 <w:noProof/>
               </w:rPr>
-              <w:t>Ground-Spacecraft Interface</w:t>
+              <w:t>Ground-Spacecraft Interfaces</w:t>
             </w:r>
             <w:r>
               <w:rPr>
@@ -2146,7 +2171,271 @@
                 <w:noProof/>
                 <w:webHidden/>
               </w:rPr>
-              <w:instrText xml:space="preserve"> PAGEREF _Toc386827200 \h </w:instrText>
+              <w:instrText xml:space="preserve"> PAGEREF _Toc386827715 \h </w:instrText>
+            </w:r>
+            <w:r>
+              <w:rPr>
+                <w:noProof/>
+                <w:webHidden/>
+              </w:rPr>
+            </w:r>
+            <w:r>
+              <w:rPr>
+                <w:noProof/>
+                <w:webHidden/>
+              </w:rPr>
+              <w:fldChar w:fldCharType="separate"/>
+            </w:r>
+            <w:r>
+              <w:rPr>
+                <w:noProof/>
+                <w:webHidden/>
+              </w:rPr>
+              <w:t>9</w:t>
+            </w:r>
+            <w:r>
+              <w:rPr>
+                <w:noProof/>
+                <w:webHidden/>
+              </w:rPr>
+              <w:fldChar w:fldCharType="end"/>
+            </w:r>
+          </w:hyperlink>
+        </w:p>
+        <w:p>
+          <w:pPr>
+            <w:pStyle w:val="TOC2"/>
+            <w:tabs>
+              <w:tab w:val="left" w:pos="880"/>
+              <w:tab w:val="right" w:leader="dot" w:pos="9350"/>
+            </w:tabs>
+            <w:rPr>
+              <w:rFonts w:asciiTheme="minorHAnsi" w:eastAsiaTheme="minorEastAsia" w:hAnsiTheme="minorHAnsi" w:cstheme="minorBidi"/>
+              <w:noProof/>
+              <w:kern w:val="0"/>
+              <w:szCs w:val="22"/>
+            </w:rPr>
+          </w:pPr>
+          <w:hyperlink w:anchor="_Toc386827720" w:history="1">
+            <w:r>
+              <w:rPr>
+                <w:rStyle w:val="Hyperlink"/>
+                <w:noProof/>
+              </w:rPr>
+              <w:t>4.1.</w:t>
+            </w:r>
+            <w:r>
+              <w:rPr>
+                <w:rFonts w:asciiTheme="minorHAnsi" w:eastAsiaTheme="minorEastAsia" w:hAnsiTheme="minorHAnsi" w:cstheme="minorBidi"/>
+                <w:noProof/>
+                <w:kern w:val="0"/>
+                <w:szCs w:val="22"/>
+              </w:rPr>
+              <w:tab/>
+            </w:r>
+            <w:r>
+              <w:rPr>
+                <w:rStyle w:val="Hyperlink"/>
+                <w:noProof/>
+              </w:rPr>
+              <w:t>Ground-Primary Spacecraft Uplink</w:t>
+            </w:r>
+            <w:r>
+              <w:rPr>
+                <w:noProof/>
+                <w:webHidden/>
+              </w:rPr>
+              <w:tab/>
+            </w:r>
+            <w:r>
+              <w:rPr>
+                <w:noProof/>
+                <w:webHidden/>
+              </w:rPr>
+              <w:fldChar w:fldCharType="begin"/>
+            </w:r>
+            <w:r>
+              <w:rPr>
+                <w:noProof/>
+                <w:webHidden/>
+              </w:rPr>
+              <w:instrText xml:space="preserve"> PAGEREF _Toc386827720 \h </w:instrText>
+            </w:r>
+            <w:r>
+              <w:rPr>
+                <w:noProof/>
+                <w:webHidden/>
+              </w:rPr>
+            </w:r>
+            <w:r>
+              <w:rPr>
+                <w:noProof/>
+                <w:webHidden/>
+              </w:rPr>
+              <w:fldChar w:fldCharType="separate"/>
+            </w:r>
+            <w:r>
+              <w:rPr>
+                <w:noProof/>
+                <w:webHidden/>
+              </w:rPr>
+              <w:t>9</w:t>
+            </w:r>
+            <w:r>
+              <w:rPr>
+                <w:noProof/>
+                <w:webHidden/>
+              </w:rPr>
+              <w:fldChar w:fldCharType="end"/>
+            </w:r>
+          </w:hyperlink>
+        </w:p>
+        <w:p>
+          <w:pPr>
+            <w:pStyle w:val="TOC2"/>
+            <w:tabs>
+              <w:tab w:val="left" w:pos="880"/>
+              <w:tab w:val="right" w:leader="dot" w:pos="9350"/>
+            </w:tabs>
+            <w:rPr>
+              <w:rFonts w:asciiTheme="minorHAnsi" w:eastAsiaTheme="minorEastAsia" w:hAnsiTheme="minorHAnsi" w:cstheme="minorBidi"/>
+              <w:noProof/>
+              <w:kern w:val="0"/>
+              <w:szCs w:val="22"/>
+            </w:rPr>
+          </w:pPr>
+          <w:hyperlink w:anchor="_Toc386827721" w:history="1">
+            <w:r>
+              <w:rPr>
+                <w:rStyle w:val="Hyperlink"/>
+                <w:noProof/>
+              </w:rPr>
+              <w:t>4.2.</w:t>
+            </w:r>
+            <w:r>
+              <w:rPr>
+                <w:rFonts w:asciiTheme="minorHAnsi" w:eastAsiaTheme="minorEastAsia" w:hAnsiTheme="minorHAnsi" w:cstheme="minorBidi"/>
+                <w:noProof/>
+                <w:kern w:val="0"/>
+                <w:szCs w:val="22"/>
+              </w:rPr>
+              <w:tab/>
+            </w:r>
+            <w:r>
+              <w:rPr>
+                <w:rStyle w:val="Hyperlink"/>
+                <w:noProof/>
+              </w:rPr>
+              <w:t>Primary Spacecraft-Ground Downlink</w:t>
+            </w:r>
+            <w:r>
+              <w:rPr>
+                <w:noProof/>
+                <w:webHidden/>
+              </w:rPr>
+              <w:tab/>
+            </w:r>
+            <w:r>
+              <w:rPr>
+                <w:noProof/>
+                <w:webHidden/>
+              </w:rPr>
+              <w:fldChar w:fldCharType="begin"/>
+            </w:r>
+            <w:r>
+              <w:rPr>
+                <w:noProof/>
+                <w:webHidden/>
+              </w:rPr>
+              <w:instrText xml:space="preserve"> PAGEREF _Toc386827721 \h </w:instrText>
+            </w:r>
+            <w:r>
+              <w:rPr>
+                <w:noProof/>
+                <w:webHidden/>
+              </w:rPr>
+            </w:r>
+            <w:r>
+              <w:rPr>
+                <w:noProof/>
+                <w:webHidden/>
+              </w:rPr>
+              <w:fldChar w:fldCharType="separate"/>
+            </w:r>
+            <w:r>
+              <w:rPr>
+                <w:noProof/>
+                <w:webHidden/>
+              </w:rPr>
+              <w:t>9</w:t>
+            </w:r>
+            <w:r>
+              <w:rPr>
+                <w:noProof/>
+                <w:webHidden/>
+              </w:rPr>
+              <w:fldChar w:fldCharType="end"/>
+            </w:r>
+          </w:hyperlink>
+        </w:p>
+        <w:p>
+          <w:pPr>
+            <w:pStyle w:val="TOC2"/>
+            <w:tabs>
+              <w:tab w:val="left" w:pos="880"/>
+              <w:tab w:val="right" w:leader="dot" w:pos="9350"/>
+            </w:tabs>
+            <w:rPr>
+              <w:rFonts w:asciiTheme="minorHAnsi" w:eastAsiaTheme="minorEastAsia" w:hAnsiTheme="minorHAnsi" w:cstheme="minorBidi"/>
+              <w:noProof/>
+              <w:kern w:val="0"/>
+              <w:szCs w:val="22"/>
+            </w:rPr>
+          </w:pPr>
+          <w:hyperlink w:anchor="_Toc386827722" w:history="1">
+            <w:r>
+              <w:rPr>
+                <w:rStyle w:val="Hyperlink"/>
+                <w:noProof/>
+              </w:rPr>
+              <w:t>4.3.</w:t>
+            </w:r>
+            <w:r>
+              <w:rPr>
+                <w:rFonts w:asciiTheme="minorHAnsi" w:eastAsiaTheme="minorEastAsia" w:hAnsiTheme="minorHAnsi" w:cstheme="minorBidi"/>
+                <w:noProof/>
+                <w:kern w:val="0"/>
+                <w:szCs w:val="22"/>
+              </w:rPr>
+              <w:tab/>
+            </w:r>
+            <w:r>
+              <w:rPr>
+                <w:rStyle w:val="Hyperlink"/>
+                <w:noProof/>
+              </w:rPr>
+              <w:t>Ground-Secondary Spacecraft Uplink</w:t>
+            </w:r>
+            <w:r>
+              <w:rPr>
+                <w:noProof/>
+                <w:webHidden/>
+              </w:rPr>
+              <w:tab/>
+            </w:r>
+            <w:r>
+              <w:rPr>
+                <w:noProof/>
+                <w:webHidden/>
+              </w:rPr>
+              <w:fldChar w:fldCharType="begin"/>
+            </w:r>
+            <w:r>
+              <w:rPr>
+                <w:noProof/>
+                <w:webHidden/>
+              </w:rPr>
+              <w:instrText xml:space="preserve"> PAGEREF _Toc386827722 \h </w:instrText>
             </w:r>
             <w:r>
               <w:rPr>
@@ -2210,7 +2499,7 @@
       <w:pPr>
         <w:pStyle w:val="Heading1"/>
       </w:pPr>
-      <w:bookmarkStart w:id="1" w:name="_Toc386827195"/>
+      <w:bookmarkStart w:id="1" w:name="_Toc386827710"/>
       <w:r>
         <w:lastRenderedPageBreak/>
         <w:t>Interface Overview</w:t>
@@ -2233,7 +2522,7 @@
         <w:pStyle w:val="ListParagraph"/>
         <w:numPr>
           <w:ilvl w:val="0"/>
-          <w:numId w:val="46"/>
+          <w:numId w:val="4"/>
         </w:numPr>
         <w:spacing w:before="240"/>
         <w:rPr>
@@ -2266,7 +2555,7 @@
         <w:pStyle w:val="ListParagraph"/>
         <w:numPr>
           <w:ilvl w:val="0"/>
-          <w:numId w:val="46"/>
+          <w:numId w:val="4"/>
         </w:numPr>
         <w:spacing w:after="240"/>
         <w:rPr>
@@ -2306,7 +2595,7 @@
         <w:pStyle w:val="ListParagraph"/>
         <w:numPr>
           <w:ilvl w:val="0"/>
-          <w:numId w:val="46"/>
+          <w:numId w:val="4"/>
         </w:numPr>
         <w:spacing w:after="240"/>
         <w:rPr>
@@ -2592,7 +2881,7 @@
       <w:pPr>
         <w:pStyle w:val="Heading1"/>
       </w:pPr>
-      <w:bookmarkStart w:id="2" w:name="_Toc386827196"/>
+      <w:bookmarkStart w:id="2" w:name="_Toc386827711"/>
       <w:r>
         <w:lastRenderedPageBreak/>
         <w:t>Primary-Secondary Spacecraft Interface</w:t>
@@ -2620,7 +2909,7 @@
         <w:pStyle w:val="ListParagraph"/>
         <w:numPr>
           <w:ilvl w:val="0"/>
-          <w:numId w:val="47"/>
+          <w:numId w:val="5"/>
         </w:numPr>
         <w:rPr>
           <w:rFonts w:ascii="Times New Roman" w:hAnsi="Times New Roman" w:cs="Times New Roman"/>
@@ -2674,7 +2963,7 @@
         <w:pStyle w:val="ListParagraph"/>
         <w:numPr>
           <w:ilvl w:val="0"/>
-          <w:numId w:val="47"/>
+          <w:numId w:val="5"/>
         </w:numPr>
         <w:rPr>
           <w:rFonts w:ascii="Times New Roman" w:hAnsi="Times New Roman" w:cs="Times New Roman"/>
@@ -2753,13 +3042,13 @@
         <w:pStyle w:val="Heading2"/>
         <w:numPr>
           <w:ilvl w:val="1"/>
-          <w:numId w:val="44"/>
+          <w:numId w:val="3"/>
         </w:numPr>
       </w:pPr>
       <w:r>
         <w:t xml:space="preserve"> </w:t>
       </w:r>
-      <w:bookmarkStart w:id="3" w:name="_Toc386827197"/>
+      <w:bookmarkStart w:id="3" w:name="_Toc386827712"/>
       <w:r>
         <w:t>Primary-Secondary Separation Mechanism</w:t>
       </w:r>
@@ -3040,14 +3329,7 @@
                             <w:rFonts w:cs="Times New Roman"/>
                             <w:i w:val="0"/>
                           </w:rPr>
-                          <w:t xml:space="preserve">The left figure shows a magnified view of the solenoid latch interface, while the right figure shows a magnified view of the </w:t>
-                        </w:r>
-                        <w:r>
-                          <w:rPr>
-                            <w:rFonts w:cs="Times New Roman"/>
-                            <w:i w:val="0"/>
-                          </w:rPr>
-                          <w:t>separation spring interface.</w:t>
+                          <w:t>The left figure shows a magnified view of the solenoid latch interface, while the right figure shows a magnified view of the separation spring interface.</w:t>
                         </w:r>
                       </w:p>
                       <w:p/>
@@ -3288,10 +3570,10 @@
         <w:pStyle w:val="Heading2"/>
         <w:numPr>
           <w:ilvl w:val="1"/>
-          <w:numId w:val="44"/>
+          <w:numId w:val="3"/>
         </w:numPr>
       </w:pPr>
-      <w:bookmarkStart w:id="4" w:name="_Toc386827198"/>
+      <w:bookmarkStart w:id="4" w:name="_Toc386827713"/>
       <w:r>
         <w:t>Secondary Spacecraft Power Inhibit</w:t>
       </w:r>
@@ -3362,8 +3644,8 @@
         <w:lastRenderedPageBreak/>
         <w:drawing>
           <wp:inline distT="0" distB="0" distL="0" distR="0">
-            <wp:extent cx="3495675" cy="2778803"/>
-            <wp:effectExtent l="19050" t="0" r="9525" b="0"/>
+            <wp:extent cx="3028950" cy="2407791"/>
+            <wp:effectExtent l="19050" t="0" r="0" b="0"/>
             <wp:docPr id="3" name="Picture 3"/>
             <wp:cNvGraphicFramePr>
               <a:graphicFrameLocks xmlns:a="http://schemas.openxmlformats.org/drawingml/2006/main" noChangeAspect="1"/>
@@ -3385,7 +3667,7 @@
                   <pic:spPr>
                     <a:xfrm>
                       <a:off x="0" y="0"/>
-                      <a:ext cx="3495675" cy="2778803"/>
+                      <a:ext cx="3028950" cy="2407791"/>
                     </a:xfrm>
                     <a:prstGeom prst="rect">
                       <a:avLst/>
@@ -3533,7 +3815,7 @@
       <w:pPr>
         <w:pStyle w:val="Heading1"/>
       </w:pPr>
-      <w:bookmarkStart w:id="6" w:name="_Toc386827199"/>
+      <w:bookmarkStart w:id="6" w:name="_Toc386827714"/>
       <w:r>
         <w:t>Primary-Colony-II Bus Interfaces</w:t>
       </w:r>
@@ -3955,7 +4237,7 @@
               <w:pStyle w:val="Caption"/>
               <w:numPr>
                 <w:ilvl w:val="0"/>
-                <w:numId w:val="48"/>
+                <w:numId w:val="6"/>
               </w:numPr>
               <w:spacing w:before="0" w:after="0"/>
               <w:jc w:val="center"/>
@@ -4082,7 +4364,7 @@
               <w:pStyle w:val="Caption"/>
               <w:numPr>
                 <w:ilvl w:val="0"/>
-                <w:numId w:val="48"/>
+                <w:numId w:val="6"/>
               </w:numPr>
               <w:spacing w:before="0" w:after="0"/>
               <w:jc w:val="center"/>
@@ -4200,7 +4482,7 @@
               <w:pStyle w:val="Caption"/>
               <w:numPr>
                 <w:ilvl w:val="0"/>
-                <w:numId w:val="48"/>
+                <w:numId w:val="6"/>
               </w:numPr>
               <w:spacing w:before="0" w:after="0"/>
               <w:jc w:val="center"/>
@@ -4318,7 +4600,7 @@
               <w:pStyle w:val="Caption"/>
               <w:numPr>
                 <w:ilvl w:val="0"/>
-                <w:numId w:val="48"/>
+                <w:numId w:val="6"/>
               </w:numPr>
               <w:spacing w:before="0" w:after="0"/>
               <w:jc w:val="center"/>
@@ -4427,7 +4709,7 @@
               <w:pStyle w:val="Caption"/>
               <w:numPr>
                 <w:ilvl w:val="0"/>
-                <w:numId w:val="48"/>
+                <w:numId w:val="6"/>
               </w:numPr>
               <w:spacing w:before="0" w:after="0"/>
               <w:jc w:val="center"/>
@@ -4536,7 +4818,7 @@
               <w:pStyle w:val="Caption"/>
               <w:numPr>
                 <w:ilvl w:val="0"/>
-                <w:numId w:val="48"/>
+                <w:numId w:val="6"/>
               </w:numPr>
               <w:spacing w:before="0" w:after="0"/>
               <w:jc w:val="center"/>
@@ -4645,7 +4927,7 @@
               <w:pStyle w:val="Caption"/>
               <w:numPr>
                 <w:ilvl w:val="0"/>
-                <w:numId w:val="48"/>
+                <w:numId w:val="6"/>
               </w:numPr>
               <w:spacing w:before="0" w:after="0"/>
               <w:jc w:val="center"/>
@@ -4754,7 +5036,7 @@
               <w:pStyle w:val="Caption"/>
               <w:numPr>
                 <w:ilvl w:val="0"/>
-                <w:numId w:val="48"/>
+                <w:numId w:val="6"/>
               </w:numPr>
               <w:spacing w:before="0" w:after="0"/>
               <w:jc w:val="center"/>
@@ -4863,7 +5145,7 @@
               <w:pStyle w:val="Caption"/>
               <w:numPr>
                 <w:ilvl w:val="0"/>
-                <w:numId w:val="48"/>
+                <w:numId w:val="6"/>
               </w:numPr>
               <w:spacing w:before="0" w:after="0"/>
               <w:jc w:val="center"/>
@@ -4972,7 +5254,7 @@
               <w:pStyle w:val="Caption"/>
               <w:numPr>
                 <w:ilvl w:val="0"/>
-                <w:numId w:val="48"/>
+                <w:numId w:val="6"/>
               </w:numPr>
               <w:spacing w:before="0" w:after="0"/>
               <w:jc w:val="center"/>
@@ -5081,7 +5363,7 @@
               <w:pStyle w:val="Caption"/>
               <w:numPr>
                 <w:ilvl w:val="0"/>
-                <w:numId w:val="48"/>
+                <w:numId w:val="6"/>
               </w:numPr>
               <w:spacing w:before="0" w:after="0"/>
               <w:jc w:val="center"/>
@@ -5172,7 +5454,7 @@
               <w:pStyle w:val="Caption"/>
               <w:numPr>
                 <w:ilvl w:val="0"/>
-                <w:numId w:val="48"/>
+                <w:numId w:val="6"/>
               </w:numPr>
               <w:spacing w:before="0" w:after="0"/>
               <w:jc w:val="center"/>
@@ -5281,7 +5563,7 @@
               <w:pStyle w:val="Caption"/>
               <w:numPr>
                 <w:ilvl w:val="0"/>
-                <w:numId w:val="48"/>
+                <w:numId w:val="6"/>
               </w:numPr>
               <w:spacing w:before="0" w:after="0"/>
               <w:jc w:val="center"/>
@@ -5390,7 +5672,7 @@
               <w:pStyle w:val="Caption"/>
               <w:numPr>
                 <w:ilvl w:val="0"/>
-                <w:numId w:val="48"/>
+                <w:numId w:val="6"/>
               </w:numPr>
               <w:spacing w:before="0" w:after="0"/>
               <w:jc w:val="center"/>
@@ -5499,7 +5781,7 @@
               <w:pStyle w:val="Caption"/>
               <w:numPr>
                 <w:ilvl w:val="0"/>
-                <w:numId w:val="48"/>
+                <w:numId w:val="6"/>
               </w:numPr>
               <w:spacing w:before="0" w:after="0"/>
               <w:jc w:val="center"/>
@@ -5608,7 +5890,7 @@
               <w:pStyle w:val="Caption"/>
               <w:numPr>
                 <w:ilvl w:val="0"/>
-                <w:numId w:val="48"/>
+                <w:numId w:val="6"/>
               </w:numPr>
               <w:spacing w:before="0" w:after="0"/>
               <w:jc w:val="center"/>
@@ -5717,7 +5999,7 @@
               <w:pStyle w:val="Caption"/>
               <w:numPr>
                 <w:ilvl w:val="0"/>
-                <w:numId w:val="48"/>
+                <w:numId w:val="6"/>
               </w:numPr>
               <w:spacing w:before="0" w:after="0"/>
               <w:jc w:val="center"/>
@@ -5826,7 +6108,7 @@
               <w:pStyle w:val="Caption"/>
               <w:numPr>
                 <w:ilvl w:val="0"/>
-                <w:numId w:val="48"/>
+                <w:numId w:val="6"/>
               </w:numPr>
               <w:spacing w:before="0" w:after="0"/>
               <w:jc w:val="center"/>
@@ -5935,7 +6217,7 @@
               <w:pStyle w:val="Caption"/>
               <w:numPr>
                 <w:ilvl w:val="0"/>
-                <w:numId w:val="48"/>
+                <w:numId w:val="6"/>
               </w:numPr>
               <w:spacing w:before="0" w:after="0"/>
               <w:jc w:val="center"/>
@@ -6044,7 +6326,7 @@
               <w:pStyle w:val="Caption"/>
               <w:numPr>
                 <w:ilvl w:val="0"/>
-                <w:numId w:val="48"/>
+                <w:numId w:val="6"/>
               </w:numPr>
               <w:spacing w:before="0" w:after="0"/>
               <w:jc w:val="center"/>
@@ -6153,7 +6435,7 @@
               <w:pStyle w:val="Caption"/>
               <w:numPr>
                 <w:ilvl w:val="0"/>
-                <w:numId w:val="48"/>
+                <w:numId w:val="6"/>
               </w:numPr>
               <w:spacing w:before="0" w:after="0"/>
               <w:jc w:val="center"/>
@@ -6262,7 +6544,7 @@
               <w:pStyle w:val="Caption"/>
               <w:numPr>
                 <w:ilvl w:val="0"/>
-                <w:numId w:val="48"/>
+                <w:numId w:val="6"/>
               </w:numPr>
               <w:spacing w:before="0" w:after="0"/>
               <w:jc w:val="center"/>
@@ -6353,7 +6635,7 @@
               <w:pStyle w:val="Caption"/>
               <w:numPr>
                 <w:ilvl w:val="0"/>
-                <w:numId w:val="48"/>
+                <w:numId w:val="6"/>
               </w:numPr>
               <w:spacing w:before="0" w:after="0"/>
               <w:jc w:val="center"/>
@@ -6462,7 +6744,7 @@
               <w:pStyle w:val="Caption"/>
               <w:numPr>
                 <w:ilvl w:val="0"/>
-                <w:numId w:val="48"/>
+                <w:numId w:val="6"/>
               </w:numPr>
               <w:spacing w:before="0" w:after="0"/>
               <w:jc w:val="center"/>
@@ -6553,7 +6835,7 @@
               <w:pStyle w:val="Caption"/>
               <w:numPr>
                 <w:ilvl w:val="0"/>
-                <w:numId w:val="48"/>
+                <w:numId w:val="6"/>
               </w:numPr>
               <w:spacing w:before="0" w:after="0"/>
               <w:jc w:val="center"/>
@@ -6714,7 +6996,7 @@
         </w:rPr>
         <w:drawing>
           <wp:inline distT="0" distB="0" distL="0" distR="0">
-            <wp:extent cx="3305175" cy="2091237"/>
+            <wp:extent cx="4079674" cy="2581275"/>
             <wp:effectExtent l="19050" t="0" r="0" b="0"/>
             <wp:docPr id="14" name="Picture 12" descr="Device Diagram.tif"/>
             <wp:cNvGraphicFramePr>
@@ -6737,7 +7019,7 @@
                   <pic:spPr>
                     <a:xfrm>
                       <a:off x="0" y="0"/>
-                      <a:ext cx="3315781" cy="2097948"/>
+                      <a:ext cx="4092765" cy="2589558"/>
                     </a:xfrm>
                     <a:prstGeom prst="rect">
                       <a:avLst/>
@@ -7215,14 +7497,14 @@
       <w:pPr>
         <w:pStyle w:val="Heading1"/>
       </w:pPr>
-      <w:bookmarkStart w:id="7" w:name="_Toc386827200"/>
+      <w:bookmarkStart w:id="7" w:name="_Toc386827715"/>
       <w:r>
         <w:t>Ground-Spacecraft Interface</w:t>
       </w:r>
+      <w:r>
+        <w:t>s</w:t>
+      </w:r>
       <w:bookmarkEnd w:id="7"/>
-      <w:r>
-        <w:t>s</w:t>
-      </w:r>
     </w:p>
     <w:p>
       <w:r>
@@ -7233,7 +7515,7 @@
       <w:pPr>
         <w:numPr>
           <w:ilvl w:val="0"/>
-          <w:numId w:val="50"/>
+          <w:numId w:val="7"/>
         </w:numPr>
         <w:jc w:val="left"/>
       </w:pPr>
@@ -7245,7 +7527,7 @@
       <w:pPr>
         <w:numPr>
           <w:ilvl w:val="0"/>
-          <w:numId w:val="50"/>
+          <w:numId w:val="7"/>
         </w:numPr>
         <w:jc w:val="left"/>
       </w:pPr>
@@ -7257,7 +7539,7 @@
       <w:pPr>
         <w:numPr>
           <w:ilvl w:val="0"/>
-          <w:numId w:val="50"/>
+          <w:numId w:val="7"/>
         </w:numPr>
         <w:jc w:val="left"/>
       </w:pPr>
@@ -7267,10 +7549,27 @@
     </w:p>
     <w:p>
       <w:r>
-        <w:t>These interfaces predominately consist of ground station antennas (located at either the Space Systems Research Lab in St. Louis, MO or the Advanced Space &amp; Intelligence organization in Huntington Beach, CA)</w:t>
-      </w:r>
-      <w:r>
-        <w:t xml:space="preserve"> and spacecraft antennas (either the secondary spacecraft’s UHF patch antenna or the primary spacecraft’s S-Band antenna). Each of these interfaces is described in greater detail in the following sections.</w:t>
+        <w:t>These interfaces predominately consist of ground station antennas (located at the Space Syste</w:t>
+      </w:r>
+      <w:r>
+        <w:t>ms Research Lab in St. Louis, MO</w:t>
+      </w:r>
+      <w:r>
+        <w:t>)</w:t>
+      </w:r>
+      <w:r>
+        <w:t xml:space="preserve"> and spacecraft antennas (either the secondary spacecraft’s UHF patch antenna or the primary spacecraft’s antenna). Each of these interfaces is described in greater detail in the following sections.</w:t>
+      </w:r>
+    </w:p>
+    <w:p>
+      <w:r>
+        <w:t>Expected ground station pass durations</w:t>
+      </w:r>
+      <w:r>
+        <w:t xml:space="preserve"> were made with the assumption of one of either </w:t>
+      </w:r>
+      <w:r>
+        <w:t>three reference missions:</w:t>
       </w:r>
     </w:p>
     <w:p>
@@ -7278,7 +7577,67 @@
         <w:pStyle w:val="ListParagraph"/>
         <w:numPr>
           <w:ilvl w:val="0"/>
-          <w:numId w:val="40"/>
+          <w:numId w:val="8"/>
+        </w:numPr>
+        <w:spacing w:after="120"/>
+      </w:pPr>
+      <w:r>
+        <w:rPr>
+          <w:rFonts w:ascii="Times New Roman" w:hAnsi="Times New Roman" w:cs="Times New Roman"/>
+        </w:rPr>
+        <w:t>300 km Equatorial</w:t>
+      </w:r>
+    </w:p>
+    <w:p>
+      <w:pPr>
+        <w:pStyle w:val="ListParagraph"/>
+        <w:numPr>
+          <w:ilvl w:val="0"/>
+          <w:numId w:val="8"/>
+        </w:numPr>
+        <w:spacing w:after="120"/>
+      </w:pPr>
+      <w:r>
+        <w:rPr>
+          <w:rFonts w:ascii="Times New Roman" w:hAnsi="Times New Roman" w:cs="Times New Roman"/>
+        </w:rPr>
+        <w:t>500 km Equatorial</w:t>
+      </w:r>
+    </w:p>
+    <w:p>
+      <w:pPr>
+        <w:pStyle w:val="ListParagraph"/>
+        <w:numPr>
+          <w:ilvl w:val="0"/>
+          <w:numId w:val="8"/>
+        </w:numPr>
+        <w:spacing w:after="120"/>
+      </w:pPr>
+      <w:r>
+        <w:rPr>
+          <w:rFonts w:ascii="Times New Roman" w:hAnsi="Times New Roman" w:cs="Times New Roman"/>
+        </w:rPr>
+        <w:t>500 km, 45</w:t>
+      </w:r>
+      <w:r>
+        <w:rPr>
+          <w:rFonts w:cs="Times New Roman"/>
+        </w:rPr>
+        <w:t>⁰</w:t>
+      </w:r>
+      <w:r>
+        <w:rPr>
+          <w:rFonts w:ascii="Times New Roman" w:hAnsi="Times New Roman" w:cs="Times New Roman"/>
+        </w:rPr>
+        <w:t xml:space="preserve"> Inclination</w:t>
+      </w:r>
+    </w:p>
+    <w:p>
+      <w:pPr>
+        <w:pStyle w:val="ListParagraph"/>
+        <w:numPr>
+          <w:ilvl w:val="0"/>
+          <w:numId w:val="2"/>
         </w:numPr>
         <w:spacing w:before="200" w:after="60"/>
         <w:outlineLvl w:val="1"/>
@@ -7290,13 +7649,15 @@
           <w:szCs w:val="24"/>
         </w:rPr>
       </w:pPr>
+      <w:bookmarkStart w:id="8" w:name="_Toc386827716"/>
+      <w:bookmarkEnd w:id="8"/>
     </w:p>
     <w:p>
       <w:pPr>
         <w:pStyle w:val="ListParagraph"/>
         <w:numPr>
           <w:ilvl w:val="0"/>
-          <w:numId w:val="40"/>
+          <w:numId w:val="2"/>
         </w:numPr>
         <w:spacing w:before="200" w:after="60"/>
         <w:outlineLvl w:val="1"/>
@@ -7308,13 +7669,15 @@
           <w:szCs w:val="24"/>
         </w:rPr>
       </w:pPr>
+      <w:bookmarkStart w:id="9" w:name="_Toc386827717"/>
+      <w:bookmarkEnd w:id="9"/>
     </w:p>
     <w:p>
       <w:pPr>
         <w:pStyle w:val="ListParagraph"/>
         <w:numPr>
           <w:ilvl w:val="0"/>
-          <w:numId w:val="40"/>
+          <w:numId w:val="2"/>
         </w:numPr>
         <w:spacing w:before="200" w:after="60"/>
         <w:outlineLvl w:val="1"/>
@@ -7326,13 +7689,15 @@
           <w:szCs w:val="24"/>
         </w:rPr>
       </w:pPr>
+      <w:bookmarkStart w:id="10" w:name="_Toc386827718"/>
+      <w:bookmarkEnd w:id="10"/>
     </w:p>
     <w:p>
       <w:pPr>
         <w:pStyle w:val="ListParagraph"/>
         <w:numPr>
           <w:ilvl w:val="0"/>
-          <w:numId w:val="40"/>
+          <w:numId w:val="2"/>
         </w:numPr>
         <w:spacing w:before="200" w:after="60"/>
         <w:outlineLvl w:val="1"/>
@@ -7344,42 +7709,85 @@
           <w:szCs w:val="24"/>
         </w:rPr>
       </w:pPr>
+      <w:bookmarkStart w:id="11" w:name="_Toc386827719"/>
+      <w:bookmarkEnd w:id="11"/>
     </w:p>
     <w:p>
       <w:pPr>
         <w:pStyle w:val="Heading2"/>
       </w:pPr>
       <w:r>
-        <w:t xml:space="preserve"> Ground-Primary Spacecraft Uplink</w:t>
-      </w:r>
+        <w:t xml:space="preserve"> </w:t>
+      </w:r>
+      <w:bookmarkStart w:id="12" w:name="_Toc386827720"/>
+      <w:r>
+        <w:t>Ground-Primary Spacecraft Uplink</w:t>
+      </w:r>
+      <w:bookmarkEnd w:id="12"/>
     </w:p>
     <w:p>
       <w:r>
-        <w:t>The primary spacecraft uplink serves to command the primary spacecraft at any point in the mission. The uplink will be act the command link when the primary and secondary spacecraft are conjoined and this is how the command to separate will be sent. The uplink data rate must be at least 4000bps and the frequency must be selected from the 430/440 MHz range. The ground station at Boeing will act as the command station for the primary spacecraft.</w:t>
+        <w:t xml:space="preserve">The primary spacecraft uplink serves to command the primary spacecraft at any point in the mission. The uplink will be act the command link when the primary and secondary spacecraft are conjoined and this is how the command </w:t>
+      </w:r>
+      <w:r>
+        <w:t>for spacecraft separation</w:t>
+      </w:r>
+      <w:r>
+        <w:t xml:space="preserve"> will be sent. The uplink data rate must be at least 4000bps and the frequency must be selected from the 430/440 MHz range. The ground station at </w:t>
+      </w:r>
+      <w:r>
+        <w:t>the SSRL</w:t>
+      </w:r>
+      <w:r>
+        <w:t xml:space="preserve"> will act as the command station for the primary spacecraft.</w:t>
+      </w:r>
+      <w:r>
+        <w:t xml:space="preserve"> </w:t>
       </w:r>
     </w:p>
     <w:p>
-      <w:pPr>
-        <w:pStyle w:val="Heading2"/>
-      </w:pPr>
-      <w:r>
-        <w:t xml:space="preserve"> Primary Spacecraft-Ground Downlink</w:t>
+      <w:r>
+        <w:t>The SSRL</w:t>
+      </w:r>
+      <w:r>
+        <w:t xml:space="preserve"> ground station consists of a 100W</w:t>
+      </w:r>
+      <w:r>
+        <w:t xml:space="preserve"> </w:t>
       </w:r>
     </w:p>
     <w:p>
-      <w:r>
-        <w:t>The primary spacecraft downlink serves to send mission and health data down to the ground. It will beacon health data down at 10 second intervals. The downlink data rate must be at least 100 kbps and the frequency must be selected from the 430/440 MHz range and use GMSK modulation. The ground station at Boeing will act as the primary receiving station with Saint Louis serving as a secondary receiving station.</w:t>
-      </w:r>
+      <w:pPr>
+        <w:pStyle w:val="Heading2"/>
+      </w:pPr>
+      <w:r>
+        <w:t xml:space="preserve"> </w:t>
+      </w:r>
+      <w:bookmarkStart w:id="13" w:name="_Toc386827721"/>
+      <w:r>
+        <w:t>Primary Spacecraft-Ground Downlink</w:t>
+      </w:r>
+      <w:bookmarkEnd w:id="13"/>
     </w:p>
     <w:p>
-      <w:pPr>
-        <w:pStyle w:val="Heading2"/>
-      </w:pPr>
-      <w:r>
-        <w:t xml:space="preserve"> Ground-Secondary Spacecraft Uplink</w:t>
+      <w:r>
+        <w:t>The primary spacecraft downlink serves to send mission and health data down to the ground. It will beacon health data down at 10 second intervals. The downlink data rate must be at least 100 kbps and the frequency must be selected from the 430/440 MHz range and use GMSK modulation. The ground station at Boeing will act as the primary receiving station with Saint Louis serving as a secondary receiving station.</w:t>
       </w:r>
     </w:p>
     <w:p>
+      <w:pPr>
+        <w:pStyle w:val="Heading2"/>
+      </w:pPr>
+      <w:r>
+        <w:t xml:space="preserve"> </w:t>
+      </w:r>
+      <w:bookmarkStart w:id="14" w:name="_Toc386827722"/>
+      <w:r>
+        <w:t>Ground-Secondary Spacecraft Uplink</w:t>
+      </w:r>
+      <w:bookmarkEnd w:id="14"/>
+    </w:p>
+    <w:p>
       <w:r>
         <w:t>The secondary spacecraft uplink serves to turn off the visual aids for the primary spacecraft it is carrying. If necessary it will also be used to turn them back on. The uplink data rate must be at least 1200 bps</w:t>
       </w:r>
@@ -7389,7 +7797,11 @@
       </w:r>
       <w:proofErr w:type="gramEnd"/>
       <w:r>
-        <w:t xml:space="preserve"> frequency must be selected from the 430 MHz range, and it must be broadcast using FSK modulation and AX.25 protocol. The ground station at Boeing will act as the primary command station for the secondary spacecraft with Saint Louis serving as a backup station.</w:t>
+        <w:t xml:space="preserve"> frequency must be selected from the 430 MHz range, and it must be broadcast using FSK modulation and AX.25 protocol. The ground station at Boeing will act as the primary command station for the secondary </w:t>
+      </w:r>
+      <w:r>
+        <w:lastRenderedPageBreak/>
+        <w:t>spacecraft with Saint Louis serving as a backup station.</w:t>
       </w:r>
     </w:p>
     <w:p/>
@@ -7468,24 +7880,14 @@
       <w:tab/>
       <w:t xml:space="preserve">Page </w:t>
     </w:r>
-    <w:r>
-      <w:fldChar w:fldCharType="begin"/>
-    </w:r>
-    <w:r>
-      <w:instrText xml:space="preserve"> PAGE </w:instrText>
-    </w:r>
-    <w:r>
-      <w:fldChar w:fldCharType="separate"/>
-    </w:r>
-    <w:r>
-      <w:rPr>
-        <w:noProof/>
-      </w:rPr>
-      <w:t>9</w:t>
-    </w:r>
-    <w:r>
-      <w:fldChar w:fldCharType="end"/>
-    </w:r>
+    <w:fldSimple w:instr=" PAGE ">
+      <w:r>
+        <w:rPr>
+          <w:noProof/>
+        </w:rPr>
+        <w:t>9</w:t>
+      </w:r>
+    </w:fldSimple>
     <w:r>
       <w:t xml:space="preserve"> of </w:t>
     </w:r>
@@ -7505,24 +7907,14 @@
     <w:r>
       <w:t xml:space="preserve">Last Updated </w:t>
     </w:r>
-    <w:r>
-      <w:fldChar w:fldCharType="begin"/>
-    </w:r>
-    <w:r>
-      <w:instrText xml:space="preserve"> DATE \@ "d MMMM yyyy" </w:instrText>
-    </w:r>
-    <w:r>
-      <w:fldChar w:fldCharType="separate"/>
-    </w:r>
-    <w:r>
-      <w:rPr>
-        <w:noProof/>
-      </w:rPr>
-      <w:t>27 April 2014</w:t>
-    </w:r>
-    <w:r>
-      <w:fldChar w:fldCharType="end"/>
-    </w:r>
+    <w:fldSimple w:instr=" DATE \@ &quot;d MMMM yyyy&quot; ">
+      <w:r>
+        <w:rPr>
+          <w:noProof/>
+        </w:rPr>
+        <w:t>27 April 2014</w:t>
+      </w:r>
+    </w:fldSimple>
   </w:p>
 </w:ftr>
 </file>
@@ -7573,128 +7965,6 @@
 <file path=word/numbering.xml><?xml version="1.0" encoding="utf-8"?>
 <w:numbering xmlns:ve="http://schemas.openxmlformats.org/markup-compatibility/2006" xmlns:o="urn:schemas-microsoft-com:office:office" xmlns:r="http://schemas.openxmlformats.org/officeDocument/2006/relationships" xmlns:m="http://schemas.openxmlformats.org/officeDocument/2006/math" xmlns:v="urn:schemas-microsoft-com:vml" xmlns:wp="http://schemas.openxmlformats.org/drawingml/2006/wordprocessingDrawing" xmlns:w10="urn:schemas-microsoft-com:office:word" xmlns:w="http://schemas.openxmlformats.org/wordprocessingml/2006/main" xmlns:wne="http://schemas.microsoft.com/office/word/2006/wordml">
   <w:abstractNum w:abstractNumId="0">
-    <w:nsid w:val="00000001"/>
-    <w:multiLevelType w:val="multilevel"/>
-    <w:tmpl w:val="00000001"/>
-    <w:lvl w:ilvl="0">
-      <w:start w:val="1"/>
-      <w:numFmt w:val="none"/>
-      <w:suff w:val="nothing"/>
-      <w:lvlText w:val=""/>
-      <w:lvlJc w:val="left"/>
-      <w:pPr>
-        <w:tabs>
-          <w:tab w:val="num" w:pos="0"/>
-        </w:tabs>
-        <w:ind w:left="432" w:hanging="432"/>
-      </w:pPr>
-    </w:lvl>
-    <w:lvl w:ilvl="1">
-      <w:start w:val="1"/>
-      <w:numFmt w:val="none"/>
-      <w:suff w:val="nothing"/>
-      <w:lvlText w:val=""/>
-      <w:lvlJc w:val="left"/>
-      <w:pPr>
-        <w:tabs>
-          <w:tab w:val="num" w:pos="0"/>
-        </w:tabs>
-        <w:ind w:left="576" w:hanging="576"/>
-      </w:pPr>
-    </w:lvl>
-    <w:lvl w:ilvl="2">
-      <w:start w:val="1"/>
-      <w:numFmt w:val="none"/>
-      <w:suff w:val="nothing"/>
-      <w:lvlText w:val=""/>
-      <w:lvlJc w:val="left"/>
-      <w:pPr>
-        <w:tabs>
-          <w:tab w:val="num" w:pos="0"/>
-        </w:tabs>
-        <w:ind w:left="720" w:hanging="720"/>
-      </w:pPr>
-    </w:lvl>
-    <w:lvl w:ilvl="3">
-      <w:start w:val="1"/>
-      <w:numFmt w:val="none"/>
-      <w:suff w:val="nothing"/>
-      <w:lvlText w:val=""/>
-      <w:lvlJc w:val="left"/>
-      <w:pPr>
-        <w:tabs>
-          <w:tab w:val="num" w:pos="0"/>
-        </w:tabs>
-        <w:ind w:left="864" w:hanging="864"/>
-      </w:pPr>
-    </w:lvl>
-    <w:lvl w:ilvl="4">
-      <w:start w:val="1"/>
-      <w:numFmt w:val="none"/>
-      <w:suff w:val="nothing"/>
-      <w:lvlText w:val=""/>
-      <w:lvlJc w:val="left"/>
-      <w:pPr>
-        <w:tabs>
-          <w:tab w:val="num" w:pos="0"/>
-        </w:tabs>
-        <w:ind w:left="1008" w:hanging="1008"/>
-      </w:pPr>
-    </w:lvl>
-    <w:lvl w:ilvl="5">
-      <w:start w:val="1"/>
-      <w:numFmt w:val="none"/>
-      <w:suff w:val="nothing"/>
-      <w:lvlText w:val=""/>
-      <w:lvlJc w:val="left"/>
-      <w:pPr>
-        <w:tabs>
-          <w:tab w:val="num" w:pos="0"/>
-        </w:tabs>
-        <w:ind w:left="1152" w:hanging="1152"/>
-      </w:pPr>
-    </w:lvl>
-    <w:lvl w:ilvl="6">
-      <w:start w:val="1"/>
-      <w:numFmt w:val="none"/>
-      <w:suff w:val="nothing"/>
-      <w:lvlText w:val=""/>
-      <w:lvlJc w:val="left"/>
-      <w:pPr>
-        <w:tabs>
-          <w:tab w:val="num" w:pos="0"/>
-        </w:tabs>
-        <w:ind w:left="1296" w:hanging="1296"/>
-      </w:pPr>
-    </w:lvl>
-    <w:lvl w:ilvl="7">
-      <w:start w:val="1"/>
-      <w:numFmt w:val="none"/>
-      <w:suff w:val="nothing"/>
-      <w:lvlText w:val=""/>
-      <w:lvlJc w:val="left"/>
-      <w:pPr>
-        <w:tabs>
-          <w:tab w:val="num" w:pos="0"/>
-        </w:tabs>
-        <w:ind w:left="1440" w:hanging="1440"/>
-      </w:pPr>
-    </w:lvl>
-    <w:lvl w:ilvl="8">
-      <w:start w:val="1"/>
-      <w:numFmt w:val="none"/>
-      <w:suff w:val="nothing"/>
-      <w:lvlText w:val=""/>
-      <w:lvlJc w:val="left"/>
-      <w:pPr>
-        <w:tabs>
-          <w:tab w:val="num" w:pos="0"/>
-        </w:tabs>
-        <w:ind w:left="1584" w:hanging="1584"/>
-      </w:pPr>
-    </w:lvl>
-  </w:abstractNum>
-  <w:abstractNum w:abstractNumId="1">
     <w:nsid w:val="00000003"/>
     <w:multiLevelType w:val="multilevel"/>
     <w:tmpl w:val="00000003"/>
@@ -7812,7 +8082,7 @@
       </w:pPr>
     </w:lvl>
   </w:abstractNum>
-  <w:abstractNum w:abstractNumId="2">
+  <w:abstractNum w:abstractNumId="1">
     <w:nsid w:val="00000004"/>
     <w:multiLevelType w:val="multilevel"/>
     <w:tmpl w:val="00000004"/>
@@ -7930,7 +8200,7 @@
       </w:pPr>
     </w:lvl>
   </w:abstractNum>
-  <w:abstractNum w:abstractNumId="3">
+  <w:abstractNum w:abstractNumId="2">
     <w:nsid w:val="00000005"/>
     <w:multiLevelType w:val="multilevel"/>
     <w:tmpl w:val="00000005"/>
@@ -8047,7 +8317,7 @@
       </w:pPr>
     </w:lvl>
   </w:abstractNum>
-  <w:abstractNum w:abstractNumId="4">
+  <w:abstractNum w:abstractNumId="3">
     <w:nsid w:val="00000006"/>
     <w:multiLevelType w:val="multilevel"/>
     <w:tmpl w:val="00000006"/>
@@ -8165,7 +8435,7 @@
       </w:pPr>
     </w:lvl>
   </w:abstractNum>
-  <w:abstractNum w:abstractNumId="5">
+  <w:abstractNum w:abstractNumId="4">
     <w:nsid w:val="00000007"/>
     <w:multiLevelType w:val="multilevel"/>
     <w:tmpl w:val="00000007"/>
@@ -8283,7 +8553,7 @@
       </w:pPr>
     </w:lvl>
   </w:abstractNum>
-  <w:abstractNum w:abstractNumId="6">
+  <w:abstractNum w:abstractNumId="5">
     <w:nsid w:val="00000008"/>
     <w:multiLevelType w:val="multilevel"/>
     <w:tmpl w:val="00000008"/>
@@ -8405,7 +8675,7 @@
       </w:pPr>
     </w:lvl>
   </w:abstractNum>
-  <w:abstractNum w:abstractNumId="7">
+  <w:abstractNum w:abstractNumId="6">
     <w:nsid w:val="00000009"/>
     <w:multiLevelType w:val="multilevel"/>
     <w:tmpl w:val="00000009"/>
@@ -8527,7 +8797,7 @@
       </w:pPr>
     </w:lvl>
   </w:abstractNum>
-  <w:abstractNum w:abstractNumId="8">
+  <w:abstractNum w:abstractNumId="7">
     <w:nsid w:val="0000000A"/>
     <w:multiLevelType w:val="multilevel"/>
     <w:tmpl w:val="0000000A"/>
@@ -8649,7 +8919,7 @@
       </w:pPr>
     </w:lvl>
   </w:abstractNum>
-  <w:abstractNum w:abstractNumId="9">
+  <w:abstractNum w:abstractNumId="8">
     <w:nsid w:val="0000000B"/>
     <w:multiLevelType w:val="multilevel"/>
     <w:tmpl w:val="0000000B"/>
@@ -8769,7 +9039,7 @@
       </w:pPr>
     </w:lvl>
   </w:abstractNum>
-  <w:abstractNum w:abstractNumId="10">
+  <w:abstractNum w:abstractNumId="9">
     <w:nsid w:val="0000000C"/>
     <w:multiLevelType w:val="singleLevel"/>
     <w:tmpl w:val="0000000C"/>
@@ -8791,7 +9061,7 @@
       </w:rPr>
     </w:lvl>
   </w:abstractNum>
-  <w:abstractNum w:abstractNumId="11">
+  <w:abstractNum w:abstractNumId="10">
     <w:nsid w:val="0000000D"/>
     <w:multiLevelType w:val="singleLevel"/>
     <w:tmpl w:val="0000000D"/>
@@ -8813,7 +9083,7 @@
       </w:rPr>
     </w:lvl>
   </w:abstractNum>
-  <w:abstractNum w:abstractNumId="12">
+  <w:abstractNum w:abstractNumId="11">
     <w:nsid w:val="0000000E"/>
     <w:multiLevelType w:val="singleLevel"/>
     <w:tmpl w:val="0000000E"/>
@@ -8835,507 +9105,7 @@
       </w:rPr>
     </w:lvl>
   </w:abstractNum>
-  <w:abstractNum w:abstractNumId="13">
-    <w:nsid w:val="0000000F"/>
-    <w:multiLevelType w:val="multilevel"/>
-    <w:tmpl w:val="80CE0360"/>
-    <w:lvl w:ilvl="0">
-      <w:start w:val="1"/>
-      <w:numFmt w:val="decimal"/>
-      <w:lvlText w:val="TSTEP%1"/>
-      <w:lvlJc w:val="left"/>
-      <w:pPr>
-        <w:tabs>
-          <w:tab w:val="num" w:pos="630"/>
-        </w:tabs>
-        <w:ind w:left="630" w:firstLine="0"/>
-      </w:pPr>
-      <w:rPr>
-        <w:rFonts w:ascii="Arial" w:hAnsi="Arial" w:hint="default"/>
-        <w:sz w:val="18"/>
-      </w:rPr>
-    </w:lvl>
-    <w:lvl w:ilvl="1">
-      <w:start w:val="1"/>
-      <w:numFmt w:val="decimal"/>
-      <w:lvlText w:val="%2."/>
-      <w:lvlJc w:val="left"/>
-      <w:pPr>
-        <w:tabs>
-          <w:tab w:val="num" w:pos="1400"/>
-        </w:tabs>
-        <w:ind w:left="1400" w:hanging="360"/>
-      </w:pPr>
-      <w:rPr>
-        <w:rFonts w:ascii="Arial" w:hAnsi="Arial" w:hint="default"/>
-        <w:sz w:val="18"/>
-      </w:rPr>
-    </w:lvl>
-    <w:lvl w:ilvl="2">
-      <w:start w:val="1"/>
-      <w:numFmt w:val="lowerRoman"/>
-      <w:lvlText w:val="%3."/>
-      <w:lvlJc w:val="left"/>
-      <w:pPr>
-        <w:tabs>
-          <w:tab w:val="num" w:pos="2120"/>
-        </w:tabs>
-        <w:ind w:left="2120" w:hanging="180"/>
-      </w:pPr>
-      <w:rPr>
-        <w:rFonts w:hint="default"/>
-      </w:rPr>
-    </w:lvl>
-    <w:lvl w:ilvl="3">
-      <w:start w:val="1"/>
-      <w:numFmt w:val="decimal"/>
-      <w:lvlText w:val="%4."/>
-      <w:lvlJc w:val="left"/>
-      <w:pPr>
-        <w:tabs>
-          <w:tab w:val="num" w:pos="2840"/>
-        </w:tabs>
-        <w:ind w:left="2840" w:hanging="360"/>
-      </w:pPr>
-      <w:rPr>
-        <w:rFonts w:hint="default"/>
-        <w:b w:val="0"/>
-      </w:rPr>
-    </w:lvl>
-    <w:lvl w:ilvl="4">
-      <w:start w:val="1"/>
-      <w:numFmt w:val="lowerLetter"/>
-      <w:lvlText w:val="%5."/>
-      <w:lvlJc w:val="left"/>
-      <w:pPr>
-        <w:tabs>
-          <w:tab w:val="num" w:pos="3560"/>
-        </w:tabs>
-        <w:ind w:left="3560" w:hanging="360"/>
-      </w:pPr>
-      <w:rPr>
-        <w:rFonts w:hint="default"/>
-      </w:rPr>
-    </w:lvl>
-    <w:lvl w:ilvl="5">
-      <w:start w:val="1"/>
-      <w:numFmt w:val="lowerRoman"/>
-      <w:lvlText w:val="%6."/>
-      <w:lvlJc w:val="left"/>
-      <w:pPr>
-        <w:tabs>
-          <w:tab w:val="num" w:pos="4280"/>
-        </w:tabs>
-        <w:ind w:left="4280" w:hanging="180"/>
-      </w:pPr>
-      <w:rPr>
-        <w:rFonts w:hint="default"/>
-      </w:rPr>
-    </w:lvl>
-    <w:lvl w:ilvl="6">
-      <w:start w:val="1"/>
-      <w:numFmt w:val="decimal"/>
-      <w:lvlText w:val="%7."/>
-      <w:lvlJc w:val="left"/>
-      <w:pPr>
-        <w:tabs>
-          <w:tab w:val="num" w:pos="5000"/>
-        </w:tabs>
-        <w:ind w:left="5000" w:hanging="360"/>
-      </w:pPr>
-      <w:rPr>
-        <w:rFonts w:hint="default"/>
-      </w:rPr>
-    </w:lvl>
-    <w:lvl w:ilvl="7">
-      <w:start w:val="1"/>
-      <w:numFmt w:val="lowerLetter"/>
-      <w:lvlText w:val="%8."/>
-      <w:lvlJc w:val="left"/>
-      <w:pPr>
-        <w:tabs>
-          <w:tab w:val="num" w:pos="5720"/>
-        </w:tabs>
-        <w:ind w:left="5720" w:hanging="360"/>
-      </w:pPr>
-      <w:rPr>
-        <w:rFonts w:hint="default"/>
-      </w:rPr>
-    </w:lvl>
-    <w:lvl w:ilvl="8">
-      <w:start w:val="1"/>
-      <w:numFmt w:val="lowerRoman"/>
-      <w:lvlText w:val="%9."/>
-      <w:lvlJc w:val="left"/>
-      <w:pPr>
-        <w:tabs>
-          <w:tab w:val="num" w:pos="6440"/>
-        </w:tabs>
-        <w:ind w:left="6440" w:hanging="180"/>
-      </w:pPr>
-      <w:rPr>
-        <w:rFonts w:hint="default"/>
-      </w:rPr>
-    </w:lvl>
-  </w:abstractNum>
-  <w:abstractNum w:abstractNumId="14">
-    <w:nsid w:val="008934DD"/>
-    <w:multiLevelType w:val="multilevel"/>
-    <w:tmpl w:val="6F965DBE"/>
-    <w:lvl w:ilvl="0">
-      <w:start w:val="1"/>
-      <w:numFmt w:val="decimal"/>
-      <w:lvlText w:val="%1."/>
-      <w:lvlJc w:val="left"/>
-      <w:pPr>
-        <w:tabs>
-          <w:tab w:val="num" w:pos="720"/>
-        </w:tabs>
-        <w:ind w:left="720" w:hanging="720"/>
-      </w:pPr>
-    </w:lvl>
-    <w:lvl w:ilvl="1">
-      <w:start w:val="1"/>
-      <w:numFmt w:val="decimal"/>
-      <w:lvlText w:val="%2."/>
-      <w:lvlJc w:val="left"/>
-      <w:pPr>
-        <w:tabs>
-          <w:tab w:val="num" w:pos="1440"/>
-        </w:tabs>
-        <w:ind w:left="1440" w:hanging="720"/>
-      </w:pPr>
-    </w:lvl>
-    <w:lvl w:ilvl="2">
-      <w:start w:val="1"/>
-      <w:numFmt w:val="decimal"/>
-      <w:lvlText w:val="%3."/>
-      <w:lvlJc w:val="left"/>
-      <w:pPr>
-        <w:tabs>
-          <w:tab w:val="num" w:pos="2160"/>
-        </w:tabs>
-        <w:ind w:left="2160" w:hanging="720"/>
-      </w:pPr>
-    </w:lvl>
-    <w:lvl w:ilvl="3">
-      <w:start w:val="1"/>
-      <w:numFmt w:val="decimal"/>
-      <w:lvlText w:val="%4."/>
-      <w:lvlJc w:val="left"/>
-      <w:pPr>
-        <w:tabs>
-          <w:tab w:val="num" w:pos="2880"/>
-        </w:tabs>
-        <w:ind w:left="2880" w:hanging="720"/>
-      </w:pPr>
-    </w:lvl>
-    <w:lvl w:ilvl="4">
-      <w:start w:val="1"/>
-      <w:numFmt w:val="decimal"/>
-      <w:lvlText w:val="%5."/>
-      <w:lvlJc w:val="left"/>
-      <w:pPr>
-        <w:tabs>
-          <w:tab w:val="num" w:pos="3600"/>
-        </w:tabs>
-        <w:ind w:left="3600" w:hanging="720"/>
-      </w:pPr>
-    </w:lvl>
-    <w:lvl w:ilvl="5">
-      <w:start w:val="1"/>
-      <w:numFmt w:val="decimal"/>
-      <w:lvlText w:val="%6."/>
-      <w:lvlJc w:val="left"/>
-      <w:pPr>
-        <w:tabs>
-          <w:tab w:val="num" w:pos="4320"/>
-        </w:tabs>
-        <w:ind w:left="4320" w:hanging="720"/>
-      </w:pPr>
-    </w:lvl>
-    <w:lvl w:ilvl="6">
-      <w:start w:val="1"/>
-      <w:numFmt w:val="decimal"/>
-      <w:lvlText w:val="%7."/>
-      <w:lvlJc w:val="left"/>
-      <w:pPr>
-        <w:tabs>
-          <w:tab w:val="num" w:pos="5040"/>
-        </w:tabs>
-        <w:ind w:left="5040" w:hanging="720"/>
-      </w:pPr>
-    </w:lvl>
-    <w:lvl w:ilvl="7">
-      <w:start w:val="1"/>
-      <w:numFmt w:val="decimal"/>
-      <w:lvlText w:val="%8."/>
-      <w:lvlJc w:val="left"/>
-      <w:pPr>
-        <w:tabs>
-          <w:tab w:val="num" w:pos="5760"/>
-        </w:tabs>
-        <w:ind w:left="5760" w:hanging="720"/>
-      </w:pPr>
-    </w:lvl>
-    <w:lvl w:ilvl="8">
-      <w:start w:val="1"/>
-      <w:numFmt w:val="decimal"/>
-      <w:lvlText w:val="%9."/>
-      <w:lvlJc w:val="left"/>
-      <w:pPr>
-        <w:tabs>
-          <w:tab w:val="num" w:pos="6480"/>
-        </w:tabs>
-        <w:ind w:left="6480" w:hanging="720"/>
-      </w:pPr>
-    </w:lvl>
-  </w:abstractNum>
-  <w:abstractNum w:abstractNumId="15">
-    <w:nsid w:val="06FE6426"/>
-    <w:multiLevelType w:val="multilevel"/>
-    <w:tmpl w:val="18C243E0"/>
-    <w:lvl w:ilvl="0">
-      <w:start w:val="6"/>
-      <w:numFmt w:val="decimal"/>
-      <w:lvlText w:val="%1."/>
-      <w:lvlJc w:val="left"/>
-      <w:pPr>
-        <w:ind w:left="360" w:hanging="360"/>
-      </w:pPr>
-      <w:rPr>
-        <w:rFonts w:hint="default"/>
-        <w:b/>
-      </w:rPr>
-    </w:lvl>
-    <w:lvl w:ilvl="1">
-      <w:start w:val="1"/>
-      <w:numFmt w:val="decimal"/>
-      <w:lvlText w:val="%1.%2."/>
-      <w:lvlJc w:val="left"/>
-      <w:pPr>
-        <w:ind w:left="1080" w:hanging="360"/>
-      </w:pPr>
-      <w:rPr>
-        <w:rFonts w:hint="default"/>
-        <w:b/>
-      </w:rPr>
-    </w:lvl>
-    <w:lvl w:ilvl="2">
-      <w:start w:val="1"/>
-      <w:numFmt w:val="decimal"/>
-      <w:lvlText w:val="%1.%2.%3."/>
-      <w:lvlJc w:val="left"/>
-      <w:pPr>
-        <w:ind w:left="2160" w:hanging="720"/>
-      </w:pPr>
-      <w:rPr>
-        <w:rFonts w:hint="default"/>
-        <w:b/>
-      </w:rPr>
-    </w:lvl>
-    <w:lvl w:ilvl="3">
-      <w:start w:val="1"/>
-      <w:numFmt w:val="decimal"/>
-      <w:lvlText w:val="%1.%2.%3.%4."/>
-      <w:lvlJc w:val="left"/>
-      <w:pPr>
-        <w:ind w:left="2880" w:hanging="720"/>
-      </w:pPr>
-      <w:rPr>
-        <w:rFonts w:hint="default"/>
-        <w:b/>
-      </w:rPr>
-    </w:lvl>
-    <w:lvl w:ilvl="4">
-      <w:start w:val="1"/>
-      <w:numFmt w:val="decimal"/>
-      <w:lvlText w:val="%1.%2.%3.%4.%5."/>
-      <w:lvlJc w:val="left"/>
-      <w:pPr>
-        <w:ind w:left="3960" w:hanging="1080"/>
-      </w:pPr>
-      <w:rPr>
-        <w:rFonts w:hint="default"/>
-        <w:b/>
-      </w:rPr>
-    </w:lvl>
-    <w:lvl w:ilvl="5">
-      <w:start w:val="1"/>
-      <w:numFmt w:val="decimal"/>
-      <w:lvlText w:val="%1.%2.%3.%4.%5.%6."/>
-      <w:lvlJc w:val="left"/>
-      <w:pPr>
-        <w:ind w:left="4680" w:hanging="1080"/>
-      </w:pPr>
-      <w:rPr>
-        <w:rFonts w:hint="default"/>
-        <w:b/>
-      </w:rPr>
-    </w:lvl>
-    <w:lvl w:ilvl="6">
-      <w:start w:val="1"/>
-      <w:numFmt w:val="decimal"/>
-      <w:lvlText w:val="%1.%2.%3.%4.%5.%6.%7."/>
-      <w:lvlJc w:val="left"/>
-      <w:pPr>
-        <w:ind w:left="5760" w:hanging="1440"/>
-      </w:pPr>
-      <w:rPr>
-        <w:rFonts w:hint="default"/>
-        <w:b/>
-      </w:rPr>
-    </w:lvl>
-    <w:lvl w:ilvl="7">
-      <w:start w:val="1"/>
-      <w:numFmt w:val="decimal"/>
-      <w:lvlText w:val="%1.%2.%3.%4.%5.%6.%7.%8."/>
-      <w:lvlJc w:val="left"/>
-      <w:pPr>
-        <w:ind w:left="6480" w:hanging="1440"/>
-      </w:pPr>
-      <w:rPr>
-        <w:rFonts w:hint="default"/>
-        <w:b/>
-      </w:rPr>
-    </w:lvl>
-    <w:lvl w:ilvl="8">
-      <w:start w:val="1"/>
-      <w:numFmt w:val="decimal"/>
-      <w:lvlText w:val="%1.%2.%3.%4.%5.%6.%7.%8.%9."/>
-      <w:lvlJc w:val="left"/>
-      <w:pPr>
-        <w:ind w:left="7560" w:hanging="1800"/>
-      </w:pPr>
-      <w:rPr>
-        <w:rFonts w:hint="default"/>
-        <w:b/>
-      </w:rPr>
-    </w:lvl>
-  </w:abstractNum>
-  <w:abstractNum w:abstractNumId="16">
-    <w:nsid w:val="07A57DF3"/>
-    <w:multiLevelType w:val="multilevel"/>
-    <w:tmpl w:val="18C243E0"/>
-    <w:lvl w:ilvl="0">
-      <w:start w:val="6"/>
-      <w:numFmt w:val="decimal"/>
-      <w:lvlText w:val="%1."/>
-      <w:lvlJc w:val="left"/>
-      <w:pPr>
-        <w:ind w:left="360" w:hanging="360"/>
-      </w:pPr>
-      <w:rPr>
-        <w:rFonts w:hint="default"/>
-        <w:b/>
-      </w:rPr>
-    </w:lvl>
-    <w:lvl w:ilvl="1">
-      <w:start w:val="1"/>
-      <w:numFmt w:val="decimal"/>
-      <w:lvlText w:val="%1.%2."/>
-      <w:lvlJc w:val="left"/>
-      <w:pPr>
-        <w:ind w:left="1080" w:hanging="360"/>
-      </w:pPr>
-      <w:rPr>
-        <w:rFonts w:hint="default"/>
-        <w:b/>
-      </w:rPr>
-    </w:lvl>
-    <w:lvl w:ilvl="2">
-      <w:start w:val="1"/>
-      <w:numFmt w:val="decimal"/>
-      <w:lvlText w:val="%1.%2.%3."/>
-      <w:lvlJc w:val="left"/>
-      <w:pPr>
-        <w:ind w:left="2160" w:hanging="720"/>
-      </w:pPr>
-      <w:rPr>
-        <w:rFonts w:hint="default"/>
-        <w:b/>
-      </w:rPr>
-    </w:lvl>
-    <w:lvl w:ilvl="3">
-      <w:start w:val="1"/>
-      <w:numFmt w:val="decimal"/>
-      <w:lvlText w:val="%1.%2.%3.%4."/>
-      <w:lvlJc w:val="left"/>
-      <w:pPr>
-        <w:ind w:left="2880" w:hanging="720"/>
-      </w:pPr>
-      <w:rPr>
-        <w:rFonts w:hint="default"/>
-        <w:b/>
-      </w:rPr>
-    </w:lvl>
-    <w:lvl w:ilvl="4">
-      <w:start w:val="1"/>
-      <w:numFmt w:val="decimal"/>
-      <w:lvlText w:val="%1.%2.%3.%4.%5."/>
-      <w:lvlJc w:val="left"/>
-      <w:pPr>
-        <w:ind w:left="3960" w:hanging="1080"/>
-      </w:pPr>
-      <w:rPr>
-        <w:rFonts w:hint="default"/>
-        <w:b/>
-      </w:rPr>
-    </w:lvl>
-    <w:lvl w:ilvl="5">
-      <w:start w:val="1"/>
-      <w:numFmt w:val="decimal"/>
-      <w:lvlText w:val="%1.%2.%3.%4.%5.%6."/>
-      <w:lvlJc w:val="left"/>
-      <w:pPr>
-        <w:ind w:left="4680" w:hanging="1080"/>
-      </w:pPr>
-      <w:rPr>
-        <w:rFonts w:hint="default"/>
-        <w:b/>
-      </w:rPr>
-    </w:lvl>
-    <w:lvl w:ilvl="6">
-      <w:start w:val="1"/>
-      <w:numFmt w:val="decimal"/>
-      <w:lvlText w:val="%1.%2.%3.%4.%5.%6.%7."/>
-      <w:lvlJc w:val="left"/>
-      <w:pPr>
-        <w:ind w:left="5760" w:hanging="1440"/>
-      </w:pPr>
-      <w:rPr>
-        <w:rFonts w:hint="default"/>
-        <w:b/>
-      </w:rPr>
-    </w:lvl>
-    <w:lvl w:ilvl="7">
-      <w:start w:val="1"/>
-      <w:numFmt w:val="decimal"/>
-      <w:lvlText w:val="%1.%2.%3.%4.%5.%6.%7.%8."/>
-      <w:lvlJc w:val="left"/>
-      <w:pPr>
-        <w:ind w:left="6480" w:hanging="1440"/>
-      </w:pPr>
-      <w:rPr>
-        <w:rFonts w:hint="default"/>
-        <w:b/>
-      </w:rPr>
-    </w:lvl>
-    <w:lvl w:ilvl="8">
-      <w:start w:val="1"/>
-      <w:numFmt w:val="decimal"/>
-      <w:lvlText w:val="%1.%2.%3.%4.%5.%6.%7.%8.%9."/>
-      <w:lvlJc w:val="left"/>
-      <w:pPr>
-        <w:ind w:left="7560" w:hanging="1800"/>
-      </w:pPr>
-      <w:rPr>
-        <w:rFonts w:hint="default"/>
-        <w:b/>
-      </w:rPr>
-    </w:lvl>
-  </w:abstractNum>
-  <w:abstractNum w:abstractNumId="17">
+  <w:abstractNum w:abstractNumId="12">
     <w:nsid w:val="0BF31364"/>
     <w:multiLevelType w:val="hybridMultilevel"/>
     <w:tmpl w:val="46BC2FB2"/>
@@ -9424,7 +9194,7 @@
       </w:pPr>
     </w:lvl>
   </w:abstractNum>
-  <w:abstractNum w:abstractNumId="18">
+  <w:abstractNum w:abstractNumId="13">
     <w:nsid w:val="0C012B7A"/>
     <w:multiLevelType w:val="hybridMultilevel"/>
     <w:tmpl w:val="3A82FC1A"/>
@@ -9537,93 +9307,7 @@
       </w:rPr>
     </w:lvl>
   </w:abstractNum>
-  <w:abstractNum w:abstractNumId="19">
-    <w:nsid w:val="10BC3367"/>
-    <w:multiLevelType w:val="hybridMultilevel"/>
-    <w:tmpl w:val="7EEA4C0C"/>
-    <w:lvl w:ilvl="0" w:tplc="0409000F">
-      <w:start w:val="1"/>
-      <w:numFmt w:val="decimal"/>
-      <w:lvlText w:val="%1."/>
-      <w:lvlJc w:val="left"/>
-      <w:pPr>
-        <w:ind w:left="720" w:hanging="360"/>
-      </w:pPr>
-    </w:lvl>
-    <w:lvl w:ilvl="1" w:tplc="04090019" w:tentative="1">
-      <w:start w:val="1"/>
-      <w:numFmt w:val="lowerLetter"/>
-      <w:lvlText w:val="%2."/>
-      <w:lvlJc w:val="left"/>
-      <w:pPr>
-        <w:ind w:left="1440" w:hanging="360"/>
-      </w:pPr>
-    </w:lvl>
-    <w:lvl w:ilvl="2" w:tplc="0409001B" w:tentative="1">
-      <w:start w:val="1"/>
-      <w:numFmt w:val="lowerRoman"/>
-      <w:lvlText w:val="%3."/>
-      <w:lvlJc w:val="right"/>
-      <w:pPr>
-        <w:ind w:left="2160" w:hanging="180"/>
-      </w:pPr>
-    </w:lvl>
-    <w:lvl w:ilvl="3" w:tplc="0409000F" w:tentative="1">
-      <w:start w:val="1"/>
-      <w:numFmt w:val="decimal"/>
-      <w:lvlText w:val="%4."/>
-      <w:lvlJc w:val="left"/>
-      <w:pPr>
-        <w:ind w:left="2880" w:hanging="360"/>
-      </w:pPr>
-    </w:lvl>
-    <w:lvl w:ilvl="4" w:tplc="04090019" w:tentative="1">
-      <w:start w:val="1"/>
-      <w:numFmt w:val="lowerLetter"/>
-      <w:lvlText w:val="%5."/>
-      <w:lvlJc w:val="left"/>
-      <w:pPr>
-        <w:ind w:left="3600" w:hanging="360"/>
-      </w:pPr>
-    </w:lvl>
-    <w:lvl w:ilvl="5" w:tplc="0409001B" w:tentative="1">
-      <w:start w:val="1"/>
-      <w:numFmt w:val="lowerRoman"/>
-      <w:lvlText w:val="%6."/>
-      <w:lvlJc w:val="right"/>
-      <w:pPr>
-        <w:ind w:left="4320" w:hanging="180"/>
-      </w:pPr>
-    </w:lvl>
-    <w:lvl w:ilvl="6" w:tplc="0409000F" w:tentative="1">
-      <w:start w:val="1"/>
-      <w:numFmt w:val="decimal"/>
-      <w:lvlText w:val="%7."/>
-      <w:lvlJc w:val="left"/>
-      <w:pPr>
-        <w:ind w:left="5040" w:hanging="360"/>
-      </w:pPr>
-    </w:lvl>
-    <w:lvl w:ilvl="7" w:tplc="04090019" w:tentative="1">
-      <w:start w:val="1"/>
-      <w:numFmt w:val="lowerLetter"/>
-      <w:lvlText w:val="%8."/>
-      <w:lvlJc w:val="left"/>
-      <w:pPr>
-        <w:ind w:left="5760" w:hanging="360"/>
-      </w:pPr>
-    </w:lvl>
-    <w:lvl w:ilvl="8" w:tplc="0409001B" w:tentative="1">
-      <w:start w:val="1"/>
-      <w:numFmt w:val="lowerRoman"/>
-      <w:lvlText w:val="%9."/>
-      <w:lvlJc w:val="right"/>
-      <w:pPr>
-        <w:ind w:left="6480" w:hanging="180"/>
-      </w:pPr>
-    </w:lvl>
-  </w:abstractNum>
-  <w:abstractNum w:abstractNumId="20">
+  <w:abstractNum w:abstractNumId="14">
     <w:nsid w:val="1168656C"/>
     <w:multiLevelType w:val="hybridMultilevel"/>
     <w:tmpl w:val="518AA446"/>
@@ -9713,7 +9397,7 @@
       </w:pPr>
     </w:lvl>
   </w:abstractNum>
-  <w:abstractNum w:abstractNumId="21">
+  <w:abstractNum w:abstractNumId="15">
     <w:nsid w:val="130F64A5"/>
     <w:multiLevelType w:val="hybridMultilevel"/>
     <w:tmpl w:val="BEBE0C4E"/>
@@ -9799,443 +9483,7 @@
       </w:pPr>
     </w:lvl>
   </w:abstractNum>
-  <w:abstractNum w:abstractNumId="22">
-    <w:nsid w:val="13473ABC"/>
-    <w:multiLevelType w:val="multilevel"/>
-    <w:tmpl w:val="0409001F"/>
-    <w:lvl w:ilvl="0">
-      <w:start w:val="1"/>
-      <w:numFmt w:val="decimal"/>
-      <w:lvlText w:val="%1."/>
-      <w:lvlJc w:val="left"/>
-      <w:pPr>
-        <w:ind w:left="360" w:hanging="360"/>
-      </w:pPr>
-    </w:lvl>
-    <w:lvl w:ilvl="1">
-      <w:start w:val="1"/>
-      <w:numFmt w:val="decimal"/>
-      <w:lvlText w:val="%1.%2."/>
-      <w:lvlJc w:val="left"/>
-      <w:pPr>
-        <w:ind w:left="792" w:hanging="432"/>
-      </w:pPr>
-    </w:lvl>
-    <w:lvl w:ilvl="2">
-      <w:start w:val="1"/>
-      <w:numFmt w:val="decimal"/>
-      <w:lvlText w:val="%1.%2.%3."/>
-      <w:lvlJc w:val="left"/>
-      <w:pPr>
-        <w:ind w:left="1224" w:hanging="504"/>
-      </w:pPr>
-    </w:lvl>
-    <w:lvl w:ilvl="3">
-      <w:start w:val="1"/>
-      <w:numFmt w:val="decimal"/>
-      <w:lvlText w:val="%1.%2.%3.%4."/>
-      <w:lvlJc w:val="left"/>
-      <w:pPr>
-        <w:ind w:left="1728" w:hanging="648"/>
-      </w:pPr>
-    </w:lvl>
-    <w:lvl w:ilvl="4">
-      <w:start w:val="1"/>
-      <w:numFmt w:val="decimal"/>
-      <w:lvlText w:val="%1.%2.%3.%4.%5."/>
-      <w:lvlJc w:val="left"/>
-      <w:pPr>
-        <w:ind w:left="2232" w:hanging="792"/>
-      </w:pPr>
-    </w:lvl>
-    <w:lvl w:ilvl="5">
-      <w:start w:val="1"/>
-      <w:numFmt w:val="decimal"/>
-      <w:lvlText w:val="%1.%2.%3.%4.%5.%6."/>
-      <w:lvlJc w:val="left"/>
-      <w:pPr>
-        <w:ind w:left="2736" w:hanging="936"/>
-      </w:pPr>
-    </w:lvl>
-    <w:lvl w:ilvl="6">
-      <w:start w:val="1"/>
-      <w:numFmt w:val="decimal"/>
-      <w:lvlText w:val="%1.%2.%3.%4.%5.%6.%7."/>
-      <w:lvlJc w:val="left"/>
-      <w:pPr>
-        <w:ind w:left="3240" w:hanging="1080"/>
-      </w:pPr>
-    </w:lvl>
-    <w:lvl w:ilvl="7">
-      <w:start w:val="1"/>
-      <w:numFmt w:val="decimal"/>
-      <w:lvlText w:val="%1.%2.%3.%4.%5.%6.%7.%8."/>
-      <w:lvlJc w:val="left"/>
-      <w:pPr>
-        <w:ind w:left="3744" w:hanging="1224"/>
-      </w:pPr>
-    </w:lvl>
-    <w:lvl w:ilvl="8">
-      <w:start w:val="1"/>
-      <w:numFmt w:val="decimal"/>
-      <w:lvlText w:val="%1.%2.%3.%4.%5.%6.%7.%8.%9."/>
-      <w:lvlJc w:val="left"/>
-      <w:pPr>
-        <w:ind w:left="4320" w:hanging="1440"/>
-      </w:pPr>
-    </w:lvl>
-  </w:abstractNum>
-  <w:abstractNum w:abstractNumId="23">
-    <w:nsid w:val="156D20D3"/>
-    <w:multiLevelType w:val="hybridMultilevel"/>
-    <w:tmpl w:val="CEE4C174"/>
-    <w:lvl w:ilvl="0" w:tplc="B36A55AA">
-      <w:start w:val="20"/>
-      <w:numFmt w:val="bullet"/>
-      <w:lvlText w:val="-"/>
-      <w:lvlJc w:val="left"/>
-      <w:pPr>
-        <w:ind w:left="720" w:hanging="360"/>
-      </w:pPr>
-      <w:rPr>
-        <w:rFonts w:ascii="Times New Roman" w:eastAsia="SimSun" w:hAnsi="Times New Roman" w:cs="Times New Roman" w:hint="default"/>
-        <w:b w:val="0"/>
-        <w:sz w:val="24"/>
-      </w:rPr>
-    </w:lvl>
-    <w:lvl w:ilvl="1" w:tplc="04090003" w:tentative="1">
-      <w:start w:val="1"/>
-      <w:numFmt w:val="bullet"/>
-      <w:lvlText w:val="o"/>
-      <w:lvlJc w:val="left"/>
-      <w:pPr>
-        <w:ind w:left="1440" w:hanging="360"/>
-      </w:pPr>
-      <w:rPr>
-        <w:rFonts w:ascii="Courier New" w:hAnsi="Courier New" w:cs="Courier New" w:hint="default"/>
-      </w:rPr>
-    </w:lvl>
-    <w:lvl w:ilvl="2" w:tplc="04090005" w:tentative="1">
-      <w:start w:val="1"/>
-      <w:numFmt w:val="bullet"/>
-      <w:lvlText w:val=""/>
-      <w:lvlJc w:val="left"/>
-      <w:pPr>
-        <w:ind w:left="2160" w:hanging="360"/>
-      </w:pPr>
-      <w:rPr>
-        <w:rFonts w:ascii="Wingdings" w:hAnsi="Wingdings" w:hint="default"/>
-      </w:rPr>
-    </w:lvl>
-    <w:lvl w:ilvl="3" w:tplc="04090001" w:tentative="1">
-      <w:start w:val="1"/>
-      <w:numFmt w:val="bullet"/>
-      <w:lvlText w:val=""/>
-      <w:lvlJc w:val="left"/>
-      <w:pPr>
-        <w:ind w:left="2880" w:hanging="360"/>
-      </w:pPr>
-      <w:rPr>
-        <w:rFonts w:ascii="Symbol" w:hAnsi="Symbol" w:hint="default"/>
-      </w:rPr>
-    </w:lvl>
-    <w:lvl w:ilvl="4" w:tplc="04090003" w:tentative="1">
-      <w:start w:val="1"/>
-      <w:numFmt w:val="bullet"/>
-      <w:lvlText w:val="o"/>
-      <w:lvlJc w:val="left"/>
-      <w:pPr>
-        <w:ind w:left="3600" w:hanging="360"/>
-      </w:pPr>
-      <w:rPr>
-        <w:rFonts w:ascii="Courier New" w:hAnsi="Courier New" w:cs="Courier New" w:hint="default"/>
-      </w:rPr>
-    </w:lvl>
-    <w:lvl w:ilvl="5" w:tplc="04090005" w:tentative="1">
-      <w:start w:val="1"/>
-      <w:numFmt w:val="bullet"/>
-      <w:lvlText w:val=""/>
-      <w:lvlJc w:val="left"/>
-      <w:pPr>
-        <w:ind w:left="4320" w:hanging="360"/>
-      </w:pPr>
-      <w:rPr>
-        <w:rFonts w:ascii="Wingdings" w:hAnsi="Wingdings" w:hint="default"/>
-      </w:rPr>
-    </w:lvl>
-    <w:lvl w:ilvl="6" w:tplc="04090001" w:tentative="1">
-      <w:start w:val="1"/>
-      <w:numFmt w:val="bullet"/>
-      <w:lvlText w:val=""/>
-      <w:lvlJc w:val="left"/>
-      <w:pPr>
-        <w:ind w:left="5040" w:hanging="360"/>
-      </w:pPr>
-      <w:rPr>
-        <w:rFonts w:ascii="Symbol" w:hAnsi="Symbol" w:hint="default"/>
-      </w:rPr>
-    </w:lvl>
-    <w:lvl w:ilvl="7" w:tplc="04090003" w:tentative="1">
-      <w:start w:val="1"/>
-      <w:numFmt w:val="bullet"/>
-      <w:lvlText w:val="o"/>
-      <w:lvlJc w:val="left"/>
-      <w:pPr>
-        <w:ind w:left="5760" w:hanging="360"/>
-      </w:pPr>
-      <w:rPr>
-        <w:rFonts w:ascii="Courier New" w:hAnsi="Courier New" w:cs="Courier New" w:hint="default"/>
-      </w:rPr>
-    </w:lvl>
-    <w:lvl w:ilvl="8" w:tplc="04090005" w:tentative="1">
-      <w:start w:val="1"/>
-      <w:numFmt w:val="bullet"/>
-      <w:lvlText w:val=""/>
-      <w:lvlJc w:val="left"/>
-      <w:pPr>
-        <w:ind w:left="6480" w:hanging="360"/>
-      </w:pPr>
-      <w:rPr>
-        <w:rFonts w:ascii="Wingdings" w:hAnsi="Wingdings" w:hint="default"/>
-      </w:rPr>
-    </w:lvl>
-  </w:abstractNum>
-  <w:abstractNum w:abstractNumId="24">
-    <w:nsid w:val="175955F8"/>
-    <w:multiLevelType w:val="multilevel"/>
-    <w:tmpl w:val="18C243E0"/>
-    <w:lvl w:ilvl="0">
-      <w:start w:val="6"/>
-      <w:numFmt w:val="decimal"/>
-      <w:lvlText w:val="%1."/>
-      <w:lvlJc w:val="left"/>
-      <w:pPr>
-        <w:ind w:left="360" w:hanging="360"/>
-      </w:pPr>
-      <w:rPr>
-        <w:rFonts w:hint="default"/>
-        <w:b/>
-      </w:rPr>
-    </w:lvl>
-    <w:lvl w:ilvl="1">
-      <w:start w:val="1"/>
-      <w:numFmt w:val="decimal"/>
-      <w:lvlText w:val="%1.%2."/>
-      <w:lvlJc w:val="left"/>
-      <w:pPr>
-        <w:ind w:left="1080" w:hanging="360"/>
-      </w:pPr>
-      <w:rPr>
-        <w:rFonts w:hint="default"/>
-        <w:b/>
-      </w:rPr>
-    </w:lvl>
-    <w:lvl w:ilvl="2">
-      <w:start w:val="1"/>
-      <w:numFmt w:val="decimal"/>
-      <w:lvlText w:val="%1.%2.%3."/>
-      <w:lvlJc w:val="left"/>
-      <w:pPr>
-        <w:ind w:left="2160" w:hanging="720"/>
-      </w:pPr>
-      <w:rPr>
-        <w:rFonts w:hint="default"/>
-        <w:b/>
-      </w:rPr>
-    </w:lvl>
-    <w:lvl w:ilvl="3">
-      <w:start w:val="1"/>
-      <w:numFmt w:val="decimal"/>
-      <w:lvlText w:val="%1.%2.%3.%4."/>
-      <w:lvlJc w:val="left"/>
-      <w:pPr>
-        <w:ind w:left="2880" w:hanging="720"/>
-      </w:pPr>
-      <w:rPr>
-        <w:rFonts w:hint="default"/>
-        <w:b/>
-      </w:rPr>
-    </w:lvl>
-    <w:lvl w:ilvl="4">
-      <w:start w:val="1"/>
-      <w:numFmt w:val="decimal"/>
-      <w:lvlText w:val="%1.%2.%3.%4.%5."/>
-      <w:lvlJc w:val="left"/>
-      <w:pPr>
-        <w:ind w:left="3960" w:hanging="1080"/>
-      </w:pPr>
-      <w:rPr>
-        <w:rFonts w:hint="default"/>
-        <w:b/>
-      </w:rPr>
-    </w:lvl>
-    <w:lvl w:ilvl="5">
-      <w:start w:val="1"/>
-      <w:numFmt w:val="decimal"/>
-      <w:lvlText w:val="%1.%2.%3.%4.%5.%6."/>
-      <w:lvlJc w:val="left"/>
-      <w:pPr>
-        <w:ind w:left="4680" w:hanging="1080"/>
-      </w:pPr>
-      <w:rPr>
-        <w:rFonts w:hint="default"/>
-        <w:b/>
-      </w:rPr>
-    </w:lvl>
-    <w:lvl w:ilvl="6">
-      <w:start w:val="1"/>
-      <w:numFmt w:val="decimal"/>
-      <w:lvlText w:val="%1.%2.%3.%4.%5.%6.%7."/>
-      <w:lvlJc w:val="left"/>
-      <w:pPr>
-        <w:ind w:left="5760" w:hanging="1440"/>
-      </w:pPr>
-      <w:rPr>
-        <w:rFonts w:hint="default"/>
-        <w:b/>
-      </w:rPr>
-    </w:lvl>
-    <w:lvl w:ilvl="7">
-      <w:start w:val="1"/>
-      <w:numFmt w:val="decimal"/>
-      <w:lvlText w:val="%1.%2.%3.%4.%5.%6.%7.%8."/>
-      <w:lvlJc w:val="left"/>
-      <w:pPr>
-        <w:ind w:left="6480" w:hanging="1440"/>
-      </w:pPr>
-      <w:rPr>
-        <w:rFonts w:hint="default"/>
-        <w:b/>
-      </w:rPr>
-    </w:lvl>
-    <w:lvl w:ilvl="8">
-      <w:start w:val="1"/>
-      <w:numFmt w:val="decimal"/>
-      <w:lvlText w:val="%1.%2.%3.%4.%5.%6.%7.%8.%9."/>
-      <w:lvlJc w:val="left"/>
-      <w:pPr>
-        <w:ind w:left="7560" w:hanging="1800"/>
-      </w:pPr>
-      <w:rPr>
-        <w:rFonts w:hint="default"/>
-        <w:b/>
-      </w:rPr>
-    </w:lvl>
-  </w:abstractNum>
-  <w:abstractNum w:abstractNumId="25">
-    <w:nsid w:val="18774905"/>
-    <w:multiLevelType w:val="hybridMultilevel"/>
-    <w:tmpl w:val="196219BA"/>
-    <w:lvl w:ilvl="0" w:tplc="04090001">
-      <w:start w:val="1"/>
-      <w:numFmt w:val="bullet"/>
-      <w:lvlText w:val=""/>
-      <w:lvlJc w:val="left"/>
-      <w:pPr>
-        <w:ind w:left="720" w:hanging="360"/>
-      </w:pPr>
-      <w:rPr>
-        <w:rFonts w:ascii="Symbol" w:hAnsi="Symbol" w:hint="default"/>
-      </w:rPr>
-    </w:lvl>
-    <w:lvl w:ilvl="1" w:tplc="04090003" w:tentative="1">
-      <w:start w:val="1"/>
-      <w:numFmt w:val="bullet"/>
-      <w:lvlText w:val="o"/>
-      <w:lvlJc w:val="left"/>
-      <w:pPr>
-        <w:ind w:left="1440" w:hanging="360"/>
-      </w:pPr>
-      <w:rPr>
-        <w:rFonts w:ascii="Courier New" w:hAnsi="Courier New" w:cs="Courier New" w:hint="default"/>
-      </w:rPr>
-    </w:lvl>
-    <w:lvl w:ilvl="2" w:tplc="04090005" w:tentative="1">
-      <w:start w:val="1"/>
-      <w:numFmt w:val="bullet"/>
-      <w:lvlText w:val=""/>
-      <w:lvlJc w:val="left"/>
-      <w:pPr>
-        <w:ind w:left="2160" w:hanging="360"/>
-      </w:pPr>
-      <w:rPr>
-        <w:rFonts w:ascii="Wingdings" w:hAnsi="Wingdings" w:hint="default"/>
-      </w:rPr>
-    </w:lvl>
-    <w:lvl w:ilvl="3" w:tplc="04090001" w:tentative="1">
-      <w:start w:val="1"/>
-      <w:numFmt w:val="bullet"/>
-      <w:lvlText w:val=""/>
-      <w:lvlJc w:val="left"/>
-      <w:pPr>
-        <w:ind w:left="2880" w:hanging="360"/>
-      </w:pPr>
-      <w:rPr>
-        <w:rFonts w:ascii="Symbol" w:hAnsi="Symbol" w:hint="default"/>
-      </w:rPr>
-    </w:lvl>
-    <w:lvl w:ilvl="4" w:tplc="04090003" w:tentative="1">
-      <w:start w:val="1"/>
-      <w:numFmt w:val="bullet"/>
-      <w:lvlText w:val="o"/>
-      <w:lvlJc w:val="left"/>
-      <w:pPr>
-        <w:ind w:left="3600" w:hanging="360"/>
-      </w:pPr>
-      <w:rPr>
-        <w:rFonts w:ascii="Courier New" w:hAnsi="Courier New" w:cs="Courier New" w:hint="default"/>
-      </w:rPr>
-    </w:lvl>
-    <w:lvl w:ilvl="5" w:tplc="04090005" w:tentative="1">
-      <w:start w:val="1"/>
-      <w:numFmt w:val="bullet"/>
-      <w:lvlText w:val=""/>
-      <w:lvlJc w:val="left"/>
-      <w:pPr>
-        <w:ind w:left="4320" w:hanging="360"/>
-      </w:pPr>
-      <w:rPr>
-        <w:rFonts w:ascii="Wingdings" w:hAnsi="Wingdings" w:hint="default"/>
-      </w:rPr>
-    </w:lvl>
-    <w:lvl w:ilvl="6" w:tplc="04090001" w:tentative="1">
-      <w:start w:val="1"/>
-      <w:numFmt w:val="bullet"/>
-      <w:lvlText w:val=""/>
-      <w:lvlJc w:val="left"/>
-      <w:pPr>
-        <w:ind w:left="5040" w:hanging="360"/>
-      </w:pPr>
-      <w:rPr>
-        <w:rFonts w:ascii="Symbol" w:hAnsi="Symbol" w:hint="default"/>
-      </w:rPr>
-    </w:lvl>
-    <w:lvl w:ilvl="7" w:tplc="04090003" w:tentative="1">
-      <w:start w:val="1"/>
-      <w:numFmt w:val="bullet"/>
-      <w:lvlText w:val="o"/>
-      <w:lvlJc w:val="left"/>
-      <w:pPr>
-        <w:ind w:left="5760" w:hanging="360"/>
-      </w:pPr>
-      <w:rPr>
-        <w:rFonts w:ascii="Courier New" w:hAnsi="Courier New" w:cs="Courier New" w:hint="default"/>
-      </w:rPr>
-    </w:lvl>
-    <w:lvl w:ilvl="8" w:tplc="04090005" w:tentative="1">
-      <w:start w:val="1"/>
-      <w:numFmt w:val="bullet"/>
-      <w:lvlText w:val=""/>
-      <w:lvlJc w:val="left"/>
-      <w:pPr>
-        <w:ind w:left="6480" w:hanging="360"/>
-      </w:pPr>
-      <w:rPr>
-        <w:rFonts w:ascii="Wingdings" w:hAnsi="Wingdings" w:hint="default"/>
-      </w:rPr>
-    </w:lvl>
-  </w:abstractNum>
-  <w:abstractNum w:abstractNumId="26">
+  <w:abstractNum w:abstractNumId="16">
     <w:nsid w:val="1D561945"/>
     <w:multiLevelType w:val="hybridMultilevel"/>
     <w:tmpl w:val="62FA8DF6"/>
@@ -10325,477 +9573,7 @@
       </w:pPr>
     </w:lvl>
   </w:abstractNum>
-  <w:abstractNum w:abstractNumId="27">
-    <w:nsid w:val="2FC0072D"/>
-    <w:multiLevelType w:val="multilevel"/>
-    <w:tmpl w:val="18C243E0"/>
-    <w:lvl w:ilvl="0">
-      <w:start w:val="6"/>
-      <w:numFmt w:val="decimal"/>
-      <w:lvlText w:val="%1."/>
-      <w:lvlJc w:val="left"/>
-      <w:pPr>
-        <w:ind w:left="360" w:hanging="360"/>
-      </w:pPr>
-      <w:rPr>
-        <w:rFonts w:hint="default"/>
-        <w:b/>
-      </w:rPr>
-    </w:lvl>
-    <w:lvl w:ilvl="1">
-      <w:start w:val="1"/>
-      <w:numFmt w:val="decimal"/>
-      <w:lvlText w:val="%1.%2."/>
-      <w:lvlJc w:val="left"/>
-      <w:pPr>
-        <w:ind w:left="1080" w:hanging="360"/>
-      </w:pPr>
-      <w:rPr>
-        <w:rFonts w:hint="default"/>
-        <w:b/>
-      </w:rPr>
-    </w:lvl>
-    <w:lvl w:ilvl="2">
-      <w:start w:val="1"/>
-      <w:numFmt w:val="decimal"/>
-      <w:lvlText w:val="%1.%2.%3."/>
-      <w:lvlJc w:val="left"/>
-      <w:pPr>
-        <w:ind w:left="2160" w:hanging="720"/>
-      </w:pPr>
-      <w:rPr>
-        <w:rFonts w:hint="default"/>
-        <w:b/>
-      </w:rPr>
-    </w:lvl>
-    <w:lvl w:ilvl="3">
-      <w:start w:val="1"/>
-      <w:numFmt w:val="decimal"/>
-      <w:lvlText w:val="%1.%2.%3.%4."/>
-      <w:lvlJc w:val="left"/>
-      <w:pPr>
-        <w:ind w:left="2880" w:hanging="720"/>
-      </w:pPr>
-      <w:rPr>
-        <w:rFonts w:hint="default"/>
-        <w:b/>
-      </w:rPr>
-    </w:lvl>
-    <w:lvl w:ilvl="4">
-      <w:start w:val="1"/>
-      <w:numFmt w:val="decimal"/>
-      <w:lvlText w:val="%1.%2.%3.%4.%5."/>
-      <w:lvlJc w:val="left"/>
-      <w:pPr>
-        <w:ind w:left="3960" w:hanging="1080"/>
-      </w:pPr>
-      <w:rPr>
-        <w:rFonts w:hint="default"/>
-        <w:b/>
-      </w:rPr>
-    </w:lvl>
-    <w:lvl w:ilvl="5">
-      <w:start w:val="1"/>
-      <w:numFmt w:val="decimal"/>
-      <w:lvlText w:val="%1.%2.%3.%4.%5.%6."/>
-      <w:lvlJc w:val="left"/>
-      <w:pPr>
-        <w:ind w:left="4680" w:hanging="1080"/>
-      </w:pPr>
-      <w:rPr>
-        <w:rFonts w:hint="default"/>
-        <w:b/>
-      </w:rPr>
-    </w:lvl>
-    <w:lvl w:ilvl="6">
-      <w:start w:val="1"/>
-      <w:numFmt w:val="decimal"/>
-      <w:lvlText w:val="%1.%2.%3.%4.%5.%6.%7."/>
-      <w:lvlJc w:val="left"/>
-      <w:pPr>
-        <w:ind w:left="5760" w:hanging="1440"/>
-      </w:pPr>
-      <w:rPr>
-        <w:rFonts w:hint="default"/>
-        <w:b/>
-      </w:rPr>
-    </w:lvl>
-    <w:lvl w:ilvl="7">
-      <w:start w:val="1"/>
-      <w:numFmt w:val="decimal"/>
-      <w:lvlText w:val="%1.%2.%3.%4.%5.%6.%7.%8."/>
-      <w:lvlJc w:val="left"/>
-      <w:pPr>
-        <w:ind w:left="6480" w:hanging="1440"/>
-      </w:pPr>
-      <w:rPr>
-        <w:rFonts w:hint="default"/>
-        <w:b/>
-      </w:rPr>
-    </w:lvl>
-    <w:lvl w:ilvl="8">
-      <w:start w:val="1"/>
-      <w:numFmt w:val="decimal"/>
-      <w:lvlText w:val="%1.%2.%3.%4.%5.%6.%7.%8.%9."/>
-      <w:lvlJc w:val="left"/>
-      <w:pPr>
-        <w:ind w:left="7560" w:hanging="1800"/>
-      </w:pPr>
-      <w:rPr>
-        <w:rFonts w:hint="default"/>
-        <w:b/>
-      </w:rPr>
-    </w:lvl>
-  </w:abstractNum>
-  <w:abstractNum w:abstractNumId="28">
-    <w:nsid w:val="3092156C"/>
-    <w:multiLevelType w:val="hybridMultilevel"/>
-    <w:tmpl w:val="7E96B682"/>
-    <w:lvl w:ilvl="0" w:tplc="3E8E222C">
-      <w:start w:val="20"/>
-      <w:numFmt w:val="bullet"/>
-      <w:lvlText w:val="-"/>
-      <w:lvlJc w:val="left"/>
-      <w:pPr>
-        <w:ind w:left="720" w:hanging="360"/>
-      </w:pPr>
-      <w:rPr>
-        <w:rFonts w:ascii="Times New Roman" w:eastAsia="SimSun" w:hAnsi="Times New Roman" w:cs="Times New Roman" w:hint="default"/>
-      </w:rPr>
-    </w:lvl>
-    <w:lvl w:ilvl="1" w:tplc="04090003" w:tentative="1">
-      <w:start w:val="1"/>
-      <w:numFmt w:val="bullet"/>
-      <w:lvlText w:val="o"/>
-      <w:lvlJc w:val="left"/>
-      <w:pPr>
-        <w:ind w:left="1440" w:hanging="360"/>
-      </w:pPr>
-      <w:rPr>
-        <w:rFonts w:ascii="Courier New" w:hAnsi="Courier New" w:cs="Courier New" w:hint="default"/>
-      </w:rPr>
-    </w:lvl>
-    <w:lvl w:ilvl="2" w:tplc="04090005" w:tentative="1">
-      <w:start w:val="1"/>
-      <w:numFmt w:val="bullet"/>
-      <w:lvlText w:val=""/>
-      <w:lvlJc w:val="left"/>
-      <w:pPr>
-        <w:ind w:left="2160" w:hanging="360"/>
-      </w:pPr>
-      <w:rPr>
-        <w:rFonts w:ascii="Wingdings" w:hAnsi="Wingdings" w:hint="default"/>
-      </w:rPr>
-    </w:lvl>
-    <w:lvl w:ilvl="3" w:tplc="04090001" w:tentative="1">
-      <w:start w:val="1"/>
-      <w:numFmt w:val="bullet"/>
-      <w:lvlText w:val=""/>
-      <w:lvlJc w:val="left"/>
-      <w:pPr>
-        <w:ind w:left="2880" w:hanging="360"/>
-      </w:pPr>
-      <w:rPr>
-        <w:rFonts w:ascii="Symbol" w:hAnsi="Symbol" w:hint="default"/>
-      </w:rPr>
-    </w:lvl>
-    <w:lvl w:ilvl="4" w:tplc="04090003" w:tentative="1">
-      <w:start w:val="1"/>
-      <w:numFmt w:val="bullet"/>
-      <w:lvlText w:val="o"/>
-      <w:lvlJc w:val="left"/>
-      <w:pPr>
-        <w:ind w:left="3600" w:hanging="360"/>
-      </w:pPr>
-      <w:rPr>
-        <w:rFonts w:ascii="Courier New" w:hAnsi="Courier New" w:cs="Courier New" w:hint="default"/>
-      </w:rPr>
-    </w:lvl>
-    <w:lvl w:ilvl="5" w:tplc="04090005" w:tentative="1">
-      <w:start w:val="1"/>
-      <w:numFmt w:val="bullet"/>
-      <w:lvlText w:val=""/>
-      <w:lvlJc w:val="left"/>
-      <w:pPr>
-        <w:ind w:left="4320" w:hanging="360"/>
-      </w:pPr>
-      <w:rPr>
-        <w:rFonts w:ascii="Wingdings" w:hAnsi="Wingdings" w:hint="default"/>
-      </w:rPr>
-    </w:lvl>
-    <w:lvl w:ilvl="6" w:tplc="04090001" w:tentative="1">
-      <w:start w:val="1"/>
-      <w:numFmt w:val="bullet"/>
-      <w:lvlText w:val=""/>
-      <w:lvlJc w:val="left"/>
-      <w:pPr>
-        <w:ind w:left="5040" w:hanging="360"/>
-      </w:pPr>
-      <w:rPr>
-        <w:rFonts w:ascii="Symbol" w:hAnsi="Symbol" w:hint="default"/>
-      </w:rPr>
-    </w:lvl>
-    <w:lvl w:ilvl="7" w:tplc="04090003" w:tentative="1">
-      <w:start w:val="1"/>
-      <w:numFmt w:val="bullet"/>
-      <w:lvlText w:val="o"/>
-      <w:lvlJc w:val="left"/>
-      <w:pPr>
-        <w:ind w:left="5760" w:hanging="360"/>
-      </w:pPr>
-      <w:rPr>
-        <w:rFonts w:ascii="Courier New" w:hAnsi="Courier New" w:cs="Courier New" w:hint="default"/>
-      </w:rPr>
-    </w:lvl>
-    <w:lvl w:ilvl="8" w:tplc="04090005" w:tentative="1">
-      <w:start w:val="1"/>
-      <w:numFmt w:val="bullet"/>
-      <w:lvlText w:val=""/>
-      <w:lvlJc w:val="left"/>
-      <w:pPr>
-        <w:ind w:left="6480" w:hanging="360"/>
-      </w:pPr>
-      <w:rPr>
-        <w:rFonts w:ascii="Wingdings" w:hAnsi="Wingdings" w:hint="default"/>
-      </w:rPr>
-    </w:lvl>
-  </w:abstractNum>
-  <w:abstractNum w:abstractNumId="29">
-    <w:nsid w:val="33BA21F0"/>
-    <w:multiLevelType w:val="multilevel"/>
-    <w:tmpl w:val="18C243E0"/>
-    <w:lvl w:ilvl="0">
-      <w:start w:val="6"/>
-      <w:numFmt w:val="decimal"/>
-      <w:lvlText w:val="%1."/>
-      <w:lvlJc w:val="left"/>
-      <w:pPr>
-        <w:ind w:left="360" w:hanging="360"/>
-      </w:pPr>
-      <w:rPr>
-        <w:rFonts w:hint="default"/>
-        <w:b/>
-      </w:rPr>
-    </w:lvl>
-    <w:lvl w:ilvl="1">
-      <w:start w:val="1"/>
-      <w:numFmt w:val="decimal"/>
-      <w:lvlText w:val="%1.%2."/>
-      <w:lvlJc w:val="left"/>
-      <w:pPr>
-        <w:ind w:left="1080" w:hanging="360"/>
-      </w:pPr>
-      <w:rPr>
-        <w:rFonts w:hint="default"/>
-        <w:b/>
-      </w:rPr>
-    </w:lvl>
-    <w:lvl w:ilvl="2">
-      <w:start w:val="1"/>
-      <w:numFmt w:val="decimal"/>
-      <w:lvlText w:val="%1.%2.%3."/>
-      <w:lvlJc w:val="left"/>
-      <w:pPr>
-        <w:ind w:left="2160" w:hanging="720"/>
-      </w:pPr>
-      <w:rPr>
-        <w:rFonts w:hint="default"/>
-        <w:b/>
-      </w:rPr>
-    </w:lvl>
-    <w:lvl w:ilvl="3">
-      <w:start w:val="1"/>
-      <w:numFmt w:val="decimal"/>
-      <w:lvlText w:val="%1.%2.%3.%4."/>
-      <w:lvlJc w:val="left"/>
-      <w:pPr>
-        <w:ind w:left="2880" w:hanging="720"/>
-      </w:pPr>
-      <w:rPr>
-        <w:rFonts w:hint="default"/>
-        <w:b/>
-      </w:rPr>
-    </w:lvl>
-    <w:lvl w:ilvl="4">
-      <w:start w:val="1"/>
-      <w:numFmt w:val="decimal"/>
-      <w:lvlText w:val="%1.%2.%3.%4.%5."/>
-      <w:lvlJc w:val="left"/>
-      <w:pPr>
-        <w:ind w:left="3960" w:hanging="1080"/>
-      </w:pPr>
-      <w:rPr>
-        <w:rFonts w:hint="default"/>
-        <w:b/>
-      </w:rPr>
-    </w:lvl>
-    <w:lvl w:ilvl="5">
-      <w:start w:val="1"/>
-      <w:numFmt w:val="decimal"/>
-      <w:lvlText w:val="%1.%2.%3.%4.%5.%6."/>
-      <w:lvlJc w:val="left"/>
-      <w:pPr>
-        <w:ind w:left="4680" w:hanging="1080"/>
-      </w:pPr>
-      <w:rPr>
-        <w:rFonts w:hint="default"/>
-        <w:b/>
-      </w:rPr>
-    </w:lvl>
-    <w:lvl w:ilvl="6">
-      <w:start w:val="1"/>
-      <w:numFmt w:val="decimal"/>
-      <w:lvlText w:val="%1.%2.%3.%4.%5.%6.%7."/>
-      <w:lvlJc w:val="left"/>
-      <w:pPr>
-        <w:ind w:left="5760" w:hanging="1440"/>
-      </w:pPr>
-      <w:rPr>
-        <w:rFonts w:hint="default"/>
-        <w:b/>
-      </w:rPr>
-    </w:lvl>
-    <w:lvl w:ilvl="7">
-      <w:start w:val="1"/>
-      <w:numFmt w:val="decimal"/>
-      <w:lvlText w:val="%1.%2.%3.%4.%5.%6.%7.%8."/>
-      <w:lvlJc w:val="left"/>
-      <w:pPr>
-        <w:ind w:left="6480" w:hanging="1440"/>
-      </w:pPr>
-      <w:rPr>
-        <w:rFonts w:hint="default"/>
-        <w:b/>
-      </w:rPr>
-    </w:lvl>
-    <w:lvl w:ilvl="8">
-      <w:start w:val="1"/>
-      <w:numFmt w:val="decimal"/>
-      <w:lvlText w:val="%1.%2.%3.%4.%5.%6.%7.%8.%9."/>
-      <w:lvlJc w:val="left"/>
-      <w:pPr>
-        <w:ind w:left="7560" w:hanging="1800"/>
-      </w:pPr>
-      <w:rPr>
-        <w:rFonts w:hint="default"/>
-        <w:b/>
-      </w:rPr>
-    </w:lvl>
-  </w:abstractNum>
-  <w:abstractNum w:abstractNumId="30">
-    <w:nsid w:val="35B11075"/>
-    <w:multiLevelType w:val="hybridMultilevel"/>
-    <w:tmpl w:val="6B843DFE"/>
-    <w:lvl w:ilvl="0" w:tplc="9D1E1CA0">
-      <w:start w:val="20"/>
-      <w:numFmt w:val="bullet"/>
-      <w:lvlText w:val="-"/>
-      <w:lvlJc w:val="left"/>
-      <w:pPr>
-        <w:ind w:left="720" w:hanging="360"/>
-      </w:pPr>
-      <w:rPr>
-        <w:rFonts w:ascii="Times New Roman" w:eastAsia="SimSun" w:hAnsi="Times New Roman" w:cs="Times New Roman" w:hint="default"/>
-      </w:rPr>
-    </w:lvl>
-    <w:lvl w:ilvl="1" w:tplc="04090003" w:tentative="1">
-      <w:start w:val="1"/>
-      <w:numFmt w:val="bullet"/>
-      <w:lvlText w:val="o"/>
-      <w:lvlJc w:val="left"/>
-      <w:pPr>
-        <w:ind w:left="1440" w:hanging="360"/>
-      </w:pPr>
-      <w:rPr>
-        <w:rFonts w:ascii="Courier New" w:hAnsi="Courier New" w:cs="Courier New" w:hint="default"/>
-      </w:rPr>
-    </w:lvl>
-    <w:lvl w:ilvl="2" w:tplc="04090005" w:tentative="1">
-      <w:start w:val="1"/>
-      <w:numFmt w:val="bullet"/>
-      <w:lvlText w:val=""/>
-      <w:lvlJc w:val="left"/>
-      <w:pPr>
-        <w:ind w:left="2160" w:hanging="360"/>
-      </w:pPr>
-      <w:rPr>
-        <w:rFonts w:ascii="Wingdings" w:hAnsi="Wingdings" w:hint="default"/>
-      </w:rPr>
-    </w:lvl>
-    <w:lvl w:ilvl="3" w:tplc="04090001" w:tentative="1">
-      <w:start w:val="1"/>
-      <w:numFmt w:val="bullet"/>
-      <w:lvlText w:val=""/>
-      <w:lvlJc w:val="left"/>
-      <w:pPr>
-        <w:ind w:left="2880" w:hanging="360"/>
-      </w:pPr>
-      <w:rPr>
-        <w:rFonts w:ascii="Symbol" w:hAnsi="Symbol" w:hint="default"/>
-      </w:rPr>
-    </w:lvl>
-    <w:lvl w:ilvl="4" w:tplc="04090003" w:tentative="1">
-      <w:start w:val="1"/>
-      <w:numFmt w:val="bullet"/>
-      <w:lvlText w:val="o"/>
-      <w:lvlJc w:val="left"/>
-      <w:pPr>
-        <w:ind w:left="3600" w:hanging="360"/>
-      </w:pPr>
-      <w:rPr>
-        <w:rFonts w:ascii="Courier New" w:hAnsi="Courier New" w:cs="Courier New" w:hint="default"/>
-      </w:rPr>
-    </w:lvl>
-    <w:lvl w:ilvl="5" w:tplc="04090005" w:tentative="1">
-      <w:start w:val="1"/>
-      <w:numFmt w:val="bullet"/>
-      <w:lvlText w:val=""/>
-      <w:lvlJc w:val="left"/>
-      <w:pPr>
-        <w:ind w:left="4320" w:hanging="360"/>
-      </w:pPr>
-      <w:rPr>
-        <w:rFonts w:ascii="Wingdings" w:hAnsi="Wingdings" w:hint="default"/>
-      </w:rPr>
-    </w:lvl>
-    <w:lvl w:ilvl="6" w:tplc="04090001" w:tentative="1">
-      <w:start w:val="1"/>
-      <w:numFmt w:val="bullet"/>
-      <w:lvlText w:val=""/>
-      <w:lvlJc w:val="left"/>
-      <w:pPr>
-        <w:ind w:left="5040" w:hanging="360"/>
-      </w:pPr>
-      <w:rPr>
-        <w:rFonts w:ascii="Symbol" w:hAnsi="Symbol" w:hint="default"/>
-      </w:rPr>
-    </w:lvl>
-    <w:lvl w:ilvl="7" w:tplc="04090003" w:tentative="1">
-      <w:start w:val="1"/>
-      <w:numFmt w:val="bullet"/>
-      <w:lvlText w:val="o"/>
-      <w:lvlJc w:val="left"/>
-      <w:pPr>
-        <w:ind w:left="5760" w:hanging="360"/>
-      </w:pPr>
-      <w:rPr>
-        <w:rFonts w:ascii="Courier New" w:hAnsi="Courier New" w:cs="Courier New" w:hint="default"/>
-      </w:rPr>
-    </w:lvl>
-    <w:lvl w:ilvl="8" w:tplc="04090005" w:tentative="1">
-      <w:start w:val="1"/>
-      <w:numFmt w:val="bullet"/>
-      <w:lvlText w:val=""/>
-      <w:lvlJc w:val="left"/>
-      <w:pPr>
-        <w:ind w:left="6480" w:hanging="360"/>
-      </w:pPr>
-      <w:rPr>
-        <w:rFonts w:ascii="Wingdings" w:hAnsi="Wingdings" w:hint="default"/>
-      </w:rPr>
-    </w:lvl>
-  </w:abstractNum>
-  <w:abstractNum w:abstractNumId="31">
+  <w:abstractNum w:abstractNumId="17">
     <w:nsid w:val="433F071B"/>
     <w:multiLevelType w:val="multilevel"/>
     <w:tmpl w:val="8BA0E6D4"/>
@@ -10920,120 +9698,7 @@
       </w:pPr>
     </w:lvl>
   </w:abstractNum>
-  <w:abstractNum w:abstractNumId="32">
-    <w:nsid w:val="453A0B5F"/>
-    <w:multiLevelType w:val="hybridMultilevel"/>
-    <w:tmpl w:val="FC3E79D4"/>
-    <w:lvl w:ilvl="0" w:tplc="04090001">
-      <w:start w:val="1"/>
-      <w:numFmt w:val="bullet"/>
-      <w:lvlText w:val=""/>
-      <w:lvlJc w:val="left"/>
-      <w:pPr>
-        <w:ind w:left="720" w:hanging="360"/>
-      </w:pPr>
-      <w:rPr>
-        <w:rFonts w:ascii="Symbol" w:hAnsi="Symbol" w:hint="default"/>
-      </w:rPr>
-    </w:lvl>
-    <w:lvl w:ilvl="1" w:tplc="04090003" w:tentative="1">
-      <w:start w:val="1"/>
-      <w:numFmt w:val="bullet"/>
-      <w:lvlText w:val="o"/>
-      <w:lvlJc w:val="left"/>
-      <w:pPr>
-        <w:ind w:left="1440" w:hanging="360"/>
-      </w:pPr>
-      <w:rPr>
-        <w:rFonts w:ascii="Courier New" w:hAnsi="Courier New" w:cs="Courier New" w:hint="default"/>
-      </w:rPr>
-    </w:lvl>
-    <w:lvl w:ilvl="2" w:tplc="04090005" w:tentative="1">
-      <w:start w:val="1"/>
-      <w:numFmt w:val="bullet"/>
-      <w:lvlText w:val=""/>
-      <w:lvlJc w:val="left"/>
-      <w:pPr>
-        <w:ind w:left="2160" w:hanging="360"/>
-      </w:pPr>
-      <w:rPr>
-        <w:rFonts w:ascii="Wingdings" w:hAnsi="Wingdings" w:hint="default"/>
-      </w:rPr>
-    </w:lvl>
-    <w:lvl w:ilvl="3" w:tplc="04090001" w:tentative="1">
-      <w:start w:val="1"/>
-      <w:numFmt w:val="bullet"/>
-      <w:lvlText w:val=""/>
-      <w:lvlJc w:val="left"/>
-      <w:pPr>
-        <w:ind w:left="2880" w:hanging="360"/>
-      </w:pPr>
-      <w:rPr>
-        <w:rFonts w:ascii="Symbol" w:hAnsi="Symbol" w:hint="default"/>
-      </w:rPr>
-    </w:lvl>
-    <w:lvl w:ilvl="4" w:tplc="04090003" w:tentative="1">
-      <w:start w:val="1"/>
-      <w:numFmt w:val="bullet"/>
-      <w:lvlText w:val="o"/>
-      <w:lvlJc w:val="left"/>
-      <w:pPr>
-        <w:ind w:left="3600" w:hanging="360"/>
-      </w:pPr>
-      <w:rPr>
-        <w:rFonts w:ascii="Courier New" w:hAnsi="Courier New" w:cs="Courier New" w:hint="default"/>
-      </w:rPr>
-    </w:lvl>
-    <w:lvl w:ilvl="5" w:tplc="04090005" w:tentative="1">
-      <w:start w:val="1"/>
-      <w:numFmt w:val="bullet"/>
-      <w:lvlText w:val=""/>
-      <w:lvlJc w:val="left"/>
-      <w:pPr>
-        <w:ind w:left="4320" w:hanging="360"/>
-      </w:pPr>
-      <w:rPr>
-        <w:rFonts w:ascii="Wingdings" w:hAnsi="Wingdings" w:hint="default"/>
-      </w:rPr>
-    </w:lvl>
-    <w:lvl w:ilvl="6" w:tplc="04090001" w:tentative="1">
-      <w:start w:val="1"/>
-      <w:numFmt w:val="bullet"/>
-      <w:lvlText w:val=""/>
-      <w:lvlJc w:val="left"/>
-      <w:pPr>
-        <w:ind w:left="5040" w:hanging="360"/>
-      </w:pPr>
-      <w:rPr>
-        <w:rFonts w:ascii="Symbol" w:hAnsi="Symbol" w:hint="default"/>
-      </w:rPr>
-    </w:lvl>
-    <w:lvl w:ilvl="7" w:tplc="04090003" w:tentative="1">
-      <w:start w:val="1"/>
-      <w:numFmt w:val="bullet"/>
-      <w:lvlText w:val="o"/>
-      <w:lvlJc w:val="left"/>
-      <w:pPr>
-        <w:ind w:left="5760" w:hanging="360"/>
-      </w:pPr>
-      <w:rPr>
-        <w:rFonts w:ascii="Courier New" w:hAnsi="Courier New" w:cs="Courier New" w:hint="default"/>
-      </w:rPr>
-    </w:lvl>
-    <w:lvl w:ilvl="8" w:tplc="04090005" w:tentative="1">
-      <w:start w:val="1"/>
-      <w:numFmt w:val="bullet"/>
-      <w:lvlText w:val=""/>
-      <w:lvlJc w:val="left"/>
-      <w:pPr>
-        <w:ind w:left="6480" w:hanging="360"/>
-      </w:pPr>
-      <w:rPr>
-        <w:rFonts w:ascii="Wingdings" w:hAnsi="Wingdings" w:hint="default"/>
-      </w:rPr>
-    </w:lvl>
-  </w:abstractNum>
-  <w:abstractNum w:abstractNumId="33">
+  <w:abstractNum w:abstractNumId="18">
     <w:nsid w:val="4B912D77"/>
     <w:multiLevelType w:val="multilevel"/>
     <w:tmpl w:val="D2047D5C"/>
@@ -11158,120 +9823,7 @@
       </w:rPr>
     </w:lvl>
   </w:abstractNum>
-  <w:abstractNum w:abstractNumId="34">
-    <w:nsid w:val="4DA45030"/>
-    <w:multiLevelType w:val="hybridMultilevel"/>
-    <w:tmpl w:val="D6867042"/>
-    <w:lvl w:ilvl="0" w:tplc="04090001">
-      <w:start w:val="1"/>
-      <w:numFmt w:val="bullet"/>
-      <w:lvlText w:val=""/>
-      <w:lvlJc w:val="left"/>
-      <w:pPr>
-        <w:ind w:left="1080" w:hanging="360"/>
-      </w:pPr>
-      <w:rPr>
-        <w:rFonts w:ascii="Symbol" w:hAnsi="Symbol" w:hint="default"/>
-      </w:rPr>
-    </w:lvl>
-    <w:lvl w:ilvl="1" w:tplc="04090003">
-      <w:start w:val="1"/>
-      <w:numFmt w:val="bullet"/>
-      <w:lvlText w:val="o"/>
-      <w:lvlJc w:val="left"/>
-      <w:pPr>
-        <w:ind w:left="1800" w:hanging="360"/>
-      </w:pPr>
-      <w:rPr>
-        <w:rFonts w:ascii="Courier New" w:hAnsi="Courier New" w:cs="Courier New" w:hint="default"/>
-      </w:rPr>
-    </w:lvl>
-    <w:lvl w:ilvl="2" w:tplc="04090005" w:tentative="1">
-      <w:start w:val="1"/>
-      <w:numFmt w:val="bullet"/>
-      <w:lvlText w:val=""/>
-      <w:lvlJc w:val="left"/>
-      <w:pPr>
-        <w:ind w:left="2520" w:hanging="360"/>
-      </w:pPr>
-      <w:rPr>
-        <w:rFonts w:ascii="Wingdings" w:hAnsi="Wingdings" w:hint="default"/>
-      </w:rPr>
-    </w:lvl>
-    <w:lvl w:ilvl="3" w:tplc="04090001" w:tentative="1">
-      <w:start w:val="1"/>
-      <w:numFmt w:val="bullet"/>
-      <w:lvlText w:val=""/>
-      <w:lvlJc w:val="left"/>
-      <w:pPr>
-        <w:ind w:left="3240" w:hanging="360"/>
-      </w:pPr>
-      <w:rPr>
-        <w:rFonts w:ascii="Symbol" w:hAnsi="Symbol" w:hint="default"/>
-      </w:rPr>
-    </w:lvl>
-    <w:lvl w:ilvl="4" w:tplc="04090003" w:tentative="1">
-      <w:start w:val="1"/>
-      <w:numFmt w:val="bullet"/>
-      <w:lvlText w:val="o"/>
-      <w:lvlJc w:val="left"/>
-      <w:pPr>
-        <w:ind w:left="3960" w:hanging="360"/>
-      </w:pPr>
-      <w:rPr>
-        <w:rFonts w:ascii="Courier New" w:hAnsi="Courier New" w:cs="Courier New" w:hint="default"/>
-      </w:rPr>
-    </w:lvl>
-    <w:lvl w:ilvl="5" w:tplc="04090005" w:tentative="1">
-      <w:start w:val="1"/>
-      <w:numFmt w:val="bullet"/>
-      <w:lvlText w:val=""/>
-      <w:lvlJc w:val="left"/>
-      <w:pPr>
-        <w:ind w:left="4680" w:hanging="360"/>
-      </w:pPr>
-      <w:rPr>
-        <w:rFonts w:ascii="Wingdings" w:hAnsi="Wingdings" w:hint="default"/>
-      </w:rPr>
-    </w:lvl>
-    <w:lvl w:ilvl="6" w:tplc="04090001" w:tentative="1">
-      <w:start w:val="1"/>
-      <w:numFmt w:val="bullet"/>
-      <w:lvlText w:val=""/>
-      <w:lvlJc w:val="left"/>
-      <w:pPr>
-        <w:ind w:left="5400" w:hanging="360"/>
-      </w:pPr>
-      <w:rPr>
-        <w:rFonts w:ascii="Symbol" w:hAnsi="Symbol" w:hint="default"/>
-      </w:rPr>
-    </w:lvl>
-    <w:lvl w:ilvl="7" w:tplc="04090003" w:tentative="1">
-      <w:start w:val="1"/>
-      <w:numFmt w:val="bullet"/>
-      <w:lvlText w:val="o"/>
-      <w:lvlJc w:val="left"/>
-      <w:pPr>
-        <w:ind w:left="6120" w:hanging="360"/>
-      </w:pPr>
-      <w:rPr>
-        <w:rFonts w:ascii="Courier New" w:hAnsi="Courier New" w:cs="Courier New" w:hint="default"/>
-      </w:rPr>
-    </w:lvl>
-    <w:lvl w:ilvl="8" w:tplc="04090005" w:tentative="1">
-      <w:start w:val="1"/>
-      <w:numFmt w:val="bullet"/>
-      <w:lvlText w:val=""/>
-      <w:lvlJc w:val="left"/>
-      <w:pPr>
-        <w:ind w:left="6840" w:hanging="360"/>
-      </w:pPr>
-      <w:rPr>
-        <w:rFonts w:ascii="Wingdings" w:hAnsi="Wingdings" w:hint="default"/>
-      </w:rPr>
-    </w:lvl>
-  </w:abstractNum>
-  <w:abstractNum w:abstractNumId="35">
+  <w:abstractNum w:abstractNumId="19">
     <w:nsid w:val="4E1F2EBA"/>
     <w:multiLevelType w:val="multilevel"/>
     <w:tmpl w:val="18C243E0"/>
@@ -11394,129 +9946,7 @@
       </w:rPr>
     </w:lvl>
   </w:abstractNum>
-  <w:abstractNum w:abstractNumId="36">
-    <w:nsid w:val="4FC15C31"/>
-    <w:multiLevelType w:val="multilevel"/>
-    <w:tmpl w:val="98DA929C"/>
-    <w:lvl w:ilvl="0">
-      <w:start w:val="6"/>
-      <w:numFmt w:val="decimal"/>
-      <w:lvlText w:val="%1"/>
-      <w:lvlJc w:val="left"/>
-      <w:pPr>
-        <w:ind w:left="360" w:hanging="360"/>
-      </w:pPr>
-      <w:rPr>
-        <w:rFonts w:hint="default"/>
-        <w:b/>
-      </w:rPr>
-    </w:lvl>
-    <w:lvl w:ilvl="1">
-      <w:start w:val="1"/>
-      <w:numFmt w:val="decimal"/>
-      <w:lvlText w:val="%1.%2"/>
-      <w:lvlJc w:val="left"/>
-      <w:pPr>
-        <w:ind w:left="1440" w:hanging="360"/>
-      </w:pPr>
-      <w:rPr>
-        <w:rFonts w:hint="default"/>
-        <w:b/>
-      </w:rPr>
-    </w:lvl>
-    <w:lvl w:ilvl="2">
-      <w:start w:val="1"/>
-      <w:numFmt w:val="decimal"/>
-      <w:lvlText w:val="%1.%2.%3"/>
-      <w:lvlJc w:val="left"/>
-      <w:pPr>
-        <w:ind w:left="2880" w:hanging="720"/>
-      </w:pPr>
-      <w:rPr>
-        <w:rFonts w:hint="default"/>
-        <w:b/>
-      </w:rPr>
-    </w:lvl>
-    <w:lvl w:ilvl="3">
-      <w:start w:val="1"/>
-      <w:numFmt w:val="decimal"/>
-      <w:lvlText w:val="%1.%2.%3.%4"/>
-      <w:lvlJc w:val="left"/>
-      <w:pPr>
-        <w:ind w:left="3960" w:hanging="720"/>
-      </w:pPr>
-      <w:rPr>
-        <w:rFonts w:hint="default"/>
-        <w:b/>
-      </w:rPr>
-    </w:lvl>
-    <w:lvl w:ilvl="4">
-      <w:start w:val="1"/>
-      <w:numFmt w:val="decimal"/>
-      <w:lvlText w:val="%1.%2.%3.%4.%5"/>
-      <w:lvlJc w:val="left"/>
-      <w:pPr>
-        <w:ind w:left="5400" w:hanging="1080"/>
-      </w:pPr>
-      <w:rPr>
-        <w:rFonts w:hint="default"/>
-        <w:b/>
-      </w:rPr>
-    </w:lvl>
-    <w:lvl w:ilvl="5">
-      <w:start w:val="1"/>
-      <w:numFmt w:val="decimal"/>
-      <w:lvlText w:val="%1.%2.%3.%4.%5.%6"/>
-      <w:lvlJc w:val="left"/>
-      <w:pPr>
-        <w:ind w:left="6480" w:hanging="1080"/>
-      </w:pPr>
-      <w:rPr>
-        <w:rFonts w:hint="default"/>
-        <w:b/>
-      </w:rPr>
-    </w:lvl>
-    <w:lvl w:ilvl="6">
-      <w:start w:val="1"/>
-      <w:numFmt w:val="decimal"/>
-      <w:lvlText w:val="%1.%2.%3.%4.%5.%6.%7"/>
-      <w:lvlJc w:val="left"/>
-      <w:pPr>
-        <w:ind w:left="7920" w:hanging="1440"/>
-      </w:pPr>
-      <w:rPr>
-        <w:rFonts w:hint="default"/>
-        <w:b/>
-      </w:rPr>
-    </w:lvl>
-    <w:lvl w:ilvl="7">
-      <w:start w:val="1"/>
-      <w:numFmt w:val="decimal"/>
-      <w:lvlText w:val="%1.%2.%3.%4.%5.%6.%7.%8"/>
-      <w:lvlJc w:val="left"/>
-      <w:pPr>
-        <w:ind w:left="9000" w:hanging="1440"/>
-      </w:pPr>
-      <w:rPr>
-        <w:rFonts w:hint="default"/>
-        <w:b/>
-      </w:rPr>
-    </w:lvl>
-    <w:lvl w:ilvl="8">
-      <w:start w:val="1"/>
-      <w:numFmt w:val="decimal"/>
-      <w:lvlText w:val="%1.%2.%3.%4.%5.%6.%7.%8.%9"/>
-      <w:lvlJc w:val="left"/>
-      <w:pPr>
-        <w:ind w:left="10080" w:hanging="1440"/>
-      </w:pPr>
-      <w:rPr>
-        <w:rFonts w:hint="default"/>
-        <w:b/>
-      </w:rPr>
-    </w:lvl>
-  </w:abstractNum>
-  <w:abstractNum w:abstractNumId="37">
+  <w:abstractNum w:abstractNumId="20">
     <w:nsid w:val="53121BB7"/>
     <w:multiLevelType w:val="multilevel"/>
     <w:tmpl w:val="18C243E0"/>
@@ -11639,120 +10069,7 @@
       </w:rPr>
     </w:lvl>
   </w:abstractNum>
-  <w:abstractNum w:abstractNumId="38">
-    <w:nsid w:val="5743605F"/>
-    <w:multiLevelType w:val="multilevel"/>
-    <w:tmpl w:val="BC78F2A0"/>
-    <w:lvl w:ilvl="0">
-      <w:start w:val="7"/>
-      <w:numFmt w:val="decimal"/>
-      <w:lvlText w:val="%1."/>
-      <w:lvlJc w:val="left"/>
-      <w:pPr>
-        <w:ind w:left="360" w:hanging="360"/>
-      </w:pPr>
-      <w:rPr>
-        <w:rFonts w:hint="default"/>
-      </w:rPr>
-    </w:lvl>
-    <w:lvl w:ilvl="1">
-      <w:start w:val="1"/>
-      <w:numFmt w:val="decimal"/>
-      <w:lvlText w:val="%1.%2."/>
-      <w:lvlJc w:val="left"/>
-      <w:pPr>
-        <w:ind w:left="360" w:hanging="360"/>
-      </w:pPr>
-      <w:rPr>
-        <w:rFonts w:hint="default"/>
-      </w:rPr>
-    </w:lvl>
-    <w:lvl w:ilvl="2">
-      <w:start w:val="1"/>
-      <w:numFmt w:val="decimal"/>
-      <w:lvlText w:val="%1.%2.%3."/>
-      <w:lvlJc w:val="left"/>
-      <w:pPr>
-        <w:ind w:left="720" w:hanging="720"/>
-      </w:pPr>
-      <w:rPr>
-        <w:rFonts w:hint="default"/>
-      </w:rPr>
-    </w:lvl>
-    <w:lvl w:ilvl="3">
-      <w:start w:val="1"/>
-      <w:numFmt w:val="decimal"/>
-      <w:lvlText w:val="%1.%2.%3.%4."/>
-      <w:lvlJc w:val="left"/>
-      <w:pPr>
-        <w:ind w:left="720" w:hanging="720"/>
-      </w:pPr>
-      <w:rPr>
-        <w:rFonts w:hint="default"/>
-      </w:rPr>
-    </w:lvl>
-    <w:lvl w:ilvl="4">
-      <w:start w:val="1"/>
-      <w:numFmt w:val="decimal"/>
-      <w:lvlText w:val="%1.%2.%3.%4.%5."/>
-      <w:lvlJc w:val="left"/>
-      <w:pPr>
-        <w:ind w:left="1080" w:hanging="1080"/>
-      </w:pPr>
-      <w:rPr>
-        <w:rFonts w:hint="default"/>
-      </w:rPr>
-    </w:lvl>
-    <w:lvl w:ilvl="5">
-      <w:start w:val="1"/>
-      <w:numFmt w:val="decimal"/>
-      <w:lvlText w:val="%1.%2.%3.%4.%5.%6."/>
-      <w:lvlJc w:val="left"/>
-      <w:pPr>
-        <w:ind w:left="1080" w:hanging="1080"/>
-      </w:pPr>
-      <w:rPr>
-        <w:rFonts w:hint="default"/>
-      </w:rPr>
-    </w:lvl>
-    <w:lvl w:ilvl="6">
-      <w:start w:val="1"/>
-      <w:numFmt w:val="decimal"/>
-      <w:lvlText w:val="%1.%2.%3.%4.%5.%6.%7."/>
-      <w:lvlJc w:val="left"/>
-      <w:pPr>
-        <w:ind w:left="1440" w:hanging="1440"/>
-      </w:pPr>
-      <w:rPr>
-        <w:rFonts w:hint="default"/>
-      </w:rPr>
-    </w:lvl>
-    <w:lvl w:ilvl="7">
-      <w:start w:val="1"/>
-      <w:numFmt w:val="decimal"/>
-      <w:lvlText w:val="%1.%2.%3.%4.%5.%6.%7.%8."/>
-      <w:lvlJc w:val="left"/>
-      <w:pPr>
-        <w:ind w:left="1440" w:hanging="1440"/>
-      </w:pPr>
-      <w:rPr>
-        <w:rFonts w:hint="default"/>
-      </w:rPr>
-    </w:lvl>
-    <w:lvl w:ilvl="8">
-      <w:start w:val="1"/>
-      <w:numFmt w:val="decimal"/>
-      <w:lvlText w:val="%1.%2.%3.%4.%5.%6.%7.%8.%9."/>
-      <w:lvlJc w:val="left"/>
-      <w:pPr>
-        <w:ind w:left="1800" w:hanging="1800"/>
-      </w:pPr>
-      <w:rPr>
-        <w:rFonts w:hint="default"/>
-      </w:rPr>
-    </w:lvl>
-  </w:abstractNum>
-  <w:abstractNum w:abstractNumId="39">
+  <w:abstractNum w:abstractNumId="21">
     <w:nsid w:val="5C3470F3"/>
     <w:multiLevelType w:val="multilevel"/>
     <w:tmpl w:val="DB8ADC88"/>
@@ -11876,311 +10193,7 @@
       </w:pPr>
     </w:lvl>
   </w:abstractNum>
-  <w:abstractNum w:abstractNumId="40">
-    <w:nsid w:val="5DC75C59"/>
-    <w:multiLevelType w:val="hybridMultilevel"/>
-    <w:tmpl w:val="F55ED17C"/>
-    <w:lvl w:ilvl="0" w:tplc="FFF610A8">
-      <w:start w:val="1"/>
-      <w:numFmt w:val="decimal"/>
-      <w:lvlText w:val="%1."/>
-      <w:lvlJc w:val="left"/>
-      <w:pPr>
-        <w:ind w:left="720" w:hanging="360"/>
-      </w:pPr>
-      <w:rPr>
-        <w:i w:val="0"/>
-      </w:rPr>
-    </w:lvl>
-    <w:lvl w:ilvl="1" w:tplc="04090019" w:tentative="1">
-      <w:start w:val="1"/>
-      <w:numFmt w:val="lowerLetter"/>
-      <w:lvlText w:val="%2."/>
-      <w:lvlJc w:val="left"/>
-      <w:pPr>
-        <w:ind w:left="1440" w:hanging="360"/>
-      </w:pPr>
-    </w:lvl>
-    <w:lvl w:ilvl="2" w:tplc="0409001B" w:tentative="1">
-      <w:start w:val="1"/>
-      <w:numFmt w:val="lowerRoman"/>
-      <w:lvlText w:val="%3."/>
-      <w:lvlJc w:val="right"/>
-      <w:pPr>
-        <w:ind w:left="2160" w:hanging="180"/>
-      </w:pPr>
-    </w:lvl>
-    <w:lvl w:ilvl="3" w:tplc="0409000F" w:tentative="1">
-      <w:start w:val="1"/>
-      <w:numFmt w:val="decimal"/>
-      <w:lvlText w:val="%4."/>
-      <w:lvlJc w:val="left"/>
-      <w:pPr>
-        <w:ind w:left="2880" w:hanging="360"/>
-      </w:pPr>
-    </w:lvl>
-    <w:lvl w:ilvl="4" w:tplc="04090019" w:tentative="1">
-      <w:start w:val="1"/>
-      <w:numFmt w:val="lowerLetter"/>
-      <w:lvlText w:val="%5."/>
-      <w:lvlJc w:val="left"/>
-      <w:pPr>
-        <w:ind w:left="3600" w:hanging="360"/>
-      </w:pPr>
-    </w:lvl>
-    <w:lvl w:ilvl="5" w:tplc="0409001B" w:tentative="1">
-      <w:start w:val="1"/>
-      <w:numFmt w:val="lowerRoman"/>
-      <w:lvlText w:val="%6."/>
-      <w:lvlJc w:val="right"/>
-      <w:pPr>
-        <w:ind w:left="4320" w:hanging="180"/>
-      </w:pPr>
-    </w:lvl>
-    <w:lvl w:ilvl="6" w:tplc="0409000F" w:tentative="1">
-      <w:start w:val="1"/>
-      <w:numFmt w:val="decimal"/>
-      <w:lvlText w:val="%7."/>
-      <w:lvlJc w:val="left"/>
-      <w:pPr>
-        <w:ind w:left="5040" w:hanging="360"/>
-      </w:pPr>
-    </w:lvl>
-    <w:lvl w:ilvl="7" w:tplc="04090019" w:tentative="1">
-      <w:start w:val="1"/>
-      <w:numFmt w:val="lowerLetter"/>
-      <w:lvlText w:val="%8."/>
-      <w:lvlJc w:val="left"/>
-      <w:pPr>
-        <w:ind w:left="5760" w:hanging="360"/>
-      </w:pPr>
-    </w:lvl>
-    <w:lvl w:ilvl="8" w:tplc="0409001B" w:tentative="1">
-      <w:start w:val="1"/>
-      <w:numFmt w:val="lowerRoman"/>
-      <w:lvlText w:val="%9."/>
-      <w:lvlJc w:val="right"/>
-      <w:pPr>
-        <w:ind w:left="6480" w:hanging="180"/>
-      </w:pPr>
-    </w:lvl>
-  </w:abstractNum>
-  <w:abstractNum w:abstractNumId="41">
-    <w:nsid w:val="5FAD4355"/>
-    <w:multiLevelType w:val="multilevel"/>
-    <w:tmpl w:val="98DA929C"/>
-    <w:lvl w:ilvl="0">
-      <w:start w:val="6"/>
-      <w:numFmt w:val="decimal"/>
-      <w:lvlText w:val="%1"/>
-      <w:lvlJc w:val="left"/>
-      <w:pPr>
-        <w:ind w:left="360" w:hanging="360"/>
-      </w:pPr>
-      <w:rPr>
-        <w:rFonts w:hint="default"/>
-        <w:b/>
-      </w:rPr>
-    </w:lvl>
-    <w:lvl w:ilvl="1">
-      <w:start w:val="1"/>
-      <w:numFmt w:val="decimal"/>
-      <w:lvlText w:val="%1.%2"/>
-      <w:lvlJc w:val="left"/>
-      <w:pPr>
-        <w:ind w:left="1440" w:hanging="360"/>
-      </w:pPr>
-      <w:rPr>
-        <w:rFonts w:hint="default"/>
-        <w:b/>
-      </w:rPr>
-    </w:lvl>
-    <w:lvl w:ilvl="2">
-      <w:start w:val="1"/>
-      <w:numFmt w:val="decimal"/>
-      <w:lvlText w:val="%1.%2.%3"/>
-      <w:lvlJc w:val="left"/>
-      <w:pPr>
-        <w:ind w:left="2880" w:hanging="720"/>
-      </w:pPr>
-      <w:rPr>
-        <w:rFonts w:hint="default"/>
-        <w:b/>
-      </w:rPr>
-    </w:lvl>
-    <w:lvl w:ilvl="3">
-      <w:start w:val="1"/>
-      <w:numFmt w:val="decimal"/>
-      <w:lvlText w:val="%1.%2.%3.%4"/>
-      <w:lvlJc w:val="left"/>
-      <w:pPr>
-        <w:ind w:left="3960" w:hanging="720"/>
-      </w:pPr>
-      <w:rPr>
-        <w:rFonts w:hint="default"/>
-        <w:b/>
-      </w:rPr>
-    </w:lvl>
-    <w:lvl w:ilvl="4">
-      <w:start w:val="1"/>
-      <w:numFmt w:val="decimal"/>
-      <w:lvlText w:val="%1.%2.%3.%4.%5"/>
-      <w:lvlJc w:val="left"/>
-      <w:pPr>
-        <w:ind w:left="5400" w:hanging="1080"/>
-      </w:pPr>
-      <w:rPr>
-        <w:rFonts w:hint="default"/>
-        <w:b/>
-      </w:rPr>
-    </w:lvl>
-    <w:lvl w:ilvl="5">
-      <w:start w:val="1"/>
-      <w:numFmt w:val="decimal"/>
-      <w:lvlText w:val="%1.%2.%3.%4.%5.%6"/>
-      <w:lvlJc w:val="left"/>
-      <w:pPr>
-        <w:ind w:left="6480" w:hanging="1080"/>
-      </w:pPr>
-      <w:rPr>
-        <w:rFonts w:hint="default"/>
-        <w:b/>
-      </w:rPr>
-    </w:lvl>
-    <w:lvl w:ilvl="6">
-      <w:start w:val="1"/>
-      <w:numFmt w:val="decimal"/>
-      <w:lvlText w:val="%1.%2.%3.%4.%5.%6.%7"/>
-      <w:lvlJc w:val="left"/>
-      <w:pPr>
-        <w:ind w:left="7920" w:hanging="1440"/>
-      </w:pPr>
-      <w:rPr>
-        <w:rFonts w:hint="default"/>
-        <w:b/>
-      </w:rPr>
-    </w:lvl>
-    <w:lvl w:ilvl="7">
-      <w:start w:val="1"/>
-      <w:numFmt w:val="decimal"/>
-      <w:lvlText w:val="%1.%2.%3.%4.%5.%6.%7.%8"/>
-      <w:lvlJc w:val="left"/>
-      <w:pPr>
-        <w:ind w:left="9000" w:hanging="1440"/>
-      </w:pPr>
-      <w:rPr>
-        <w:rFonts w:hint="default"/>
-        <w:b/>
-      </w:rPr>
-    </w:lvl>
-    <w:lvl w:ilvl="8">
-      <w:start w:val="1"/>
-      <w:numFmt w:val="decimal"/>
-      <w:lvlText w:val="%1.%2.%3.%4.%5.%6.%7.%8.%9"/>
-      <w:lvlJc w:val="left"/>
-      <w:pPr>
-        <w:ind w:left="10080" w:hanging="1440"/>
-      </w:pPr>
-      <w:rPr>
-        <w:rFonts w:hint="default"/>
-        <w:b/>
-      </w:rPr>
-    </w:lvl>
-  </w:abstractNum>
-  <w:abstractNum w:abstractNumId="42">
-    <w:nsid w:val="67711CDB"/>
-    <w:multiLevelType w:val="hybridMultilevel"/>
-    <w:tmpl w:val="112E9932"/>
-    <w:lvl w:ilvl="0" w:tplc="7FB6FAE0">
-      <w:start w:val="1"/>
-      <w:numFmt w:val="decimal"/>
-      <w:lvlText w:val="%1.1"/>
-      <w:lvlJc w:val="left"/>
-      <w:pPr>
-        <w:ind w:left="776" w:hanging="360"/>
-      </w:pPr>
-      <w:rPr>
-        <w:rFonts w:hint="default"/>
-        <w:b/>
-        <w:sz w:val="24"/>
-        <w:szCs w:val="24"/>
-        <w:vertAlign w:val="baseline"/>
-      </w:rPr>
-    </w:lvl>
-    <w:lvl w:ilvl="1" w:tplc="04090019" w:tentative="1">
-      <w:start w:val="1"/>
-      <w:numFmt w:val="lowerLetter"/>
-      <w:lvlText w:val="%2."/>
-      <w:lvlJc w:val="left"/>
-      <w:pPr>
-        <w:ind w:left="1496" w:hanging="360"/>
-      </w:pPr>
-    </w:lvl>
-    <w:lvl w:ilvl="2" w:tplc="0409001B" w:tentative="1">
-      <w:start w:val="1"/>
-      <w:numFmt w:val="lowerRoman"/>
-      <w:lvlText w:val="%3."/>
-      <w:lvlJc w:val="right"/>
-      <w:pPr>
-        <w:ind w:left="2216" w:hanging="180"/>
-      </w:pPr>
-    </w:lvl>
-    <w:lvl w:ilvl="3" w:tplc="0409000F" w:tentative="1">
-      <w:start w:val="1"/>
-      <w:numFmt w:val="decimal"/>
-      <w:lvlText w:val="%4."/>
-      <w:lvlJc w:val="left"/>
-      <w:pPr>
-        <w:ind w:left="2936" w:hanging="360"/>
-      </w:pPr>
-    </w:lvl>
-    <w:lvl w:ilvl="4" w:tplc="04090019" w:tentative="1">
-      <w:start w:val="1"/>
-      <w:numFmt w:val="lowerLetter"/>
-      <w:lvlText w:val="%5."/>
-      <w:lvlJc w:val="left"/>
-      <w:pPr>
-        <w:ind w:left="3656" w:hanging="360"/>
-      </w:pPr>
-    </w:lvl>
-    <w:lvl w:ilvl="5" w:tplc="0409001B" w:tentative="1">
-      <w:start w:val="1"/>
-      <w:numFmt w:val="lowerRoman"/>
-      <w:lvlText w:val="%6."/>
-      <w:lvlJc w:val="right"/>
-      <w:pPr>
-        <w:ind w:left="4376" w:hanging="180"/>
-      </w:pPr>
-    </w:lvl>
-    <w:lvl w:ilvl="6" w:tplc="0409000F" w:tentative="1">
-      <w:start w:val="1"/>
-      <w:numFmt w:val="decimal"/>
-      <w:lvlText w:val="%7."/>
-      <w:lvlJc w:val="left"/>
-      <w:pPr>
-        <w:ind w:left="5096" w:hanging="360"/>
-      </w:pPr>
-    </w:lvl>
-    <w:lvl w:ilvl="7" w:tplc="04090019" w:tentative="1">
-      <w:start w:val="1"/>
-      <w:numFmt w:val="lowerLetter"/>
-      <w:lvlText w:val="%8."/>
-      <w:lvlJc w:val="left"/>
-      <w:pPr>
-        <w:ind w:left="5816" w:hanging="360"/>
-      </w:pPr>
-    </w:lvl>
-    <w:lvl w:ilvl="8" w:tplc="0409001B" w:tentative="1">
-      <w:start w:val="1"/>
-      <w:numFmt w:val="lowerRoman"/>
-      <w:lvlText w:val="%9."/>
-      <w:lvlJc w:val="right"/>
-      <w:pPr>
-        <w:ind w:left="6536" w:hanging="180"/>
-      </w:pPr>
-    </w:lvl>
-  </w:abstractNum>
-  <w:abstractNum w:abstractNumId="43">
+  <w:abstractNum w:abstractNumId="22">
     <w:nsid w:val="68815FB7"/>
     <w:multiLevelType w:val="multilevel"/>
     <w:tmpl w:val="5BEE0CF6"/>
@@ -12305,769 +10318,144 @@
       </w:rPr>
     </w:lvl>
   </w:abstractNum>
-  <w:abstractNum w:abstractNumId="44">
-    <w:nsid w:val="6CFE1C26"/>
+  <w:abstractNum w:abstractNumId="23">
+    <w:nsid w:val="7BC17327"/>
     <w:multiLevelType w:val="hybridMultilevel"/>
-    <w:tmpl w:val="46BC2FB2"/>
-    <w:lvl w:ilvl="0" w:tplc="F11205E4">
-      <w:start w:val="1"/>
-      <w:numFmt w:val="decimal"/>
-      <w:lvlText w:val="%1"/>
+    <w:tmpl w:val="F312A682"/>
+    <w:lvl w:ilvl="0" w:tplc="04090005">
+      <w:start w:val="1"/>
+      <w:numFmt w:val="bullet"/>
+      <w:lvlText w:val=""/>
       <w:lvlJc w:val="left"/>
       <w:pPr>
         <w:ind w:left="720" w:hanging="360"/>
       </w:pPr>
       <w:rPr>
-        <w:rFonts w:hint="default"/>
+        <w:rFonts w:ascii="Wingdings" w:hAnsi="Wingdings" w:hint="default"/>
       </w:rPr>
     </w:lvl>
-    <w:lvl w:ilvl="1" w:tplc="04090019" w:tentative="1">
-      <w:start w:val="1"/>
-      <w:numFmt w:val="lowerLetter"/>
-      <w:lvlText w:val="%2."/>
+    <w:lvl w:ilvl="1" w:tplc="04090003" w:tentative="1">
+      <w:start w:val="1"/>
+      <w:numFmt w:val="bullet"/>
+      <w:lvlText w:val="o"/>
       <w:lvlJc w:val="left"/>
       <w:pPr>
         <w:ind w:left="1440" w:hanging="360"/>
       </w:pPr>
-    </w:lvl>
-    <w:lvl w:ilvl="2" w:tplc="0409001B" w:tentative="1">
-      <w:start w:val="1"/>
-      <w:numFmt w:val="lowerRoman"/>
-      <w:lvlText w:val="%3."/>
-      <w:lvlJc w:val="right"/>
-      <w:pPr>
-        <w:ind w:left="2160" w:hanging="180"/>
-      </w:pPr>
-    </w:lvl>
-    <w:lvl w:ilvl="3" w:tplc="0409000F" w:tentative="1">
-      <w:start w:val="1"/>
-      <w:numFmt w:val="decimal"/>
-      <w:lvlText w:val="%4."/>
-      <w:lvlJc w:val="left"/>
-      <w:pPr>
-        <w:ind w:left="2880" w:hanging="360"/>
-      </w:pPr>
-    </w:lvl>
-    <w:lvl w:ilvl="4" w:tplc="04090019" w:tentative="1">
-      <w:start w:val="1"/>
-      <w:numFmt w:val="lowerLetter"/>
-      <w:lvlText w:val="%5."/>
-      <w:lvlJc w:val="left"/>
-      <w:pPr>
-        <w:ind w:left="3600" w:hanging="360"/>
-      </w:pPr>
-    </w:lvl>
-    <w:lvl w:ilvl="5" w:tplc="0409001B" w:tentative="1">
-      <w:start w:val="1"/>
-      <w:numFmt w:val="lowerRoman"/>
-      <w:lvlText w:val="%6."/>
-      <w:lvlJc w:val="right"/>
-      <w:pPr>
-        <w:ind w:left="4320" w:hanging="180"/>
-      </w:pPr>
-    </w:lvl>
-    <w:lvl w:ilvl="6" w:tplc="0409000F" w:tentative="1">
-      <w:start w:val="1"/>
-      <w:numFmt w:val="decimal"/>
-      <w:lvlText w:val="%7."/>
-      <w:lvlJc w:val="left"/>
-      <w:pPr>
-        <w:ind w:left="5040" w:hanging="360"/>
-      </w:pPr>
-    </w:lvl>
-    <w:lvl w:ilvl="7" w:tplc="04090019" w:tentative="1">
-      <w:start w:val="1"/>
-      <w:numFmt w:val="lowerLetter"/>
-      <w:lvlText w:val="%8."/>
-      <w:lvlJc w:val="left"/>
-      <w:pPr>
-        <w:ind w:left="5760" w:hanging="360"/>
-      </w:pPr>
-    </w:lvl>
-    <w:lvl w:ilvl="8" w:tplc="0409001B" w:tentative="1">
-      <w:start w:val="1"/>
-      <w:numFmt w:val="lowerRoman"/>
-      <w:lvlText w:val="%9."/>
-      <w:lvlJc w:val="right"/>
-      <w:pPr>
-        <w:ind w:left="6480" w:hanging="180"/>
-      </w:pPr>
-    </w:lvl>
-  </w:abstractNum>
-  <w:abstractNum w:abstractNumId="45">
-    <w:nsid w:val="73C5253D"/>
-    <w:multiLevelType w:val="hybridMultilevel"/>
-    <w:tmpl w:val="AFFCCF88"/>
-    <w:lvl w:ilvl="0" w:tplc="04090001">
+      <w:rPr>
+        <w:rFonts w:ascii="Courier New" w:hAnsi="Courier New" w:cs="Courier New" w:hint="default"/>
+      </w:rPr>
+    </w:lvl>
+    <w:lvl w:ilvl="2" w:tplc="04090005" w:tentative="1">
+      <w:start w:val="1"/>
+      <w:numFmt w:val="bullet"/>
+      <w:lvlText w:val=""/>
+      <w:lvlJc w:val="left"/>
+      <w:pPr>
+        <w:ind w:left="2160" w:hanging="360"/>
+      </w:pPr>
+      <w:rPr>
+        <w:rFonts w:ascii="Wingdings" w:hAnsi="Wingdings" w:hint="default"/>
+      </w:rPr>
+    </w:lvl>
+    <w:lvl w:ilvl="3" w:tplc="04090001" w:tentative="1">
       <w:start w:val="1"/>
       <w:numFmt w:val="bullet"/>
       <w:lvlText w:val=""/>
       <w:lvlJc w:val="left"/>
       <w:pPr>
-        <w:ind w:left="720" w:hanging="360"/>
+        <w:ind w:left="2880" w:hanging="360"/>
       </w:pPr>
       <w:rPr>
         <w:rFonts w:ascii="Symbol" w:hAnsi="Symbol" w:hint="default"/>
       </w:rPr>
     </w:lvl>
-    <w:lvl w:ilvl="1" w:tplc="04090003" w:tentative="1">
+    <w:lvl w:ilvl="4" w:tplc="04090003" w:tentative="1">
       <w:start w:val="1"/>
       <w:numFmt w:val="bullet"/>
       <w:lvlText w:val="o"/>
       <w:lvlJc w:val="left"/>
       <w:pPr>
-        <w:ind w:left="1440" w:hanging="360"/>
+        <w:ind w:left="3600" w:hanging="360"/>
       </w:pPr>
       <w:rPr>
         <w:rFonts w:ascii="Courier New" w:hAnsi="Courier New" w:cs="Courier New" w:hint="default"/>
       </w:rPr>
     </w:lvl>
-    <w:lvl w:ilvl="2" w:tplc="04090005" w:tentative="1">
+    <w:lvl w:ilvl="5" w:tplc="04090005" w:tentative="1">
       <w:start w:val="1"/>
       <w:numFmt w:val="bullet"/>
       <w:lvlText w:val=""/>
       <w:lvlJc w:val="left"/>
       <w:pPr>
-        <w:ind w:left="2160" w:hanging="360"/>
+        <w:ind w:left="4320" w:hanging="360"/>
       </w:pPr>
       <w:rPr>
         <w:rFonts w:ascii="Wingdings" w:hAnsi="Wingdings" w:hint="default"/>
       </w:rPr>
     </w:lvl>
-    <w:lvl w:ilvl="3" w:tplc="04090001" w:tentative="1">
+    <w:lvl w:ilvl="6" w:tplc="04090001" w:tentative="1">
       <w:start w:val="1"/>
       <w:numFmt w:val="bullet"/>
       <w:lvlText w:val=""/>
       <w:lvlJc w:val="left"/>
       <w:pPr>
-        <w:ind w:left="2880" w:hanging="360"/>
+        <w:ind w:left="5040" w:hanging="360"/>
       </w:pPr>
       <w:rPr>
         <w:rFonts w:ascii="Symbol" w:hAnsi="Symbol" w:hint="default"/>
       </w:rPr>
     </w:lvl>
-    <w:lvl w:ilvl="4" w:tplc="04090003" w:tentative="1">
+    <w:lvl w:ilvl="7" w:tplc="04090003" w:tentative="1">
       <w:start w:val="1"/>
       <w:numFmt w:val="bullet"/>
       <w:lvlText w:val="o"/>
       <w:lvlJc w:val="left"/>
       <w:pPr>
-        <w:ind w:left="3600" w:hanging="360"/>
+        <w:ind w:left="5760" w:hanging="360"/>
       </w:pPr>
       <w:rPr>
         <w:rFonts w:ascii="Courier New" w:hAnsi="Courier New" w:cs="Courier New" w:hint="default"/>
       </w:rPr>
     </w:lvl>
-    <w:lvl w:ilvl="5" w:tplc="04090005" w:tentative="1">
+    <w:lvl w:ilvl="8" w:tplc="04090005" w:tentative="1">
       <w:start w:val="1"/>
       <w:numFmt w:val="bullet"/>
       <w:lvlText w:val=""/>
       <w:lvlJc w:val="left"/>
       <w:pPr>
-        <w:ind w:left="4320" w:hanging="360"/>
+        <w:ind w:left="6480" w:hanging="360"/>
       </w:pPr>
       <w:rPr>
         <w:rFonts w:ascii="Wingdings" w:hAnsi="Wingdings" w:hint="default"/>
       </w:rPr>
     </w:lvl>
-    <w:lvl w:ilvl="6" w:tplc="04090001" w:tentative="1">
-      <w:start w:val="1"/>
-      <w:numFmt w:val="bullet"/>
-      <w:lvlText w:val=""/>
-      <w:lvlJc w:val="left"/>
-      <w:pPr>
-        <w:ind w:left="5040" w:hanging="360"/>
-      </w:pPr>
-      <w:rPr>
-        <w:rFonts w:ascii="Symbol" w:hAnsi="Symbol" w:hint="default"/>
-      </w:rPr>
-    </w:lvl>
-    <w:lvl w:ilvl="7" w:tplc="04090003" w:tentative="1">
-      <w:start w:val="1"/>
-      <w:numFmt w:val="bullet"/>
-      <w:lvlText w:val="o"/>
-      <w:lvlJc w:val="left"/>
-      <w:pPr>
-        <w:ind w:left="5760" w:hanging="360"/>
-      </w:pPr>
-      <w:rPr>
-        <w:rFonts w:ascii="Courier New" w:hAnsi="Courier New" w:cs="Courier New" w:hint="default"/>
-      </w:rPr>
-    </w:lvl>
-    <w:lvl w:ilvl="8" w:tplc="04090005" w:tentative="1">
-      <w:start w:val="1"/>
-      <w:numFmt w:val="bullet"/>
-      <w:lvlText w:val=""/>
-      <w:lvlJc w:val="left"/>
-      <w:pPr>
-        <w:ind w:left="6480" w:hanging="360"/>
-      </w:pPr>
-      <w:rPr>
-        <w:rFonts w:ascii="Wingdings" w:hAnsi="Wingdings" w:hint="default"/>
-      </w:rPr>
-    </w:lvl>
-  </w:abstractNum>
-  <w:abstractNum w:abstractNumId="46">
-    <w:nsid w:val="77DA2EA5"/>
-    <w:multiLevelType w:val="hybridMultilevel"/>
-    <w:tmpl w:val="5A447BF2"/>
-    <w:lvl w:ilvl="0" w:tplc="99248368">
-      <w:start w:val="1"/>
-      <w:numFmt w:val="decimal"/>
-      <w:lvlText w:val="%1."/>
-      <w:lvlJc w:val="left"/>
-      <w:pPr>
-        <w:ind w:left="720" w:hanging="360"/>
-      </w:pPr>
-      <w:rPr>
-        <w:rFonts w:hint="default"/>
-        <w:b/>
-      </w:rPr>
-    </w:lvl>
-    <w:lvl w:ilvl="1" w:tplc="04090019">
-      <w:start w:val="1"/>
-      <w:numFmt w:val="lowerLetter"/>
-      <w:lvlText w:val="%2."/>
-      <w:lvlJc w:val="left"/>
-      <w:pPr>
-        <w:ind w:left="1440" w:hanging="360"/>
-      </w:pPr>
-    </w:lvl>
-    <w:lvl w:ilvl="2" w:tplc="0409001B">
-      <w:start w:val="1"/>
-      <w:numFmt w:val="lowerRoman"/>
-      <w:lvlText w:val="%3."/>
-      <w:lvlJc w:val="right"/>
-      <w:pPr>
-        <w:ind w:left="2160" w:hanging="180"/>
-      </w:pPr>
-    </w:lvl>
-    <w:lvl w:ilvl="3" w:tplc="0409000F">
-      <w:start w:val="1"/>
-      <w:numFmt w:val="decimal"/>
-      <w:lvlText w:val="%4."/>
-      <w:lvlJc w:val="left"/>
-      <w:pPr>
-        <w:ind w:left="2880" w:hanging="360"/>
-      </w:pPr>
-    </w:lvl>
-    <w:lvl w:ilvl="4" w:tplc="04090019">
-      <w:start w:val="1"/>
-      <w:numFmt w:val="lowerLetter"/>
-      <w:lvlText w:val="%5."/>
-      <w:lvlJc w:val="left"/>
-      <w:pPr>
-        <w:ind w:left="3600" w:hanging="360"/>
-      </w:pPr>
-    </w:lvl>
-    <w:lvl w:ilvl="5" w:tplc="0409001B" w:tentative="1">
-      <w:start w:val="1"/>
-      <w:numFmt w:val="lowerRoman"/>
-      <w:lvlText w:val="%6."/>
-      <w:lvlJc w:val="right"/>
-      <w:pPr>
-        <w:ind w:left="4320" w:hanging="180"/>
-      </w:pPr>
-    </w:lvl>
-    <w:lvl w:ilvl="6" w:tplc="0409000F" w:tentative="1">
-      <w:start w:val="1"/>
-      <w:numFmt w:val="decimal"/>
-      <w:lvlText w:val="%7."/>
-      <w:lvlJc w:val="left"/>
-      <w:pPr>
-        <w:ind w:left="5040" w:hanging="360"/>
-      </w:pPr>
-    </w:lvl>
-    <w:lvl w:ilvl="7" w:tplc="04090019" w:tentative="1">
-      <w:start w:val="1"/>
-      <w:numFmt w:val="lowerLetter"/>
-      <w:lvlText w:val="%8."/>
-      <w:lvlJc w:val="left"/>
-      <w:pPr>
-        <w:ind w:left="5760" w:hanging="360"/>
-      </w:pPr>
-    </w:lvl>
-    <w:lvl w:ilvl="8" w:tplc="0409001B" w:tentative="1">
-      <w:start w:val="1"/>
-      <w:numFmt w:val="lowerRoman"/>
-      <w:lvlText w:val="%9."/>
-      <w:lvlJc w:val="right"/>
-      <w:pPr>
-        <w:ind w:left="6480" w:hanging="180"/>
-      </w:pPr>
-    </w:lvl>
-  </w:abstractNum>
-  <w:abstractNum w:abstractNumId="47">
-    <w:nsid w:val="785779C3"/>
-    <w:multiLevelType w:val="multilevel"/>
-    <w:tmpl w:val="00D89AA6"/>
-    <w:lvl w:ilvl="0">
-      <w:start w:val="4"/>
-      <w:numFmt w:val="decimal"/>
-      <w:lvlText w:val="%1."/>
-      <w:lvlJc w:val="left"/>
-      <w:pPr>
-        <w:ind w:left="360" w:hanging="360"/>
-      </w:pPr>
-      <w:rPr>
-        <w:rFonts w:hint="default"/>
-      </w:rPr>
-    </w:lvl>
-    <w:lvl w:ilvl="1">
-      <w:start w:val="1"/>
-      <w:numFmt w:val="decimal"/>
-      <w:lvlText w:val="%1.%2."/>
-      <w:lvlJc w:val="left"/>
-      <w:pPr>
-        <w:ind w:left="792" w:hanging="432"/>
-      </w:pPr>
-      <w:rPr>
-        <w:rFonts w:hint="default"/>
-      </w:rPr>
-    </w:lvl>
-    <w:lvl w:ilvl="2">
-      <w:start w:val="1"/>
-      <w:numFmt w:val="decimal"/>
-      <w:lvlText w:val="%1.%2.%3."/>
-      <w:lvlJc w:val="left"/>
-      <w:pPr>
-        <w:ind w:left="1224" w:hanging="504"/>
-      </w:pPr>
-      <w:rPr>
-        <w:rFonts w:hint="default"/>
-      </w:rPr>
-    </w:lvl>
-    <w:lvl w:ilvl="3">
-      <w:start w:val="1"/>
-      <w:numFmt w:val="decimal"/>
-      <w:lvlText w:val="%1.%2.%3.%4."/>
-      <w:lvlJc w:val="left"/>
-      <w:pPr>
-        <w:ind w:left="1728" w:hanging="648"/>
-      </w:pPr>
-      <w:rPr>
-        <w:rFonts w:hint="default"/>
-      </w:rPr>
-    </w:lvl>
-    <w:lvl w:ilvl="4">
-      <w:start w:val="1"/>
-      <w:numFmt w:val="decimal"/>
-      <w:lvlText w:val="%1.%2.%3.%4.%5."/>
-      <w:lvlJc w:val="left"/>
-      <w:pPr>
-        <w:ind w:left="2232" w:hanging="792"/>
-      </w:pPr>
-      <w:rPr>
-        <w:rFonts w:hint="default"/>
-      </w:rPr>
-    </w:lvl>
-    <w:lvl w:ilvl="5">
-      <w:start w:val="1"/>
-      <w:numFmt w:val="decimal"/>
-      <w:lvlText w:val="%1.%2.%3.%4.%5.%6."/>
-      <w:lvlJc w:val="left"/>
-      <w:pPr>
-        <w:ind w:left="2736" w:hanging="936"/>
-      </w:pPr>
-      <w:rPr>
-        <w:rFonts w:hint="default"/>
-      </w:rPr>
-    </w:lvl>
-    <w:lvl w:ilvl="6">
-      <w:start w:val="1"/>
-      <w:numFmt w:val="decimal"/>
-      <w:lvlText w:val="%1.%2.%3.%4.%5.%6.%7."/>
-      <w:lvlJc w:val="left"/>
-      <w:pPr>
-        <w:ind w:left="3240" w:hanging="1080"/>
-      </w:pPr>
-      <w:rPr>
-        <w:rFonts w:hint="default"/>
-      </w:rPr>
-    </w:lvl>
-    <w:lvl w:ilvl="7">
-      <w:start w:val="1"/>
-      <w:numFmt w:val="decimal"/>
-      <w:lvlText w:val="%1.%2.%3.%4.%5.%6.%7.%8."/>
-      <w:lvlJc w:val="left"/>
-      <w:pPr>
-        <w:ind w:left="3744" w:hanging="1224"/>
-      </w:pPr>
-      <w:rPr>
-        <w:rFonts w:hint="default"/>
-      </w:rPr>
-    </w:lvl>
-    <w:lvl w:ilvl="8">
-      <w:start w:val="1"/>
-      <w:numFmt w:val="decimal"/>
-      <w:lvlText w:val="%1.%2.%3.%4.%5.%6.%7.%8.%9."/>
-      <w:lvlJc w:val="left"/>
-      <w:pPr>
-        <w:ind w:left="4320" w:hanging="1440"/>
-      </w:pPr>
-      <w:rPr>
-        <w:rFonts w:hint="default"/>
-      </w:rPr>
-    </w:lvl>
-  </w:abstractNum>
-  <w:abstractNum w:abstractNumId="48">
-    <w:nsid w:val="793B17D2"/>
-    <w:multiLevelType w:val="hybridMultilevel"/>
-    <w:tmpl w:val="FDF2F4AC"/>
-    <w:lvl w:ilvl="0" w:tplc="0409000F">
-      <w:start w:val="1"/>
-      <w:numFmt w:val="decimal"/>
-      <w:lvlText w:val="%1."/>
-      <w:lvlJc w:val="left"/>
-      <w:pPr>
-        <w:ind w:left="720" w:hanging="360"/>
-      </w:pPr>
-    </w:lvl>
-    <w:lvl w:ilvl="1" w:tplc="04090019" w:tentative="1">
-      <w:start w:val="1"/>
-      <w:numFmt w:val="lowerLetter"/>
-      <w:lvlText w:val="%2."/>
-      <w:lvlJc w:val="left"/>
-      <w:pPr>
-        <w:ind w:left="1440" w:hanging="360"/>
-      </w:pPr>
-    </w:lvl>
-    <w:lvl w:ilvl="2" w:tplc="0409001B" w:tentative="1">
-      <w:start w:val="1"/>
-      <w:numFmt w:val="lowerRoman"/>
-      <w:lvlText w:val="%3."/>
-      <w:lvlJc w:val="right"/>
-      <w:pPr>
-        <w:ind w:left="2160" w:hanging="180"/>
-      </w:pPr>
-    </w:lvl>
-    <w:lvl w:ilvl="3" w:tplc="0409000F" w:tentative="1">
-      <w:start w:val="1"/>
-      <w:numFmt w:val="decimal"/>
-      <w:lvlText w:val="%4."/>
-      <w:lvlJc w:val="left"/>
-      <w:pPr>
-        <w:ind w:left="2880" w:hanging="360"/>
-      </w:pPr>
-    </w:lvl>
-    <w:lvl w:ilvl="4" w:tplc="04090019" w:tentative="1">
-      <w:start w:val="1"/>
-      <w:numFmt w:val="lowerLetter"/>
-      <w:lvlText w:val="%5."/>
-      <w:lvlJc w:val="left"/>
-      <w:pPr>
-        <w:ind w:left="3600" w:hanging="360"/>
-      </w:pPr>
-    </w:lvl>
-    <w:lvl w:ilvl="5" w:tplc="0409001B" w:tentative="1">
-      <w:start w:val="1"/>
-      <w:numFmt w:val="lowerRoman"/>
-      <w:lvlText w:val="%6."/>
-      <w:lvlJc w:val="right"/>
-      <w:pPr>
-        <w:ind w:left="4320" w:hanging="180"/>
-      </w:pPr>
-    </w:lvl>
-    <w:lvl w:ilvl="6" w:tplc="0409000F" w:tentative="1">
-      <w:start w:val="1"/>
-      <w:numFmt w:val="decimal"/>
-      <w:lvlText w:val="%7."/>
-      <w:lvlJc w:val="left"/>
-      <w:pPr>
-        <w:ind w:left="5040" w:hanging="360"/>
-      </w:pPr>
-    </w:lvl>
-    <w:lvl w:ilvl="7" w:tplc="04090019" w:tentative="1">
-      <w:start w:val="1"/>
-      <w:numFmt w:val="lowerLetter"/>
-      <w:lvlText w:val="%8."/>
-      <w:lvlJc w:val="left"/>
-      <w:pPr>
-        <w:ind w:left="5760" w:hanging="360"/>
-      </w:pPr>
-    </w:lvl>
-    <w:lvl w:ilvl="8" w:tplc="0409001B" w:tentative="1">
-      <w:start w:val="1"/>
-      <w:numFmt w:val="lowerRoman"/>
-      <w:lvlText w:val="%9."/>
-      <w:lvlJc w:val="right"/>
-      <w:pPr>
-        <w:ind w:left="6480" w:hanging="180"/>
-      </w:pPr>
-    </w:lvl>
-  </w:abstractNum>
-  <w:abstractNum w:abstractNumId="49">
-    <w:nsid w:val="7C953A60"/>
-    <w:multiLevelType w:val="multilevel"/>
-    <w:tmpl w:val="18C243E0"/>
-    <w:lvl w:ilvl="0">
-      <w:start w:val="6"/>
-      <w:numFmt w:val="decimal"/>
-      <w:lvlText w:val="%1."/>
-      <w:lvlJc w:val="left"/>
-      <w:pPr>
-        <w:ind w:left="360" w:hanging="360"/>
-      </w:pPr>
-      <w:rPr>
-        <w:rFonts w:hint="default"/>
-        <w:b/>
-      </w:rPr>
-    </w:lvl>
-    <w:lvl w:ilvl="1">
-      <w:start w:val="1"/>
-      <w:numFmt w:val="decimal"/>
-      <w:lvlText w:val="%1.%2."/>
-      <w:lvlJc w:val="left"/>
-      <w:pPr>
-        <w:ind w:left="1080" w:hanging="360"/>
-      </w:pPr>
-      <w:rPr>
-        <w:rFonts w:hint="default"/>
-        <w:b/>
-      </w:rPr>
-    </w:lvl>
-    <w:lvl w:ilvl="2">
-      <w:start w:val="1"/>
-      <w:numFmt w:val="decimal"/>
-      <w:lvlText w:val="%1.%2.%3."/>
-      <w:lvlJc w:val="left"/>
-      <w:pPr>
-        <w:ind w:left="2160" w:hanging="720"/>
-      </w:pPr>
-      <w:rPr>
-        <w:rFonts w:hint="default"/>
-        <w:b/>
-      </w:rPr>
-    </w:lvl>
-    <w:lvl w:ilvl="3">
-      <w:start w:val="1"/>
-      <w:numFmt w:val="decimal"/>
-      <w:lvlText w:val="%1.%2.%3.%4."/>
-      <w:lvlJc w:val="left"/>
-      <w:pPr>
-        <w:ind w:left="2880" w:hanging="720"/>
-      </w:pPr>
-      <w:rPr>
-        <w:rFonts w:hint="default"/>
-        <w:b/>
-      </w:rPr>
-    </w:lvl>
-    <w:lvl w:ilvl="4">
-      <w:start w:val="1"/>
-      <w:numFmt w:val="decimal"/>
-      <w:lvlText w:val="%1.%2.%3.%4.%5."/>
-      <w:lvlJc w:val="left"/>
-      <w:pPr>
-        <w:ind w:left="3960" w:hanging="1080"/>
-      </w:pPr>
-      <w:rPr>
-        <w:rFonts w:hint="default"/>
-        <w:b/>
-      </w:rPr>
-    </w:lvl>
-    <w:lvl w:ilvl="5">
-      <w:start w:val="1"/>
-      <w:numFmt w:val="decimal"/>
-      <w:lvlText w:val="%1.%2.%3.%4.%5.%6."/>
-      <w:lvlJc w:val="left"/>
-      <w:pPr>
-        <w:ind w:left="4680" w:hanging="1080"/>
-      </w:pPr>
-      <w:rPr>
-        <w:rFonts w:hint="default"/>
-        <w:b/>
-      </w:rPr>
-    </w:lvl>
-    <w:lvl w:ilvl="6">
-      <w:start w:val="1"/>
-      <w:numFmt w:val="decimal"/>
-      <w:lvlText w:val="%1.%2.%3.%4.%5.%6.%7."/>
-      <w:lvlJc w:val="left"/>
-      <w:pPr>
-        <w:ind w:left="5760" w:hanging="1440"/>
-      </w:pPr>
-      <w:rPr>
-        <w:rFonts w:hint="default"/>
-        <w:b/>
-      </w:rPr>
-    </w:lvl>
-    <w:lvl w:ilvl="7">
-      <w:start w:val="1"/>
-      <w:numFmt w:val="decimal"/>
-      <w:lvlText w:val="%1.%2.%3.%4.%5.%6.%7.%8."/>
-      <w:lvlJc w:val="left"/>
-      <w:pPr>
-        <w:ind w:left="6480" w:hanging="1440"/>
-      </w:pPr>
-      <w:rPr>
-        <w:rFonts w:hint="default"/>
-        <w:b/>
-      </w:rPr>
-    </w:lvl>
-    <w:lvl w:ilvl="8">
-      <w:start w:val="1"/>
-      <w:numFmt w:val="decimal"/>
-      <w:lvlText w:val="%1.%2.%3.%4.%5.%6.%7.%8.%9."/>
-      <w:lvlJc w:val="left"/>
-      <w:pPr>
-        <w:ind w:left="7560" w:hanging="1800"/>
-      </w:pPr>
-      <w:rPr>
-        <w:rFonts w:hint="default"/>
-        <w:b/>
-      </w:rPr>
-    </w:lvl>
   </w:abstractNum>
   <w:num w:numId="1">
-    <w:abstractNumId w:val="0"/>
+    <w:abstractNumId w:val="17"/>
   </w:num>
   <w:num w:numId="2">
-    <w:abstractNumId w:val="1"/>
+    <w:abstractNumId w:val="22"/>
   </w:num>
   <w:num w:numId="3">
-    <w:abstractNumId w:val="2"/>
+    <w:abstractNumId w:val="18"/>
   </w:num>
   <w:num w:numId="4">
-    <w:abstractNumId w:val="3"/>
+    <w:abstractNumId w:val="15"/>
   </w:num>
   <w:num w:numId="5">
-    <w:abstractNumId w:val="4"/>
+    <w:abstractNumId w:val="13"/>
   </w:num>
   <w:num w:numId="6">
-    <w:abstractNumId w:val="5"/>
+    <w:abstractNumId w:val="12"/>
   </w:num>
   <w:num w:numId="7">
-    <w:abstractNumId w:val="6"/>
+    <w:abstractNumId w:val="21"/>
   </w:num>
   <w:num w:numId="8">
-    <w:abstractNumId w:val="7"/>
-  </w:num>
-  <w:num w:numId="9">
-    <w:abstractNumId w:val="8"/>
-  </w:num>
-  <w:num w:numId="10">
-    <w:abstractNumId w:val="9"/>
-  </w:num>
-  <w:num w:numId="11">
-    <w:abstractNumId w:val="10"/>
-  </w:num>
-  <w:num w:numId="12">
-    <w:abstractNumId w:val="11"/>
-  </w:num>
-  <w:num w:numId="13">
-    <w:abstractNumId w:val="12"/>
-  </w:num>
-  <w:num w:numId="14">
-    <w:abstractNumId w:val="13"/>
-  </w:num>
-  <w:num w:numId="15">
-    <w:abstractNumId w:val="14"/>
-  </w:num>
-  <w:num w:numId="16">
-    <w:abstractNumId w:val="46"/>
-  </w:num>
-  <w:num w:numId="17">
-    <w:abstractNumId w:val="40"/>
-  </w:num>
-  <w:num w:numId="18">
-    <w:abstractNumId w:val="27"/>
-  </w:num>
-  <w:num w:numId="19">
-    <w:abstractNumId w:val="41"/>
-  </w:num>
-  <w:num w:numId="20">
-    <w:abstractNumId w:val="19"/>
-  </w:num>
-  <w:num w:numId="21">
-    <w:abstractNumId w:val="29"/>
-  </w:num>
-  <w:num w:numId="22">
-    <w:abstractNumId w:val="15"/>
-  </w:num>
-  <w:num w:numId="23">
-    <w:abstractNumId w:val="24"/>
-  </w:num>
-  <w:num w:numId="24">
-    <w:abstractNumId w:val="49"/>
-  </w:num>
-  <w:num w:numId="25">
-    <w:abstractNumId w:val="16"/>
-  </w:num>
-  <w:num w:numId="26">
-    <w:abstractNumId w:val="36"/>
-  </w:num>
-  <w:num w:numId="27">
-    <w:abstractNumId w:val="48"/>
-  </w:num>
-  <w:num w:numId="28">
-    <w:abstractNumId w:val="37"/>
-  </w:num>
-  <w:num w:numId="29">
-    <w:abstractNumId w:val="35"/>
-  </w:num>
-  <w:num w:numId="30">
-    <w:abstractNumId w:val="31"/>
-  </w:num>
-  <w:num w:numId="31">
     <w:abstractNumId w:val="23"/>
   </w:num>
-  <w:num w:numId="32">
-    <w:abstractNumId w:val="28"/>
-  </w:num>
-  <w:num w:numId="33">
-    <w:abstractNumId w:val="30"/>
-  </w:num>
-  <w:num w:numId="34">
-    <w:abstractNumId w:val="34"/>
-  </w:num>
-  <w:num w:numId="35">
-    <w:abstractNumId w:val="20"/>
-  </w:num>
-  <w:num w:numId="36">
-    <w:abstractNumId w:val="26"/>
-  </w:num>
-  <w:num w:numId="37">
-    <w:abstractNumId w:val="38"/>
-  </w:num>
-  <w:num w:numId="38">
-    <w:abstractNumId w:val="47"/>
-  </w:num>
-  <w:num w:numId="39">
-    <w:abstractNumId w:val="25"/>
-  </w:num>
-  <w:num w:numId="40">
-    <w:abstractNumId w:val="43"/>
-  </w:num>
-  <w:num w:numId="41">
-    <w:abstractNumId w:val="42"/>
-  </w:num>
-  <w:num w:numId="42">
-    <w:abstractNumId w:val="32"/>
-  </w:num>
-  <w:num w:numId="43">
-    <w:abstractNumId w:val="45"/>
-  </w:num>
-  <w:num w:numId="44">
-    <w:abstractNumId w:val="33"/>
-  </w:num>
-  <w:num w:numId="45">
-    <w:abstractNumId w:val="22"/>
-  </w:num>
-  <w:num w:numId="46">
-    <w:abstractNumId w:val="21"/>
-  </w:num>
-  <w:num w:numId="47">
-    <w:abstractNumId w:val="18"/>
-  </w:num>
-  <w:num w:numId="48">
-    <w:abstractNumId w:val="17"/>
-  </w:num>
-  <w:num w:numId="49">
-    <w:abstractNumId w:val="44"/>
-  </w:num>
-  <w:num w:numId="50">
-    <w:abstractNumId w:val="39"/>
-  </w:num>
+  <w:numIdMacAtCleanup w:val="8"/>
 </w:numbering>
 </file>
 
@@ -13257,7 +10645,7 @@
     <w:rsid w:val="00E479BB"/>
     <w:pPr>
       <w:numPr>
-        <w:numId w:val="44"/>
+        <w:numId w:val="3"/>
       </w:numPr>
       <w:spacing w:before="240" w:after="60"/>
       <w:ind w:left="360"/>
@@ -13280,7 +10668,7 @@
     <w:pPr>
       <w:numPr>
         <w:ilvl w:val="1"/>
-        <w:numId w:val="40"/>
+        <w:numId w:val="2"/>
       </w:numPr>
       <w:spacing w:before="200" w:after="60"/>
       <w:outlineLvl w:val="1"/>
@@ -13882,7 +11270,7 @@
     <w:rsid w:val="000131A9"/>
     <w:pPr>
       <w:numPr>
-        <w:numId w:val="30"/>
+        <w:numId w:val="1"/>
       </w:numPr>
     </w:pPr>
   </w:style>
@@ -15078,6 +12466,13 @@
     <w:pitch w:val="fixed"/>
     <w:sig w:usb0="E0002AFF" w:usb1="C0007843" w:usb2="00000009" w:usb3="00000000" w:csb0="000001FF" w:csb1="00000000"/>
   </w:font>
+  <w:font w:name="Calibri">
+    <w:panose1 w:val="020F0502020204030204"/>
+    <w:charset w:val="00"/>
+    <w:family w:val="swiss"/>
+    <w:pitch w:val="variable"/>
+    <w:sig w:usb0="E00002FF" w:usb1="4000ACFF" w:usb2="00000001" w:usb3="00000000" w:csb0="0000019F" w:csb1="00000000"/>
+  </w:font>
   <w:font w:name="SimSun">
     <w:altName w:val="宋体"/>
     <w:panose1 w:val="02010600030101010101"/>
@@ -15085,13 +12480,6 @@
     <w:family w:val="auto"/>
     <w:pitch w:val="variable"/>
     <w:sig w:usb0="00000003" w:usb1="288F0000" w:usb2="00000016" w:usb3="00000000" w:csb0="00040001" w:csb1="00000000"/>
-  </w:font>
-  <w:font w:name="Calibri">
-    <w:panose1 w:val="020F0502020204030204"/>
-    <w:charset w:val="00"/>
-    <w:family w:val="swiss"/>
-    <w:pitch w:val="variable"/>
-    <w:sig w:usb0="E00002FF" w:usb1="4000ACFF" w:usb2="00000001" w:usb3="00000000" w:csb0="0000019F" w:csb1="00000000"/>
   </w:font>
   <w:font w:name="Mangal">
     <w:panose1 w:val="02040503050203030202"/>
@@ -15687,7 +13075,7 @@
 </file>
 
 <file path=customXml/itemProps1.xml><?xml version="1.0" encoding="utf-8"?>
-<ds:datastoreItem xmlns:ds="http://schemas.openxmlformats.org/officeDocument/2006/customXml" ds:itemID="{D104AE35-353E-411E-8C92-8994B4387652}">
+<ds:datastoreItem xmlns:ds="http://schemas.openxmlformats.org/officeDocument/2006/customXml" ds:itemID="{5B76A80E-288E-4695-9D7C-694148836E29}">
   <ds:schemaRefs>
     <ds:schemaRef ds:uri="http://schemas.openxmlformats.org/officeDocument/2006/bibliography"/>
   </ds:schemaRefs>

</xml_diff>

<commit_message>
First version should be complete
</commit_message>
<xml_diff>
--- a/CMQA/ICD's/RCL-I-CMQA1 Rascal Interface Control Document.docx
+++ b/CMQA/ICD's/RCL-I-CMQA1 Rascal Interface Control Document.docx
@@ -166,7 +166,7 @@
                                     <a:blip r:embed="rId8">
                                       <a:extLst>
                                         <a:ext uri="{28A0092B-C50C-407E-A947-70E740481C1C}">
-                                          <a14:useLocalDpi xmlns="" xmlns:wpc="http://schemas.microsoft.com/office/word/2010/wordprocessingCanvas" xmlns:mc="http://schemas.openxmlformats.org/markup-compatibility/2006" xmlns:o="urn:schemas-microsoft-com:office:office" xmlns:v="urn:schemas-microsoft-com:vml" xmlns:wp14="http://schemas.microsoft.com/office/word/2010/wordprocessingDrawing" xmlns:w10="urn:schemas-microsoft-com:office:word" xmlns:w="http://schemas.openxmlformats.org/wordprocessingml/2006/main" xmlns:w14="http://schemas.microsoft.com/office/word/2010/wordml" xmlns:wpg="http://schemas.microsoft.com/office/word/2010/wordprocessingGroup" xmlns:wpi="http://schemas.microsoft.com/office/word/2010/wordprocessingInk" xmlns:wps="http://schemas.microsoft.com/office/word/2010/wordprocessingShape" xmlns:a14="http://schemas.microsoft.com/office/drawing/2010/main" val="0"/>
+                                          <a14:useLocalDpi xmlns:a14="http://schemas.microsoft.com/office/drawing/2010/main" xmlns:wps="http://schemas.microsoft.com/office/word/2010/wordprocessingShape" xmlns:wpi="http://schemas.microsoft.com/office/word/2010/wordprocessingInk" xmlns:wpg="http://schemas.microsoft.com/office/word/2010/wordprocessingGroup" xmlns:w14="http://schemas.microsoft.com/office/word/2010/wordml" xmlns:w="http://schemas.openxmlformats.org/wordprocessingml/2006/main" xmlns:w10="urn:schemas-microsoft-com:office:word" xmlns:wp14="http://schemas.microsoft.com/office/word/2010/wordprocessingDrawing" xmlns:v="urn:schemas-microsoft-com:vml" xmlns:o="urn:schemas-microsoft-com:office:office" xmlns:mc="http://schemas.openxmlformats.org/markup-compatibility/2006" xmlns:wpc="http://schemas.microsoft.com/office/word/2010/wordprocessingCanvas" xmlns="" val="0"/>
                                         </a:ext>
                                       </a:extLst>
                                     </a:blip>
@@ -247,7 +247,7 @@
                       <w:sz w:val="24"/>
                       <w:szCs w:val="24"/>
                     </w:rPr>
-                    <w:t>4/27/14</w:t>
+                    <w:t>5/2/14</w:t>
                   </w:r>
                   <w:r>
                     <w:rPr>
@@ -1691,7 +1691,7 @@
             </w:rPr>
             <w:fldChar w:fldCharType="separate"/>
           </w:r>
-          <w:hyperlink w:anchor="_Toc386827710" w:history="1">
+          <w:hyperlink w:anchor="_Toc386830208" w:history="1">
             <w:r>
               <w:rPr>
                 <w:rStyle w:val="Hyperlink"/>
@@ -1734,7 +1734,7 @@
                 <w:noProof/>
                 <w:webHidden/>
               </w:rPr>
-              <w:instrText xml:space="preserve"> PAGEREF _Toc386827710 \h </w:instrText>
+              <w:instrText xml:space="preserve"> PAGEREF _Toc386830208 \h </w:instrText>
             </w:r>
             <w:r>
               <w:rPr>
@@ -1778,7 +1778,7 @@
               <w:szCs w:val="22"/>
             </w:rPr>
           </w:pPr>
-          <w:hyperlink w:anchor="_Toc386827711" w:history="1">
+          <w:hyperlink w:anchor="_Toc386830209" w:history="1">
             <w:r>
               <w:rPr>
                 <w:rStyle w:val="Hyperlink"/>
@@ -1821,7 +1821,7 @@
                 <w:noProof/>
                 <w:webHidden/>
               </w:rPr>
-              <w:instrText xml:space="preserve"> PAGEREF _Toc386827711 \h </w:instrText>
+              <w:instrText xml:space="preserve"> PAGEREF _Toc386830209 \h </w:instrText>
             </w:r>
             <w:r>
               <w:rPr>
@@ -1866,7 +1866,7 @@
               <w:szCs w:val="22"/>
             </w:rPr>
           </w:pPr>
-          <w:hyperlink w:anchor="_Toc386827712" w:history="1">
+          <w:hyperlink w:anchor="_Toc386830210" w:history="1">
             <w:r>
               <w:rPr>
                 <w:rStyle w:val="Hyperlink"/>
@@ -1909,7 +1909,7 @@
                 <w:noProof/>
                 <w:webHidden/>
               </w:rPr>
-              <w:instrText xml:space="preserve"> PAGEREF _Toc386827712 \h </w:instrText>
+              <w:instrText xml:space="preserve"> PAGEREF _Toc386830210 \h </w:instrText>
             </w:r>
             <w:r>
               <w:rPr>
@@ -1954,7 +1954,7 @@
               <w:szCs w:val="22"/>
             </w:rPr>
           </w:pPr>
-          <w:hyperlink w:anchor="_Toc386827713" w:history="1">
+          <w:hyperlink w:anchor="_Toc386830211" w:history="1">
             <w:r>
               <w:rPr>
                 <w:rStyle w:val="Hyperlink"/>
@@ -1997,7 +1997,7 @@
                 <w:noProof/>
                 <w:webHidden/>
               </w:rPr>
-              <w:instrText xml:space="preserve"> PAGEREF _Toc386827713 \h </w:instrText>
+              <w:instrText xml:space="preserve"> PAGEREF _Toc386830211 \h </w:instrText>
             </w:r>
             <w:r>
               <w:rPr>
@@ -2041,7 +2041,7 @@
               <w:szCs w:val="22"/>
             </w:rPr>
           </w:pPr>
-          <w:hyperlink w:anchor="_Toc386827714" w:history="1">
+          <w:hyperlink w:anchor="_Toc386830212" w:history="1">
             <w:r>
               <w:rPr>
                 <w:rStyle w:val="Hyperlink"/>
@@ -2084,7 +2084,7 @@
                 <w:noProof/>
                 <w:webHidden/>
               </w:rPr>
-              <w:instrText xml:space="preserve"> PAGEREF _Toc386827714 \h </w:instrText>
+              <w:instrText xml:space="preserve"> PAGEREF _Toc386830212 \h </w:instrText>
             </w:r>
             <w:r>
               <w:rPr>
@@ -2128,7 +2128,7 @@
               <w:szCs w:val="22"/>
             </w:rPr>
           </w:pPr>
-          <w:hyperlink w:anchor="_Toc386827715" w:history="1">
+          <w:hyperlink w:anchor="_Toc386830213" w:history="1">
             <w:r>
               <w:rPr>
                 <w:rStyle w:val="Hyperlink"/>
@@ -2171,7 +2171,7 @@
                 <w:noProof/>
                 <w:webHidden/>
               </w:rPr>
-              <w:instrText xml:space="preserve"> PAGEREF _Toc386827715 \h </w:instrText>
+              <w:instrText xml:space="preserve"> PAGEREF _Toc386830213 \h </w:instrText>
             </w:r>
             <w:r>
               <w:rPr>
@@ -2216,7 +2216,7 @@
               <w:szCs w:val="22"/>
             </w:rPr>
           </w:pPr>
-          <w:hyperlink w:anchor="_Toc386827720" w:history="1">
+          <w:hyperlink w:anchor="_Toc386830218" w:history="1">
             <w:r>
               <w:rPr>
                 <w:rStyle w:val="Hyperlink"/>
@@ -2259,7 +2259,7 @@
                 <w:noProof/>
                 <w:webHidden/>
               </w:rPr>
-              <w:instrText xml:space="preserve"> PAGEREF _Toc386827720 \h </w:instrText>
+              <w:instrText xml:space="preserve"> PAGEREF _Toc386830218 \h </w:instrText>
             </w:r>
             <w:r>
               <w:rPr>
@@ -2304,7 +2304,7 @@
               <w:szCs w:val="22"/>
             </w:rPr>
           </w:pPr>
-          <w:hyperlink w:anchor="_Toc386827721" w:history="1">
+          <w:hyperlink w:anchor="_Toc386830219" w:history="1">
             <w:r>
               <w:rPr>
                 <w:rStyle w:val="Hyperlink"/>
@@ -2347,7 +2347,7 @@
                 <w:noProof/>
                 <w:webHidden/>
               </w:rPr>
-              <w:instrText xml:space="preserve"> PAGEREF _Toc386827721 \h </w:instrText>
+              <w:instrText xml:space="preserve"> PAGEREF _Toc386830219 \h </w:instrText>
             </w:r>
             <w:r>
               <w:rPr>
@@ -2392,7 +2392,7 @@
               <w:szCs w:val="22"/>
             </w:rPr>
           </w:pPr>
-          <w:hyperlink w:anchor="_Toc386827722" w:history="1">
+          <w:hyperlink w:anchor="_Toc386830220" w:history="1">
             <w:r>
               <w:rPr>
                 <w:rStyle w:val="Hyperlink"/>
@@ -2435,7 +2435,7 @@
                 <w:noProof/>
                 <w:webHidden/>
               </w:rPr>
-              <w:instrText xml:space="preserve"> PAGEREF _Toc386827722 \h </w:instrText>
+              <w:instrText xml:space="preserve"> PAGEREF _Toc386830220 \h </w:instrText>
             </w:r>
             <w:r>
               <w:rPr>
@@ -2455,7 +2455,7 @@
                 <w:noProof/>
                 <w:webHidden/>
               </w:rPr>
-              <w:t>9</w:t>
+              <w:t>10</w:t>
             </w:r>
             <w:r>
               <w:rPr>
@@ -2499,7 +2499,7 @@
       <w:pPr>
         <w:pStyle w:val="Heading1"/>
       </w:pPr>
-      <w:bookmarkStart w:id="1" w:name="_Toc386827710"/>
+      <w:bookmarkStart w:id="1" w:name="_Toc386830208"/>
       <w:r>
         <w:lastRenderedPageBreak/>
         <w:t>Interface Overview</w:t>
@@ -2881,7 +2881,7 @@
       <w:pPr>
         <w:pStyle w:val="Heading1"/>
       </w:pPr>
-      <w:bookmarkStart w:id="2" w:name="_Toc386827711"/>
+      <w:bookmarkStart w:id="2" w:name="_Toc386830209"/>
       <w:r>
         <w:lastRenderedPageBreak/>
         <w:t>Primary-Secondary Spacecraft Interface</w:t>
@@ -3048,7 +3048,7 @@
       <w:r>
         <w:t xml:space="preserve"> </w:t>
       </w:r>
-      <w:bookmarkStart w:id="3" w:name="_Toc386827712"/>
+      <w:bookmarkStart w:id="3" w:name="_Toc386830210"/>
       <w:r>
         <w:t>Primary-Secondary Separation Mechanism</w:t>
       </w:r>
@@ -3095,6 +3095,9 @@
                           <w:keepNext/>
                         </w:pPr>
                         <w:r>
+                          <w:rPr>
+                            <w:noProof/>
+                          </w:rPr>
                           <w:drawing>
                             <wp:inline distT="0" distB="0" distL="0" distR="0">
                               <wp:extent cx="2838450" cy="2520032"/>
@@ -3114,7 +3117,7 @@
                                       <a:blip r:embed="rId10">
                                         <a:extLst>
                                           <a:ext uri="{28A0092B-C50C-407E-A947-70E740481C1C}">
-                                            <a14:useLocalDpi xmlns:a14="http://schemas.microsoft.com/office/drawing/2010/main" xmlns:wps="http://schemas.microsoft.com/office/word/2010/wordprocessingShape" xmlns:wpi="http://schemas.microsoft.com/office/word/2010/wordprocessingInk" xmlns:wpg="http://schemas.microsoft.com/office/word/2010/wordprocessingGroup" xmlns:w14="http://schemas.microsoft.com/office/word/2010/wordml" xmlns:w="http://schemas.openxmlformats.org/wordprocessingml/2006/main" xmlns:w10="urn:schemas-microsoft-com:office:word" xmlns:wp14="http://schemas.microsoft.com/office/word/2010/wordprocessingDrawing" xmlns:v="urn:schemas-microsoft-com:vml" xmlns:o="urn:schemas-microsoft-com:office:office" xmlns:mc="http://schemas.openxmlformats.org/markup-compatibility/2006" xmlns:wpc="http://schemas.microsoft.com/office/word/2010/wordprocessingCanvas" xmlns="" val="0"/>
+                                            <a14:useLocalDpi xmlns="" xmlns:wpc="http://schemas.microsoft.com/office/word/2010/wordprocessingCanvas" xmlns:mc="http://schemas.openxmlformats.org/markup-compatibility/2006" xmlns:o="urn:schemas-microsoft-com:office:office" xmlns:v="urn:schemas-microsoft-com:vml" xmlns:wp14="http://schemas.microsoft.com/office/word/2010/wordprocessingDrawing" xmlns:w10="urn:schemas-microsoft-com:office:word" xmlns:w="http://schemas.openxmlformats.org/wordprocessingml/2006/main" xmlns:w14="http://schemas.microsoft.com/office/word/2010/wordml" xmlns:wpg="http://schemas.microsoft.com/office/word/2010/wordprocessingGroup" xmlns:wpi="http://schemas.microsoft.com/office/word/2010/wordprocessingInk" xmlns:wps="http://schemas.microsoft.com/office/word/2010/wordprocessingShape" xmlns:a14="http://schemas.microsoft.com/office/drawing/2010/main" val="0"/>
                                           </a:ext>
                                         </a:extLst>
                                       </a:blip>
@@ -3145,6 +3148,9 @@
                       </w:tcPr>
                       <w:p>
                         <w:r>
+                          <w:rPr>
+                            <w:noProof/>
+                          </w:rPr>
                           <w:drawing>
                             <wp:inline distT="0" distB="0" distL="0" distR="0">
                               <wp:extent cx="2734856" cy="2523744"/>
@@ -3164,7 +3170,7 @@
                                       <a:blip r:embed="rId11">
                                         <a:extLst>
                                           <a:ext uri="{28A0092B-C50C-407E-A947-70E740481C1C}">
-                                            <a14:useLocalDpi xmlns:a14="http://schemas.microsoft.com/office/drawing/2010/main" xmlns:wps="http://schemas.microsoft.com/office/word/2010/wordprocessingShape" xmlns:wpi="http://schemas.microsoft.com/office/word/2010/wordprocessingInk" xmlns:wpg="http://schemas.microsoft.com/office/word/2010/wordprocessingGroup" xmlns:w14="http://schemas.microsoft.com/office/word/2010/wordml" xmlns:w="http://schemas.openxmlformats.org/wordprocessingml/2006/main" xmlns:w10="urn:schemas-microsoft-com:office:word" xmlns:wp14="http://schemas.microsoft.com/office/word/2010/wordprocessingDrawing" xmlns:v="urn:schemas-microsoft-com:vml" xmlns:o="urn:schemas-microsoft-com:office:office" xmlns:mc="http://schemas.openxmlformats.org/markup-compatibility/2006" xmlns:wpc="http://schemas.microsoft.com/office/word/2010/wordprocessingCanvas" xmlns="" val="0"/>
+                                            <a14:useLocalDpi xmlns="" xmlns:wpc="http://schemas.microsoft.com/office/word/2010/wordprocessingCanvas" xmlns:mc="http://schemas.openxmlformats.org/markup-compatibility/2006" xmlns:o="urn:schemas-microsoft-com:office:office" xmlns:v="urn:schemas-microsoft-com:vml" xmlns:wp14="http://schemas.microsoft.com/office/word/2010/wordprocessingDrawing" xmlns:w10="urn:schemas-microsoft-com:office:word" xmlns:w="http://schemas.openxmlformats.org/wordprocessingml/2006/main" xmlns:w14="http://schemas.microsoft.com/office/word/2010/wordml" xmlns:wpg="http://schemas.microsoft.com/office/word/2010/wordprocessingGroup" xmlns:wpi="http://schemas.microsoft.com/office/word/2010/wordprocessingInk" xmlns:wps="http://schemas.microsoft.com/office/word/2010/wordprocessingShape" xmlns:a14="http://schemas.microsoft.com/office/drawing/2010/main" val="0"/>
                                           </a:ext>
                                         </a:extLst>
                                       </a:blip>
@@ -3573,7 +3579,7 @@
           <w:numId w:val="3"/>
         </w:numPr>
       </w:pPr>
-      <w:bookmarkStart w:id="4" w:name="_Toc386827713"/>
+      <w:bookmarkStart w:id="4" w:name="_Toc386830211"/>
       <w:r>
         <w:t>Secondary Spacecraft Power Inhibit</w:t>
       </w:r>
@@ -3815,7 +3821,7 @@
       <w:pPr>
         <w:pStyle w:val="Heading1"/>
       </w:pPr>
-      <w:bookmarkStart w:id="6" w:name="_Toc386827714"/>
+      <w:bookmarkStart w:id="6" w:name="_Toc386830212"/>
       <w:r>
         <w:t>Primary-Colony-II Bus Interfaces</w:t>
       </w:r>
@@ -7497,7 +7503,7 @@
       <w:pPr>
         <w:pStyle w:val="Heading1"/>
       </w:pPr>
-      <w:bookmarkStart w:id="7" w:name="_Toc386827715"/>
+      <w:bookmarkStart w:id="7" w:name="_Toc386830213"/>
       <w:r>
         <w:t>Ground-Spacecraft Interface</w:t>
       </w:r>
@@ -7650,7 +7656,9 @@
         </w:rPr>
       </w:pPr>
       <w:bookmarkStart w:id="8" w:name="_Toc386827716"/>
+      <w:bookmarkStart w:id="9" w:name="_Toc386830214"/>
       <w:bookmarkEnd w:id="8"/>
+      <w:bookmarkEnd w:id="9"/>
     </w:p>
     <w:p>
       <w:pPr>
@@ -7669,8 +7677,10 @@
           <w:szCs w:val="24"/>
         </w:rPr>
       </w:pPr>
-      <w:bookmarkStart w:id="9" w:name="_Toc386827717"/>
-      <w:bookmarkEnd w:id="9"/>
+      <w:bookmarkStart w:id="10" w:name="_Toc386827717"/>
+      <w:bookmarkStart w:id="11" w:name="_Toc386830215"/>
+      <w:bookmarkEnd w:id="10"/>
+      <w:bookmarkEnd w:id="11"/>
     </w:p>
     <w:p>
       <w:pPr>
@@ -7689,8 +7699,10 @@
           <w:szCs w:val="24"/>
         </w:rPr>
       </w:pPr>
-      <w:bookmarkStart w:id="10" w:name="_Toc386827718"/>
-      <w:bookmarkEnd w:id="10"/>
+      <w:bookmarkStart w:id="12" w:name="_Toc386827718"/>
+      <w:bookmarkStart w:id="13" w:name="_Toc386830216"/>
+      <w:bookmarkEnd w:id="12"/>
+      <w:bookmarkEnd w:id="13"/>
     </w:p>
     <w:p>
       <w:pPr>
@@ -7709,8 +7721,10 @@
           <w:szCs w:val="24"/>
         </w:rPr>
       </w:pPr>
-      <w:bookmarkStart w:id="11" w:name="_Toc386827719"/>
-      <w:bookmarkEnd w:id="11"/>
+      <w:bookmarkStart w:id="14" w:name="_Toc386827719"/>
+      <w:bookmarkStart w:id="15" w:name="_Toc386830217"/>
+      <w:bookmarkEnd w:id="14"/>
+      <w:bookmarkEnd w:id="15"/>
     </w:p>
     <w:p>
       <w:pPr>
@@ -7719,11 +7733,11 @@
       <w:r>
         <w:t xml:space="preserve"> </w:t>
       </w:r>
-      <w:bookmarkStart w:id="12" w:name="_Toc386827720"/>
+      <w:bookmarkStart w:id="16" w:name="_Toc386830218"/>
       <w:r>
         <w:t>Ground-Primary Spacecraft Uplink</w:t>
       </w:r>
-      <w:bookmarkEnd w:id="12"/>
+      <w:bookmarkEnd w:id="16"/>
     </w:p>
     <w:p>
       <w:r>
@@ -7747,13 +7761,7 @@
     </w:p>
     <w:p>
       <w:r>
-        <w:t>The SSRL</w:t>
-      </w:r>
-      <w:r>
-        <w:t xml:space="preserve"> ground station consists of a 100W</w:t>
-      </w:r>
-      <w:r>
-        <w:t xml:space="preserve"> </w:t>
+        <w:t>A ground stations supporting the operation of the Rascal mission must be configured properly in order for the mission to be successful. Since both spacecraft will be operating in 433/440 MHz range, the ground station must have an antenna that works at that frequency and a radio that operates in that range. The TNC at the ground station must be able to send and receive GMSK modulated signals from the primary spacecraft and send FSK modulated signals to the secondary spacecraft. The TNC must support an uplink data rate of at least 1200 bps and a downlink data rate of at least 100 kbps.</w:t>
       </w:r>
     </w:p>
     <w:p>
@@ -7763,45 +7771,108 @@
       <w:r>
         <w:t xml:space="preserve"> </w:t>
       </w:r>
-      <w:bookmarkStart w:id="13" w:name="_Toc386827721"/>
+      <w:bookmarkStart w:id="17" w:name="_Toc386830219"/>
       <w:r>
         <w:t>Primary Spacecraft-Ground Downlink</w:t>
       </w:r>
-      <w:bookmarkEnd w:id="13"/>
+      <w:bookmarkEnd w:id="17"/>
     </w:p>
     <w:p>
       <w:r>
-        <w:t>The primary spacecraft downlink serves to send mission and health data down to the ground. It will beacon health data down at 10 second intervals. The downlink data rate must be at least 100 kbps and the frequency must be selected from the 430/440 MHz range and use GMSK modulation. The ground station at Boeing will act as the primary receiving station with Saint Louis serving as a secondary receiving station.</w:t>
-      </w:r>
+        <w:t xml:space="preserve">The primary spacecraft downlink serves to send mission and health data down to the ground. It will beacon health data down at 10 second intervals. The downlink data rate must be at least 100 kbps and the frequency must be selected from the 430/440 MHz range and use GMSK modulation. The ground station at </w:t>
+      </w:r>
+      <w:r>
+        <w:t>the SSRL</w:t>
+      </w:r>
+      <w:r>
+        <w:t xml:space="preserve"> will act a</w:t>
+      </w:r>
+      <w:r>
+        <w:t>s the primary receiving station.</w:t>
+      </w:r>
+    </w:p>
+    <w:p/>
+    <w:p>
+      <w:pPr>
+        <w:pStyle w:val="Heading2"/>
+      </w:pPr>
+      <w:r>
+        <w:lastRenderedPageBreak/>
+        <w:t xml:space="preserve"> </w:t>
+      </w:r>
+      <w:bookmarkStart w:id="18" w:name="_Toc386830220"/>
+      <w:r>
+        <w:t>Ground-Secondary Spacecraft Uplink</w:t>
+      </w:r>
+      <w:bookmarkEnd w:id="18"/>
     </w:p>
     <w:p>
-      <w:pPr>
-        <w:pStyle w:val="Heading2"/>
-      </w:pPr>
-      <w:r>
-        <w:t xml:space="preserve"> </w:t>
-      </w:r>
-      <w:bookmarkStart w:id="14" w:name="_Toc386827722"/>
-      <w:r>
-        <w:t>Ground-Secondary Spacecraft Uplink</w:t>
-      </w:r>
-      <w:bookmarkEnd w:id="14"/>
+      <w:r>
+        <w:t>The secondary spacecraft uplink serves to turn off the visual aids for the primary spacecraft it is carrying. If necessary it will also be used to turn them back on. The uplink data r</w:t>
+      </w:r>
+      <w:r>
+        <w:t xml:space="preserve">ate must be at least 1200 bps, </w:t>
+      </w:r>
+      <w:r>
+        <w:t>the frequency must be selected from the 430 MHz range, and it must be broadcast using FSK modulation l. The ground station at Boeing will act as the primary command station for the secondary spacecraft with Saint Louis serving as a backup station.</w:t>
+      </w:r>
     </w:p>
     <w:p>
       <w:r>
-        <w:t>The secondary spacecraft uplink serves to turn off the visual aids for the primary spacecraft it is carrying. If necessary it will also be used to turn them back on. The uplink data rate must be at least 1200 bps</w:t>
+        <w:t xml:space="preserve">A block diagram of the secondary spacecraft communication-ground interface is shown in Figure 4-1. The RF receiver consists of an RFID chip and patch antenna. The purpose of this receiver is to relay an ON/OFF (6 bytes) command to the visual aids located on the external surface of the secondary payload. Thus, all COM and CDH requirements can be met with a simple RFID chip and 6 I/O-Pin PIC </w:t>
       </w:r>
       <w:proofErr w:type="gramStart"/>
       <w:r>
-        <w:t>,  the</w:t>
+        <w:t>combination</w:t>
       </w:r>
       <w:proofErr w:type="gramEnd"/>
       <w:r>
-        <w:t xml:space="preserve"> frequency must be selected from the 430 MHz range, and it must be broadcast using FSK modulation and AX.25 protocol. The ground station at Boeing will act as the primary command station for the secondary </w:t>
-      </w:r>
-      <w:r>
-        <w:lastRenderedPageBreak/>
-        <w:t>spacecraft with Saint Louis serving as a backup station.</w:t>
+        <w:t>.</w:t>
+      </w:r>
+    </w:p>
+    <w:p>
+      <w:pPr>
+        <w:jc w:val="center"/>
+      </w:pPr>
+      <w:r>
+        <w:rPr>
+          <w:noProof/>
+        </w:rPr>
+        <w:drawing>
+          <wp:inline distT="0" distB="0" distL="0" distR="0">
+            <wp:extent cx="3324225" cy="3177568"/>
+            <wp:effectExtent l="19050" t="0" r="9525" b="0"/>
+            <wp:docPr id="5" name="Picture 4" descr="COM Block Diagram.tif"/>
+            <wp:cNvGraphicFramePr>
+              <a:graphicFrameLocks xmlns:a="http://schemas.openxmlformats.org/drawingml/2006/main" noChangeAspect="1"/>
+            </wp:cNvGraphicFramePr>
+            <a:graphic xmlns:a="http://schemas.openxmlformats.org/drawingml/2006/main">
+              <a:graphicData uri="http://schemas.openxmlformats.org/drawingml/2006/picture">
+                <pic:pic xmlns:pic="http://schemas.openxmlformats.org/drawingml/2006/picture">
+                  <pic:nvPicPr>
+                    <pic:cNvPr id="0" name="COM Block Diagram.tif"/>
+                    <pic:cNvPicPr/>
+                  </pic:nvPicPr>
+                  <pic:blipFill>
+                    <a:blip r:embed="rId16" cstate="print"/>
+                    <a:stretch>
+                      <a:fillRect/>
+                    </a:stretch>
+                  </pic:blipFill>
+                  <pic:spPr>
+                    <a:xfrm>
+                      <a:off x="0" y="0"/>
+                      <a:ext cx="3323990" cy="3177343"/>
+                    </a:xfrm>
+                    <a:prstGeom prst="rect">
+                      <a:avLst/>
+                    </a:prstGeom>
+                  </pic:spPr>
+                </pic:pic>
+              </a:graphicData>
+            </a:graphic>
+          </wp:inline>
+        </w:drawing>
       </w:r>
     </w:p>
     <w:p/>
@@ -7815,19 +7886,16 @@
     <w:p/>
     <w:p/>
     <w:p/>
-    <w:p/>
-    <w:p/>
-    <w:p/>
-    <w:p/>
-    <w:p/>
-    <w:p/>
-    <w:p/>
-    <w:p/>
-    <w:p/>
-    <w:p/>
+    <w:p>
+      <w:pPr>
+        <w:tabs>
+          <w:tab w:val="left" w:pos="7455"/>
+        </w:tabs>
+      </w:pPr>
+    </w:p>
     <w:sectPr>
-      <w:headerReference w:type="default" r:id="rId16"/>
-      <w:footerReference w:type="default" r:id="rId17"/>
+      <w:headerReference w:type="default" r:id="rId17"/>
+      <w:footerReference w:type="default" r:id="rId18"/>
       <w:pgSz w:w="12240" w:h="15840"/>
       <w:pgMar w:top="1440" w:right="1440" w:bottom="1440" w:left="1440" w:header="996" w:footer="996" w:gutter="0"/>
       <w:cols w:space="720"/>
@@ -7885,7 +7953,7 @@
         <w:rPr>
           <w:noProof/>
         </w:rPr>
-        <w:t>9</w:t>
+        <w:t>1</w:t>
       </w:r>
     </w:fldSimple>
     <w:r>
@@ -7912,7 +7980,7 @@
         <w:rPr>
           <w:noProof/>
         </w:rPr>
-        <w:t>27 April 2014</w:t>
+        <w:t>2 May 2014</w:t>
       </w:r>
     </w:fldSimple>
   </w:p>
@@ -12529,6 +12597,7 @@
     <w:rsid w:val="00B01ED8"/>
     <w:rsid w:val="00B45D74"/>
     <w:rsid w:val="00F20731"/>
+    <w:rsid w:val="00FF2EEB"/>
   </w:rsids>
   <m:mathPr>
     <m:mathFont m:val="Cambria Math"/>
@@ -13075,7 +13144,7 @@
 </file>
 
 <file path=customXml/itemProps1.xml><?xml version="1.0" encoding="utf-8"?>
-<ds:datastoreItem xmlns:ds="http://schemas.openxmlformats.org/officeDocument/2006/customXml" ds:itemID="{5B76A80E-288E-4695-9D7C-694148836E29}">
+<ds:datastoreItem xmlns:ds="http://schemas.openxmlformats.org/officeDocument/2006/customXml" ds:itemID="{DA9C212C-AA29-4D4A-A314-0EFBFB7979D7}">
   <ds:schemaRefs>
     <ds:schemaRef ds:uri="http://schemas.openxmlformats.org/officeDocument/2006/bibliography"/>
   </ds:schemaRefs>

</xml_diff>

<commit_message>
Forgot caption on COM block diagram
</commit_message>
<xml_diff>
--- a/CMQA/ICD's/RCL-I-CMQA1 Rascal Interface Control Document.docx
+++ b/CMQA/ICD's/RCL-I-CMQA1 Rascal Interface Control Document.docx
@@ -7832,6 +7832,7 @@
     </w:p>
     <w:p>
       <w:pPr>
+        <w:keepNext/>
         <w:jc w:val="center"/>
       </w:pPr>
       <w:r>
@@ -7875,6 +7876,116 @@
         </w:drawing>
       </w:r>
     </w:p>
+    <w:p>
+      <w:pPr>
+        <w:pStyle w:val="Caption"/>
+        <w:jc w:val="center"/>
+        <w:rPr>
+          <w:b/>
+          <w:i w:val="0"/>
+        </w:rPr>
+      </w:pPr>
+      <w:r>
+        <w:rPr>
+          <w:b/>
+          <w:i w:val="0"/>
+        </w:rPr>
+        <w:t xml:space="preserve">Figure </w:t>
+      </w:r>
+      <w:r>
+        <w:rPr>
+          <w:b/>
+          <w:i w:val="0"/>
+        </w:rPr>
+        <w:fldChar w:fldCharType="begin"/>
+      </w:r>
+      <w:r>
+        <w:rPr>
+          <w:b/>
+          <w:i w:val="0"/>
+        </w:rPr>
+        <w:instrText xml:space="preserve"> STYLEREF 1 \s </w:instrText>
+      </w:r>
+      <w:r>
+        <w:rPr>
+          <w:b/>
+          <w:i w:val="0"/>
+        </w:rPr>
+        <w:fldChar w:fldCharType="separate"/>
+      </w:r>
+      <w:r>
+        <w:rPr>
+          <w:b/>
+          <w:i w:val="0"/>
+          <w:noProof/>
+        </w:rPr>
+        <w:t>4</w:t>
+      </w:r>
+      <w:r>
+        <w:rPr>
+          <w:b/>
+          <w:i w:val="0"/>
+        </w:rPr>
+        <w:fldChar w:fldCharType="end"/>
+      </w:r>
+      <w:r>
+        <w:rPr>
+          <w:b/>
+          <w:i w:val="0"/>
+        </w:rPr>
+        <w:noBreakHyphen/>
+      </w:r>
+      <w:r>
+        <w:rPr>
+          <w:b/>
+          <w:i w:val="0"/>
+        </w:rPr>
+        <w:fldChar w:fldCharType="begin"/>
+      </w:r>
+      <w:r>
+        <w:rPr>
+          <w:b/>
+          <w:i w:val="0"/>
+        </w:rPr>
+        <w:instrText xml:space="preserve"> SEQ Figure \* ARABIC \s 1 </w:instrText>
+      </w:r>
+      <w:r>
+        <w:rPr>
+          <w:b/>
+          <w:i w:val="0"/>
+        </w:rPr>
+        <w:fldChar w:fldCharType="separate"/>
+      </w:r>
+      <w:r>
+        <w:rPr>
+          <w:b/>
+          <w:i w:val="0"/>
+          <w:noProof/>
+        </w:rPr>
+        <w:t>1</w:t>
+      </w:r>
+      <w:r>
+        <w:rPr>
+          <w:b/>
+          <w:i w:val="0"/>
+        </w:rPr>
+        <w:fldChar w:fldCharType="end"/>
+      </w:r>
+      <w:r>
+        <w:rPr>
+          <w:b/>
+          <w:i w:val="0"/>
+        </w:rPr>
+        <w:t xml:space="preserve"> </w:t>
+      </w:r>
+      <w:r>
+        <w:rPr>
+          <w:b/>
+          <w:i w:val="0"/>
+        </w:rPr>
+        <w:t>Secondary Communication Subsystem Block Diagram</w:t>
+      </w:r>
+    </w:p>
     <w:p/>
     <w:p/>
     <w:p/>
@@ -7953,7 +8064,7 @@
         <w:rPr>
           <w:noProof/>
         </w:rPr>
-        <w:t>1</w:t>
+        <w:t>10</w:t>
       </w:r>
     </w:fldSimple>
     <w:r>
@@ -7964,7 +8075,7 @@
         <w:rPr>
           <w:noProof/>
         </w:rPr>
-        <w:t>10</w:t>
+        <w:t>11</w:t>
       </w:r>
     </w:fldSimple>
   </w:p>
@@ -13144,7 +13255,7 @@
 </file>
 
 <file path=customXml/itemProps1.xml><?xml version="1.0" encoding="utf-8"?>
-<ds:datastoreItem xmlns:ds="http://schemas.openxmlformats.org/officeDocument/2006/customXml" ds:itemID="{DA9C212C-AA29-4D4A-A314-0EFBFB7979D7}">
+<ds:datastoreItem xmlns:ds="http://schemas.openxmlformats.org/officeDocument/2006/customXml" ds:itemID="{FB572349-CAB1-4A58-91D3-A530738EF6DB}">
   <ds:schemaRefs>
     <ds:schemaRef ds:uri="http://schemas.openxmlformats.org/officeDocument/2006/bibliography"/>
   </ds:schemaRefs>

</xml_diff>